<commit_message>
Update the G Plugin Development Guide
</commit_message>
<xml_diff>
--- a/labview/docs/G Plugin Development Guide.docx
+++ b/labview/docs/G Plugin Development Guide.docx
@@ -1,6 +1,6 @@
 
 <file path=word/document.xml><?xml version="1.0" encoding="utf-8"?>
-<w:document xmlns:wpc="http://schemas.microsoft.com/office/word/2010/wordprocessingCanvas" xmlns:cx="http://schemas.microsoft.com/office/drawing/2014/chartex" xmlns:cx1="http://schemas.microsoft.com/office/drawing/2015/9/8/chartex" xmlns:cx2="http://schemas.microsoft.com/office/drawing/2015/10/21/chartex" xmlns:cx3="http://schemas.microsoft.com/office/drawing/2016/5/9/chartex" xmlns:cx4="http://schemas.microsoft.com/office/drawing/2016/5/10/chartex" xmlns:cx5="http://schemas.microsoft.com/office/drawing/2016/5/11/chartex" xmlns:cx6="http://schemas.microsoft.com/office/drawing/2016/5/12/chartex" xmlns:cx7="http://schemas.microsoft.com/office/drawing/2016/5/13/chartex" xmlns:cx8="http://schemas.microsoft.com/office/drawing/2016/5/14/chartex" xmlns:mc="http://schemas.openxmlformats.org/markup-compatibility/2006" xmlns:aink="http://schemas.microsoft.com/office/drawing/2016/ink" xmlns:am3d="http://schemas.microsoft.com/office/drawing/2017/model3d" xmlns:o="urn:schemas-microsoft-com:office:office" xmlns:r="http://schemas.openxmlformats.org/officeDocument/2006/relationships" xmlns:m="http://schemas.openxmlformats.org/officeDocument/2006/math" xmlns:v="urn:schemas-microsoft-com:vml" xmlns:wp14="http://schemas.microsoft.com/office/word/2010/wordprocessingDrawing" xmlns:wp="http://schemas.openxmlformats.org/drawingml/2006/wordprocessingDrawing" xmlns:w10="urn:schemas-microsoft-com:office:word" xmlns:w="http://schemas.openxmlformats.org/wordprocessingml/2006/main" xmlns:w14="http://schemas.microsoft.com/office/word/2010/wordml" xmlns:w15="http://schemas.microsoft.com/office/word/2012/wordml" xmlns:w16cex="http://schemas.microsoft.com/office/word/2018/wordml/cex" xmlns:w16cid="http://schemas.microsoft.com/office/word/2016/wordml/cid" xmlns:w16="http://schemas.microsoft.com/office/word/2018/wordml" xmlns:w16sdtdh="http://schemas.microsoft.com/office/word/2020/wordml/sdtdatahash" xmlns:w16se="http://schemas.microsoft.com/office/word/2015/wordml/symex" xmlns:wpg="http://schemas.microsoft.com/office/word/2010/wordprocessingGroup" xmlns:wpi="http://schemas.microsoft.com/office/word/2010/wordprocessingInk" xmlns:wne="http://schemas.microsoft.com/office/word/2006/wordml" xmlns:wps="http://schemas.microsoft.com/office/word/2010/wordprocessingShape" mc:Ignorable="w14 w15 w16se w16cid w16 w16cex w16sdtdh wp14">
+<w:document xmlns:wpc="http://schemas.microsoft.com/office/word/2010/wordprocessingCanvas" xmlns:cx="http://schemas.microsoft.com/office/drawing/2014/chartex" xmlns:cx1="http://schemas.microsoft.com/office/drawing/2015/9/8/chartex" xmlns:cx2="http://schemas.microsoft.com/office/drawing/2015/10/21/chartex" xmlns:cx3="http://schemas.microsoft.com/office/drawing/2016/5/9/chartex" xmlns:cx4="http://schemas.microsoft.com/office/drawing/2016/5/10/chartex" xmlns:cx5="http://schemas.microsoft.com/office/drawing/2016/5/11/chartex" xmlns:cx6="http://schemas.microsoft.com/office/drawing/2016/5/12/chartex" xmlns:cx7="http://schemas.microsoft.com/office/drawing/2016/5/13/chartex" xmlns:cx8="http://schemas.microsoft.com/office/drawing/2016/5/14/chartex" xmlns:mc="http://schemas.openxmlformats.org/markup-compatibility/2006" xmlns:aink="http://schemas.microsoft.com/office/drawing/2016/ink" xmlns:am3d="http://schemas.microsoft.com/office/drawing/2017/model3d" xmlns:o="urn:schemas-microsoft-com:office:office" xmlns:oel="http://schemas.microsoft.com/office/2019/extlst" xmlns:r="http://schemas.openxmlformats.org/officeDocument/2006/relationships" xmlns:m="http://schemas.openxmlformats.org/officeDocument/2006/math" xmlns:v="urn:schemas-microsoft-com:vml" xmlns:wp14="http://schemas.microsoft.com/office/word/2010/wordprocessingDrawing" xmlns:wp="http://schemas.openxmlformats.org/drawingml/2006/wordprocessingDrawing" xmlns:w10="urn:schemas-microsoft-com:office:word" xmlns:w="http://schemas.openxmlformats.org/wordprocessingml/2006/main" xmlns:w14="http://schemas.microsoft.com/office/word/2010/wordml" xmlns:w15="http://schemas.microsoft.com/office/word/2012/wordml" xmlns:w16cex="http://schemas.microsoft.com/office/word/2018/wordml/cex" xmlns:w16cid="http://schemas.microsoft.com/office/word/2016/wordml/cid" xmlns:w16="http://schemas.microsoft.com/office/word/2018/wordml" xmlns:w16du="http://schemas.microsoft.com/office/word/2023/wordml/word16du" xmlns:w16sdtdh="http://schemas.microsoft.com/office/word/2020/wordml/sdtdatahash" xmlns:w16se="http://schemas.microsoft.com/office/word/2015/wordml/symex" xmlns:wpg="http://schemas.microsoft.com/office/word/2010/wordprocessingGroup" xmlns:wpi="http://schemas.microsoft.com/office/word/2010/wordprocessingInk" xmlns:wne="http://schemas.microsoft.com/office/word/2006/wordml" xmlns:wps="http://schemas.microsoft.com/office/word/2010/wordprocessingShape" mc:Ignorable="w14 w15 w16se w16cid w16 w16cex w16sdtdh w16du wp14">
   <w:body>
     <w:p>
       <w:pPr>
@@ -14,7 +14,19 @@
         <w:rPr>
           <w:shd w:val="clear" w:color="auto" w:fill="E6E6E6"/>
         </w:rPr>
-        <w:t>G Plugin Development Guide for InstrumentStudio 2021</w:t>
+        <w:t>G Plug</w:t>
+      </w:r>
+      <w:r>
+        <w:rPr>
+          <w:shd w:val="clear" w:color="auto" w:fill="E6E6E6"/>
+        </w:rPr>
+        <w:t>-I</w:t>
+      </w:r>
+      <w:r>
+        <w:rPr>
+          <w:shd w:val="clear" w:color="auto" w:fill="E6E6E6"/>
+        </w:rPr>
+        <w:t>n Development Guide for InstrumentStudio 2021</w:t>
       </w:r>
     </w:p>
     <w:p/>
@@ -47,7 +59,19 @@
           <w:rPr>
             <w:rStyle w:val="Hyperlink"/>
           </w:rPr>
-          <w:t>Creating Plugin VIs</w:t>
+          <w:t xml:space="preserve">Creating </w:t>
+        </w:r>
+        <w:r>
+          <w:rPr>
+            <w:rStyle w:val="Hyperlink"/>
+          </w:rPr>
+          <w:t>Plug-In</w:t>
+        </w:r>
+        <w:r>
+          <w:rPr>
+            <w:rStyle w:val="Hyperlink"/>
+          </w:rPr>
+          <w:t xml:space="preserve"> VIs</w:t>
         </w:r>
         <w:r>
           <w:tab/>
@@ -102,7 +126,19 @@
           <w:rPr>
             <w:rStyle w:val="Hyperlink"/>
           </w:rPr>
-          <w:t>Adding Plugins to InstrumentStudio</w:t>
+          <w:t xml:space="preserve">Adding </w:t>
+        </w:r>
+        <w:r>
+          <w:rPr>
+            <w:rStyle w:val="Hyperlink"/>
+          </w:rPr>
+          <w:t>Plug-In</w:t>
+        </w:r>
+        <w:r>
+          <w:rPr>
+            <w:rStyle w:val="Hyperlink"/>
+          </w:rPr>
+          <w:t>s to InstrumentStudio</w:t>
         </w:r>
         <w:r>
           <w:tab/>
@@ -157,7 +193,19 @@
           <w:rPr>
             <w:rStyle w:val="Hyperlink"/>
           </w:rPr>
-          <w:t>Executing Plugins within InstrumentStudio</w:t>
+          <w:t xml:space="preserve">Executing </w:t>
+        </w:r>
+        <w:r>
+          <w:rPr>
+            <w:rStyle w:val="Hyperlink"/>
+          </w:rPr>
+          <w:t>Plug-In</w:t>
+        </w:r>
+        <w:r>
+          <w:rPr>
+            <w:rStyle w:val="Hyperlink"/>
+          </w:rPr>
+          <w:t>s within InstrumentStudio</w:t>
         </w:r>
         <w:r>
           <w:tab/>
@@ -212,7 +260,19 @@
           <w:rPr>
             <w:rStyle w:val="Hyperlink"/>
           </w:rPr>
-          <w:t>Debugging Plugins within InstrumentStudio</w:t>
+          <w:t xml:space="preserve">Debugging </w:t>
+        </w:r>
+        <w:r>
+          <w:rPr>
+            <w:rStyle w:val="Hyperlink"/>
+          </w:rPr>
+          <w:t>Plug-In</w:t>
+        </w:r>
+        <w:r>
+          <w:rPr>
+            <w:rStyle w:val="Hyperlink"/>
+          </w:rPr>
+          <w:t>s within InstrumentStudio</w:t>
         </w:r>
         <w:r>
           <w:tab/>
@@ -267,7 +327,19 @@
           <w:rPr>
             <w:rStyle w:val="Hyperlink"/>
           </w:rPr>
-          <w:t>Building and Deploying Release Plugins</w:t>
+          <w:t xml:space="preserve">Building and Deploying Release </w:t>
+        </w:r>
+        <w:r>
+          <w:rPr>
+            <w:rStyle w:val="Hyperlink"/>
+          </w:rPr>
+          <w:t>Plug-In</w:t>
+        </w:r>
+        <w:r>
+          <w:rPr>
+            <w:rStyle w:val="Hyperlink"/>
+          </w:rPr>
+          <w:t>s</w:t>
         </w:r>
         <w:r>
           <w:tab/>
@@ -322,7 +394,13 @@
           <w:rPr>
             <w:rStyle w:val="Hyperlink"/>
           </w:rPr>
-          <w:t>Plugin Panel Limitations and Layout Considerations</w:t>
+          <w:t>Plug-In</w:t>
+        </w:r>
+        <w:r>
+          <w:rPr>
+            <w:rStyle w:val="Hyperlink"/>
+          </w:rPr>
+          <w:t xml:space="preserve"> Panel Limitations and Layout Considerations</w:t>
         </w:r>
         <w:r>
           <w:tab/>
@@ -392,7 +470,13 @@
       <w:bookmarkStart w:id="0" w:name="_Toc197715098"/>
       <w:r>
         <w:lastRenderedPageBreak/>
-        <w:t>Creating Plugin VI</w:t>
+        <w:t xml:space="preserve">Creating </w:t>
+      </w:r>
+      <w:r>
+        <w:t>Plug-In</w:t>
+      </w:r>
+      <w:r>
+        <w:t xml:space="preserve"> VI</w:t>
       </w:r>
       <w:r>
         <w:t>s</w:t>
@@ -401,7 +485,13 @@
     </w:p>
     <w:p>
       <w:r>
-        <w:t xml:space="preserve">When creating a G plugin for InstrumentStudio, you will first need to create </w:t>
+        <w:t xml:space="preserve">When creating a G </w:t>
+      </w:r>
+      <w:r>
+        <w:t>plug-in</w:t>
+      </w:r>
+      <w:r>
+        <w:t xml:space="preserve"> for InstrumentStudio, you will first need to create </w:t>
       </w:r>
       <w:r>
         <w:t>a</w:t>
@@ -419,7 +509,13 @@
         <w:t>the</w:t>
       </w:r>
       <w:r>
-        <w:t xml:space="preserve"> plugin.  </w:t>
+        <w:t xml:space="preserve"> </w:t>
+      </w:r>
+      <w:r>
+        <w:t>plug-in</w:t>
+      </w:r>
+      <w:r>
+        <w:t xml:space="preserve">.  </w:t>
       </w:r>
       <w:r>
         <w:t xml:space="preserve">For InstrumentStudio to establish communication with </w:t>
@@ -428,16 +524,31 @@
         <w:t xml:space="preserve">the </w:t>
       </w:r>
       <w:r>
-        <w:t xml:space="preserve">plugin, the VI must contain a U64 control named “Session Id” on the front panel.  </w:t>
-      </w:r>
-      <w:r>
-        <w:t xml:space="preserve">If the control is not present, InstrumentStudio will fail to load the plugin.  </w:t>
+        <w:t>plug-in</w:t>
+      </w:r>
+      <w:r>
+        <w:t xml:space="preserve">, the VI must contain a U64 control named “Session Id” on the front panel.  </w:t>
+      </w:r>
+      <w:r>
+        <w:t xml:space="preserve">If the control is not present, InstrumentStudio will fail to load the </w:t>
+      </w:r>
+      <w:r>
+        <w:t>plug-in</w:t>
+      </w:r>
+      <w:r>
+        <w:t xml:space="preserve">.  </w:t>
       </w:r>
       <w:r>
         <w:t>T</w:t>
       </w:r>
       <w:r>
-        <w:t xml:space="preserve">he control does not need to be part of the connector pane as there are no connector pane requirements for plugin </w:t>
+        <w:t xml:space="preserve">he control does not need to be part of the connector pane as there are no connector pane requirements for </w:t>
+      </w:r>
+      <w:r>
+        <w:t>plug-in</w:t>
+      </w:r>
+      <w:r>
+        <w:t xml:space="preserve"> </w:t>
       </w:r>
       <w:proofErr w:type="spellStart"/>
       <w:r>
@@ -457,7 +568,13 @@
         <w:t xml:space="preserve">end </w:t>
       </w:r>
       <w:r>
-        <w:t xml:space="preserve">users of the plugin panel, </w:t>
+        <w:t xml:space="preserve">users of the </w:t>
+      </w:r>
+      <w:r>
+        <w:t>plug-in</w:t>
+      </w:r>
+      <w:r>
+        <w:t xml:space="preserve"> panel, </w:t>
       </w:r>
       <w:r>
         <w:t>it is</w:t>
@@ -498,54 +615,102 @@
         <w:t>of</w:t>
       </w:r>
       <w:r>
-        <w:t xml:space="preserve"> the plugin, you will need to use the </w:t>
+        <w:t xml:space="preserve"> the </w:t>
+      </w:r>
+      <w:r>
+        <w:t>plug-in</w:t>
+      </w:r>
+      <w:r>
+        <w:t xml:space="preserve">, you will need to use the </w:t>
       </w:r>
       <w:r>
         <w:t xml:space="preserve">APIs from the </w:t>
       </w:r>
       <w:r>
-        <w:t>InstrumentStudio P</w:t>
-      </w:r>
-      <w:r>
-        <w:t xml:space="preserve">lugin SDK to establish a communication session with InstrumentStudio.  </w:t>
-      </w:r>
-      <w:r>
-        <w:t xml:space="preserve">Long term, this SDK will have a LabVIEW installer, and the SDK VIs will be available from a palette.  However, in the short term, the source library for the SDK is distributed along with an example project.  </w:t>
-      </w:r>
-      <w:r>
-        <w:t xml:space="preserve">The SDK has a single dependency on NationalInstruments.VIHost.Interop.dll which </w:t>
-      </w:r>
-      <w:r>
-        <w:t xml:space="preserve">is </w:t>
-      </w:r>
-      <w:r>
-        <w:t>also distributed with the example project for convenience</w:t>
-      </w:r>
-      <w:r>
-        <w:t xml:space="preserve">.  </w:t>
-      </w:r>
-      <w:r>
-        <w:t xml:space="preserve">You can either </w:t>
-      </w:r>
-      <w:r>
-        <w:t xml:space="preserve">copy these </w:t>
-      </w:r>
-      <w:r>
-        <w:t xml:space="preserve">SDK </w:t>
-      </w:r>
-      <w:r>
-        <w:t xml:space="preserve">files and </w:t>
-      </w:r>
-      <w:r>
-        <w:t>add them directly to the project for your plugin or reference them from a shared location on disk</w:t>
-      </w:r>
-      <w:r>
-        <w:t>.</w:t>
+        <w:t xml:space="preserve">InstrumentStudio </w:t>
+      </w:r>
+      <w:r>
+        <w:t>Plug-In</w:t>
+      </w:r>
+      <w:r>
+        <w:t xml:space="preserve"> SDK to establish a communication session with InstrumentStudio.  </w:t>
+      </w:r>
+      <w:r>
+        <w:t>The InstrumentStudio Plug-In SDK is available as a VI package (.</w:t>
+      </w:r>
+      <w:proofErr w:type="spellStart"/>
+      <w:r>
+        <w:t>vip</w:t>
+      </w:r>
+      <w:proofErr w:type="spellEnd"/>
+      <w:r>
+        <w:t xml:space="preserve">) from the </w:t>
+      </w:r>
+      <w:hyperlink r:id="rId11" w:history="1">
+        <w:r>
+          <w:rPr>
+            <w:rStyle w:val="Hyperlink"/>
+          </w:rPr>
+          <w:t>Releases</w:t>
+        </w:r>
+      </w:hyperlink>
+      <w:r>
+        <w:t xml:space="preserve"> in the </w:t>
+      </w:r>
+      <w:proofErr w:type="spellStart"/>
+      <w:r>
+        <w:t>instrumentstudio</w:t>
+      </w:r>
+      <w:proofErr w:type="spellEnd"/>
+      <w:r>
+        <w:t>-plugins GitHub repo.</w:t>
+      </w:r>
+      <w:r>
+        <w:rPr>
+          <w:highlight w:val="yellow"/>
+        </w:rPr>
+        <w:t xml:space="preserve"> </w:t>
+      </w:r>
+      <w:r>
+        <w:t xml:space="preserve">Installing the SDK into LabVIEW will make </w:t>
+      </w:r>
+      <w:r>
+        <w:t xml:space="preserve">the SDK VIs available from </w:t>
+      </w:r>
+      <w:r>
+        <w:t>the</w:t>
+      </w:r>
+      <w:r>
+        <w:t xml:space="preserve"> </w:t>
+      </w:r>
+      <w:r>
+        <w:t xml:space="preserve">Addons &gt;&gt; InstrumentStudio Plug-In SDK </w:t>
+      </w:r>
+      <w:r>
+        <w:t>palette.</w:t>
+      </w:r>
+      <w:r>
+        <w:rPr>
+          <w:highlight w:val="yellow"/>
+        </w:rPr>
+        <w:t xml:space="preserve"> </w:t>
       </w:r>
     </w:p>
     <w:p>
       <w:r>
-        <w:t>The SDK API is shown below.</w:t>
+        <w:t xml:space="preserve">The </w:t>
+      </w:r>
+      <w:r>
+        <w:t xml:space="preserve">InstrumentStudio Plug-In </w:t>
+      </w:r>
+      <w:r>
+        <w:t xml:space="preserve">SDK </w:t>
+      </w:r>
+      <w:r>
+        <w:t xml:space="preserve">palette </w:t>
+      </w:r>
+      <w:r>
+        <w:t>API is shown below.</w:t>
       </w:r>
     </w:p>
     <w:p>
@@ -554,10 +719,10 @@
           <w:noProof/>
         </w:rPr>
         <w:drawing>
-          <wp:inline distT="0" distB="0" distL="0" distR="0" wp14:anchorId="02AE1960" wp14:editId="0D4C15F2">
-            <wp:extent cx="5943600" cy="3010535"/>
-            <wp:effectExtent l="0" t="0" r="0" b="2540"/>
-            <wp:docPr id="1" name="Picture 1"/>
+          <wp:inline distT="0" distB="0" distL="0" distR="0" wp14:anchorId="4019A9E4" wp14:editId="47709D65">
+            <wp:extent cx="2349500" cy="4857750"/>
+            <wp:effectExtent l="0" t="0" r="0" b="0"/>
+            <wp:docPr id="1008008577" name="Picture 5"/>
             <wp:cNvGraphicFramePr>
               <a:graphicFrameLocks xmlns:a="http://schemas.openxmlformats.org/drawingml/2006/main" noChangeAspect="1"/>
             </wp:cNvGraphicFramePr>
@@ -565,29 +730,36 @@
               <a:graphicData uri="http://schemas.openxmlformats.org/drawingml/2006/picture">
                 <pic:pic xmlns:pic="http://schemas.openxmlformats.org/drawingml/2006/picture">
                   <pic:nvPicPr>
-                    <pic:cNvPr id="0" name="Picture 1"/>
-                    <pic:cNvPicPr/>
+                    <pic:cNvPr id="0" name="Picture 2"/>
+                    <pic:cNvPicPr>
+                      <a:picLocks noChangeAspect="1" noChangeArrowheads="1"/>
+                    </pic:cNvPicPr>
                   </pic:nvPicPr>
                   <pic:blipFill>
-                    <a:blip r:embed="rId11">
+                    <a:blip r:embed="rId12">
                       <a:extLst>
                         <a:ext uri="{28A0092B-C50C-407E-A947-70E740481C1C}">
                           <a14:useLocalDpi xmlns:a14="http://schemas.microsoft.com/office/drawing/2010/main" val="0"/>
                         </a:ext>
                       </a:extLst>
                     </a:blip>
+                    <a:srcRect/>
                     <a:stretch>
                       <a:fillRect/>
                     </a:stretch>
                   </pic:blipFill>
-                  <pic:spPr>
+                  <pic:spPr bwMode="auto">
                     <a:xfrm>
                       <a:off x="0" y="0"/>
-                      <a:ext cx="5943600" cy="3010535"/>
+                      <a:ext cx="2349500" cy="4857750"/>
                     </a:xfrm>
                     <a:prstGeom prst="rect">
                       <a:avLst/>
                     </a:prstGeom>
+                    <a:noFill/>
+                    <a:ln>
+                      <a:noFill/>
+                    </a:ln>
                   </pic:spPr>
                 </pic:pic>
               </a:graphicData>
@@ -598,13 +770,20 @@
     </w:p>
     <w:p>
       <w:r>
+        <w:lastRenderedPageBreak/>
         <w:t xml:space="preserve">Once </w:t>
       </w:r>
       <w:r>
         <w:t>you have</w:t>
       </w:r>
       <w:r>
-        <w:t xml:space="preserve"> placed the first SDK VI on the block diagram, you can </w:t>
+        <w:t xml:space="preserve"> placed the first </w:t>
+      </w:r>
+      <w:r>
+        <w:t xml:space="preserve">Plug-In </w:t>
+      </w:r>
+      <w:r>
+        <w:t xml:space="preserve">SDK VI on the block diagram, you can </w:t>
       </w:r>
       <w:r>
         <w:t>obtain</w:t>
@@ -619,19 +798,19 @@
         <w:t>click menu</w:t>
       </w:r>
       <w:r>
-        <w:t xml:space="preserve"> by clicking on a Plugin Session terminal or wire.  If you add the SDK library to your project, you can also drag and drop methods from the </w:t>
-      </w:r>
-      <w:r>
-        <w:t>P</w:t>
-      </w:r>
-      <w:r>
-        <w:t xml:space="preserve">roject </w:t>
-      </w:r>
-      <w:r>
-        <w:t>E</w:t>
-      </w:r>
-      <w:r>
-        <w:t xml:space="preserve">xplorer window.  Properties that can be read or written through VIs in the API can also be accessed through </w:t>
+        <w:t xml:space="preserve"> by clicking on a </w:t>
+      </w:r>
+      <w:r>
+        <w:t>Plug-In</w:t>
+      </w:r>
+      <w:r>
+        <w:t xml:space="preserve"> Session terminal or wire.</w:t>
+      </w:r>
+      <w:r>
+        <w:t xml:space="preserve"> </w:t>
+      </w:r>
+      <w:r>
+        <w:t xml:space="preserve">Properties that can be read or written through VIs in the API can also be accessed through </w:t>
       </w:r>
       <w:r>
         <w:t>a</w:t>
@@ -654,40 +833,52 @@
         <w:t xml:space="preserve">the </w:t>
       </w:r>
       <w:r>
-        <w:t xml:space="preserve">plugin must specifically register for </w:t>
+        <w:t>plug-in</w:t>
+      </w:r>
+      <w:r>
+        <w:t xml:space="preserve"> must specifically register for </w:t>
       </w:r>
       <w:r>
         <w:t>each</w:t>
       </w:r>
       <w:r>
-        <w:t xml:space="preserve"> event using the Register </w:t>
-      </w:r>
-      <w:proofErr w:type="gramStart"/>
-      <w:r>
-        <w:t>For</w:t>
-      </w:r>
-      <w:proofErr w:type="gramEnd"/>
-      <w:r>
-        <w:t xml:space="preserve"> Events</w:t>
+        <w:t xml:space="preserve"> event using the Register For Events</w:t>
       </w:r>
       <w:r>
         <w:t xml:space="preserve"> VI</w:t>
       </w:r>
       <w:r>
-        <w:t xml:space="preserve"> and create the appropriate cases within an event structure.  Event notifications from InstrumentStudio are asynchronous and require an acknowledgement from the plugin </w:t>
-      </w:r>
-      <w:r>
-        <w:lastRenderedPageBreak/>
+        <w:t xml:space="preserve"> and create the appropriate cases within an event structure.  Event notifications from InstrumentStudio are asynchronous and require an acknowledgement from the </w:t>
+      </w:r>
+      <w:r>
+        <w:t>plug-in</w:t>
+      </w:r>
+      <w:r>
+        <w:t xml:space="preserve"> </w:t>
+      </w:r>
+      <w:r>
         <w:t xml:space="preserve">with the appropriate Completion Id </w:t>
       </w:r>
       <w:r>
         <w:t>once</w:t>
       </w:r>
       <w:r>
-        <w:t xml:space="preserve"> the plugin has finished processing the event.  </w:t>
-      </w:r>
-      <w:r>
-        <w:t>Failure of a plugin to acknowledge an event may result in InstrumentStudio becoming unresponsive with a busy cursor</w:t>
+        <w:t xml:space="preserve"> the </w:t>
+      </w:r>
+      <w:r>
+        <w:t>plug-in</w:t>
+      </w:r>
+      <w:r>
+        <w:t xml:space="preserve"> has finished processing the event.  </w:t>
+      </w:r>
+      <w:r>
+        <w:t xml:space="preserve">Failure of a </w:t>
+      </w:r>
+      <w:r>
+        <w:t>plug-in</w:t>
+      </w:r>
+      <w:r>
+        <w:t xml:space="preserve"> to acknowledge an event may result in InstrumentStudio becoming unresponsive with a busy cursor</w:t>
       </w:r>
       <w:r>
         <w:t>.  To avoid this, be sure to always acknowledge all events</w:t>
@@ -710,7 +901,13 @@
     </w:p>
     <w:p>
       <w:r>
-        <w:t xml:space="preserve">The plugin </w:t>
+        <w:t xml:space="preserve">The </w:t>
+      </w:r>
+      <w:r>
+        <w:t>plug-in</w:t>
+      </w:r>
+      <w:r>
+        <w:t xml:space="preserve"> </w:t>
       </w:r>
       <w:r>
         <w:t xml:space="preserve">will be notified to exit </w:t>
@@ -719,7 +916,13 @@
         <w:t>via the Shutdown event</w:t>
       </w:r>
       <w:r>
-        <w:t xml:space="preserve"> when the InstrumentStudio project or the soft front panel document containing the plugin </w:t>
+        <w:t xml:space="preserve"> when the InstrumentStudio project or the soft front panel document containing the </w:t>
+      </w:r>
+      <w:r>
+        <w:t>plug-in</w:t>
+      </w:r>
+      <w:r>
+        <w:t xml:space="preserve"> </w:t>
       </w:r>
       <w:r>
         <w:t>is</w:t>
@@ -761,7 +964,13 @@
         <w:t xml:space="preserve">is the ultimate acknowledgement.  </w:t>
       </w:r>
       <w:r>
-        <w:t xml:space="preserve">If the plugin fails to </w:t>
+        <w:t xml:space="preserve">If the </w:t>
+      </w:r>
+      <w:r>
+        <w:t>plug-in</w:t>
+      </w:r>
+      <w:r>
+        <w:t xml:space="preserve"> fails to </w:t>
       </w:r>
       <w:r>
         <w:t xml:space="preserve">stop running in </w:t>
@@ -785,7 +994,13 @@
         <w:t xml:space="preserve">, </w:t>
       </w:r>
       <w:r>
-        <w:t xml:space="preserve">the thread running the plugin VI </w:t>
+        <w:t xml:space="preserve">the thread running the </w:t>
+      </w:r>
+      <w:r>
+        <w:t>plug-in</w:t>
+      </w:r>
+      <w:r>
+        <w:t xml:space="preserve"> VI </w:t>
       </w:r>
       <w:r>
         <w:t>will</w:t>
@@ -842,7 +1057,10 @@
         <w:t>M</w:t>
       </w:r>
       <w:r>
-        <w:t>anager.  To avoid this, plugin</w:t>
+        <w:t xml:space="preserve">anager.  To avoid this, </w:t>
+      </w:r>
+      <w:r>
+        <w:t>plug-in</w:t>
       </w:r>
       <w:r>
         <w:t>s</w:t>
@@ -881,7 +1099,13 @@
         <w:t xml:space="preserve">If </w:t>
       </w:r>
       <w:r>
-        <w:t xml:space="preserve">a plugin does not </w:t>
+        <w:t xml:space="preserve">a </w:t>
+      </w:r>
+      <w:r>
+        <w:t>plug-in</w:t>
+      </w:r>
+      <w:r>
+        <w:t xml:space="preserve"> does not </w:t>
       </w:r>
       <w:r>
         <w:t xml:space="preserve">stop </w:t>
@@ -917,7 +1141,13 @@
         <w:t>ning</w:t>
       </w:r>
       <w:r>
-        <w:t xml:space="preserve"> plugin instead</w:t>
+        <w:t xml:space="preserve"> </w:t>
+      </w:r>
+      <w:r>
+        <w:t>plug-in</w:t>
+      </w:r>
+      <w:r>
+        <w:t xml:space="preserve"> instead</w:t>
       </w:r>
       <w:r>
         <w:t xml:space="preserve"> of </w:t>
@@ -932,7 +1162,10 @@
         <w:t xml:space="preserve">to </w:t>
       </w:r>
       <w:r>
-        <w:t>shutdown gracefully.</w:t>
+        <w:t>shut down</w:t>
+      </w:r>
+      <w:r>
+        <w:t xml:space="preserve"> gracefully.</w:t>
       </w:r>
     </w:p>
     <w:p>
@@ -941,7 +1174,10 @@
       </w:pPr>
       <w:bookmarkStart w:id="1" w:name="_Toc1234974473"/>
       <w:r>
-        <w:t>Adding Plugin</w:t>
+        <w:t xml:space="preserve">Adding </w:t>
+      </w:r>
+      <w:r>
+        <w:t>Plug-In</w:t>
       </w:r>
       <w:r>
         <w:t>s</w:t>
@@ -959,7 +1195,10 @@
         <w:t xml:space="preserve">the </w:t>
       </w:r>
       <w:r>
-        <w:t xml:space="preserve">plugin VI </w:t>
+        <w:t>plug-in</w:t>
+      </w:r>
+      <w:r>
+        <w:t xml:space="preserve"> VI </w:t>
       </w:r>
       <w:r>
         <w:t xml:space="preserve">has been created </w:t>
@@ -977,60 +1216,49 @@
         <w:t>ready to start testing it within InstrumentStudio</w:t>
       </w:r>
       <w:r>
-        <w:t xml:space="preserve">, you will need to create </w:t>
-      </w:r>
-      <w:proofErr w:type="gramStart"/>
-      <w:r>
-        <w:t>a .</w:t>
-      </w:r>
-      <w:proofErr w:type="spellStart"/>
-      <w:r>
-        <w:t>gplugindata</w:t>
-      </w:r>
-      <w:proofErr w:type="spellEnd"/>
-      <w:proofErr w:type="gramEnd"/>
-      <w:r>
-        <w:t xml:space="preserve"> file</w:t>
+        <w:t>, you will need to create a .gplugindata file</w:t>
+      </w:r>
+      <w:r>
+        <w:t xml:space="preserve">.  The .gplugindata file </w:t>
+      </w:r>
+      <w:r>
+        <w:t xml:space="preserve">is what </w:t>
+      </w:r>
+      <w:r>
+        <w:t xml:space="preserve">allows </w:t>
+      </w:r>
+      <w:r>
+        <w:t xml:space="preserve">InstrumentStudio to discover </w:t>
+      </w:r>
+      <w:r>
+        <w:t>plug-in</w:t>
+      </w:r>
+      <w:r>
+        <w:t>s</w:t>
+      </w:r>
+      <w:r>
+        <w:t xml:space="preserve"> and contains information about how to display and execute </w:t>
+      </w:r>
+      <w:r>
+        <w:t>plug-in</w:t>
+      </w:r>
+      <w:r>
+        <w:t>s</w:t>
       </w:r>
       <w:r>
         <w:t xml:space="preserve">.  </w:t>
       </w:r>
-      <w:proofErr w:type="gramStart"/>
-      <w:r>
-        <w:t>The .</w:t>
-      </w:r>
-      <w:proofErr w:type="spellStart"/>
-      <w:r>
-        <w:t>gplugindata</w:t>
-      </w:r>
-      <w:proofErr w:type="spellEnd"/>
-      <w:proofErr w:type="gramEnd"/>
-      <w:r>
-        <w:t xml:space="preserve"> file </w:t>
-      </w:r>
-      <w:r>
-        <w:t xml:space="preserve">is what </w:t>
-      </w:r>
-      <w:r>
-        <w:t xml:space="preserve">allows </w:t>
-      </w:r>
-      <w:r>
-        <w:t>InstrumentStudio to discover plugins</w:t>
-      </w:r>
-      <w:r>
-        <w:t xml:space="preserve"> and contains information about how to display and execute plugin</w:t>
-      </w:r>
-      <w:r>
-        <w:t>s</w:t>
-      </w:r>
-      <w:r>
-        <w:t xml:space="preserve">.  </w:t>
-      </w:r>
       <w:r>
         <w:t>Reference</w:t>
       </w:r>
       <w:r>
-        <w:t xml:space="preserve"> GPluginData-File-Format.md </w:t>
+        <w:t xml:space="preserve"> G</w:t>
+      </w:r>
+      <w:r>
+        <w:t>Plugin</w:t>
+      </w:r>
+      <w:r>
+        <w:t xml:space="preserve">Data-File-Format.md </w:t>
       </w:r>
       <w:r>
         <w:t>for</w:t>
@@ -1052,32 +1280,20 @@
       <w:r>
         <w:t xml:space="preserve">The </w:t>
       </w:r>
-      <w:proofErr w:type="spellStart"/>
       <w:r>
         <w:t>ApplicationContext</w:t>
       </w:r>
-      <w:proofErr w:type="spellEnd"/>
-      <w:r>
-        <w:t xml:space="preserve"> setting within </w:t>
-      </w:r>
-      <w:proofErr w:type="gramStart"/>
-      <w:r>
-        <w:t>the .</w:t>
-      </w:r>
-      <w:proofErr w:type="spellStart"/>
-      <w:r>
-        <w:t>gplugindata</w:t>
-      </w:r>
-      <w:proofErr w:type="spellEnd"/>
-      <w:proofErr w:type="gramEnd"/>
-      <w:r>
-        <w:t xml:space="preserve"> file can have some subtle downstream consequences </w:t>
+      <w:r>
+        <w:t xml:space="preserve"> setting within the .gplugindata file can have some subtle downstream consequences </w:t>
       </w:r>
       <w:r>
         <w:t xml:space="preserve">and warrants further discussion.  </w:t>
       </w:r>
       <w:r>
-        <w:t>The recommendation is that plugin</w:t>
+        <w:t xml:space="preserve">The recommendation is that </w:t>
+      </w:r>
+      <w:r>
+        <w:t>plug-in</w:t>
       </w:r>
       <w:r>
         <w:t>s</w:t>
@@ -1092,7 +1308,19 @@
         <w:t xml:space="preserve"> unique application contexts whenever possible.  </w:t>
       </w:r>
       <w:r>
-        <w:t>A unique application context provides the most isolation for a plugin and ensures other plugins can</w:t>
+        <w:t xml:space="preserve">A unique application context provides the most isolation for a </w:t>
+      </w:r>
+      <w:r>
+        <w:t>plug-in</w:t>
+      </w:r>
+      <w:r>
+        <w:t xml:space="preserve"> and ensures other </w:t>
+      </w:r>
+      <w:r>
+        <w:t>plug-in</w:t>
+      </w:r>
+      <w:r>
+        <w:t>s can</w:t>
       </w:r>
       <w:r>
         <w:t>no</w:t>
@@ -1104,7 +1332,13 @@
         <w:t xml:space="preserve"> due to VI name conflicts</w:t>
       </w:r>
       <w:r>
-        <w:t xml:space="preserve"> between plugins.  </w:t>
+        <w:t xml:space="preserve"> between </w:t>
+      </w:r>
+      <w:r>
+        <w:t>plug-in</w:t>
+      </w:r>
+      <w:r>
+        <w:t xml:space="preserve">s.  </w:t>
       </w:r>
     </w:p>
     <w:p>
@@ -1112,7 +1346,19 @@
         <w:t xml:space="preserve">The only reason </w:t>
       </w:r>
       <w:r>
-        <w:t xml:space="preserve">not to use a unique application context is if the plugin needs to communicate with other plugins </w:t>
+        <w:t xml:space="preserve">not to use a unique application context is if the </w:t>
+      </w:r>
+      <w:r>
+        <w:t>plug-in</w:t>
+      </w:r>
+      <w:r>
+        <w:t xml:space="preserve"> needs to communicate with other </w:t>
+      </w:r>
+      <w:r>
+        <w:t>plug-in</w:t>
+      </w:r>
+      <w:r>
+        <w:t xml:space="preserve">s </w:t>
       </w:r>
       <w:r>
         <w:t>in InstrumentStudio</w:t>
@@ -1142,10 +1388,22 @@
         <w:t>queues and events.</w:t>
       </w:r>
       <w:r>
-        <w:t xml:space="preserve">  In this scenario, both plugins</w:t>
-      </w:r>
-      <w:r>
-        <w:t xml:space="preserve"> must execute in the same application context or they </w:t>
+        <w:t xml:space="preserve">  In this scenario, both </w:t>
+      </w:r>
+      <w:r>
+        <w:t>plug-in</w:t>
+      </w:r>
+      <w:r>
+        <w:t>s</w:t>
+      </w:r>
+      <w:r>
+        <w:t xml:space="preserve"> must execute in the same application </w:t>
+      </w:r>
+      <w:r>
+        <w:t>context,</w:t>
+      </w:r>
+      <w:r>
+        <w:t xml:space="preserve"> or they </w:t>
       </w:r>
       <w:r>
         <w:t>will not</w:t>
@@ -1175,16 +1433,34 @@
         <w:t>IPC</w:t>
       </w:r>
       <w:r>
-        <w:t xml:space="preserve"> is prohibitive, plugins can share a project context instead.</w:t>
+        <w:t xml:space="preserve"> is prohibitive, </w:t>
+      </w:r>
+      <w:r>
+        <w:t>plug-in</w:t>
+      </w:r>
+      <w:r>
+        <w:t>s can share a project context instead.</w:t>
       </w:r>
       <w:r>
         <w:t xml:space="preserve">  </w:t>
       </w:r>
       <w:r>
-        <w:t xml:space="preserve">Plugins should </w:t>
-      </w:r>
-      <w:r>
-        <w:t>rarely if ever use the global application context</w:t>
+        <w:t>Plug-In</w:t>
+      </w:r>
+      <w:r>
+        <w:t xml:space="preserve">s should </w:t>
+      </w:r>
+      <w:r>
+        <w:t>rarely</w:t>
+      </w:r>
+      <w:r>
+        <w:t xml:space="preserve"> </w:t>
+      </w:r>
+      <w:r>
+        <w:t xml:space="preserve">if ever </w:t>
+      </w:r>
+      <w:r>
+        <w:t>use the global application context</w:t>
       </w:r>
       <w:r>
         <w:t xml:space="preserve"> as it provides the least isolation</w:t>
@@ -1205,7 +1481,13 @@
         <w:t xml:space="preserve"> with </w:t>
       </w:r>
       <w:r>
-        <w:t xml:space="preserve">a plugin from a third party without using </w:t>
+        <w:t xml:space="preserve">a </w:t>
+      </w:r>
+      <w:r>
+        <w:t>plug-in</w:t>
+      </w:r>
+      <w:r>
+        <w:t xml:space="preserve"> from a third party without using </w:t>
       </w:r>
       <w:r>
         <w:t>IPC a</w:t>
@@ -1222,20 +1504,8 @@
     </w:p>
     <w:p>
       <w:r>
-        <w:t xml:space="preserve">Once </w:t>
-      </w:r>
-      <w:proofErr w:type="gramStart"/>
-      <w:r>
-        <w:t>the .</w:t>
-      </w:r>
-      <w:proofErr w:type="spellStart"/>
-      <w:r>
-        <w:t>gplugindata</w:t>
-      </w:r>
-      <w:proofErr w:type="spellEnd"/>
-      <w:proofErr w:type="gramEnd"/>
-      <w:r>
-        <w:t xml:space="preserve"> </w:t>
+        <w:lastRenderedPageBreak/>
+        <w:t xml:space="preserve">Once the .gplugindata </w:t>
       </w:r>
       <w:r>
         <w:t xml:space="preserve">file </w:t>
@@ -1271,7 +1541,7 @@
         <w:t xml:space="preserve"> </w:t>
       </w:r>
       <w:r>
-        <w:t>plugin</w:t>
+        <w:t>plug-in</w:t>
       </w:r>
       <w:r>
         <w:t xml:space="preserve"> director</w:t>
@@ -1283,7 +1553,13 @@
         <w:t xml:space="preserve"> within InstrumentStudio</w:t>
       </w:r>
       <w:r>
-        <w:t xml:space="preserve"> along with the associated plugin VI</w:t>
+        <w:t xml:space="preserve"> along with the associated </w:t>
+      </w:r>
+      <w:r>
+        <w:t>plug-in</w:t>
+      </w:r>
+      <w:r>
+        <w:t xml:space="preserve"> VI</w:t>
       </w:r>
       <w:r>
         <w:t>s and dependencies</w:t>
@@ -1298,10 +1574,22 @@
         <w:t xml:space="preserve">the </w:t>
       </w:r>
       <w:r>
-        <w:t xml:space="preserve">Building and Deploying Plugins section for </w:t>
-      </w:r>
-      <w:r>
-        <w:t>additional details and recommendations on packaging of plugins</w:t>
+        <w:t xml:space="preserve">Building and Deploying </w:t>
+      </w:r>
+      <w:r>
+        <w:t>Plug-In</w:t>
+      </w:r>
+      <w:r>
+        <w:t xml:space="preserve">s section for </w:t>
+      </w:r>
+      <w:r>
+        <w:t xml:space="preserve">additional details and recommendations on packaging of </w:t>
+      </w:r>
+      <w:r>
+        <w:t>plug-in</w:t>
+      </w:r>
+      <w:r>
+        <w:t>s</w:t>
       </w:r>
       <w:r>
         <w:t>)</w:t>
@@ -1310,7 +1598,13 @@
         <w:t xml:space="preserve">.  </w:t>
       </w:r>
       <w:r>
-        <w:t xml:space="preserve">The default plugin </w:t>
+        <w:t xml:space="preserve">The default </w:t>
+      </w:r>
+      <w:r>
+        <w:t>plug-in</w:t>
+      </w:r>
+      <w:r>
+        <w:t xml:space="preserve"> </w:t>
       </w:r>
       <w:r>
         <w:t>directory is the Addons folder underneath the root folder of InstrumentStudio</w:t>
@@ -1319,7 +1613,10 @@
         <w:t xml:space="preserve">.  </w:t>
       </w:r>
       <w:r>
-        <w:t xml:space="preserve">Plugin authors are free to create </w:t>
+        <w:t>Plug-In</w:t>
+      </w:r>
+      <w:r>
+        <w:t xml:space="preserve"> authors are free to create </w:t>
       </w:r>
       <w:r>
         <w:t>any</w:t>
@@ -1340,23 +1637,13 @@
         <w:t xml:space="preserve">the </w:t>
       </w:r>
       <w:r>
-        <w:t xml:space="preserve">plugin directory </w:t>
-      </w:r>
-      <w:r>
-        <w:t xml:space="preserve">as InstrumentStudio will recurse the entire directory hierarchy when looking </w:t>
-      </w:r>
-      <w:proofErr w:type="gramStart"/>
-      <w:r>
-        <w:t>for .</w:t>
-      </w:r>
-      <w:proofErr w:type="spellStart"/>
-      <w:r>
-        <w:t>gplugindata</w:t>
-      </w:r>
-      <w:proofErr w:type="spellEnd"/>
-      <w:proofErr w:type="gramEnd"/>
-      <w:r>
-        <w:t xml:space="preserve"> files.</w:t>
+        <w:t>plug-in</w:t>
+      </w:r>
+      <w:r>
+        <w:t xml:space="preserve"> directory </w:t>
+      </w:r>
+      <w:r>
+        <w:t>as InstrumentStudio will recurse the entire directory hierarchy when looking for .gplugindata files.</w:t>
       </w:r>
       <w:r>
         <w:t xml:space="preserve">  However, </w:t>
@@ -1365,10 +1652,13 @@
         <w:t>it is</w:t>
       </w:r>
       <w:r>
-        <w:t xml:space="preserve"> recommended that plugi</w:t>
-      </w:r>
-      <w:r>
-        <w:t>ns instal</w:t>
+        <w:t xml:space="preserve"> recommended that </w:t>
+      </w:r>
+      <w:r>
+        <w:t>plug-in</w:t>
+      </w:r>
+      <w:r>
+        <w:t>s instal</w:t>
       </w:r>
       <w:r>
         <w:t>l</w:t>
@@ -1389,13 +1679,24 @@
         <w:t xml:space="preserve"> with </w:t>
       </w:r>
       <w:r>
-        <w:t xml:space="preserve">other plugins that might be installed on the system.  </w:t>
-      </w:r>
-      <w:r>
-        <w:t xml:space="preserve">In addition to the default plugin directory, </w:t>
-      </w:r>
-      <w:r>
-        <w:lastRenderedPageBreak/>
+        <w:t xml:space="preserve">other </w:t>
+      </w:r>
+      <w:r>
+        <w:t>plug-in</w:t>
+      </w:r>
+      <w:r>
+        <w:t xml:space="preserve">s that might be installed on the system.  </w:t>
+      </w:r>
+      <w:r>
+        <w:t xml:space="preserve">In addition to the default </w:t>
+      </w:r>
+      <w:r>
+        <w:t>plug-in</w:t>
+      </w:r>
+      <w:r>
+        <w:t xml:space="preserve"> directory, </w:t>
+      </w:r>
+      <w:r>
         <w:t xml:space="preserve">users </w:t>
       </w:r>
       <w:r>
@@ -1405,7 +1706,13 @@
         <w:t xml:space="preserve"> specify additional director</w:t>
       </w:r>
       <w:r>
-        <w:t xml:space="preserve">ies where plugins can be discovered.  This is controlled by the </w:t>
+        <w:t xml:space="preserve">ies where </w:t>
+      </w:r>
+      <w:r>
+        <w:t>plug-in</w:t>
+      </w:r>
+      <w:r>
+        <w:t xml:space="preserve">s can be discovered.  This is controlled by the </w:t>
       </w:r>
       <w:r>
         <w:t>preferences</w:t>
@@ -1414,7 +1721,13 @@
         <w:t xml:space="preserve"> page</w:t>
       </w:r>
       <w:r>
-        <w:t xml:space="preserve"> for plugins as shown below.</w:t>
+        <w:t xml:space="preserve"> for </w:t>
+      </w:r>
+      <w:r>
+        <w:t>plug-in</w:t>
+      </w:r>
+      <w:r>
+        <w:t>s as shown below.</w:t>
       </w:r>
     </w:p>
     <w:p>
@@ -1426,7 +1739,7 @@
           <w:noProof/>
         </w:rPr>
         <w:drawing>
-          <wp:inline distT="0" distB="0" distL="0" distR="0" wp14:anchorId="63888330" wp14:editId="524BBA10">
+          <wp:inline distT="0" distB="0" distL="0" distR="0" wp14:anchorId="63888330" wp14:editId="3DE7E1CF">
             <wp:extent cx="3657600" cy="2084832"/>
             <wp:effectExtent l="0" t="0" r="0" b="0"/>
             <wp:docPr id="2" name="Picture 2"/>
@@ -1441,7 +1754,7 @@
                     <pic:cNvPicPr/>
                   </pic:nvPicPr>
                   <pic:blipFill>
-                    <a:blip r:embed="rId12" cstate="print">
+                    <a:blip r:embed="rId13" cstate="print">
                       <a:extLst>
                         <a:ext uri="{28A0092B-C50C-407E-A947-70E740481C1C}">
                           <a14:useLocalDpi xmlns:a14="http://schemas.microsoft.com/office/drawing/2010/main" val="0"/>
@@ -1470,20 +1783,7 @@
     </w:p>
     <w:p>
       <w:r>
-        <w:t xml:space="preserve">If there are errors detected in </w:t>
-      </w:r>
-      <w:proofErr w:type="gramStart"/>
-      <w:r>
-        <w:t>a .</w:t>
-      </w:r>
-      <w:proofErr w:type="spellStart"/>
-      <w:r>
-        <w:t>gplugindata</w:t>
-      </w:r>
-      <w:proofErr w:type="spellEnd"/>
-      <w:proofErr w:type="gramEnd"/>
-      <w:r>
-        <w:t xml:space="preserve"> file during </w:t>
+        <w:t xml:space="preserve">If there are errors detected in a .gplugindata file during </w:t>
       </w:r>
       <w:r>
         <w:t>discovery, those error</w:t>
@@ -1501,23 +1801,16 @@
         <w:t>correct</w:t>
       </w:r>
       <w:r>
-        <w:t xml:space="preserve"> the errors and resave </w:t>
-      </w:r>
-      <w:proofErr w:type="gramStart"/>
-      <w:r>
-        <w:t>the .</w:t>
-      </w:r>
-      <w:proofErr w:type="spellStart"/>
-      <w:r>
-        <w:t>gplugindata</w:t>
-      </w:r>
-      <w:proofErr w:type="spellEnd"/>
-      <w:proofErr w:type="gramEnd"/>
-      <w:r>
-        <w:t xml:space="preserve"> file, you should get prompted to restart InstrumentStudio</w:t>
-      </w:r>
-      <w:r>
-        <w:t xml:space="preserve"> in order to pull in the </w:t>
+        <w:t xml:space="preserve"> the errors and resave the .gplugindata file, you should get prompted to restart InstrumentStudio</w:t>
+      </w:r>
+      <w:r>
+        <w:t xml:space="preserve"> </w:t>
+      </w:r>
+      <w:r>
+        <w:t>to</w:t>
+      </w:r>
+      <w:r>
+        <w:t xml:space="preserve"> pull in the </w:t>
       </w:r>
       <w:r>
         <w:t xml:space="preserve">new </w:t>
@@ -1553,7 +1846,10 @@
         <w:t xml:space="preserve">the </w:t>
       </w:r>
       <w:r>
-        <w:t xml:space="preserve">plugin should now be visible in the Edit Layout dialog </w:t>
+        <w:t>plug-in</w:t>
+      </w:r>
+      <w:r>
+        <w:t xml:space="preserve"> should now be visible in the Edit Layout dialog </w:t>
       </w:r>
       <w:r>
         <w:t>of a soft front panel document.</w:t>
@@ -1565,7 +1861,13 @@
       </w:pPr>
       <w:bookmarkStart w:id="2" w:name="_Toc1575327849"/>
       <w:r>
-        <w:t>Executing Plugins within InstrumentStudio</w:t>
+        <w:t xml:space="preserve">Executing </w:t>
+      </w:r>
+      <w:r>
+        <w:t>Plug-In</w:t>
+      </w:r>
+      <w:r>
+        <w:t>s within InstrumentStudio</w:t>
       </w:r>
       <w:bookmarkEnd w:id="2"/>
     </w:p>
@@ -1577,7 +1879,10 @@
         <w:t xml:space="preserve">the </w:t>
       </w:r>
       <w:r>
-        <w:t xml:space="preserve">plugin is visible in the </w:t>
+        <w:t>plug-in</w:t>
+      </w:r>
+      <w:r>
+        <w:t xml:space="preserve"> is visible in the </w:t>
       </w:r>
       <w:r>
         <w:t>InstrumentStudio</w:t>
@@ -1592,7 +1897,10 @@
         <w:t xml:space="preserve"> now be able to instantiate and run the </w:t>
       </w:r>
       <w:r>
-        <w:t xml:space="preserve">plugin VI within </w:t>
+        <w:t>plug-in</w:t>
+      </w:r>
+      <w:r>
+        <w:t xml:space="preserve"> VI within </w:t>
       </w:r>
       <w:r>
         <w:t>InstrumentStudio</w:t>
@@ -1607,7 +1915,10 @@
         <w:t xml:space="preserve">the </w:t>
       </w:r>
       <w:r>
-        <w:t xml:space="preserve">plugin </w:t>
+        <w:t>plug-in</w:t>
+      </w:r>
+      <w:r>
+        <w:t xml:space="preserve"> </w:t>
       </w:r>
       <w:r>
         <w:t>VI fails to load</w:t>
@@ -1616,7 +1927,13 @@
         <w:t xml:space="preserve"> and run</w:t>
       </w:r>
       <w:r>
-        <w:t xml:space="preserve">, the panel for the plugin will display the LabVIEW error code and explanation for </w:t>
+        <w:t xml:space="preserve">, the panel for the </w:t>
+      </w:r>
+      <w:r>
+        <w:t>plug-in</w:t>
+      </w:r>
+      <w:r>
+        <w:t xml:space="preserve"> will display the LabVIEW error code and explanation for </w:t>
       </w:r>
       <w:r>
         <w:t xml:space="preserve">what caused the failure.  </w:t>
@@ -1751,10 +2068,22 @@
         <w:t>of</w:t>
       </w:r>
       <w:r>
-        <w:t xml:space="preserve"> the plugin.  </w:t>
-      </w:r>
-      <w:r>
-        <w:t>If the plugin was built or saved in a newer version</w:t>
+        <w:t xml:space="preserve"> the </w:t>
+      </w:r>
+      <w:r>
+        <w:t>plug-in</w:t>
+      </w:r>
+      <w:r>
+        <w:t xml:space="preserve">.  </w:t>
+      </w:r>
+      <w:r>
+        <w:t xml:space="preserve">If the </w:t>
+      </w:r>
+      <w:r>
+        <w:t>plug-in</w:t>
+      </w:r>
+      <w:r>
+        <w:t xml:space="preserve"> was built or saved in a newer version</w:t>
       </w:r>
       <w:r>
         <w:t xml:space="preserve"> </w:t>
@@ -1796,20 +2125,7 @@
         <w:t>p</w:t>
       </w:r>
       <w:r>
-        <w:t xml:space="preserve">roject file specified </w:t>
-      </w:r>
-      <w:proofErr w:type="gramStart"/>
-      <w:r>
-        <w:t>in .</w:t>
-      </w:r>
-      <w:proofErr w:type="spellStart"/>
-      <w:r>
-        <w:t>gplugindata</w:t>
-      </w:r>
-      <w:proofErr w:type="spellEnd"/>
-      <w:proofErr w:type="gramEnd"/>
-      <w:r>
-        <w:t xml:space="preserve"> file exist</w:t>
+        <w:t>roject file specified in .gplugindata file exist</w:t>
       </w:r>
       <w:r>
         <w:t>s</w:t>
@@ -1836,29 +2152,23 @@
         <w:t xml:space="preserve">specified </w:t>
       </w:r>
       <w:r>
-        <w:t xml:space="preserve">in </w:t>
-      </w:r>
-      <w:proofErr w:type="gramStart"/>
-      <w:r>
-        <w:t>the .</w:t>
-      </w:r>
-      <w:proofErr w:type="spellStart"/>
-      <w:r>
-        <w:t>gplugindata</w:t>
-      </w:r>
-      <w:proofErr w:type="spellEnd"/>
-      <w:proofErr w:type="gramEnd"/>
-      <w:r>
-        <w:t xml:space="preserve"> file </w:t>
-      </w:r>
-      <w:r>
+        <w:t xml:space="preserve">in the .gplugindata file </w:t>
+      </w:r>
+      <w:r>
+        <w:lastRenderedPageBreak/>
         <w:t>resolves to the expected absolute path on disk</w:t>
       </w:r>
       <w:r>
         <w:t xml:space="preserve"> and that the VI exists on disk.</w:t>
       </w:r>
       <w:r>
-        <w:t xml:space="preserve">  If you are using a packed library to deploy your plugin, a common mistake is to use the wrong relative path to the file within the packed library.  To verify the path is correct, you can use the Get Exported File List.vi located in the Packed Library palette.  </w:t>
+        <w:t xml:space="preserve">  If you are using a packed library to deploy your </w:t>
+      </w:r>
+      <w:r>
+        <w:t>plug-in</w:t>
+      </w:r>
+      <w:r>
+        <w:t xml:space="preserve">, a common mistake is to use the wrong relative path to the file within the packed library.  To verify the path is correct, you can use the Get Exported File List.vi located in the Packed Library palette.  </w:t>
       </w:r>
       <w:r>
         <w:br/>
@@ -1870,7 +2180,6 @@
         <w:rPr>
           <w:noProof/>
         </w:rPr>
-        <w:lastRenderedPageBreak/>
         <w:drawing>
           <wp:inline distT="0" distB="0" distL="0" distR="0" wp14:anchorId="070E1FF3" wp14:editId="43EC737C">
             <wp:extent cx="3383280" cy="1181100"/>
@@ -1889,7 +2198,7 @@
                     </pic:cNvPicPr>
                   </pic:nvPicPr>
                   <pic:blipFill>
-                    <a:blip r:embed="rId13">
+                    <a:blip r:embed="rId14">
                       <a:extLst>
                         <a:ext uri="{28A0092B-C50C-407E-A947-70E740481C1C}">
                           <a14:useLocalDpi xmlns:a14="http://schemas.microsoft.com/office/drawing/2010/main" val="0"/>
@@ -1937,27 +2246,20 @@
         </w:numPr>
       </w:pPr>
       <w:r>
-        <w:t xml:space="preserve">The reentrancy setting of the plugin VI doesn’t match the reentrancy settings specified in </w:t>
-      </w:r>
-      <w:proofErr w:type="gramStart"/>
-      <w:r>
-        <w:t xml:space="preserve">the </w:t>
+        <w:t xml:space="preserve">The reentrancy setting of the </w:t>
+      </w:r>
+      <w:r>
+        <w:t>plug-in</w:t>
+      </w:r>
+      <w:r>
+        <w:t xml:space="preserve"> VI doesn’t match the reentrancy settings specified in the </w:t>
+      </w:r>
+      <w:r>
+        <w:t>.gplugindata file</w:t>
       </w:r>
       <w:r>
         <w:t>.</w:t>
       </w:r>
-      <w:proofErr w:type="spellStart"/>
-      <w:r>
-        <w:t>gplugindata</w:t>
-      </w:r>
-      <w:proofErr w:type="spellEnd"/>
-      <w:proofErr w:type="gramEnd"/>
-      <w:r>
-        <w:t xml:space="preserve"> file</w:t>
-      </w:r>
-      <w:r>
-        <w:t>.</w:t>
-      </w:r>
       <w:r>
         <w:t xml:space="preserve">  The reentrancy settings for the VI can be found </w:t>
       </w:r>
@@ -1970,39 +2272,27 @@
       <w:r>
         <w:t xml:space="preserve">for reentrant execution, then reentrancy can be disabled programmatically based on the </w:t>
       </w:r>
-      <w:proofErr w:type="spellStart"/>
       <w:r>
         <w:t>ReentrantExecutionEnabled</w:t>
       </w:r>
-      <w:proofErr w:type="spellEnd"/>
-      <w:r>
-        <w:t xml:space="preserve"> setting in </w:t>
-      </w:r>
-      <w:proofErr w:type="gramStart"/>
-      <w:r>
-        <w:t>the .</w:t>
-      </w:r>
-      <w:proofErr w:type="spellStart"/>
-      <w:r>
-        <w:t>gplugindata</w:t>
-      </w:r>
-      <w:proofErr w:type="spellEnd"/>
-      <w:proofErr w:type="gramEnd"/>
-      <w:r>
-        <w:t xml:space="preserve"> file.  However,</w:t>
+      <w:r>
+        <w:t xml:space="preserve"> setting in the .gplugindata file.  However,</w:t>
       </w:r>
       <w:r>
         <w:t xml:space="preserve"> if the reentrancy setting on the VI is configured for non-reentrant execution, attempting to </w:t>
       </w:r>
       <w:r>
-        <w:t xml:space="preserve">execute the plugin with </w:t>
-      </w:r>
-      <w:proofErr w:type="spellStart"/>
+        <w:t xml:space="preserve">execute the </w:t>
+      </w:r>
+      <w:r>
+        <w:t>plug-in</w:t>
+      </w:r>
+      <w:r>
+        <w:t xml:space="preserve"> with </w:t>
+      </w:r>
       <w:r>
         <w:t>ReentrantExecutionEnabled</w:t>
       </w:r>
-      <w:proofErr w:type="spellEnd"/>
-      <w:proofErr w:type="gramStart"/>
       <w:r>
         <w:t>=”</w:t>
       </w:r>
@@ -2010,11 +2300,7 @@
         <w:t>t</w:t>
       </w:r>
       <w:r>
-        <w:t>rue</w:t>
-      </w:r>
-      <w:proofErr w:type="gramEnd"/>
-      <w:r>
-        <w:t>”</w:t>
+        <w:t>rue”</w:t>
       </w:r>
       <w:r>
         <w:t xml:space="preserve"> will result in a runtime error.</w:t>
@@ -2038,7 +2324,13 @@
         <w:t>attempting</w:t>
       </w:r>
       <w:r>
-        <w:t xml:space="preserve"> to run the plugin from source without building a source distribution</w:t>
+        <w:t xml:space="preserve"> to run the </w:t>
+      </w:r>
+      <w:r>
+        <w:t>plug-in</w:t>
+      </w:r>
+      <w:r>
+        <w:t xml:space="preserve"> from source without building a source distribution</w:t>
       </w:r>
       <w:r>
         <w:t>,</w:t>
@@ -2049,14 +2341,12 @@
       <w:r>
         <w:t xml:space="preserve">one or more </w:t>
       </w:r>
-      <w:proofErr w:type="gramStart"/>
       <w:r>
         <w:t>sub VI</w:t>
       </w:r>
       <w:r>
         <w:t>s</w:t>
       </w:r>
-      <w:proofErr w:type="gramEnd"/>
       <w:r>
         <w:t xml:space="preserve"> is a source only VI that </w:t>
       </w:r>
@@ -2091,7 +2381,13 @@
         <w:t xml:space="preserve">be taken to ensure the compiled object cache of LabVIEW has been populated with the code you are trying to execute.  </w:t>
       </w:r>
       <w:r>
-        <w:t>Generally, running the plugin VI within the LabVIEW IDE</w:t>
+        <w:t xml:space="preserve">Generally, running the </w:t>
+      </w:r>
+      <w:r>
+        <w:t>plug-in</w:t>
+      </w:r>
+      <w:r>
+        <w:t xml:space="preserve"> VI within the LabVIEW IDE</w:t>
       </w:r>
       <w:r>
         <w:t xml:space="preserve"> </w:t>
@@ -2250,21 +2546,12 @@
         </w:rPr>
         <w:t>&lt;process name&gt;_</w:t>
       </w:r>
-      <w:proofErr w:type="spellStart"/>
       <w:r>
         <w:rPr>
           <w:i/>
           <w:iCs/>
         </w:rPr>
-        <w:t>BrokenVILog</w:t>
-      </w:r>
-      <w:proofErr w:type="spellEnd"/>
-      <w:r>
-        <w:rPr>
-          <w:i/>
-          <w:iCs/>
-        </w:rPr>
-        <w:t>_&lt;date</w:t>
+        <w:t>BrokenVILog_&lt;date</w:t>
       </w:r>
       <w:r>
         <w:rPr>
@@ -2281,15 +2568,7 @@
         <w:t>&gt;.txt</w:t>
       </w:r>
       <w:r>
-        <w:t xml:space="preserve"> (</w:t>
-      </w:r>
-      <w:proofErr w:type="gramStart"/>
-      <w:r>
-        <w:t>e.g.</w:t>
-      </w:r>
-      <w:proofErr w:type="gramEnd"/>
-      <w:r>
-        <w:t xml:space="preserve"> </w:t>
+        <w:t xml:space="preserve"> (e.g. </w:t>
       </w:r>
       <w:r>
         <w:t>InstrumentStudio_BrokenVILog_2021-04-19T175816.txt</w:t>
@@ -2316,7 +2595,13 @@
         <w:t xml:space="preserve">helpful in identifying </w:t>
       </w:r>
       <w:r>
-        <w:t>which dependencies might be preventing the plugin from running.</w:t>
+        <w:t xml:space="preserve">which dependencies might be preventing the </w:t>
+      </w:r>
+      <w:r>
+        <w:t>plug-in</w:t>
+      </w:r>
+      <w:r>
+        <w:t xml:space="preserve"> from running.</w:t>
       </w:r>
       <w:r>
         <w:t xml:space="preserve">  The log file accumulates error messages for each load </w:t>
@@ -2334,7 +2619,10 @@
         <w:t xml:space="preserve">so it can be helpful at times to close and relaunch InstrumentStudio to </w:t>
       </w:r>
       <w:r>
-        <w:t>ensure the log file contains the minimum information pertinent to your plugin</w:t>
+        <w:t xml:space="preserve">ensure the log file contains the minimum information pertinent to your </w:t>
+      </w:r>
+      <w:r>
+        <w:t>plug-in</w:t>
       </w:r>
       <w:r>
         <w:t>’s load failure</w:t>
@@ -2349,10 +2637,14 @@
       </w:pPr>
       <w:bookmarkStart w:id="3" w:name="_Toc528028969"/>
       <w:r>
+        <w:lastRenderedPageBreak/>
         <w:t xml:space="preserve">Debugging </w:t>
       </w:r>
       <w:r>
-        <w:t>Plugins</w:t>
+        <w:t>Plug-In</w:t>
+      </w:r>
+      <w:r>
+        <w:t>s</w:t>
       </w:r>
       <w:r>
         <w:t xml:space="preserve"> </w:t>
@@ -2367,7 +2659,13 @@
     </w:p>
     <w:p>
       <w:r>
-        <w:t xml:space="preserve">While developing a plugin, </w:t>
+        <w:t xml:space="preserve">While developing a </w:t>
+      </w:r>
+      <w:r>
+        <w:t>plug-in</w:t>
+      </w:r>
+      <w:r>
+        <w:t xml:space="preserve">, </w:t>
       </w:r>
       <w:r>
         <w:t>it is</w:t>
@@ -2382,10 +2680,22 @@
         <w:t xml:space="preserve">testing and debugging </w:t>
       </w:r>
       <w:r>
-        <w:t xml:space="preserve">of the core plugin functionality will occur </w:t>
-      </w:r>
-      <w:r>
-        <w:t xml:space="preserve">while executing the plugin </w:t>
+        <w:t xml:space="preserve">of the core </w:t>
+      </w:r>
+      <w:r>
+        <w:t>plug-in</w:t>
+      </w:r>
+      <w:r>
+        <w:t xml:space="preserve"> functionality will occur </w:t>
+      </w:r>
+      <w:r>
+        <w:t xml:space="preserve">while executing the </w:t>
+      </w:r>
+      <w:r>
+        <w:t>plug-in</w:t>
+      </w:r>
+      <w:r>
+        <w:t xml:space="preserve"> </w:t>
       </w:r>
       <w:r>
         <w:t>within the LabVIEW IDE</w:t>
@@ -2400,13 +2710,22 @@
         <w:t xml:space="preserve">to test code specific to communication between </w:t>
       </w:r>
       <w:r>
-        <w:t>the plugin</w:t>
+        <w:t xml:space="preserve">the </w:t>
+      </w:r>
+      <w:r>
+        <w:t>plug-in</w:t>
       </w:r>
       <w:r>
         <w:t xml:space="preserve"> and InstrumentStudio</w:t>
       </w:r>
       <w:r>
-        <w:t xml:space="preserve">, you will need to execute the plugin </w:t>
+        <w:t xml:space="preserve">, you will need to execute the </w:t>
+      </w:r>
+      <w:r>
+        <w:t>plug-in</w:t>
+      </w:r>
+      <w:r>
+        <w:t xml:space="preserve"> </w:t>
       </w:r>
       <w:r>
         <w:t>within InstrumentStudio</w:t>
@@ -2424,7 +2743,6 @@
         <w:t xml:space="preserve">the problem </w:t>
       </w:r>
       <w:r>
-        <w:lastRenderedPageBreak/>
         <w:t xml:space="preserve">using </w:t>
       </w:r>
       <w:r>
@@ -2443,7 +2761,13 @@
         <w:t>remotely</w:t>
       </w:r>
       <w:r>
-        <w:t xml:space="preserve"> debugging the plugin is only possible </w:t>
+        <w:t xml:space="preserve"> debugging the </w:t>
+      </w:r>
+      <w:r>
+        <w:t>plug-in</w:t>
+      </w:r>
+      <w:r>
+        <w:t xml:space="preserve"> is only possible </w:t>
       </w:r>
       <w:r>
         <w:t xml:space="preserve">from </w:t>
@@ -2452,7 +2776,13 @@
         <w:t>within the same version of the LabVIEW IDE</w:t>
       </w:r>
       <w:r>
-        <w:t xml:space="preserve"> as the version of the LabVIEW Runtime Engine in which the plugin is executing.</w:t>
+        <w:t xml:space="preserve"> as the version of the LabVIEW Runtime Engine in which the </w:t>
+      </w:r>
+      <w:r>
+        <w:t>plug-in</w:t>
+      </w:r>
+      <w:r>
+        <w:t xml:space="preserve"> is executing.</w:t>
       </w:r>
     </w:p>
     <w:p>
@@ -2463,7 +2793,13 @@
         <w:t>the</w:t>
       </w:r>
       <w:r>
-        <w:t xml:space="preserve"> plugin running in InstrumentStudio, </w:t>
+        <w:t xml:space="preserve"> </w:t>
+      </w:r>
+      <w:r>
+        <w:t>plug-in</w:t>
+      </w:r>
+      <w:r>
+        <w:t xml:space="preserve"> running in InstrumentStudio, </w:t>
       </w:r>
       <w:r>
         <w:t xml:space="preserve">first </w:t>
@@ -2475,28 +2811,16 @@
         <w:t>the</w:t>
       </w:r>
       <w:r>
-        <w:t xml:space="preserve"> plugin within </w:t>
-      </w:r>
-      <w:proofErr w:type="gramStart"/>
-      <w:r>
-        <w:t>the .</w:t>
-      </w:r>
-      <w:proofErr w:type="spellStart"/>
-      <w:r>
-        <w:t>gplugindata</w:t>
-      </w:r>
-      <w:proofErr w:type="spellEnd"/>
-      <w:proofErr w:type="gramEnd"/>
-      <w:r>
-        <w:t xml:space="preserve"> file by setting </w:t>
-      </w:r>
-      <w:proofErr w:type="spellStart"/>
-      <w:r>
-        <w:t>DebuggingEnabled</w:t>
-      </w:r>
-      <w:proofErr w:type="spellEnd"/>
-      <w:r>
-        <w:t>=”</w:t>
+        <w:t xml:space="preserve"> </w:t>
+      </w:r>
+      <w:r>
+        <w:t>plug-in</w:t>
+      </w:r>
+      <w:r>
+        <w:t xml:space="preserve"> within the .gplugindata file by setting </w:t>
+      </w:r>
+      <w:r>
+        <w:t>DebuggingEnabled=”</w:t>
       </w:r>
       <w:r>
         <w:t>t</w:t>
@@ -2520,7 +2844,13 @@
         <w:t>the</w:t>
       </w:r>
       <w:r>
-        <w:t xml:space="preserve"> plugin panel within InstrumentStudio.  </w:t>
+        <w:t xml:space="preserve"> </w:t>
+      </w:r>
+      <w:r>
+        <w:t>plug-in</w:t>
+      </w:r>
+      <w:r>
+        <w:t xml:space="preserve"> panel within InstrumentStudio.  </w:t>
       </w:r>
       <w:r>
         <w:t>T</w:t>
@@ -2529,7 +2859,13 @@
         <w:t>he</w:t>
       </w:r>
       <w:r>
-        <w:t xml:space="preserve"> plugin should </w:t>
+        <w:t xml:space="preserve"> </w:t>
+      </w:r>
+      <w:r>
+        <w:t>plug-in</w:t>
+      </w:r>
+      <w:r>
+        <w:t xml:space="preserve"> should </w:t>
       </w:r>
       <w:r>
         <w:t xml:space="preserve">now </w:t>
@@ -2586,7 +2922,7 @@
                     <pic:cNvPicPr/>
                   </pic:nvPicPr>
                   <pic:blipFill>
-                    <a:blip r:embed="rId14">
+                    <a:blip r:embed="rId15">
                       <a:extLst>
                         <a:ext uri="{28A0092B-C50C-407E-A947-70E740481C1C}">
                           <a14:useLocalDpi xmlns:a14="http://schemas.microsoft.com/office/drawing/2010/main" val="0"/>
@@ -2621,7 +2957,13 @@
         <w:t>the</w:t>
       </w:r>
       <w:r>
-        <w:t xml:space="preserve"> plugin </w:t>
+        <w:t xml:space="preserve"> </w:t>
+      </w:r>
+      <w:r>
+        <w:t>plug-in</w:t>
+      </w:r>
+      <w:r>
+        <w:t xml:space="preserve"> </w:t>
       </w:r>
       <w:r>
         <w:t>is displayed</w:t>
@@ -2629,11 +2971,9 @@
       <w:r>
         <w:t xml:space="preserve"> in the dialog and which context you need to connect to depends on the </w:t>
       </w:r>
-      <w:proofErr w:type="spellStart"/>
       <w:r>
         <w:t>ApplicationContext</w:t>
       </w:r>
-      <w:proofErr w:type="spellEnd"/>
       <w:r>
         <w:t xml:space="preserve"> </w:t>
       </w:r>
@@ -2641,20 +2981,10 @@
         <w:t xml:space="preserve">the </w:t>
       </w:r>
       <w:r>
-        <w:t xml:space="preserve">plugin specifies in </w:t>
-      </w:r>
-      <w:proofErr w:type="gramStart"/>
-      <w:r>
-        <w:t>the .</w:t>
-      </w:r>
-      <w:proofErr w:type="spellStart"/>
-      <w:r>
-        <w:t>gplugindata</w:t>
-      </w:r>
-      <w:proofErr w:type="spellEnd"/>
-      <w:proofErr w:type="gramEnd"/>
-      <w:r>
-        <w:t xml:space="preserve"> file.  </w:t>
+        <w:t>plug-in</w:t>
+      </w:r>
+      <w:r>
+        <w:t xml:space="preserve"> specifies in the .gplugindata file.  </w:t>
       </w:r>
     </w:p>
     <w:p>
@@ -2688,7 +3018,10 @@
         <w:t xml:space="preserve">the </w:t>
       </w:r>
       <w:r>
-        <w:t xml:space="preserve">plugin executes </w:t>
+        <w:t>plug-in</w:t>
+      </w:r>
+      <w:r>
+        <w:t xml:space="preserve"> executes </w:t>
       </w:r>
       <w:r>
         <w:t xml:space="preserve">in the Global application context, you will need to connect to </w:t>
@@ -2739,39 +3072,20 @@
         <w:t>Unique</w:t>
       </w:r>
       <w:r>
-        <w:t xml:space="preserve"> – If the plugin executes in a unique application context, the context name will have the form </w:t>
+        <w:t xml:space="preserve"> – If the </w:t>
+      </w:r>
+      <w:r>
+        <w:t>plug-in</w:t>
+      </w:r>
+      <w:r>
+        <w:t xml:space="preserve"> executes in a unique application context, the context name will have the form </w:t>
       </w:r>
       <w:r>
         <w:rPr>
           <w:i/>
           <w:iCs/>
         </w:rPr>
-        <w:t xml:space="preserve">InstrumentStudio.exe - &lt;InstrumentStudio project name&gt; - &lt;InstrumentStudio document name&gt; - &lt;DisplayName property defined </w:t>
-      </w:r>
-      <w:proofErr w:type="gramStart"/>
-      <w:r>
-        <w:rPr>
-          <w:i/>
-          <w:iCs/>
-        </w:rPr>
-        <w:t>in .</w:t>
-      </w:r>
-      <w:proofErr w:type="spellStart"/>
-      <w:r>
-        <w:rPr>
-          <w:i/>
-          <w:iCs/>
-        </w:rPr>
-        <w:t>gplugindata</w:t>
-      </w:r>
-      <w:proofErr w:type="spellEnd"/>
-      <w:proofErr w:type="gramEnd"/>
-      <w:r>
-        <w:rPr>
-          <w:i/>
-          <w:iCs/>
-        </w:rPr>
-        <w:t xml:space="preserve"> file&gt;</w:t>
+        <w:t>InstrumentStudio.exe - &lt;InstrumentStudio project name&gt; - &lt;InstrumentStudio document name&gt; - &lt;DisplayName property defined in .gplugindata file&gt;</w:t>
       </w:r>
       <w:r>
         <w:t xml:space="preserve"> as shown in the second entry in the example above.</w:t>
@@ -2802,7 +3116,10 @@
         <w:t xml:space="preserve">the </w:t>
       </w:r>
       <w:r>
-        <w:t>plugin executes in a Project context, the</w:t>
+        <w:t>plug-in</w:t>
+      </w:r>
+      <w:r>
+        <w:t xml:space="preserve"> executes in a Project context, the</w:t>
       </w:r>
       <w:r>
         <w:t xml:space="preserve"> context name will have the form </w:t>
@@ -2861,7 +3178,13 @@
         <w:t>the</w:t>
       </w:r>
       <w:r>
-        <w:t xml:space="preserve"> plugin, </w:t>
+        <w:t xml:space="preserve"> </w:t>
+      </w:r>
+      <w:r>
+        <w:t>plug-in</w:t>
+      </w:r>
+      <w:r>
+        <w:t xml:space="preserve">, </w:t>
       </w:r>
       <w:r>
         <w:t>you will</w:t>
@@ -2873,7 +3196,10 @@
         <w:t xml:space="preserve">the </w:t>
       </w:r>
       <w:r>
-        <w:t xml:space="preserve">plugin VI </w:t>
+        <w:t>plug-in</w:t>
+      </w:r>
+      <w:r>
+        <w:t xml:space="preserve"> VI </w:t>
       </w:r>
       <w:r>
         <w:t xml:space="preserve">in the same application context.  </w:t>
@@ -2931,7 +3257,7 @@
                     <pic:cNvPicPr/>
                   </pic:nvPicPr>
                   <pic:blipFill>
-                    <a:blip r:embed="rId15">
+                    <a:blip r:embed="rId16">
                       <a:extLst>
                         <a:ext uri="{28A0092B-C50C-407E-A947-70E740481C1C}">
                           <a14:useLocalDpi xmlns:a14="http://schemas.microsoft.com/office/drawing/2010/main" val="0"/>
@@ -3002,7 +3328,7 @@
                     <pic:cNvPicPr/>
                   </pic:nvPicPr>
                   <pic:blipFill>
-                    <a:blip r:embed="rId16">
+                    <a:blip r:embed="rId17">
                       <a:extLst>
                         <a:ext uri="{28A0092B-C50C-407E-A947-70E740481C1C}">
                           <a14:useLocalDpi xmlns:a14="http://schemas.microsoft.com/office/drawing/2010/main" val="0"/>
@@ -3081,10 +3407,19 @@
         <w:t xml:space="preserve">the </w:t>
       </w:r>
       <w:r>
-        <w:t xml:space="preserve">plugin within InstrumentStudio, it is recommended </w:t>
-      </w:r>
-      <w:r>
-        <w:t>that your top-level plugin VI be configured for reentrant execution.  Unfortunately, bugs pres</w:t>
+        <w:t>plug-in</w:t>
+      </w:r>
+      <w:r>
+        <w:t xml:space="preserve"> within InstrumentStudio, it is recommended </w:t>
+      </w:r>
+      <w:r>
+        <w:t xml:space="preserve">that your top-level </w:t>
+      </w:r>
+      <w:r>
+        <w:t>plug-in</w:t>
+      </w:r>
+      <w:r>
+        <w:t xml:space="preserve"> VI be configured for reentrant execution.  Unfortunately, bugs pres</w:t>
       </w:r>
       <w:r>
         <w:t xml:space="preserve">ent in LabVIEW 2020 </w:t>
@@ -3147,7 +3482,10 @@
         <w:t xml:space="preserve">the </w:t>
       </w:r>
       <w:r>
-        <w:t xml:space="preserve">plugin </w:t>
+        <w:t>plug-in</w:t>
+      </w:r>
+      <w:r>
+        <w:t xml:space="preserve"> </w:t>
       </w:r>
       <w:r>
         <w:t>wh</w:t>
@@ -3176,12 +3514,9 @@
       <w:r>
         <w:t xml:space="preserve">, set </w:t>
       </w:r>
-      <w:proofErr w:type="spellStart"/>
       <w:r>
         <w:t>ReentrantExecutionEnabled</w:t>
       </w:r>
-      <w:proofErr w:type="spellEnd"/>
-      <w:proofErr w:type="gramStart"/>
       <w:r>
         <w:t>=”</w:t>
       </w:r>
@@ -3189,22 +3524,10 @@
         <w:t>f</w:t>
       </w:r>
       <w:r>
-        <w:t>alse</w:t>
-      </w:r>
-      <w:proofErr w:type="gramEnd"/>
-      <w:r>
-        <w:t>”</w:t>
-      </w:r>
-      <w:r>
-        <w:t xml:space="preserve"> in your .</w:t>
-      </w:r>
-      <w:proofErr w:type="spellStart"/>
-      <w:r>
-        <w:t>gplugindata</w:t>
-      </w:r>
-      <w:proofErr w:type="spellEnd"/>
-      <w:r>
-        <w:t xml:space="preserve"> file.  </w:t>
+        <w:t>alse”</w:t>
+      </w:r>
+      <w:r>
+        <w:t xml:space="preserve"> in your .gplugindata file.  </w:t>
       </w:r>
       <w:r>
         <w:t xml:space="preserve">However, </w:t>
@@ -3216,7 +3539,13 @@
         <w:t xml:space="preserve">, </w:t>
       </w:r>
       <w:r>
-        <w:t>the plugin panel</w:t>
+        <w:t xml:space="preserve">the </w:t>
+      </w:r>
+      <w:r>
+        <w:t>plug-in</w:t>
+      </w:r>
+      <w:r>
+        <w:t xml:space="preserve"> panel</w:t>
       </w:r>
       <w:r>
         <w:t xml:space="preserve"> can only be </w:t>
@@ -3265,15 +3594,19 @@
         <w:t xml:space="preserve">is recommended that </w:t>
       </w:r>
       <w:r>
-        <w:t xml:space="preserve">you create debug only </w:t>
-      </w:r>
-      <w:proofErr w:type="spellStart"/>
-      <w:r>
-        <w:t>PluginData</w:t>
-      </w:r>
-      <w:proofErr w:type="spellEnd"/>
-      <w:r>
-        <w:t xml:space="preserve"> entr</w:t>
+        <w:t>you create debug</w:t>
+      </w:r>
+      <w:r>
+        <w:t>-</w:t>
+      </w:r>
+      <w:r>
+        <w:t xml:space="preserve">only </w:t>
+      </w:r>
+      <w:r>
+        <w:t>Plugin</w:t>
+      </w:r>
+      <w:r>
+        <w:t>Data entr</w:t>
       </w:r>
       <w:r>
         <w:t>ies</w:t>
@@ -3282,23 +3615,10 @@
         <w:t xml:space="preserve"> </w:t>
       </w:r>
       <w:r>
-        <w:t xml:space="preserve">within a debug </w:t>
-      </w:r>
-      <w:proofErr w:type="gramStart"/>
-      <w:r>
-        <w:t>only</w:t>
-      </w:r>
-      <w:r>
-        <w:t xml:space="preserve"> .</w:t>
-      </w:r>
-      <w:proofErr w:type="spellStart"/>
-      <w:r>
-        <w:t>gplugindata</w:t>
-      </w:r>
-      <w:proofErr w:type="spellEnd"/>
-      <w:proofErr w:type="gramEnd"/>
-      <w:r>
-        <w:t xml:space="preserve"> </w:t>
+        <w:t>within a debug only</w:t>
+      </w:r>
+      <w:r>
+        <w:t xml:space="preserve"> .gplugindata </w:t>
       </w:r>
       <w:r>
         <w:t>file</w:t>
@@ -3322,7 +3642,13 @@
         <w:t xml:space="preserve">easily </w:t>
       </w:r>
       <w:r>
-        <w:t xml:space="preserve">switch between debugging and testing of the plugin in its desired </w:t>
+        <w:t xml:space="preserve">switch between debugging and testing of the </w:t>
+      </w:r>
+      <w:r>
+        <w:t>plug-in</w:t>
+      </w:r>
+      <w:r>
+        <w:t xml:space="preserve"> in its desired </w:t>
       </w:r>
       <w:r>
         <w:t>release</w:t>
@@ -3331,20 +3657,7 @@
         <w:t xml:space="preserve"> configuration.  </w:t>
       </w:r>
       <w:r>
-        <w:t xml:space="preserve">Having a </w:t>
-      </w:r>
-      <w:proofErr w:type="gramStart"/>
-      <w:r>
-        <w:t>separate .</w:t>
-      </w:r>
-      <w:proofErr w:type="spellStart"/>
-      <w:r>
-        <w:t>gplugindata</w:t>
-      </w:r>
-      <w:proofErr w:type="spellEnd"/>
-      <w:proofErr w:type="gramEnd"/>
-      <w:r>
-        <w:t xml:space="preserve"> file for debugging </w:t>
+        <w:t xml:space="preserve">Having a separate .gplugindata file for debugging </w:t>
       </w:r>
       <w:r>
         <w:t xml:space="preserve">avoids the need to modify the </w:t>
@@ -3353,15 +3666,7 @@
         <w:t xml:space="preserve">original </w:t>
       </w:r>
       <w:r>
-        <w:t>.</w:t>
-      </w:r>
-      <w:proofErr w:type="spellStart"/>
-      <w:r>
-        <w:t>gplugindata</w:t>
-      </w:r>
-      <w:proofErr w:type="spellEnd"/>
-      <w:r>
-        <w:t xml:space="preserve"> file you intend to </w:t>
+        <w:t xml:space="preserve">.gplugindata file you intend to </w:t>
       </w:r>
       <w:r>
         <w:t>release</w:t>
@@ -3396,7 +3701,13 @@
     </w:p>
     <w:p>
       <w:r>
-        <w:t>When remotely debugging the plugin, it is generally better to interact</w:t>
+        <w:t xml:space="preserve">When remotely debugging the </w:t>
+      </w:r>
+      <w:r>
+        <w:t>plug-in</w:t>
+      </w:r>
+      <w:r>
+        <w:t>, it is generally better to interact</w:t>
       </w:r>
       <w:r>
         <w:t xml:space="preserve"> with the front panel in LabVIEW rather than </w:t>
@@ -3492,7 +3803,10 @@
         <w:t xml:space="preserve"> will trigger the Stop All Outputs event </w:t>
       </w:r>
       <w:r>
-        <w:t>for the plugin</w:t>
+        <w:t xml:space="preserve">for the </w:t>
+      </w:r>
+      <w:r>
+        <w:t>plug-in</w:t>
       </w:r>
       <w:r>
         <w:t xml:space="preserve"> and can only be done from within Instrument Studio</w:t>
@@ -3567,7 +3881,13 @@
         <w:t>the</w:t>
       </w:r>
       <w:r>
-        <w:t xml:space="preserve"> plugin </w:t>
+        <w:t xml:space="preserve"> </w:t>
+      </w:r>
+      <w:r>
+        <w:t>plug-in</w:t>
+      </w:r>
+      <w:r>
+        <w:t xml:space="preserve"> </w:t>
       </w:r>
       <w:r>
         <w:t xml:space="preserve">VI </w:t>
@@ -3603,7 +3923,10 @@
         <w:t xml:space="preserve">the </w:t>
       </w:r>
       <w:r>
-        <w:t xml:space="preserve">plugin does not respond to </w:t>
+        <w:t>plug-in</w:t>
+      </w:r>
+      <w:r>
+        <w:t xml:space="preserve"> does not respond to </w:t>
       </w:r>
       <w:r>
         <w:t xml:space="preserve">interaction </w:t>
@@ -3632,7 +3955,10 @@
         <w:t xml:space="preserve">the </w:t>
       </w:r>
       <w:r>
-        <w:t>plugin and need to make changes to the source</w:t>
+        <w:t>plug-in</w:t>
+      </w:r>
+      <w:r>
+        <w:t xml:space="preserve"> and need to make changes to the source</w:t>
       </w:r>
       <w:r>
         <w:t xml:space="preserve"> code</w:t>
@@ -3656,7 +3982,10 @@
         <w:t>, and redeploy</w:t>
       </w:r>
       <w:r>
-        <w:t xml:space="preserve"> the plugin</w:t>
+        <w:t xml:space="preserve"> the </w:t>
+      </w:r>
+      <w:r>
+        <w:t>plug-in</w:t>
       </w:r>
       <w:r>
         <w:t xml:space="preserve"> to InstrumentStudio</w:t>
@@ -3680,7 +4009,10 @@
         <w:t xml:space="preserve">the </w:t>
       </w:r>
       <w:r>
-        <w:t xml:space="preserve">plugin panel to ensure </w:t>
+        <w:t>plug-in</w:t>
+      </w:r>
+      <w:r>
+        <w:t xml:space="preserve"> panel to ensure </w:t>
       </w:r>
       <w:r>
         <w:t>all</w:t>
@@ -3698,7 +4030,13 @@
         <w:t>the</w:t>
       </w:r>
       <w:r>
-        <w:t xml:space="preserve"> plugin panel </w:t>
+        <w:t xml:space="preserve"> </w:t>
+      </w:r>
+      <w:r>
+        <w:t>plug-in</w:t>
+      </w:r>
+      <w:r>
+        <w:t xml:space="preserve"> panel </w:t>
       </w:r>
       <w:r>
         <w:t xml:space="preserve">that you create </w:t>
@@ -3718,7 +4056,13 @@
         <w:t xml:space="preserve">To shorten the test/debug/fix cycle, there are a couple of </w:t>
       </w:r>
       <w:r>
-        <w:t xml:space="preserve">techniques plugin authors can </w:t>
+        <w:t xml:space="preserve">techniques </w:t>
+      </w:r>
+      <w:r>
+        <w:t>plug-in</w:t>
+      </w:r>
+      <w:r>
+        <w:t xml:space="preserve"> authors can </w:t>
       </w:r>
       <w:r>
         <w:t>utilize</w:t>
@@ -3739,10 +4083,28 @@
         <w:t>redeploy</w:t>
       </w:r>
       <w:r>
-        <w:t>ing the plugin to the plugin directory of InstrumentStudio</w:t>
-      </w:r>
-      <w:r>
-        <w:t xml:space="preserve"> after each build of the plugin in LabVIEW.  This can be </w:t>
+        <w:t xml:space="preserve">ing the </w:t>
+      </w:r>
+      <w:r>
+        <w:t>plug-in</w:t>
+      </w:r>
+      <w:r>
+        <w:t xml:space="preserve"> to the </w:t>
+      </w:r>
+      <w:r>
+        <w:t>plug-in</w:t>
+      </w:r>
+      <w:r>
+        <w:t xml:space="preserve"> directory of InstrumentStudio</w:t>
+      </w:r>
+      <w:r>
+        <w:t xml:space="preserve"> after each build of the </w:t>
+      </w:r>
+      <w:r>
+        <w:t>plug-in</w:t>
+      </w:r>
+      <w:r>
+        <w:t xml:space="preserve"> in LabVIEW.  This can be </w:t>
       </w:r>
       <w:r>
         <w:t>accomplished</w:t>
@@ -3754,20 +4116,7 @@
         <w:t xml:space="preserve">by </w:t>
       </w:r>
       <w:r>
-        <w:t xml:space="preserve">creating a </w:t>
-      </w:r>
-      <w:proofErr w:type="gramStart"/>
-      <w:r>
-        <w:t>debug .</w:t>
-      </w:r>
-      <w:proofErr w:type="spellStart"/>
-      <w:r>
-        <w:t>gplugindata</w:t>
-      </w:r>
-      <w:proofErr w:type="spellEnd"/>
-      <w:proofErr w:type="gramEnd"/>
-      <w:r>
-        <w:t xml:space="preserve"> </w:t>
+        <w:t xml:space="preserve">creating a debug .gplugindata </w:t>
       </w:r>
       <w:r>
         <w:t xml:space="preserve">file </w:t>
@@ -3775,22 +4124,18 @@
       <w:r>
         <w:t xml:space="preserve">with a debug </w:t>
       </w:r>
-      <w:proofErr w:type="spellStart"/>
-      <w:r>
-        <w:t>PluginData</w:t>
-      </w:r>
-      <w:proofErr w:type="spellEnd"/>
-      <w:r>
-        <w:t xml:space="preserve"> entry </w:t>
+      <w:r>
+        <w:t>Plugin</w:t>
+      </w:r>
+      <w:r>
+        <w:t xml:space="preserve">Data entry </w:t>
       </w:r>
       <w:r>
         <w:t xml:space="preserve">where </w:t>
       </w:r>
-      <w:proofErr w:type="spellStart"/>
       <w:r>
         <w:t>VIPath</w:t>
       </w:r>
-      <w:proofErr w:type="spellEnd"/>
       <w:r>
         <w:t xml:space="preserve"> </w:t>
       </w:r>
@@ -3804,15 +4149,7 @@
         <w:t xml:space="preserve"> rather than a relative path </w:t>
       </w:r>
       <w:r>
-        <w:t>from the .</w:t>
-      </w:r>
-      <w:proofErr w:type="spellStart"/>
-      <w:r>
-        <w:t>gplugindata</w:t>
-      </w:r>
-      <w:proofErr w:type="spellEnd"/>
-      <w:r>
-        <w:t xml:space="preserve"> file.  </w:t>
+        <w:t xml:space="preserve">from the .gplugindata file.  </w:t>
       </w:r>
       <w:r>
         <w:t xml:space="preserve">As </w:t>
@@ -3839,7 +4176,13 @@
         <w:t xml:space="preserve">never for a </w:t>
       </w:r>
       <w:r>
-        <w:t>release plugin.</w:t>
+        <w:t xml:space="preserve">release </w:t>
+      </w:r>
+      <w:r>
+        <w:t>plug-in</w:t>
+      </w:r>
+      <w:r>
+        <w:t>.</w:t>
       </w:r>
     </w:p>
     <w:p>
@@ -3847,7 +4190,19 @@
         <w:t xml:space="preserve">If the </w:t>
       </w:r>
       <w:r>
-        <w:t xml:space="preserve">time it takes to build a plugin is longer than desired, you can also attempt to run the plugin </w:t>
+        <w:t xml:space="preserve">time it takes to build a </w:t>
+      </w:r>
+      <w:r>
+        <w:t>plug-in</w:t>
+      </w:r>
+      <w:r>
+        <w:t xml:space="preserve"> is longer than desired, you can also attempt to run the </w:t>
+      </w:r>
+      <w:r>
+        <w:t>plug-in</w:t>
+      </w:r>
+      <w:r>
+        <w:t xml:space="preserve"> </w:t>
       </w:r>
       <w:r>
         <w:t xml:space="preserve">directly </w:t>
@@ -3880,7 +4235,7 @@
         <w:t xml:space="preserve"> the </w:t>
       </w:r>
       <w:r>
-        <w:t>plugin</w:t>
+        <w:t>plug-in</w:t>
       </w:r>
       <w:r>
         <w:t xml:space="preserve">.  </w:t>
@@ -3901,15 +4256,7 @@
         <w:t xml:space="preserve">To run from source, simply use the same technique described previously </w:t>
       </w:r>
       <w:r>
-        <w:t xml:space="preserve">and update the </w:t>
-      </w:r>
-      <w:proofErr w:type="spellStart"/>
-      <w:r>
-        <w:t>VIPath</w:t>
-      </w:r>
-      <w:proofErr w:type="spellEnd"/>
-      <w:r>
-        <w:t xml:space="preserve"> to contain an absolute path to </w:t>
+        <w:t xml:space="preserve">and update the VIPath to contain an absolute path to </w:t>
       </w:r>
       <w:r>
         <w:t xml:space="preserve">the VI in the source directory rather than the build output directory.  </w:t>
@@ -3944,7 +4291,10 @@
         <w:t xml:space="preserve">the </w:t>
       </w:r>
       <w:r>
-        <w:t>plugin or any of its dependencies</w:t>
+        <w:t>plug-in</w:t>
+      </w:r>
+      <w:r>
+        <w:t xml:space="preserve"> or any of its dependencies</w:t>
       </w:r>
       <w:r>
         <w:t xml:space="preserve"> use</w:t>
@@ -3983,10 +4333,17 @@
         <w:t xml:space="preserve">, then </w:t>
       </w:r>
       <w:r>
+        <w:lastRenderedPageBreak/>
         <w:t>the</w:t>
       </w:r>
       <w:r>
-        <w:t xml:space="preserve"> plugin will not be executable.  </w:t>
+        <w:t xml:space="preserve"> </w:t>
+      </w:r>
+      <w:r>
+        <w:t>plug-in</w:t>
+      </w:r>
+      <w:r>
+        <w:t xml:space="preserve"> will not be executable.  </w:t>
       </w:r>
       <w:r>
         <w:t xml:space="preserve">This </w:t>
@@ -4018,7 +4375,6 @@
     </w:p>
     <w:p>
       <w:r>
-        <w:lastRenderedPageBreak/>
         <w:t>M</w:t>
       </w:r>
       <w:r>
@@ -4079,7 +4435,10 @@
         <w:t>in the LabVIEW Runtime Engine, there is no</w:t>
       </w:r>
       <w:r>
-        <w:t xml:space="preserve"> way to resolve this symbolic path</w:t>
+        <w:t xml:space="preserve"> way to resolve this symbolic </w:t>
+      </w:r>
+      <w:r>
+        <w:t>path,</w:t>
       </w:r>
       <w:r>
         <w:t xml:space="preserve"> an</w:t>
@@ -4121,7 +4480,10 @@
         <w:t xml:space="preserve">under the Advanced Options of the </w:t>
       </w:r>
       <w:r>
-        <w:t>Plugins preferences page</w:t>
+        <w:t>Plugin</w:t>
+      </w:r>
+      <w:r>
+        <w:t>s preferences page</w:t>
       </w:r>
       <w:r>
         <w:t xml:space="preserve"> as shown below.</w:t>
@@ -4139,7 +4501,7 @@
           <w:noProof/>
         </w:rPr>
         <w:drawing>
-          <wp:inline distT="0" distB="0" distL="0" distR="0" wp14:anchorId="15F5217B" wp14:editId="35ECCE9A">
+          <wp:inline distT="0" distB="0" distL="0" distR="0" wp14:anchorId="15F5217B" wp14:editId="0F9E1066">
             <wp:extent cx="3657600" cy="2084832"/>
             <wp:effectExtent l="0" t="0" r="0" b="0"/>
             <wp:docPr id="11" name="Picture 11"/>
@@ -4154,7 +4516,7 @@
                     <pic:cNvPicPr/>
                   </pic:nvPicPr>
                   <pic:blipFill>
-                    <a:blip r:embed="rId17" cstate="print">
+                    <a:blip r:embed="rId18" cstate="print">
                       <a:extLst>
                         <a:ext uri="{28A0092B-C50C-407E-A947-70E740481C1C}">
                           <a14:useLocalDpi xmlns:a14="http://schemas.microsoft.com/office/drawing/2010/main" val="0"/>
@@ -4192,10 +4554,19 @@
         <w:t xml:space="preserve">e LabVIEW Runtime Engine which is being used by Instrument Studio.  </w:t>
       </w:r>
       <w:r>
-        <w:t xml:space="preserve">This option is only intended to be used by plugin authors during </w:t>
-      </w:r>
-      <w:r>
-        <w:t xml:space="preserve">plugin </w:t>
+        <w:t xml:space="preserve">This option is only intended to be used by </w:t>
+      </w:r>
+      <w:r>
+        <w:t>plug-in</w:t>
+      </w:r>
+      <w:r>
+        <w:t xml:space="preserve"> authors during </w:t>
+      </w:r>
+      <w:r>
+        <w:t>plug-in</w:t>
+      </w:r>
+      <w:r>
+        <w:t xml:space="preserve"> </w:t>
       </w:r>
       <w:r>
         <w:t>development</w:t>
@@ -4210,7 +4581,13 @@
         <w:t xml:space="preserve"> be relied upon for release</w:t>
       </w:r>
       <w:r>
-        <w:t>d plugins</w:t>
+        <w:t xml:space="preserve">d </w:t>
+      </w:r>
+      <w:r>
+        <w:t>plug-in</w:t>
+      </w:r>
+      <w:r>
+        <w:t>s</w:t>
       </w:r>
       <w:r>
         <w:t xml:space="preserve">.  Use this option with care as it can mask </w:t>
@@ -4281,15 +4658,7 @@
         <w:t>shared libraries</w:t>
       </w:r>
       <w:r>
-        <w:t xml:space="preserve"> (i.e., </w:t>
-      </w:r>
-      <w:proofErr w:type="spellStart"/>
-      <w:r>
-        <w:t>dlls</w:t>
-      </w:r>
-      <w:proofErr w:type="spellEnd"/>
-      <w:r>
-        <w:t>).</w:t>
+        <w:t xml:space="preserve"> (i.e., dlls).</w:t>
       </w:r>
       <w:r>
         <w:t xml:space="preserve">  </w:t>
@@ -4301,31 +4670,10 @@
         <w:t xml:space="preserve">the </w:t>
       </w:r>
       <w:r>
-        <w:t xml:space="preserve">target </w:t>
-      </w:r>
-      <w:proofErr w:type="spellStart"/>
-      <w:r>
-        <w:t>dll</w:t>
-      </w:r>
-      <w:proofErr w:type="spellEnd"/>
-      <w:r>
-        <w:t xml:space="preserve"> of a Call Library Node depends on whether the </w:t>
-      </w:r>
-      <w:proofErr w:type="spellStart"/>
-      <w:r>
-        <w:t>dll</w:t>
-      </w:r>
-      <w:proofErr w:type="spellEnd"/>
-      <w:r>
-        <w:t xml:space="preserve"> is specified by path or name.  If the </w:t>
-      </w:r>
-      <w:proofErr w:type="spellStart"/>
-      <w:r>
-        <w:t>dll</w:t>
-      </w:r>
-      <w:proofErr w:type="spellEnd"/>
-      <w:r>
-        <w:t xml:space="preserve"> is specified by name, then the search </w:t>
+        <w:t>target dll of a Call Library Node depends on whether the dll</w:t>
+      </w:r>
+      <w:r>
+        <w:t xml:space="preserve"> is specified by path or name.  If the dll is specified by name, then the search </w:t>
       </w:r>
       <w:r>
         <w:t xml:space="preserve">algorithm used by the operating system comes into play in addition to </w:t>
@@ -4343,15 +4691,7 @@
         <w:t>when running in the LabVIEW IDE vs. the LabVIEW Runtime Engine</w:t>
       </w:r>
       <w:r>
-        <w:t xml:space="preserve">, it is possible the </w:t>
-      </w:r>
-      <w:proofErr w:type="spellStart"/>
-      <w:r>
-        <w:t>dll</w:t>
-      </w:r>
-      <w:proofErr w:type="spellEnd"/>
-      <w:r>
-        <w:t xml:space="preserve"> will be found in one </w:t>
+        <w:t xml:space="preserve">, it is possible the dll will be found in one </w:t>
       </w:r>
       <w:r>
         <w:t xml:space="preserve">case but not the other.  </w:t>
@@ -4360,15 +4700,7 @@
         <w:t xml:space="preserve">To resolve missing library errors, you will likely need to </w:t>
       </w:r>
       <w:r>
-        <w:t xml:space="preserve">either create multiple copies of the </w:t>
-      </w:r>
-      <w:proofErr w:type="spellStart"/>
-      <w:r>
-        <w:t>dll</w:t>
-      </w:r>
-      <w:proofErr w:type="spellEnd"/>
-      <w:r>
-        <w:t xml:space="preserve"> on disk for the various deployment scenarios, </w:t>
+        <w:t xml:space="preserve">either create multiple copies of the dll on disk for the various deployment scenarios, </w:t>
       </w:r>
       <w:r>
         <w:t xml:space="preserve">update </w:t>
@@ -4389,13 +4721,14 @@
       </w:pPr>
       <w:bookmarkStart w:id="4" w:name="_Toc1525140090"/>
       <w:r>
+        <w:lastRenderedPageBreak/>
         <w:t xml:space="preserve">Building and Deploying </w:t>
       </w:r>
       <w:r>
         <w:t xml:space="preserve">Release </w:t>
       </w:r>
       <w:r>
-        <w:t>Plugin</w:t>
+        <w:t>Plug-In</w:t>
       </w:r>
       <w:r>
         <w:t>s</w:t>
@@ -4407,7 +4740,13 @@
     </w:p>
     <w:p>
       <w:r>
-        <w:t xml:space="preserve">Release plugins deployed to InstrumentStudio should </w:t>
+        <w:t xml:space="preserve">Release </w:t>
+      </w:r>
+      <w:r>
+        <w:t>plug-in</w:t>
+      </w:r>
+      <w:r>
+        <w:t xml:space="preserve">s deployed to InstrumentStudio should </w:t>
       </w:r>
       <w:r>
         <w:t xml:space="preserve">always </w:t>
@@ -4452,151 +4791,18 @@
         <w:t xml:space="preserve">uild </w:t>
       </w:r>
       <w:r>
-        <w:t xml:space="preserve">Specification in LabVIEW.  </w:t>
-      </w:r>
-      <w:r>
-        <w:t xml:space="preserve">Regardless of the </w:t>
-      </w:r>
-      <w:r>
-        <w:t xml:space="preserve">type of build specification chosen, </w:t>
-      </w:r>
-      <w:r>
-        <w:t xml:space="preserve">do </w:t>
-      </w:r>
-      <w:r>
-        <w:t xml:space="preserve">not include </w:t>
-      </w:r>
-      <w:r>
-        <w:t xml:space="preserve">the NationalInstruments.VIHost.Interop.dll as part of </w:t>
-      </w:r>
-      <w:r>
-        <w:t xml:space="preserve">the plugin </w:t>
-      </w:r>
-      <w:r>
-        <w:t>build</w:t>
-      </w:r>
-      <w:r>
-        <w:t>.</w:t>
-      </w:r>
-      <w:r>
-        <w:t xml:space="preserve"> </w:t>
-      </w:r>
-      <w:r>
-        <w:t xml:space="preserve"> T</w:t>
-      </w:r>
-      <w:r>
-        <w:t xml:space="preserve">his file </w:t>
-      </w:r>
-      <w:r>
-        <w:t xml:space="preserve">is </w:t>
-      </w:r>
-      <w:r>
-        <w:t>installed by InstrumentStudio</w:t>
-      </w:r>
-      <w:r>
-        <w:t xml:space="preserve"> and needs to match the version that is expected by </w:t>
-      </w:r>
-      <w:r>
-        <w:t xml:space="preserve">the </w:t>
-      </w:r>
-      <w:r>
-        <w:lastRenderedPageBreak/>
-        <w:t>installed</w:t>
-      </w:r>
-      <w:r>
-        <w:t xml:space="preserve"> version of InstrumentStudio.  </w:t>
-      </w:r>
-      <w:r>
-        <w:t xml:space="preserve">To determine if this </w:t>
-      </w:r>
-      <w:proofErr w:type="spellStart"/>
-      <w:r>
-        <w:t>dll</w:t>
-      </w:r>
-      <w:proofErr w:type="spellEnd"/>
-      <w:r>
-        <w:t xml:space="preserve"> is being copied as part of the build, </w:t>
-      </w:r>
-      <w:r>
-        <w:t xml:space="preserve">select the Preview category in the build specification and generate a preview of the build.  </w:t>
-      </w:r>
-      <w:r>
-        <w:t xml:space="preserve">If the </w:t>
-      </w:r>
-      <w:proofErr w:type="spellStart"/>
-      <w:r>
-        <w:t>dll</w:t>
-      </w:r>
-      <w:proofErr w:type="spellEnd"/>
-      <w:r>
-        <w:t xml:space="preserve"> is being copied, the simplest way to remove it is to </w:t>
-      </w:r>
-      <w:r>
-        <w:t xml:space="preserve">use the Additional Exclusions category of the build specification to exclude </w:t>
-      </w:r>
-      <w:r>
-        <w:t xml:space="preserve">dependent shared libraries.  If the plugin </w:t>
-      </w:r>
-      <w:r>
-        <w:t>has</w:t>
-      </w:r>
-      <w:r>
-        <w:t xml:space="preserve"> other </w:t>
-      </w:r>
-      <w:r>
-        <w:t>shared librar</w:t>
-      </w:r>
-      <w:r>
-        <w:t xml:space="preserve">y </w:t>
-      </w:r>
-      <w:r>
-        <w:t>dependencies that need to be copied into the output</w:t>
-      </w:r>
-      <w:r>
-        <w:t xml:space="preserve">, you </w:t>
-      </w:r>
-      <w:r>
-        <w:t xml:space="preserve">may </w:t>
-      </w:r>
-      <w:r>
-        <w:t xml:space="preserve">instead </w:t>
-      </w:r>
-      <w:r>
-        <w:t xml:space="preserve">need to create a custom </w:t>
-      </w:r>
-      <w:r>
-        <w:t xml:space="preserve">post build action </w:t>
-      </w:r>
-      <w:r>
-        <w:t xml:space="preserve">so </w:t>
-      </w:r>
-      <w:r>
-        <w:t xml:space="preserve">the </w:t>
-      </w:r>
-      <w:proofErr w:type="spellStart"/>
-      <w:r>
-        <w:t>dll</w:t>
-      </w:r>
-      <w:proofErr w:type="spellEnd"/>
-      <w:r>
-        <w:t xml:space="preserve"> </w:t>
-      </w:r>
-      <w:r>
-        <w:t xml:space="preserve">is removed </w:t>
-      </w:r>
-      <w:r>
-        <w:t xml:space="preserve">from the </w:t>
-      </w:r>
-      <w:r>
-        <w:t xml:space="preserve">final </w:t>
-      </w:r>
-      <w:r>
-        <w:t>build output.</w:t>
+        <w:t>Specification in LabVIEW.</w:t>
       </w:r>
     </w:p>
     <w:p>
       <w:r>
-        <w:t xml:space="preserve">For most plugins, it is </w:t>
+        <w:t xml:space="preserve">For most </w:t>
+      </w:r>
+      <w:r>
+        <w:t>plug-in</w:t>
+      </w:r>
+      <w:r>
+        <w:t xml:space="preserve">s, it is </w:t>
       </w:r>
       <w:r>
         <w:t>preferable</w:t>
@@ -4626,15 +4832,7 @@
         <w:t>Packed libraries are also beneficial in that any source dependencies built into the librar</w:t>
       </w:r>
       <w:r>
-        <w:t xml:space="preserve">y are also </w:t>
-      </w:r>
-      <w:proofErr w:type="spellStart"/>
-      <w:r>
-        <w:t>namespaced</w:t>
-      </w:r>
-      <w:proofErr w:type="spellEnd"/>
-      <w:r>
-        <w:t xml:space="preserve"> by the library name.  This </w:t>
+        <w:t xml:space="preserve">y are also namespaced by the library name.  This </w:t>
       </w:r>
       <w:r>
         <w:t xml:space="preserve">provides further isolation and </w:t>
@@ -4643,7 +4841,13 @@
         <w:t xml:space="preserve">makes it easier </w:t>
       </w:r>
       <w:r>
-        <w:t xml:space="preserve">to have multiple plugins running in the same application context that were built against different versions of the same source.  </w:t>
+        <w:t xml:space="preserve">to have multiple </w:t>
+      </w:r>
+      <w:r>
+        <w:t>plug-in</w:t>
+      </w:r>
+      <w:r>
+        <w:t xml:space="preserve">s running in the same application context that were built against different versions of the same source.  </w:t>
       </w:r>
       <w:r>
         <w:t xml:space="preserve">When setting up a </w:t>
@@ -4670,19 +4874,37 @@
         <w:t xml:space="preserve">load this packed library – This option should always be enabled.  InstrumentStudio only supports </w:t>
       </w:r>
       <w:r>
-        <w:t>loading of plugins using a single version of the LabVIEW Runtime Engine.</w:t>
+        <w:t xml:space="preserve">loading of </w:t>
+      </w:r>
+      <w:r>
+        <w:t>plug-in</w:t>
+      </w:r>
+      <w:r>
+        <w:t>s using a single version of the LabVIEW Runtime Engine.</w:t>
       </w:r>
       <w:r>
         <w:t xml:space="preserve">  If this option is not checked</w:t>
       </w:r>
       <w:r>
-        <w:t>, the plugin will fail to load if Inst</w:t>
+        <w:t xml:space="preserve">, the </w:t>
+      </w:r>
+      <w:r>
+        <w:t>plug-in</w:t>
+      </w:r>
+      <w:r>
+        <w:t xml:space="preserve"> will fail to load if Inst</w:t>
       </w:r>
       <w:r>
         <w:t xml:space="preserve">rumentStudio uses a different version of the runtime engine than </w:t>
       </w:r>
       <w:r>
-        <w:t xml:space="preserve">the version the plugin was built against.  </w:t>
+        <w:t xml:space="preserve">the version the </w:t>
+      </w:r>
+      <w:r>
+        <w:t>plug-in</w:t>
+      </w:r>
+      <w:r>
+        <w:t xml:space="preserve"> was built against.  </w:t>
       </w:r>
       <w:r>
         <w:t>If multiple versions of the LabVIEW Runtime Engine are installed on the machine, InstrumentStudio will use the newest version.</w:t>
@@ -4706,7 +4928,10 @@
         <w:t xml:space="preserve"> – This option should typically be disabled.</w:t>
       </w:r>
       <w:r>
-        <w:t xml:space="preserve">  If this option is enabled, then any packed libraries used by the plugin</w:t>
+        <w:t xml:space="preserve">  If this option is enabled, then any packed libraries used by the </w:t>
+      </w:r>
+      <w:r>
+        <w:t>plug-in</w:t>
       </w:r>
       <w:r>
         <w:t xml:space="preserve"> </w:t>
@@ -4742,10 +4967,22 @@
         <w:t xml:space="preserve"> </w:t>
       </w:r>
       <w:r>
-        <w:t xml:space="preserve">This setting will be plugin dependent.  </w:t>
-      </w:r>
-      <w:r>
-        <w:t xml:space="preserve">If the plugin calls into </w:t>
+        <w:t xml:space="preserve">This setting will be </w:t>
+      </w:r>
+      <w:r>
+        <w:t>plug-in</w:t>
+      </w:r>
+      <w:r>
+        <w:t xml:space="preserve"> dependent.  </w:t>
+      </w:r>
+      <w:r>
+        <w:t xml:space="preserve">If the </w:t>
+      </w:r>
+      <w:r>
+        <w:t>plug-in</w:t>
+      </w:r>
+      <w:r>
+        <w:t xml:space="preserve"> calls into </w:t>
       </w:r>
       <w:r>
         <w:t xml:space="preserve">any shared library other than </w:t>
@@ -4799,7 +5036,10 @@
         <w:t xml:space="preserve"> is private</w:t>
       </w:r>
       <w:r>
-        <w:t xml:space="preserve"> to the plugin</w:t>
+        <w:t xml:space="preserve"> to the </w:t>
+      </w:r>
+      <w:r>
+        <w:t>plug-in</w:t>
       </w:r>
       <w:r>
         <w:t xml:space="preserve"> and not part of </w:t>
@@ -4823,7 +5063,13 @@
         <w:t xml:space="preserve">installed </w:t>
       </w:r>
       <w:r>
-        <w:t xml:space="preserve">by multiple plugins </w:t>
+        <w:t xml:space="preserve">by multiple </w:t>
+      </w:r>
+      <w:r>
+        <w:t>plug-in</w:t>
+      </w:r>
+      <w:r>
+        <w:t xml:space="preserve">s </w:t>
       </w:r>
       <w:r>
         <w:t>to different locations on disk.</w:t>
@@ -4841,7 +5087,13 @@
         <w:t>s</w:t>
       </w:r>
       <w:r>
-        <w:t xml:space="preserve"> the plugin </w:t>
+        <w:t xml:space="preserve"> the </w:t>
+      </w:r>
+      <w:r>
+        <w:t>plug-in</w:t>
+      </w:r>
+      <w:r>
+        <w:t xml:space="preserve"> </w:t>
       </w:r>
       <w:r>
         <w:t>uses the exact version it was built against rather than a</w:t>
@@ -4850,7 +5102,13 @@
         <w:t xml:space="preserve">nother </w:t>
       </w:r>
       <w:r>
-        <w:t>version installed by a different plugin.</w:t>
+        <w:t xml:space="preserve">version installed by a different </w:t>
+      </w:r>
+      <w:r>
+        <w:t>plug-in</w:t>
+      </w:r>
+      <w:r>
+        <w:t>.</w:t>
       </w:r>
     </w:p>
     <w:p>
@@ -4861,7 +5119,6 @@
         <w:rPr>
           <w:noProof/>
         </w:rPr>
-        <w:lastRenderedPageBreak/>
         <w:drawing>
           <wp:inline distT="0" distB="0" distL="0" distR="0" wp14:anchorId="54EA589A" wp14:editId="1CCC33DE">
             <wp:extent cx="3657600" cy="2478024"/>
@@ -4878,7 +5135,7 @@
                     <pic:cNvPicPr/>
                   </pic:nvPicPr>
                   <pic:blipFill>
-                    <a:blip r:embed="rId18">
+                    <a:blip r:embed="rId19">
                       <a:extLst>
                         <a:ext uri="{28A0092B-C50C-407E-A947-70E740481C1C}">
                           <a14:useLocalDpi xmlns:a14="http://schemas.microsoft.com/office/drawing/2010/main" val="0"/>
@@ -4913,6 +5170,7 @@
         <w:rPr>
           <w:noProof/>
         </w:rPr>
+        <w:lastRenderedPageBreak/>
         <w:drawing>
           <wp:inline distT="0" distB="0" distL="0" distR="0" wp14:anchorId="49FA44B5" wp14:editId="36AD82B8">
             <wp:extent cx="3657600" cy="2487168"/>
@@ -4929,7 +5187,7 @@
                     <pic:cNvPicPr/>
                   </pic:nvPicPr>
                   <pic:blipFill>
-                    <a:blip r:embed="rId19">
+                    <a:blip r:embed="rId20">
                       <a:extLst>
                         <a:ext uri="{28A0092B-C50C-407E-A947-70E740481C1C}">
                           <a14:useLocalDpi xmlns:a14="http://schemas.microsoft.com/office/drawing/2010/main" val="0"/>
@@ -4980,7 +5238,7 @@
                     <pic:cNvPicPr/>
                   </pic:nvPicPr>
                   <pic:blipFill>
-                    <a:blip r:embed="rId20">
+                    <a:blip r:embed="rId21">
                       <a:extLst>
                         <a:ext uri="{28A0092B-C50C-407E-A947-70E740481C1C}">
                           <a14:useLocalDpi xmlns:a14="http://schemas.microsoft.com/office/drawing/2010/main" val="0"/>
@@ -5036,36 +5294,31 @@
         <w:t xml:space="preserve">of all source VIs used </w:t>
       </w:r>
       <w:r>
-        <w:t xml:space="preserve">to </w:t>
-      </w:r>
-      <w:r>
-        <w:lastRenderedPageBreak/>
-        <w:t xml:space="preserve">implement the plugin </w:t>
+        <w:t xml:space="preserve">to implement the </w:t>
+      </w:r>
+      <w:r>
+        <w:t>plug-in</w:t>
+      </w:r>
+      <w:r>
+        <w:t xml:space="preserve"> </w:t>
       </w:r>
       <w:r>
         <w:t>as they are loaded into memory.</w:t>
       </w:r>
       <w:r>
-        <w:t xml:space="preserve">  If the plugin </w:t>
+        <w:t xml:space="preserve">  If the </w:t>
+      </w:r>
+      <w:r>
+        <w:t>plug-in</w:t>
+      </w:r>
+      <w:r>
+        <w:t xml:space="preserve"> </w:t>
       </w:r>
       <w:r>
         <w:t>executes in a unique application context as spe</w:t>
       </w:r>
       <w:r>
-        <w:t xml:space="preserve">cified by </w:t>
-      </w:r>
-      <w:proofErr w:type="gramStart"/>
-      <w:r>
-        <w:t>its .</w:t>
-      </w:r>
-      <w:proofErr w:type="spellStart"/>
-      <w:r>
-        <w:t>gplugindata</w:t>
-      </w:r>
-      <w:proofErr w:type="spellEnd"/>
-      <w:proofErr w:type="gramEnd"/>
-      <w:r>
-        <w:t xml:space="preserve"> file, then </w:t>
+        <w:t xml:space="preserve">cified by its .gplugindata file, then </w:t>
       </w:r>
       <w:r>
         <w:t>there is no possibility for name conflicts</w:t>
@@ -5080,7 +5333,10 @@
         <w:t xml:space="preserve"> it is recommended that </w:t>
       </w:r>
       <w:r>
-        <w:t xml:space="preserve">plugins </w:t>
+        <w:t>plug-in</w:t>
+      </w:r>
+      <w:r>
+        <w:t xml:space="preserve">s </w:t>
       </w:r>
       <w:r>
         <w:t>execute in</w:t>
@@ -5089,21 +5345,19 @@
         <w:t xml:space="preserve"> unique application contexts whenever possible.  </w:t>
       </w:r>
       <w:r>
-        <w:t xml:space="preserve">Otherwise, the plugin should </w:t>
+        <w:t xml:space="preserve">Otherwise, the </w:t>
+      </w:r>
+      <w:r>
+        <w:t>plug-in</w:t>
+      </w:r>
+      <w:r>
+        <w:t xml:space="preserve"> should </w:t>
       </w:r>
       <w:r>
         <w:t xml:space="preserve">organize </w:t>
       </w:r>
       <w:r>
-        <w:t xml:space="preserve">its source VIs into libraries </w:t>
-      </w:r>
-      <w:proofErr w:type="gramStart"/>
-      <w:r>
-        <w:t>(.lvlib</w:t>
-      </w:r>
-      <w:proofErr w:type="gramEnd"/>
-      <w:r>
-        <w:t xml:space="preserve"> files)</w:t>
+        <w:t>its source VIs into libraries (.lvlib files)</w:t>
       </w:r>
       <w:r>
         <w:t xml:space="preserve"> to help ensure there are no</w:t>
@@ -5141,59 +5395,37 @@
         <w:t xml:space="preserve">code needed to run the </w:t>
       </w:r>
       <w:r>
-        <w:t xml:space="preserve">plugin, you will also need to </w:t>
+        <w:t>plug-in</w:t>
+      </w:r>
+      <w:r>
+        <w:t xml:space="preserve">, you will also need to </w:t>
       </w:r>
       <w:r>
         <w:t>include</w:t>
       </w:r>
       <w:r>
-        <w:t xml:space="preserve"> </w:t>
-      </w:r>
-      <w:proofErr w:type="gramStart"/>
-      <w:r>
-        <w:t>the .</w:t>
-      </w:r>
-      <w:proofErr w:type="spellStart"/>
-      <w:r>
-        <w:t>gplugindata</w:t>
-      </w:r>
-      <w:proofErr w:type="spellEnd"/>
-      <w:proofErr w:type="gramEnd"/>
-      <w:r>
-        <w:t xml:space="preserve"> file </w:t>
+        <w:t xml:space="preserve"> the .gplugindata file </w:t>
       </w:r>
       <w:r>
         <w:t xml:space="preserve">as part of the build.  </w:t>
       </w:r>
-      <w:proofErr w:type="gramStart"/>
-      <w:r>
-        <w:t>The .</w:t>
-      </w:r>
-      <w:proofErr w:type="spellStart"/>
-      <w:r>
-        <w:t>gplugindata</w:t>
-      </w:r>
-      <w:proofErr w:type="spellEnd"/>
-      <w:proofErr w:type="gramEnd"/>
-      <w:r>
-        <w:t xml:space="preserve"> file should be copied to the bui</w:t>
+      <w:r>
+        <w:t>The .gplugindata file should be copied to the bui</w:t>
       </w:r>
       <w:r>
         <w:t xml:space="preserve">ld output </w:t>
       </w:r>
       <w:r>
-        <w:t xml:space="preserve">so that the relative path to the plugin specified </w:t>
-      </w:r>
-      <w:r>
-        <w:t>in the .</w:t>
-      </w:r>
-      <w:proofErr w:type="spellStart"/>
-      <w:r>
-        <w:t>gplugindata</w:t>
-      </w:r>
-      <w:proofErr w:type="spellEnd"/>
-      <w:r>
-        <w:t xml:space="preserve"> </w:t>
+        <w:t xml:space="preserve">so that the relative path to the </w:t>
+      </w:r>
+      <w:r>
+        <w:t>plug-in</w:t>
+      </w:r>
+      <w:r>
+        <w:t xml:space="preserve"> specified </w:t>
+      </w:r>
+      <w:r>
+        <w:t xml:space="preserve">in the .gplugindata </w:t>
       </w:r>
       <w:r>
         <w:t>matches the directory structure produced by the build.</w:t>
@@ -5202,34 +5434,13 @@
         <w:t xml:space="preserve">  When using a packed library, the </w:t>
       </w:r>
       <w:r>
-        <w:t xml:space="preserve">path specified for </w:t>
-      </w:r>
-      <w:proofErr w:type="spellStart"/>
-      <w:r>
-        <w:t>VIPath</w:t>
-      </w:r>
-      <w:proofErr w:type="spellEnd"/>
-      <w:r>
-        <w:t xml:space="preserve"> </w:t>
-      </w:r>
-      <w:r>
-        <w:t xml:space="preserve">in </w:t>
-      </w:r>
-      <w:proofErr w:type="gramStart"/>
-      <w:r>
-        <w:t>the</w:t>
-      </w:r>
-      <w:r>
-        <w:t xml:space="preserve"> .</w:t>
-      </w:r>
-      <w:proofErr w:type="spellStart"/>
-      <w:r>
-        <w:t>gplugindata</w:t>
-      </w:r>
-      <w:proofErr w:type="spellEnd"/>
-      <w:proofErr w:type="gramEnd"/>
-      <w:r>
-        <w:t xml:space="preserve"> </w:t>
+        <w:t xml:space="preserve">path specified for VIPath </w:t>
+      </w:r>
+      <w:r>
+        <w:t>in the</w:t>
+      </w:r>
+      <w:r>
+        <w:t xml:space="preserve"> .gplugindata </w:t>
       </w:r>
       <w:r>
         <w:t xml:space="preserve">file </w:t>
@@ -5293,11 +5504,18 @@
         <w:t xml:space="preserve">  Absolute paths should never be used </w:t>
       </w:r>
       <w:r>
-        <w:t>for release plugins as they are not portable from one machine to another.</w:t>
+        <w:t xml:space="preserve">for release </w:t>
+      </w:r>
+      <w:r>
+        <w:t>plug-in</w:t>
+      </w:r>
+      <w:r>
+        <w:t>s as they are not portable from one machine to another.</w:t>
       </w:r>
     </w:p>
     <w:p>
       <w:r>
+        <w:lastRenderedPageBreak/>
         <w:t xml:space="preserve">Once </w:t>
       </w:r>
       <w:r>
@@ -5310,7 +5528,13 @@
         <w:t xml:space="preserve">n installer that will take the output of the build </w:t>
       </w:r>
       <w:r>
-        <w:t xml:space="preserve">specification and copy it to a plugin directory within InstrumentStudio.  </w:t>
+        <w:t xml:space="preserve">specification and copy it to a </w:t>
+      </w:r>
+      <w:r>
+        <w:t>plug-in</w:t>
+      </w:r>
+      <w:r>
+        <w:t xml:space="preserve"> directory within InstrumentStudio.  </w:t>
       </w:r>
       <w:r>
         <w:t>To accomplish this, y</w:t>
@@ -5340,7 +5564,10 @@
         <w:t xml:space="preserve">that is </w:t>
       </w:r>
       <w:r>
-        <w:t>required to run your plugin</w:t>
+        <w:t xml:space="preserve">required to run your </w:t>
+      </w:r>
+      <w:r>
+        <w:t>plug-in</w:t>
       </w:r>
       <w:r>
         <w:t xml:space="preserve">.  </w:t>
@@ -5373,7 +5600,10 @@
         <w:t>the</w:t>
       </w:r>
       <w:r>
-        <w:t xml:space="preserve"> plugin</w:t>
+        <w:t xml:space="preserve"> </w:t>
+      </w:r>
+      <w:r>
+        <w:t>plug-in</w:t>
       </w:r>
       <w:r>
         <w:t>.  Because of this,</w:t>
@@ -5385,7 +5615,16 @@
         <w:t xml:space="preserve">installer for the </w:t>
       </w:r>
       <w:r>
-        <w:t xml:space="preserve">plugin always include </w:t>
+        <w:t>plug-in</w:t>
+      </w:r>
+      <w:r>
+        <w:t xml:space="preserve"> always include</w:t>
+      </w:r>
+      <w:r>
+        <w:t>s</w:t>
+      </w:r>
+      <w:r>
+        <w:t xml:space="preserve"> </w:t>
       </w:r>
       <w:r>
         <w:t>the LabVIEW Runtime Engine</w:t>
@@ -5400,7 +5639,10 @@
       </w:pPr>
       <w:bookmarkStart w:id="5" w:name="_Toc1950026022"/>
       <w:r>
-        <w:t xml:space="preserve">Plugin </w:t>
+        <w:t>Plug-In</w:t>
+      </w:r>
+      <w:r>
+        <w:t xml:space="preserve"> </w:t>
       </w:r>
       <w:r>
         <w:t xml:space="preserve">Panel </w:t>
@@ -5445,7 +5687,13 @@
         <w:t xml:space="preserve"> </w:t>
       </w:r>
       <w:r>
-        <w:t>for plugin panels</w:t>
+        <w:t xml:space="preserve">for </w:t>
+      </w:r>
+      <w:r>
+        <w:t>plug-in</w:t>
+      </w:r>
+      <w:r>
+        <w:t xml:space="preserve"> panels</w:t>
       </w:r>
       <w:r>
         <w:t>.</w:t>
@@ -5472,7 +5720,10 @@
         <w:t xml:space="preserve">of the </w:t>
       </w:r>
       <w:r>
-        <w:t xml:space="preserve">plugin </w:t>
+        <w:t>plug-in</w:t>
+      </w:r>
+      <w:r>
+        <w:t xml:space="preserve"> </w:t>
       </w:r>
       <w:r>
         <w:t>panel is su</w:t>
@@ -5526,7 +5777,13 @@
         </w:numPr>
       </w:pPr>
       <w:r>
-        <w:t xml:space="preserve">Tabbing between controls on the plugin panel using the tab key only works </w:t>
+        <w:t xml:space="preserve">Tabbing between controls on the </w:t>
+      </w:r>
+      <w:r>
+        <w:t>plug-in</w:t>
+      </w:r>
+      <w:r>
+        <w:t xml:space="preserve"> panel using the tab key only works </w:t>
       </w:r>
       <w:r>
         <w:t xml:space="preserve">if one of the controls is active </w:t>
@@ -5556,7 +5813,10 @@
         <w:t xml:space="preserve"> between controls.  </w:t>
       </w:r>
       <w:r>
-        <w:t>However, if you just click the front panel of the plugin</w:t>
+        <w:t xml:space="preserve">However, if you just click the front panel of the </w:t>
+      </w:r>
+      <w:r>
+        <w:t>plug-in</w:t>
       </w:r>
       <w:r>
         <w:t xml:space="preserve"> and use the tab key, no </w:t>
@@ -5577,7 +5837,13 @@
         </w:numPr>
       </w:pPr>
       <w:r>
-        <w:t>If the plugin panel has focus</w:t>
+        <w:t xml:space="preserve">If the </w:t>
+      </w:r>
+      <w:r>
+        <w:t>plug-in</w:t>
+      </w:r>
+      <w:r>
+        <w:t xml:space="preserve"> panel has focus</w:t>
       </w:r>
       <w:r>
         <w:t xml:space="preserve"> </w:t>
@@ -5613,7 +5879,13 @@
         <w:t xml:space="preserve">document will not work.  </w:t>
       </w:r>
       <w:r>
-        <w:t>Similarly, if the plugin panel itself has visible scrollbars</w:t>
+        <w:t xml:space="preserve">Similarly, if the </w:t>
+      </w:r>
+      <w:r>
+        <w:t>plug-in</w:t>
+      </w:r>
+      <w:r>
+        <w:t xml:space="preserve"> panel itself has visible scrollbars</w:t>
       </w:r>
       <w:r>
         <w:t>,</w:t>
@@ -5634,10 +5906,22 @@
         </w:numPr>
       </w:pPr>
       <w:r>
-        <w:t xml:space="preserve">Using the mouse scroll wheel while hovering over the plugin panel will only scroll the contents </w:t>
-      </w:r>
-      <w:r>
-        <w:t xml:space="preserve">of the plugin vertically within the panel.  If the panel </w:t>
+        <w:t xml:space="preserve">Using the mouse scroll wheel while hovering over the </w:t>
+      </w:r>
+      <w:r>
+        <w:t>plug-in</w:t>
+      </w:r>
+      <w:r>
+        <w:t xml:space="preserve"> panel will only scroll the contents </w:t>
+      </w:r>
+      <w:r>
+        <w:t xml:space="preserve">of the </w:t>
+      </w:r>
+      <w:r>
+        <w:t>plug-in</w:t>
+      </w:r>
+      <w:r>
+        <w:t xml:space="preserve"> vertically within the panel.  If the panel </w:t>
       </w:r>
       <w:r>
         <w:t>does not</w:t>
@@ -5646,11 +5930,7 @@
         <w:t xml:space="preserve"> have a visible </w:t>
       </w:r>
       <w:r>
-        <w:t xml:space="preserve">vertical scrollbar, </w:t>
-      </w:r>
-      <w:r>
-        <w:lastRenderedPageBreak/>
-        <w:t xml:space="preserve">scrolling the mouse wheel will </w:t>
+        <w:t xml:space="preserve">vertical scrollbar, scrolling the mouse wheel will </w:t>
       </w:r>
       <w:r>
         <w:t>have no</w:t>
@@ -5776,7 +6056,13 @@
         <w:t xml:space="preserve">modal dialogs </w:t>
       </w:r>
       <w:r>
-        <w:t>from the plugin is</w:t>
+        <w:t xml:space="preserve">from the </w:t>
+      </w:r>
+      <w:r>
+        <w:t>plug-in</w:t>
+      </w:r>
+      <w:r>
+        <w:t xml:space="preserve"> is</w:t>
       </w:r>
       <w:r>
         <w:t xml:space="preserve"> sup</w:t>
@@ -5821,7 +6107,10 @@
         <w:t xml:space="preserve"> floating </w:t>
       </w:r>
       <w:r>
-        <w:t xml:space="preserve">Plugin front </w:t>
+        <w:t xml:space="preserve">plug-in </w:t>
+      </w:r>
+      <w:r>
+        <w:t xml:space="preserve">front </w:t>
       </w:r>
       <w:r>
         <w:t xml:space="preserve">panels and InstrumentStudio will not work well </w:t>
@@ -5850,7 +6139,13 @@
     </w:p>
     <w:p>
       <w:r>
-        <w:t xml:space="preserve">When displaying a plugin panel within InstrumentStudio, </w:t>
+        <w:t xml:space="preserve">When displaying a </w:t>
+      </w:r>
+      <w:r>
+        <w:t>plug-in</w:t>
+      </w:r>
+      <w:r>
+        <w:t xml:space="preserve"> panel within InstrumentStudio, </w:t>
       </w:r>
       <w:r>
         <w:t xml:space="preserve">vertical and horizontal scrollbars will automatically </w:t>
@@ -5871,7 +6166,13 @@
         <w:t>anel</w:t>
       </w:r>
       <w:r>
-        <w:t xml:space="preserve"> of the plugin VI</w:t>
+        <w:t xml:space="preserve"> of the </w:t>
+      </w:r>
+      <w:r>
+        <w:t>plug-in</w:t>
+      </w:r>
+      <w:r>
+        <w:t xml:space="preserve"> VI</w:t>
       </w:r>
       <w:r>
         <w:t xml:space="preserve">.  </w:t>
@@ -5880,13 +6181,37 @@
         <w:t>If the space allocated</w:t>
       </w:r>
       <w:r>
-        <w:t xml:space="preserve"> to the plugin panel is smaller than the minimum size specified by the plugin VI, then scrollbars will become visible.  </w:t>
-      </w:r>
-      <w:r>
-        <w:t>If the space allocated to the plugin panel is larger than the minimum size specified</w:t>
-      </w:r>
-      <w:r>
-        <w:t xml:space="preserve"> by the plugin VI, then no scrollbars will be </w:t>
+        <w:t xml:space="preserve"> to the </w:t>
+      </w:r>
+      <w:r>
+        <w:t>plug-in</w:t>
+      </w:r>
+      <w:r>
+        <w:t xml:space="preserve"> panel is smaller than the minimum size specified by the </w:t>
+      </w:r>
+      <w:r>
+        <w:t>plug-in</w:t>
+      </w:r>
+      <w:r>
+        <w:t xml:space="preserve"> VI, then scrollbars will become visible.  </w:t>
+      </w:r>
+      <w:r>
+        <w:t xml:space="preserve">If the space allocated to the </w:t>
+      </w:r>
+      <w:r>
+        <w:t>plug-in</w:t>
+      </w:r>
+      <w:r>
+        <w:t xml:space="preserve"> panel is larger than the minimum size specified</w:t>
+      </w:r>
+      <w:r>
+        <w:t xml:space="preserve"> by the </w:t>
+      </w:r>
+      <w:r>
+        <w:t>plug-in</w:t>
+      </w:r>
+      <w:r>
+        <w:t xml:space="preserve"> VI, then no scrollbars will be </w:t>
       </w:r>
       <w:r>
         <w:t xml:space="preserve">visible </w:t>
@@ -5901,16 +6226,29 @@
         <w:t xml:space="preserve">to fill the space </w:t>
       </w:r>
       <w:r>
+        <w:lastRenderedPageBreak/>
         <w:t>allocated to the panel.</w:t>
       </w:r>
       <w:r>
         <w:t xml:space="preserve">  Because of this, i</w:t>
       </w:r>
       <w:r>
-        <w:t xml:space="preserve">t is recommended that plugins always assign a minimum size </w:t>
-      </w:r>
-      <w:r>
-        <w:t xml:space="preserve">for the plugin VI and test with a variety of layouts to ensure </w:t>
+        <w:t xml:space="preserve">t is recommended that </w:t>
+      </w:r>
+      <w:r>
+        <w:t>plug-in</w:t>
+      </w:r>
+      <w:r>
+        <w:t xml:space="preserve">s always assign a minimum size </w:t>
+      </w:r>
+      <w:r>
+        <w:t xml:space="preserve">for the </w:t>
+      </w:r>
+      <w:r>
+        <w:t>plug-in</w:t>
+      </w:r>
+      <w:r>
+        <w:t xml:space="preserve"> VI and test with a variety of layouts to ensure </w:t>
       </w:r>
       <w:r>
         <w:t xml:space="preserve">the appearance of the panel </w:t>
@@ -5955,90 +6293,6 @@
                 <pic:pic xmlns:pic="http://schemas.openxmlformats.org/drawingml/2006/picture">
                   <pic:nvPicPr>
                     <pic:cNvPr id="0" name="Picture 20"/>
-                    <pic:cNvPicPr/>
-                  </pic:nvPicPr>
-                  <pic:blipFill>
-                    <a:blip r:embed="rId21">
-                      <a:extLst>
-                        <a:ext uri="{28A0092B-C50C-407E-A947-70E740481C1C}">
-                          <a14:useLocalDpi xmlns:a14="http://schemas.microsoft.com/office/drawing/2010/main" val="0"/>
-                        </a:ext>
-                      </a:extLst>
-                    </a:blip>
-                    <a:stretch>
-                      <a:fillRect/>
-                    </a:stretch>
-                  </pic:blipFill>
-                  <pic:spPr>
-                    <a:xfrm>
-                      <a:off x="0" y="0"/>
-                      <a:ext cx="3657600" cy="2176272"/>
-                    </a:xfrm>
-                    <a:prstGeom prst="rect">
-                      <a:avLst/>
-                    </a:prstGeom>
-                  </pic:spPr>
-                </pic:pic>
-              </a:graphicData>
-            </a:graphic>
-          </wp:inline>
-        </w:drawing>
-      </w:r>
-    </w:p>
-    <w:p>
-      <w:r>
-        <w:t xml:space="preserve">Unless the front panel </w:t>
-      </w:r>
-      <w:r>
-        <w:t xml:space="preserve">of the plugin </w:t>
-      </w:r>
-      <w:r>
-        <w:t xml:space="preserve">is specifically designed </w:t>
-      </w:r>
-      <w:r>
-        <w:t xml:space="preserve">to </w:t>
-      </w:r>
-      <w:r>
-        <w:t>be scrolled</w:t>
-      </w:r>
-      <w:r>
-        <w:t>, plugin VIs should also specifically disable</w:t>
-      </w:r>
-      <w:r>
-        <w:t xml:space="preserve"> </w:t>
-      </w:r>
-      <w:r>
-        <w:t xml:space="preserve">run time </w:t>
-      </w:r>
-      <w:r>
-        <w:t>scrollbars on the front panel.  This is can also be done from</w:t>
-      </w:r>
-      <w:r>
-        <w:t xml:space="preserve"> the VI properties dialog as shown below.</w:t>
-      </w:r>
-    </w:p>
-    <w:p>
-      <w:pPr>
-        <w:jc w:val="center"/>
-      </w:pPr>
-      <w:r>
-        <w:rPr>
-          <w:noProof/>
-        </w:rPr>
-        <w:lastRenderedPageBreak/>
-        <w:drawing>
-          <wp:inline distT="0" distB="0" distL="0" distR="0" wp14:anchorId="6A5AEBCA" wp14:editId="037101EA">
-            <wp:extent cx="3657600" cy="2176272"/>
-            <wp:effectExtent l="0" t="0" r="0" b="0"/>
-            <wp:docPr id="23" name="Picture 23"/>
-            <wp:cNvGraphicFramePr>
-              <a:graphicFrameLocks xmlns:a="http://schemas.openxmlformats.org/drawingml/2006/main" noChangeAspect="1"/>
-            </wp:cNvGraphicFramePr>
-            <a:graphic xmlns:a="http://schemas.openxmlformats.org/drawingml/2006/main">
-              <a:graphicData uri="http://schemas.openxmlformats.org/drawingml/2006/picture">
-                <pic:pic xmlns:pic="http://schemas.openxmlformats.org/drawingml/2006/picture">
-                  <pic:nvPicPr>
-                    <pic:cNvPr id="0" name="Picture 23"/>
                     <pic:cNvPicPr/>
                   </pic:nvPicPr>
                   <pic:blipFill>
@@ -6070,6 +6324,101 @@
       </w:r>
     </w:p>
     <w:p>
+      <w:r>
+        <w:t xml:space="preserve">Unless the front panel </w:t>
+      </w:r>
+      <w:r>
+        <w:t xml:space="preserve">of the </w:t>
+      </w:r>
+      <w:r>
+        <w:t>plug-in</w:t>
+      </w:r>
+      <w:r>
+        <w:t xml:space="preserve"> </w:t>
+      </w:r>
+      <w:r>
+        <w:t xml:space="preserve">is specifically designed </w:t>
+      </w:r>
+      <w:r>
+        <w:t xml:space="preserve">to </w:t>
+      </w:r>
+      <w:r>
+        <w:t>be scrolled</w:t>
+      </w:r>
+      <w:r>
+        <w:t xml:space="preserve">, </w:t>
+      </w:r>
+      <w:r>
+        <w:t>plug-in</w:t>
+      </w:r>
+      <w:r>
+        <w:t xml:space="preserve"> VIs should also specifically disable</w:t>
+      </w:r>
+      <w:r>
+        <w:t xml:space="preserve"> </w:t>
+      </w:r>
+      <w:r>
+        <w:t xml:space="preserve">run time </w:t>
+      </w:r>
+      <w:r>
+        <w:t>scrollbars on the front panel.  This can also be done from</w:t>
+      </w:r>
+      <w:r>
+        <w:t xml:space="preserve"> the VI properties dialog as shown below.</w:t>
+      </w:r>
+    </w:p>
+    <w:p>
+      <w:pPr>
+        <w:jc w:val="center"/>
+      </w:pPr>
+      <w:r>
+        <w:rPr>
+          <w:noProof/>
+        </w:rPr>
+        <w:drawing>
+          <wp:inline distT="0" distB="0" distL="0" distR="0" wp14:anchorId="6A5AEBCA" wp14:editId="037101EA">
+            <wp:extent cx="3657600" cy="2176272"/>
+            <wp:effectExtent l="0" t="0" r="0" b="0"/>
+            <wp:docPr id="23" name="Picture 23"/>
+            <wp:cNvGraphicFramePr>
+              <a:graphicFrameLocks xmlns:a="http://schemas.openxmlformats.org/drawingml/2006/main" noChangeAspect="1"/>
+            </wp:cNvGraphicFramePr>
+            <a:graphic xmlns:a="http://schemas.openxmlformats.org/drawingml/2006/main">
+              <a:graphicData uri="http://schemas.openxmlformats.org/drawingml/2006/picture">
+                <pic:pic xmlns:pic="http://schemas.openxmlformats.org/drawingml/2006/picture">
+                  <pic:nvPicPr>
+                    <pic:cNvPr id="0" name="Picture 23"/>
+                    <pic:cNvPicPr/>
+                  </pic:nvPicPr>
+                  <pic:blipFill>
+                    <a:blip r:embed="rId23">
+                      <a:extLst>
+                        <a:ext uri="{28A0092B-C50C-407E-A947-70E740481C1C}">
+                          <a14:useLocalDpi xmlns:a14="http://schemas.microsoft.com/office/drawing/2010/main" val="0"/>
+                        </a:ext>
+                      </a:extLst>
+                    </a:blip>
+                    <a:stretch>
+                      <a:fillRect/>
+                    </a:stretch>
+                  </pic:blipFill>
+                  <pic:spPr>
+                    <a:xfrm>
+                      <a:off x="0" y="0"/>
+                      <a:ext cx="3657600" cy="2176272"/>
+                    </a:xfrm>
+                    <a:prstGeom prst="rect">
+                      <a:avLst/>
+                    </a:prstGeom>
+                  </pic:spPr>
+                </pic:pic>
+              </a:graphicData>
+            </a:graphic>
+          </wp:inline>
+        </w:drawing>
+      </w:r>
+    </w:p>
+    <w:p>
       <w:pPr>
         <w:jc w:val="center"/>
       </w:pPr>
@@ -6093,7 +6442,7 @@
                     <pic:cNvPicPr/>
                   </pic:nvPicPr>
                   <pic:blipFill>
-                    <a:blip r:embed="rId23">
+                    <a:blip r:embed="rId24">
                       <a:extLst>
                         <a:ext uri="{28A0092B-C50C-407E-A947-70E740481C1C}">
                           <a14:useLocalDpi xmlns:a14="http://schemas.microsoft.com/office/drawing/2010/main" val="0"/>
@@ -6122,6 +6471,7 @@
     </w:p>
     <w:p>
       <w:r>
+        <w:lastRenderedPageBreak/>
         <w:t xml:space="preserve">If you do not disable scrollbars on the front panel, </w:t>
       </w:r>
       <w:r>
@@ -6142,7 +6492,13 @@
     </w:p>
     <w:p>
       <w:r>
-        <w:t xml:space="preserve">If the front panel of the plugin utilizes </w:t>
+        <w:t xml:space="preserve">If the front panel of the </w:t>
+      </w:r>
+      <w:r>
+        <w:t>plug-in</w:t>
+      </w:r>
+      <w:r>
+        <w:t xml:space="preserve"> utilizes </w:t>
       </w:r>
       <w:r>
         <w:t>splitters</w:t>
@@ -6204,7 +6560,6 @@
         <w:rPr>
           <w:noProof/>
         </w:rPr>
-        <w:lastRenderedPageBreak/>
         <w:drawing>
           <wp:inline distT="0" distB="0" distL="0" distR="0" wp14:anchorId="11F22471" wp14:editId="0A695A3F">
             <wp:extent cx="3657600" cy="2459736"/>
@@ -6221,7 +6576,7 @@
                     <pic:cNvPicPr/>
                   </pic:nvPicPr>
                   <pic:blipFill>
-                    <a:blip r:embed="rId24">
+                    <a:blip r:embed="rId25">
                       <a:extLst>
                         <a:ext uri="{28A0092B-C50C-407E-A947-70E740481C1C}">
                           <a14:useLocalDpi xmlns:a14="http://schemas.microsoft.com/office/drawing/2010/main" val="0"/>
@@ -6249,7 +6604,8 @@
       </w:r>
     </w:p>
     <w:sectPr>
-      <w:footerReference w:type="default" r:id="rId25"/>
+      <w:footerReference w:type="even" r:id="rId26"/>
+      <w:footerReference w:type="first" r:id="rId27"/>
       <w:pgSz w:w="12240" w:h="15840"/>
       <w:pgMar w:top="1440" w:right="1440" w:bottom="1440" w:left="1440" w:header="720" w:footer="720" w:gutter="0"/>
       <w:cols w:space="720"/>
@@ -6260,7 +6616,7 @@
 </file>
 
 <file path=word/endnotes.xml><?xml version="1.0" encoding="utf-8"?>
-<w:endnotes xmlns:wpc="http://schemas.microsoft.com/office/word/2010/wordprocessingCanvas" xmlns:cx="http://schemas.microsoft.com/office/drawing/2014/chartex" xmlns:cx1="http://schemas.microsoft.com/office/drawing/2015/9/8/chartex" xmlns:cx2="http://schemas.microsoft.com/office/drawing/2015/10/21/chartex" xmlns:cx3="http://schemas.microsoft.com/office/drawing/2016/5/9/chartex" xmlns:cx4="http://schemas.microsoft.com/office/drawing/2016/5/10/chartex" xmlns:cx5="http://schemas.microsoft.com/office/drawing/2016/5/11/chartex" xmlns:cx6="http://schemas.microsoft.com/office/drawing/2016/5/12/chartex" xmlns:cx7="http://schemas.microsoft.com/office/drawing/2016/5/13/chartex" xmlns:cx8="http://schemas.microsoft.com/office/drawing/2016/5/14/chartex" xmlns:mc="http://schemas.openxmlformats.org/markup-compatibility/2006" xmlns:aink="http://schemas.microsoft.com/office/drawing/2016/ink" xmlns:am3d="http://schemas.microsoft.com/office/drawing/2017/model3d" xmlns:o="urn:schemas-microsoft-com:office:office" xmlns:r="http://schemas.openxmlformats.org/officeDocument/2006/relationships" xmlns:m="http://schemas.openxmlformats.org/officeDocument/2006/math" xmlns:v="urn:schemas-microsoft-com:vml" xmlns:wp14="http://schemas.microsoft.com/office/word/2010/wordprocessingDrawing" xmlns:wp="http://schemas.openxmlformats.org/drawingml/2006/wordprocessingDrawing" xmlns:w10="urn:schemas-microsoft-com:office:word" xmlns:w="http://schemas.openxmlformats.org/wordprocessingml/2006/main" xmlns:w14="http://schemas.microsoft.com/office/word/2010/wordml" xmlns:w15="http://schemas.microsoft.com/office/word/2012/wordml" xmlns:w16cex="http://schemas.microsoft.com/office/word/2018/wordml/cex" xmlns:w16cid="http://schemas.microsoft.com/office/word/2016/wordml/cid" xmlns:w16="http://schemas.microsoft.com/office/word/2018/wordml" xmlns:w16sdtdh="http://schemas.microsoft.com/office/word/2020/wordml/sdtdatahash" xmlns:w16se="http://schemas.microsoft.com/office/word/2015/wordml/symex" xmlns:wpg="http://schemas.microsoft.com/office/word/2010/wordprocessingGroup" xmlns:wpi="http://schemas.microsoft.com/office/word/2010/wordprocessingInk" xmlns:wne="http://schemas.microsoft.com/office/word/2006/wordml" xmlns:wps="http://schemas.microsoft.com/office/word/2010/wordprocessingShape" mc:Ignorable="w14 w15 w16se w16cid w16 w16cex w16sdtdh wp14">
+<w:endnotes xmlns:wpc="http://schemas.microsoft.com/office/word/2010/wordprocessingCanvas" xmlns:cx="http://schemas.microsoft.com/office/drawing/2014/chartex" xmlns:cx1="http://schemas.microsoft.com/office/drawing/2015/9/8/chartex" xmlns:cx2="http://schemas.microsoft.com/office/drawing/2015/10/21/chartex" xmlns:cx3="http://schemas.microsoft.com/office/drawing/2016/5/9/chartex" xmlns:cx4="http://schemas.microsoft.com/office/drawing/2016/5/10/chartex" xmlns:cx5="http://schemas.microsoft.com/office/drawing/2016/5/11/chartex" xmlns:cx6="http://schemas.microsoft.com/office/drawing/2016/5/12/chartex" xmlns:cx7="http://schemas.microsoft.com/office/drawing/2016/5/13/chartex" xmlns:cx8="http://schemas.microsoft.com/office/drawing/2016/5/14/chartex" xmlns:mc="http://schemas.openxmlformats.org/markup-compatibility/2006" xmlns:aink="http://schemas.microsoft.com/office/drawing/2016/ink" xmlns:am3d="http://schemas.microsoft.com/office/drawing/2017/model3d" xmlns:o="urn:schemas-microsoft-com:office:office" xmlns:oel="http://schemas.microsoft.com/office/2019/extlst" xmlns:r="http://schemas.openxmlformats.org/officeDocument/2006/relationships" xmlns:m="http://schemas.openxmlformats.org/officeDocument/2006/math" xmlns:v="urn:schemas-microsoft-com:vml" xmlns:wp14="http://schemas.microsoft.com/office/word/2010/wordprocessingDrawing" xmlns:wp="http://schemas.openxmlformats.org/drawingml/2006/wordprocessingDrawing" xmlns:w10="urn:schemas-microsoft-com:office:word" xmlns:w="http://schemas.openxmlformats.org/wordprocessingml/2006/main" xmlns:w14="http://schemas.microsoft.com/office/word/2010/wordml" xmlns:w15="http://schemas.microsoft.com/office/word/2012/wordml" xmlns:w16cex="http://schemas.microsoft.com/office/word/2018/wordml/cex" xmlns:w16cid="http://schemas.microsoft.com/office/word/2016/wordml/cid" xmlns:w16="http://schemas.microsoft.com/office/word/2018/wordml" xmlns:w16du="http://schemas.microsoft.com/office/word/2023/wordml/word16du" xmlns:w16sdtdh="http://schemas.microsoft.com/office/word/2020/wordml/sdtdatahash" xmlns:w16se="http://schemas.microsoft.com/office/word/2015/wordml/symex" xmlns:wpg="http://schemas.microsoft.com/office/word/2010/wordprocessingGroup" xmlns:wpi="http://schemas.microsoft.com/office/word/2010/wordprocessingInk" xmlns:wne="http://schemas.microsoft.com/office/word/2006/wordml" xmlns:wps="http://schemas.microsoft.com/office/word/2010/wordprocessingShape" mc:Ignorable="w14 w15 w16se w16cid w16 w16cex w16sdtdh w16du wp14">
   <w:endnote w:type="separator" w:id="-1">
     <w:p>
       <w:pPr>
@@ -6292,65 +6648,267 @@
 </file>
 
 <file path=word/footer1.xml><?xml version="1.0" encoding="utf-8"?>
-<w:ftr xmlns:wpc="http://schemas.microsoft.com/office/word/2010/wordprocessingCanvas" xmlns:cx="http://schemas.microsoft.com/office/drawing/2014/chartex" xmlns:cx1="http://schemas.microsoft.com/office/drawing/2015/9/8/chartex" xmlns:cx2="http://schemas.microsoft.com/office/drawing/2015/10/21/chartex" xmlns:cx3="http://schemas.microsoft.com/office/drawing/2016/5/9/chartex" xmlns:cx4="http://schemas.microsoft.com/office/drawing/2016/5/10/chartex" xmlns:cx5="http://schemas.microsoft.com/office/drawing/2016/5/11/chartex" xmlns:cx6="http://schemas.microsoft.com/office/drawing/2016/5/12/chartex" xmlns:cx7="http://schemas.microsoft.com/office/drawing/2016/5/13/chartex" xmlns:cx8="http://schemas.microsoft.com/office/drawing/2016/5/14/chartex" xmlns:mc="http://schemas.openxmlformats.org/markup-compatibility/2006" xmlns:aink="http://schemas.microsoft.com/office/drawing/2016/ink" xmlns:am3d="http://schemas.microsoft.com/office/drawing/2017/model3d" xmlns:o="urn:schemas-microsoft-com:office:office" xmlns:r="http://schemas.openxmlformats.org/officeDocument/2006/relationships" xmlns:m="http://schemas.openxmlformats.org/officeDocument/2006/math" xmlns:v="urn:schemas-microsoft-com:vml" xmlns:wp14="http://schemas.microsoft.com/office/word/2010/wordprocessingDrawing" xmlns:wp="http://schemas.openxmlformats.org/drawingml/2006/wordprocessingDrawing" xmlns:w10="urn:schemas-microsoft-com:office:word" xmlns:w="http://schemas.openxmlformats.org/wordprocessingml/2006/main" xmlns:w14="http://schemas.microsoft.com/office/word/2010/wordml" xmlns:w15="http://schemas.microsoft.com/office/word/2012/wordml" xmlns:w16cex="http://schemas.microsoft.com/office/word/2018/wordml/cex" xmlns:w16cid="http://schemas.microsoft.com/office/word/2016/wordml/cid" xmlns:w16="http://schemas.microsoft.com/office/word/2018/wordml" xmlns:w16sdtdh="http://schemas.microsoft.com/office/word/2020/wordml/sdtdatahash" xmlns:w16se="http://schemas.microsoft.com/office/word/2015/wordml/symex" xmlns:wpg="http://schemas.microsoft.com/office/word/2010/wordprocessingGroup" xmlns:wpi="http://schemas.microsoft.com/office/word/2010/wordprocessingInk" xmlns:wne="http://schemas.microsoft.com/office/word/2006/wordml" xmlns:wps="http://schemas.microsoft.com/office/word/2010/wordprocessingShape" mc:Ignorable="w14 w15 w16se w16cid w16 w16cex w16sdtdh wp14">
-  <w:tbl>
-    <w:tblPr>
-      <w:tblW w:w="0" w:type="auto"/>
-      <w:tblLayout w:type="fixed"/>
-      <w:tblLook w:val="06A0" w:firstRow="1" w:lastRow="0" w:firstColumn="1" w:lastColumn="0" w:noHBand="1" w:noVBand="1"/>
-    </w:tblPr>
-    <w:tblGrid>
-      <w:gridCol w:w="3120"/>
-      <w:gridCol w:w="3120"/>
-      <w:gridCol w:w="3120"/>
-    </w:tblGrid>
-    <w:tr>
-      <w:tc>
-        <w:tcPr>
-          <w:tcW w:w="3120" w:type="dxa"/>
-        </w:tcPr>
-        <w:p>
-          <w:pPr>
-            <w:pStyle w:val="Header"/>
-            <w:ind w:left="-115"/>
-          </w:pPr>
-        </w:p>
-      </w:tc>
-      <w:tc>
-        <w:tcPr>
-          <w:tcW w:w="3120" w:type="dxa"/>
-        </w:tcPr>
-        <w:p>
-          <w:pPr>
-            <w:pStyle w:val="Header"/>
-            <w:jc w:val="center"/>
-          </w:pPr>
-        </w:p>
-      </w:tc>
-      <w:tc>
-        <w:tcPr>
-          <w:tcW w:w="3120" w:type="dxa"/>
-        </w:tcPr>
-        <w:p>
-          <w:pPr>
-            <w:pStyle w:val="Header"/>
-            <w:ind w:right="-115"/>
-            <w:jc w:val="right"/>
-          </w:pPr>
-        </w:p>
-      </w:tc>
-    </w:tr>
-  </w:tbl>
+<w:ftr xmlns:wpc="http://schemas.microsoft.com/office/word/2010/wordprocessingCanvas" xmlns:cx="http://schemas.microsoft.com/office/drawing/2014/chartex" xmlns:cx1="http://schemas.microsoft.com/office/drawing/2015/9/8/chartex" xmlns:cx2="http://schemas.microsoft.com/office/drawing/2015/10/21/chartex" xmlns:cx3="http://schemas.microsoft.com/office/drawing/2016/5/9/chartex" xmlns:cx4="http://schemas.microsoft.com/office/drawing/2016/5/10/chartex" xmlns:cx5="http://schemas.microsoft.com/office/drawing/2016/5/11/chartex" xmlns:cx6="http://schemas.microsoft.com/office/drawing/2016/5/12/chartex" xmlns:cx7="http://schemas.microsoft.com/office/drawing/2016/5/13/chartex" xmlns:cx8="http://schemas.microsoft.com/office/drawing/2016/5/14/chartex" xmlns:mc="http://schemas.openxmlformats.org/markup-compatibility/2006" xmlns:aink="http://schemas.microsoft.com/office/drawing/2016/ink" xmlns:am3d="http://schemas.microsoft.com/office/drawing/2017/model3d" xmlns:o="urn:schemas-microsoft-com:office:office" xmlns:oel="http://schemas.microsoft.com/office/2019/extlst" xmlns:r="http://schemas.openxmlformats.org/officeDocument/2006/relationships" xmlns:m="http://schemas.openxmlformats.org/officeDocument/2006/math" xmlns:v="urn:schemas-microsoft-com:vml" xmlns:wp14="http://schemas.microsoft.com/office/word/2010/wordprocessingDrawing" xmlns:wp="http://schemas.openxmlformats.org/drawingml/2006/wordprocessingDrawing" xmlns:w10="urn:schemas-microsoft-com:office:word" xmlns:w="http://schemas.openxmlformats.org/wordprocessingml/2006/main" xmlns:w14="http://schemas.microsoft.com/office/word/2010/wordml" xmlns:w15="http://schemas.microsoft.com/office/word/2012/wordml" xmlns:w16cex="http://schemas.microsoft.com/office/word/2018/wordml/cex" xmlns:w16cid="http://schemas.microsoft.com/office/word/2016/wordml/cid" xmlns:w16="http://schemas.microsoft.com/office/word/2018/wordml" xmlns:w16du="http://schemas.microsoft.com/office/word/2023/wordml/word16du" xmlns:w16sdtdh="http://schemas.microsoft.com/office/word/2020/wordml/sdtdatahash" xmlns:w16se="http://schemas.microsoft.com/office/word/2015/wordml/symex" xmlns:wpg="http://schemas.microsoft.com/office/word/2010/wordprocessingGroup" xmlns:wpi="http://schemas.microsoft.com/office/word/2010/wordprocessingInk" xmlns:wne="http://schemas.microsoft.com/office/word/2006/wordml" xmlns:wps="http://schemas.microsoft.com/office/word/2010/wordprocessingShape" mc:Ignorable="w14 w15 w16se w16cid w16 w16cex w16sdtdh w16du wp14">
   <w:p>
     <w:pPr>
       <w:pStyle w:val="Footer"/>
     </w:pPr>
+    <w:r>
+      <w:rPr>
+        <w:noProof/>
+      </w:rPr>
+      <mc:AlternateContent>
+        <mc:Choice Requires="wps">
+          <w:drawing>
+            <wp:anchor distT="0" distB="0" distL="0" distR="0" simplePos="0" relativeHeight="251659264" behindDoc="0" locked="0" layoutInCell="1" allowOverlap="1" wp14:anchorId="30C4EC4C" wp14:editId="42721CBF">
+              <wp:simplePos x="635" y="635"/>
+              <wp:positionH relativeFrom="page">
+                <wp:align>left</wp:align>
+              </wp:positionH>
+              <wp:positionV relativeFrom="page">
+                <wp:align>bottom</wp:align>
+              </wp:positionV>
+              <wp:extent cx="1776095" cy="357505"/>
+              <wp:effectExtent l="0" t="0" r="14605" b="0"/>
+              <wp:wrapNone/>
+              <wp:docPr id="1543557048" name="Text Box 2" descr="INTERNAL - NI CONFIDENTIAL">
+                <a:extLst xmlns:a="http://schemas.openxmlformats.org/drawingml/2006/main">
+                  <a:ext uri="{5AE41FA2-C0FF-4470-9BD4-5FADCA87CBE2}">
+                    <aclsh:classification xmlns:aclsh="http://schemas.microsoft.com/office/drawing/2020/classificationShape" classificationOutcomeType="ftr"/>
+                  </a:ext>
+                </a:extLst>
+              </wp:docPr>
+              <wp:cNvGraphicFramePr/>
+              <a:graphic xmlns:a="http://schemas.openxmlformats.org/drawingml/2006/main">
+                <a:graphicData uri="http://schemas.microsoft.com/office/word/2010/wordprocessingShape">
+                  <wps:wsp>
+                    <wps:cNvSpPr txBox="1"/>
+                    <wps:spPr>
+                      <a:xfrm>
+                        <a:off x="0" y="0"/>
+                        <a:ext cx="1776095" cy="357505"/>
+                      </a:xfrm>
+                      <a:prstGeom prst="rect">
+                        <a:avLst/>
+                      </a:prstGeom>
+                      <a:noFill/>
+                      <a:ln>
+                        <a:noFill/>
+                      </a:ln>
+                    </wps:spPr>
+                    <wps:txbx>
+                      <w:txbxContent>
+                        <w:p>
+                          <w:pPr>
+                            <w:spacing w:after="0"/>
+                            <w:rPr>
+                              <w:rFonts w:ascii="Calibri" w:eastAsia="Calibri" w:hAnsi="Calibri" w:cs="Calibri"/>
+                              <w:noProof/>
+                              <w:color w:val="000000"/>
+                              <w:sz w:val="20"/>
+                              <w:szCs w:val="20"/>
+                            </w:rPr>
+                          </w:pPr>
+                          <w:r>
+                            <w:rPr>
+                              <w:rFonts w:ascii="Calibri" w:eastAsia="Calibri" w:hAnsi="Calibri" w:cs="Calibri"/>
+                              <w:noProof/>
+                              <w:color w:val="000000"/>
+                              <w:sz w:val="20"/>
+                              <w:szCs w:val="20"/>
+                            </w:rPr>
+                            <w:t>INTERNAL - NI CONFIDENTIAL</w:t>
+                          </w:r>
+                        </w:p>
+                      </w:txbxContent>
+                    </wps:txbx>
+                    <wps:bodyPr rot="0" spcFirstLastPara="0" vertOverflow="overflow" horzOverflow="overflow" vert="horz" wrap="none" lIns="254000" tIns="0" rIns="0" bIns="190500" numCol="1" spcCol="0" rtlCol="0" fromWordArt="0" anchor="b" anchorCtr="0" forceAA="0" compatLnSpc="1">
+                      <a:prstTxWarp prst="textNoShape">
+                        <a:avLst/>
+                      </a:prstTxWarp>
+                      <a:spAutoFit/>
+                    </wps:bodyPr>
+                  </wps:wsp>
+                </a:graphicData>
+              </a:graphic>
+            </wp:anchor>
+          </w:drawing>
+        </mc:Choice>
+        <mc:Fallback>
+          <w:pict>
+            <v:shapetype w14:anchorId="30C4EC4C" id="_x0000_t202" coordsize="21600,21600" o:spt="202" path="m,l,21600r21600,l21600,xe">
+              <v:stroke joinstyle="miter"/>
+              <v:path gradientshapeok="t" o:connecttype="rect"/>
+            </v:shapetype>
+            <v:shape id="Text Box 2" o:spid="_x0000_s1026" type="#_x0000_t202" alt="INTERNAL - NI CONFIDENTIAL" style="position:absolute;margin-left:0;margin-top:0;width:139.85pt;height:28.15pt;z-index:251659264;visibility:visible;mso-wrap-style:none;mso-wrap-distance-left:0;mso-wrap-distance-top:0;mso-wrap-distance-right:0;mso-wrap-distance-bottom:0;mso-position-horizontal:left;mso-position-horizontal-relative:page;mso-position-vertical:bottom;mso-position-vertical-relative:page;v-text-anchor:bottom" o:gfxdata="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" filled="f" stroked="f">
+              <v:textbox style="mso-fit-shape-to-text:t" inset="20pt,0,0,15pt">
+                <w:txbxContent>
+                  <w:p>
+                    <w:pPr>
+                      <w:spacing w:after="0"/>
+                      <w:rPr>
+                        <w:rFonts w:ascii="Calibri" w:eastAsia="Calibri" w:hAnsi="Calibri" w:cs="Calibri"/>
+                        <w:noProof/>
+                        <w:color w:val="000000"/>
+                        <w:sz w:val="20"/>
+                        <w:szCs w:val="20"/>
+                      </w:rPr>
+                    </w:pPr>
+                    <w:r>
+                      <w:rPr>
+                        <w:rFonts w:ascii="Calibri" w:eastAsia="Calibri" w:hAnsi="Calibri" w:cs="Calibri"/>
+                        <w:noProof/>
+                        <w:color w:val="000000"/>
+                        <w:sz w:val="20"/>
+                        <w:szCs w:val="20"/>
+                      </w:rPr>
+                      <w:t>INTERNAL - NI CONFIDENTIAL</w:t>
+                    </w:r>
+                  </w:p>
+                </w:txbxContent>
+              </v:textbox>
+              <w10:wrap anchorx="page" anchory="page"/>
+            </v:shape>
+          </w:pict>
+        </mc:Fallback>
+      </mc:AlternateContent>
+    </w:r>
+  </w:p>
+</w:ftr>
+</file>
+
+<file path=word/footer2.xml><?xml version="1.0" encoding="utf-8"?>
+<w:ftr xmlns:wpc="http://schemas.microsoft.com/office/word/2010/wordprocessingCanvas" xmlns:cx="http://schemas.microsoft.com/office/drawing/2014/chartex" xmlns:cx1="http://schemas.microsoft.com/office/drawing/2015/9/8/chartex" xmlns:cx2="http://schemas.microsoft.com/office/drawing/2015/10/21/chartex" xmlns:cx3="http://schemas.microsoft.com/office/drawing/2016/5/9/chartex" xmlns:cx4="http://schemas.microsoft.com/office/drawing/2016/5/10/chartex" xmlns:cx5="http://schemas.microsoft.com/office/drawing/2016/5/11/chartex" xmlns:cx6="http://schemas.microsoft.com/office/drawing/2016/5/12/chartex" xmlns:cx7="http://schemas.microsoft.com/office/drawing/2016/5/13/chartex" xmlns:cx8="http://schemas.microsoft.com/office/drawing/2016/5/14/chartex" xmlns:mc="http://schemas.openxmlformats.org/markup-compatibility/2006" xmlns:aink="http://schemas.microsoft.com/office/drawing/2016/ink" xmlns:am3d="http://schemas.microsoft.com/office/drawing/2017/model3d" xmlns:o="urn:schemas-microsoft-com:office:office" xmlns:oel="http://schemas.microsoft.com/office/2019/extlst" xmlns:r="http://schemas.openxmlformats.org/officeDocument/2006/relationships" xmlns:m="http://schemas.openxmlformats.org/officeDocument/2006/math" xmlns:v="urn:schemas-microsoft-com:vml" xmlns:wp14="http://schemas.microsoft.com/office/word/2010/wordprocessingDrawing" xmlns:wp="http://schemas.openxmlformats.org/drawingml/2006/wordprocessingDrawing" xmlns:w10="urn:schemas-microsoft-com:office:word" xmlns:w="http://schemas.openxmlformats.org/wordprocessingml/2006/main" xmlns:w14="http://schemas.microsoft.com/office/word/2010/wordml" xmlns:w15="http://schemas.microsoft.com/office/word/2012/wordml" xmlns:w16cex="http://schemas.microsoft.com/office/word/2018/wordml/cex" xmlns:w16cid="http://schemas.microsoft.com/office/word/2016/wordml/cid" xmlns:w16="http://schemas.microsoft.com/office/word/2018/wordml" xmlns:w16du="http://schemas.microsoft.com/office/word/2023/wordml/word16du" xmlns:w16sdtdh="http://schemas.microsoft.com/office/word/2020/wordml/sdtdatahash" xmlns:w16se="http://schemas.microsoft.com/office/word/2015/wordml/symex" xmlns:wpg="http://schemas.microsoft.com/office/word/2010/wordprocessingGroup" xmlns:wpi="http://schemas.microsoft.com/office/word/2010/wordprocessingInk" xmlns:wne="http://schemas.microsoft.com/office/word/2006/wordml" xmlns:wps="http://schemas.microsoft.com/office/word/2010/wordprocessingShape" mc:Ignorable="w14 w15 w16se w16cid w16 w16cex w16sdtdh w16du wp14">
+  <w:p>
+    <w:pPr>
+      <w:pStyle w:val="Footer"/>
+    </w:pPr>
+    <w:r>
+      <w:rPr>
+        <w:noProof/>
+      </w:rPr>
+      <mc:AlternateContent>
+        <mc:Choice Requires="wps">
+          <w:drawing>
+            <wp:anchor distT="0" distB="0" distL="0" distR="0" simplePos="0" relativeHeight="251658240" behindDoc="0" locked="0" layoutInCell="1" allowOverlap="1" wp14:anchorId="1C423332" wp14:editId="7D1AF6E2">
+              <wp:simplePos x="635" y="635"/>
+              <wp:positionH relativeFrom="page">
+                <wp:align>left</wp:align>
+              </wp:positionH>
+              <wp:positionV relativeFrom="page">
+                <wp:align>bottom</wp:align>
+              </wp:positionV>
+              <wp:extent cx="1776095" cy="357505"/>
+              <wp:effectExtent l="0" t="0" r="14605" b="0"/>
+              <wp:wrapNone/>
+              <wp:docPr id="744883307" name="Text Box 1" descr="INTERNAL - NI CONFIDENTIAL">
+                <a:extLst xmlns:a="http://schemas.openxmlformats.org/drawingml/2006/main">
+                  <a:ext uri="{5AE41FA2-C0FF-4470-9BD4-5FADCA87CBE2}">
+                    <aclsh:classification xmlns:aclsh="http://schemas.microsoft.com/office/drawing/2020/classificationShape" classificationOutcomeType="ftr"/>
+                  </a:ext>
+                </a:extLst>
+              </wp:docPr>
+              <wp:cNvGraphicFramePr/>
+              <a:graphic xmlns:a="http://schemas.openxmlformats.org/drawingml/2006/main">
+                <a:graphicData uri="http://schemas.microsoft.com/office/word/2010/wordprocessingShape">
+                  <wps:wsp>
+                    <wps:cNvSpPr txBox="1"/>
+                    <wps:spPr>
+                      <a:xfrm>
+                        <a:off x="0" y="0"/>
+                        <a:ext cx="1776095" cy="357505"/>
+                      </a:xfrm>
+                      <a:prstGeom prst="rect">
+                        <a:avLst/>
+                      </a:prstGeom>
+                      <a:noFill/>
+                      <a:ln>
+                        <a:noFill/>
+                      </a:ln>
+                    </wps:spPr>
+                    <wps:txbx>
+                      <w:txbxContent>
+                        <w:p>
+                          <w:pPr>
+                            <w:spacing w:after="0"/>
+                            <w:rPr>
+                              <w:rFonts w:ascii="Calibri" w:eastAsia="Calibri" w:hAnsi="Calibri" w:cs="Calibri"/>
+                              <w:noProof/>
+                              <w:color w:val="000000"/>
+                              <w:sz w:val="20"/>
+                              <w:szCs w:val="20"/>
+                            </w:rPr>
+                          </w:pPr>
+                          <w:r>
+                            <w:rPr>
+                              <w:rFonts w:ascii="Calibri" w:eastAsia="Calibri" w:hAnsi="Calibri" w:cs="Calibri"/>
+                              <w:noProof/>
+                              <w:color w:val="000000"/>
+                              <w:sz w:val="20"/>
+                              <w:szCs w:val="20"/>
+                            </w:rPr>
+                            <w:t>INTERNAL - NI CONFIDENTIAL</w:t>
+                          </w:r>
+                        </w:p>
+                      </w:txbxContent>
+                    </wps:txbx>
+                    <wps:bodyPr rot="0" spcFirstLastPara="0" vertOverflow="overflow" horzOverflow="overflow" vert="horz" wrap="none" lIns="254000" tIns="0" rIns="0" bIns="190500" numCol="1" spcCol="0" rtlCol="0" fromWordArt="0" anchor="b" anchorCtr="0" forceAA="0" compatLnSpc="1">
+                      <a:prstTxWarp prst="textNoShape">
+                        <a:avLst/>
+                      </a:prstTxWarp>
+                      <a:spAutoFit/>
+                    </wps:bodyPr>
+                  </wps:wsp>
+                </a:graphicData>
+              </a:graphic>
+            </wp:anchor>
+          </w:drawing>
+        </mc:Choice>
+        <mc:Fallback>
+          <w:pict>
+            <v:shapetype w14:anchorId="1C423332" id="_x0000_t202" coordsize="21600,21600" o:spt="202" path="m,l,21600r21600,l21600,xe">
+              <v:stroke joinstyle="miter"/>
+              <v:path gradientshapeok="t" o:connecttype="rect"/>
+            </v:shapetype>
+            <v:shape id="Text Box 1" o:spid="_x0000_s1027" type="#_x0000_t202" alt="INTERNAL - NI CONFIDENTIAL" style="position:absolute;margin-left:0;margin-top:0;width:139.85pt;height:28.15pt;z-index:251658240;visibility:visible;mso-wrap-style:none;mso-wrap-distance-left:0;mso-wrap-distance-top:0;mso-wrap-distance-right:0;mso-wrap-distance-bottom:0;mso-position-horizontal:left;mso-position-horizontal-relative:page;mso-position-vertical:bottom;mso-position-vertical-relative:page;v-text-anchor:bottom" o:gfxdata="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" filled="f" stroked="f">
+              <v:textbox style="mso-fit-shape-to-text:t" inset="20pt,0,0,15pt">
+                <w:txbxContent>
+                  <w:p>
+                    <w:pPr>
+                      <w:spacing w:after="0"/>
+                      <w:rPr>
+                        <w:rFonts w:ascii="Calibri" w:eastAsia="Calibri" w:hAnsi="Calibri" w:cs="Calibri"/>
+                        <w:noProof/>
+                        <w:color w:val="000000"/>
+                        <w:sz w:val="20"/>
+                        <w:szCs w:val="20"/>
+                      </w:rPr>
+                    </w:pPr>
+                    <w:r>
+                      <w:rPr>
+                        <w:rFonts w:ascii="Calibri" w:eastAsia="Calibri" w:hAnsi="Calibri" w:cs="Calibri"/>
+                        <w:noProof/>
+                        <w:color w:val="000000"/>
+                        <w:sz w:val="20"/>
+                        <w:szCs w:val="20"/>
+                      </w:rPr>
+                      <w:t>INTERNAL - NI CONFIDENTIAL</w:t>
+                    </w:r>
+                  </w:p>
+                </w:txbxContent>
+              </v:textbox>
+              <w10:wrap anchorx="page" anchory="page"/>
+            </v:shape>
+          </w:pict>
+        </mc:Fallback>
+      </mc:AlternateContent>
+    </w:r>
   </w:p>
 </w:ftr>
 </file>
 
 <file path=word/footnotes.xml><?xml version="1.0" encoding="utf-8"?>
-<w:footnotes xmlns:wpc="http://schemas.microsoft.com/office/word/2010/wordprocessingCanvas" xmlns:cx="http://schemas.microsoft.com/office/drawing/2014/chartex" xmlns:cx1="http://schemas.microsoft.com/office/drawing/2015/9/8/chartex" xmlns:cx2="http://schemas.microsoft.com/office/drawing/2015/10/21/chartex" xmlns:cx3="http://schemas.microsoft.com/office/drawing/2016/5/9/chartex" xmlns:cx4="http://schemas.microsoft.com/office/drawing/2016/5/10/chartex" xmlns:cx5="http://schemas.microsoft.com/office/drawing/2016/5/11/chartex" xmlns:cx6="http://schemas.microsoft.com/office/drawing/2016/5/12/chartex" xmlns:cx7="http://schemas.microsoft.com/office/drawing/2016/5/13/chartex" xmlns:cx8="http://schemas.microsoft.com/office/drawing/2016/5/14/chartex" xmlns:mc="http://schemas.openxmlformats.org/markup-compatibility/2006" xmlns:aink="http://schemas.microsoft.com/office/drawing/2016/ink" xmlns:am3d="http://schemas.microsoft.com/office/drawing/2017/model3d" xmlns:o="urn:schemas-microsoft-com:office:office" xmlns:r="http://schemas.openxmlformats.org/officeDocument/2006/relationships" xmlns:m="http://schemas.openxmlformats.org/officeDocument/2006/math" xmlns:v="urn:schemas-microsoft-com:vml" xmlns:wp14="http://schemas.microsoft.com/office/word/2010/wordprocessingDrawing" xmlns:wp="http://schemas.openxmlformats.org/drawingml/2006/wordprocessingDrawing" xmlns:w10="urn:schemas-microsoft-com:office:word" xmlns:w="http://schemas.openxmlformats.org/wordprocessingml/2006/main" xmlns:w14="http://schemas.microsoft.com/office/word/2010/wordml" xmlns:w15="http://schemas.microsoft.com/office/word/2012/wordml" xmlns:w16cex="http://schemas.microsoft.com/office/word/2018/wordml/cex" xmlns:w16cid="http://schemas.microsoft.com/office/word/2016/wordml/cid" xmlns:w16="http://schemas.microsoft.com/office/word/2018/wordml" xmlns:w16sdtdh="http://schemas.microsoft.com/office/word/2020/wordml/sdtdatahash" xmlns:w16se="http://schemas.microsoft.com/office/word/2015/wordml/symex" xmlns:wpg="http://schemas.microsoft.com/office/word/2010/wordprocessingGroup" xmlns:wpi="http://schemas.microsoft.com/office/word/2010/wordprocessingInk" xmlns:wne="http://schemas.microsoft.com/office/word/2006/wordml" xmlns:wps="http://schemas.microsoft.com/office/word/2010/wordprocessingShape" mc:Ignorable="w14 w15 w16se w16cid w16 w16cex w16sdtdh wp14">
+<w:footnotes xmlns:wpc="http://schemas.microsoft.com/office/word/2010/wordprocessingCanvas" xmlns:cx="http://schemas.microsoft.com/office/drawing/2014/chartex" xmlns:cx1="http://schemas.microsoft.com/office/drawing/2015/9/8/chartex" xmlns:cx2="http://schemas.microsoft.com/office/drawing/2015/10/21/chartex" xmlns:cx3="http://schemas.microsoft.com/office/drawing/2016/5/9/chartex" xmlns:cx4="http://schemas.microsoft.com/office/drawing/2016/5/10/chartex" xmlns:cx5="http://schemas.microsoft.com/office/drawing/2016/5/11/chartex" xmlns:cx6="http://schemas.microsoft.com/office/drawing/2016/5/12/chartex" xmlns:cx7="http://schemas.microsoft.com/office/drawing/2016/5/13/chartex" xmlns:cx8="http://schemas.microsoft.com/office/drawing/2016/5/14/chartex" xmlns:mc="http://schemas.openxmlformats.org/markup-compatibility/2006" xmlns:aink="http://schemas.microsoft.com/office/drawing/2016/ink" xmlns:am3d="http://schemas.microsoft.com/office/drawing/2017/model3d" xmlns:o="urn:schemas-microsoft-com:office:office" xmlns:oel="http://schemas.microsoft.com/office/2019/extlst" xmlns:r="http://schemas.openxmlformats.org/officeDocument/2006/relationships" xmlns:m="http://schemas.openxmlformats.org/officeDocument/2006/math" xmlns:v="urn:schemas-microsoft-com:vml" xmlns:wp14="http://schemas.microsoft.com/office/word/2010/wordprocessingDrawing" xmlns:wp="http://schemas.openxmlformats.org/drawingml/2006/wordprocessingDrawing" xmlns:w10="urn:schemas-microsoft-com:office:word" xmlns:w="http://schemas.openxmlformats.org/wordprocessingml/2006/main" xmlns:w14="http://schemas.microsoft.com/office/word/2010/wordml" xmlns:w15="http://schemas.microsoft.com/office/word/2012/wordml" xmlns:w16cex="http://schemas.microsoft.com/office/word/2018/wordml/cex" xmlns:w16cid="http://schemas.microsoft.com/office/word/2016/wordml/cid" xmlns:w16="http://schemas.microsoft.com/office/word/2018/wordml" xmlns:w16du="http://schemas.microsoft.com/office/word/2023/wordml/word16du" xmlns:w16sdtdh="http://schemas.microsoft.com/office/word/2020/wordml/sdtdatahash" xmlns:w16se="http://schemas.microsoft.com/office/word/2015/wordml/symex" xmlns:wpg="http://schemas.microsoft.com/office/word/2010/wordprocessingGroup" xmlns:wpi="http://schemas.microsoft.com/office/word/2010/wordprocessingInk" xmlns:wne="http://schemas.microsoft.com/office/word/2006/wordml" xmlns:wps="http://schemas.microsoft.com/office/word/2010/wordprocessingShape" mc:Ignorable="w14 w15 w16se w16cid w16 w16cex w16sdtdh w16du wp14">
   <w:footnote w:type="separator" w:id="-1">
     <w:p>
       <w:pPr>
@@ -6400,7 +6958,7 @@
 </file>
 
 <file path=word/numbering.xml><?xml version="1.0" encoding="utf-8"?>
-<w:numbering xmlns:wpc="http://schemas.microsoft.com/office/word/2010/wordprocessingCanvas" xmlns:cx="http://schemas.microsoft.com/office/drawing/2014/chartex" xmlns:cx1="http://schemas.microsoft.com/office/drawing/2015/9/8/chartex" xmlns:cx2="http://schemas.microsoft.com/office/drawing/2015/10/21/chartex" xmlns:cx3="http://schemas.microsoft.com/office/drawing/2016/5/9/chartex" xmlns:cx4="http://schemas.microsoft.com/office/drawing/2016/5/10/chartex" xmlns:cx5="http://schemas.microsoft.com/office/drawing/2016/5/11/chartex" xmlns:cx6="http://schemas.microsoft.com/office/drawing/2016/5/12/chartex" xmlns:cx7="http://schemas.microsoft.com/office/drawing/2016/5/13/chartex" xmlns:cx8="http://schemas.microsoft.com/office/drawing/2016/5/14/chartex" xmlns:mc="http://schemas.openxmlformats.org/markup-compatibility/2006" xmlns:aink="http://schemas.microsoft.com/office/drawing/2016/ink" xmlns:am3d="http://schemas.microsoft.com/office/drawing/2017/model3d" xmlns:o="urn:schemas-microsoft-com:office:office" xmlns:r="http://schemas.openxmlformats.org/officeDocument/2006/relationships" xmlns:m="http://schemas.openxmlformats.org/officeDocument/2006/math" xmlns:v="urn:schemas-microsoft-com:vml" xmlns:wp14="http://schemas.microsoft.com/office/word/2010/wordprocessingDrawing" xmlns:wp="http://schemas.openxmlformats.org/drawingml/2006/wordprocessingDrawing" xmlns:w10="urn:schemas-microsoft-com:office:word" xmlns:w="http://schemas.openxmlformats.org/wordprocessingml/2006/main" xmlns:w14="http://schemas.microsoft.com/office/word/2010/wordml" xmlns:w15="http://schemas.microsoft.com/office/word/2012/wordml" xmlns:w16cex="http://schemas.microsoft.com/office/word/2018/wordml/cex" xmlns:w16cid="http://schemas.microsoft.com/office/word/2016/wordml/cid" xmlns:w16="http://schemas.microsoft.com/office/word/2018/wordml" xmlns:w16sdtdh="http://schemas.microsoft.com/office/word/2020/wordml/sdtdatahash" xmlns:w16se="http://schemas.microsoft.com/office/word/2015/wordml/symex" xmlns:wpg="http://schemas.microsoft.com/office/word/2010/wordprocessingGroup" xmlns:wpi="http://schemas.microsoft.com/office/word/2010/wordprocessingInk" xmlns:wne="http://schemas.microsoft.com/office/word/2006/wordml" xmlns:wps="http://schemas.microsoft.com/office/word/2010/wordprocessingShape" mc:Ignorable="w14 w15 w16se w16cid w16 w16cex w16sdtdh wp14">
+<w:numbering xmlns:wpc="http://schemas.microsoft.com/office/word/2010/wordprocessingCanvas" xmlns:cx="http://schemas.microsoft.com/office/drawing/2014/chartex" xmlns:cx1="http://schemas.microsoft.com/office/drawing/2015/9/8/chartex" xmlns:cx2="http://schemas.microsoft.com/office/drawing/2015/10/21/chartex" xmlns:cx3="http://schemas.microsoft.com/office/drawing/2016/5/9/chartex" xmlns:cx4="http://schemas.microsoft.com/office/drawing/2016/5/10/chartex" xmlns:cx5="http://schemas.microsoft.com/office/drawing/2016/5/11/chartex" xmlns:cx6="http://schemas.microsoft.com/office/drawing/2016/5/12/chartex" xmlns:cx7="http://schemas.microsoft.com/office/drawing/2016/5/13/chartex" xmlns:cx8="http://schemas.microsoft.com/office/drawing/2016/5/14/chartex" xmlns:mc="http://schemas.openxmlformats.org/markup-compatibility/2006" xmlns:aink="http://schemas.microsoft.com/office/drawing/2016/ink" xmlns:am3d="http://schemas.microsoft.com/office/drawing/2017/model3d" xmlns:o="urn:schemas-microsoft-com:office:office" xmlns:oel="http://schemas.microsoft.com/office/2019/extlst" xmlns:r="http://schemas.openxmlformats.org/officeDocument/2006/relationships" xmlns:m="http://schemas.openxmlformats.org/officeDocument/2006/math" xmlns:v="urn:schemas-microsoft-com:vml" xmlns:wp14="http://schemas.microsoft.com/office/word/2010/wordprocessingDrawing" xmlns:wp="http://schemas.openxmlformats.org/drawingml/2006/wordprocessingDrawing" xmlns:w10="urn:schemas-microsoft-com:office:word" xmlns:w="http://schemas.openxmlformats.org/wordprocessingml/2006/main" xmlns:w14="http://schemas.microsoft.com/office/word/2010/wordml" xmlns:w15="http://schemas.microsoft.com/office/word/2012/wordml" xmlns:w16cex="http://schemas.microsoft.com/office/word/2018/wordml/cex" xmlns:w16cid="http://schemas.microsoft.com/office/word/2016/wordml/cid" xmlns:w16="http://schemas.microsoft.com/office/word/2018/wordml" xmlns:w16du="http://schemas.microsoft.com/office/word/2023/wordml/word16du" xmlns:w16sdtdh="http://schemas.microsoft.com/office/word/2020/wordml/sdtdatahash" xmlns:w16se="http://schemas.microsoft.com/office/word/2015/wordml/symex" xmlns:wpg="http://schemas.microsoft.com/office/word/2010/wordprocessingGroup" xmlns:wpi="http://schemas.microsoft.com/office/word/2010/wordprocessingInk" xmlns:wne="http://schemas.microsoft.com/office/word/2006/wordml" xmlns:wps="http://schemas.microsoft.com/office/word/2010/wordprocessingShape" mc:Ignorable="w14 w15 w16se w16cid w16 w16cex w16sdtdh w16du wp14">
   <w:abstractNum w:abstractNumId="0" w15:restartNumberingAfterBreak="0">
     <w:nsid w:val="16185825"/>
     <w:multiLevelType w:val="hybridMultilevel"/>
@@ -6966,26 +7524,26 @@
       </w:rPr>
     </w:lvl>
   </w:abstractNum>
-  <w:num w:numId="1">
+  <w:num w:numId="1" w16cid:durableId="404305609">
     <w:abstractNumId w:val="0"/>
   </w:num>
-  <w:num w:numId="2">
+  <w:num w:numId="2" w16cid:durableId="1522009135">
     <w:abstractNumId w:val="2"/>
   </w:num>
-  <w:num w:numId="3">
+  <w:num w:numId="3" w16cid:durableId="826896928">
     <w:abstractNumId w:val="4"/>
   </w:num>
-  <w:num w:numId="4">
+  <w:num w:numId="4" w16cid:durableId="1488207687">
     <w:abstractNumId w:val="1"/>
   </w:num>
-  <w:num w:numId="5">
+  <w:num w:numId="5" w16cid:durableId="1846897833">
     <w:abstractNumId w:val="3"/>
   </w:num>
 </w:numbering>
 </file>
 
 <file path=word/styles.xml><?xml version="1.0" encoding="utf-8"?>
-<w:styles xmlns:mc="http://schemas.openxmlformats.org/markup-compatibility/2006" xmlns:r="http://schemas.openxmlformats.org/officeDocument/2006/relationships" xmlns:w="http://schemas.openxmlformats.org/wordprocessingml/2006/main" xmlns:w14="http://schemas.microsoft.com/office/word/2010/wordml" xmlns:w15="http://schemas.microsoft.com/office/word/2012/wordml" xmlns:w16cex="http://schemas.microsoft.com/office/word/2018/wordml/cex" xmlns:w16cid="http://schemas.microsoft.com/office/word/2016/wordml/cid" xmlns:w16="http://schemas.microsoft.com/office/word/2018/wordml" xmlns:w16sdtdh="http://schemas.microsoft.com/office/word/2020/wordml/sdtdatahash" xmlns:w16se="http://schemas.microsoft.com/office/word/2015/wordml/symex" mc:Ignorable="w14 w15 w16se w16cid w16 w16cex w16sdtdh">
+<w:styles xmlns:mc="http://schemas.openxmlformats.org/markup-compatibility/2006" xmlns:r="http://schemas.openxmlformats.org/officeDocument/2006/relationships" xmlns:w="http://schemas.openxmlformats.org/wordprocessingml/2006/main" xmlns:w14="http://schemas.microsoft.com/office/word/2010/wordml" xmlns:w15="http://schemas.microsoft.com/office/word/2012/wordml" xmlns:w16cex="http://schemas.microsoft.com/office/word/2018/wordml/cex" xmlns:w16cid="http://schemas.microsoft.com/office/word/2016/wordml/cid" xmlns:w16="http://schemas.microsoft.com/office/word/2018/wordml" xmlns:w16du="http://schemas.microsoft.com/office/word/2023/wordml/word16du" xmlns:w16sdtdh="http://schemas.microsoft.com/office/word/2020/wordml/sdtdatahash" xmlns:w16se="http://schemas.microsoft.com/office/word/2015/wordml/symex" mc:Ignorable="w14 w15 w16se w16cid w16 w16cex w16sdtdh w16du">
   <w:docDefaults>
     <w:rPrDefault>
       <w:rPr>

</xml_diff>

<commit_message>
Update documentation for LV plugins (#30)
* Update the G Plugin Development Guide

* Update docs

* Remove image
</commit_message>
<xml_diff>
--- a/labview/docs/G Plugin Development Guide.docx
+++ b/labview/docs/G Plugin Development Guide.docx
@@ -1,6 +1,6 @@
 
 <file path=word/document.xml><?xml version="1.0" encoding="utf-8"?>
-<w:document xmlns:wpc="http://schemas.microsoft.com/office/word/2010/wordprocessingCanvas" xmlns:cx="http://schemas.microsoft.com/office/drawing/2014/chartex" xmlns:cx1="http://schemas.microsoft.com/office/drawing/2015/9/8/chartex" xmlns:cx2="http://schemas.microsoft.com/office/drawing/2015/10/21/chartex" xmlns:cx3="http://schemas.microsoft.com/office/drawing/2016/5/9/chartex" xmlns:cx4="http://schemas.microsoft.com/office/drawing/2016/5/10/chartex" xmlns:cx5="http://schemas.microsoft.com/office/drawing/2016/5/11/chartex" xmlns:cx6="http://schemas.microsoft.com/office/drawing/2016/5/12/chartex" xmlns:cx7="http://schemas.microsoft.com/office/drawing/2016/5/13/chartex" xmlns:cx8="http://schemas.microsoft.com/office/drawing/2016/5/14/chartex" xmlns:mc="http://schemas.openxmlformats.org/markup-compatibility/2006" xmlns:aink="http://schemas.microsoft.com/office/drawing/2016/ink" xmlns:am3d="http://schemas.microsoft.com/office/drawing/2017/model3d" xmlns:o="urn:schemas-microsoft-com:office:office" xmlns:r="http://schemas.openxmlformats.org/officeDocument/2006/relationships" xmlns:m="http://schemas.openxmlformats.org/officeDocument/2006/math" xmlns:v="urn:schemas-microsoft-com:vml" xmlns:wp14="http://schemas.microsoft.com/office/word/2010/wordprocessingDrawing" xmlns:wp="http://schemas.openxmlformats.org/drawingml/2006/wordprocessingDrawing" xmlns:w10="urn:schemas-microsoft-com:office:word" xmlns:w="http://schemas.openxmlformats.org/wordprocessingml/2006/main" xmlns:w14="http://schemas.microsoft.com/office/word/2010/wordml" xmlns:w15="http://schemas.microsoft.com/office/word/2012/wordml" xmlns:w16cex="http://schemas.microsoft.com/office/word/2018/wordml/cex" xmlns:w16cid="http://schemas.microsoft.com/office/word/2016/wordml/cid" xmlns:w16="http://schemas.microsoft.com/office/word/2018/wordml" xmlns:w16sdtdh="http://schemas.microsoft.com/office/word/2020/wordml/sdtdatahash" xmlns:w16se="http://schemas.microsoft.com/office/word/2015/wordml/symex" xmlns:wpg="http://schemas.microsoft.com/office/word/2010/wordprocessingGroup" xmlns:wpi="http://schemas.microsoft.com/office/word/2010/wordprocessingInk" xmlns:wne="http://schemas.microsoft.com/office/word/2006/wordml" xmlns:wps="http://schemas.microsoft.com/office/word/2010/wordprocessingShape" mc:Ignorable="w14 w15 w16se w16cid w16 w16cex w16sdtdh wp14">
+<w:document xmlns:wpc="http://schemas.microsoft.com/office/word/2010/wordprocessingCanvas" xmlns:cx="http://schemas.microsoft.com/office/drawing/2014/chartex" xmlns:cx1="http://schemas.microsoft.com/office/drawing/2015/9/8/chartex" xmlns:cx2="http://schemas.microsoft.com/office/drawing/2015/10/21/chartex" xmlns:cx3="http://schemas.microsoft.com/office/drawing/2016/5/9/chartex" xmlns:cx4="http://schemas.microsoft.com/office/drawing/2016/5/10/chartex" xmlns:cx5="http://schemas.microsoft.com/office/drawing/2016/5/11/chartex" xmlns:cx6="http://schemas.microsoft.com/office/drawing/2016/5/12/chartex" xmlns:cx7="http://schemas.microsoft.com/office/drawing/2016/5/13/chartex" xmlns:cx8="http://schemas.microsoft.com/office/drawing/2016/5/14/chartex" xmlns:mc="http://schemas.openxmlformats.org/markup-compatibility/2006" xmlns:aink="http://schemas.microsoft.com/office/drawing/2016/ink" xmlns:am3d="http://schemas.microsoft.com/office/drawing/2017/model3d" xmlns:o="urn:schemas-microsoft-com:office:office" xmlns:oel="http://schemas.microsoft.com/office/2019/extlst" xmlns:r="http://schemas.openxmlformats.org/officeDocument/2006/relationships" xmlns:m="http://schemas.openxmlformats.org/officeDocument/2006/math" xmlns:v="urn:schemas-microsoft-com:vml" xmlns:wp14="http://schemas.microsoft.com/office/word/2010/wordprocessingDrawing" xmlns:wp="http://schemas.openxmlformats.org/drawingml/2006/wordprocessingDrawing" xmlns:w10="urn:schemas-microsoft-com:office:word" xmlns:w="http://schemas.openxmlformats.org/wordprocessingml/2006/main" xmlns:w14="http://schemas.microsoft.com/office/word/2010/wordml" xmlns:w15="http://schemas.microsoft.com/office/word/2012/wordml" xmlns:w16cex="http://schemas.microsoft.com/office/word/2018/wordml/cex" xmlns:w16cid="http://schemas.microsoft.com/office/word/2016/wordml/cid" xmlns:w16="http://schemas.microsoft.com/office/word/2018/wordml" xmlns:w16du="http://schemas.microsoft.com/office/word/2023/wordml/word16du" xmlns:w16sdtdh="http://schemas.microsoft.com/office/word/2020/wordml/sdtdatahash" xmlns:w16se="http://schemas.microsoft.com/office/word/2015/wordml/symex" xmlns:wpg="http://schemas.microsoft.com/office/word/2010/wordprocessingGroup" xmlns:wpi="http://schemas.microsoft.com/office/word/2010/wordprocessingInk" xmlns:wne="http://schemas.microsoft.com/office/word/2006/wordml" xmlns:wps="http://schemas.microsoft.com/office/word/2010/wordprocessingShape" mc:Ignorable="w14 w15 w16se w16cid w16 w16cex w16sdtdh w16du wp14">
   <w:body>
     <w:p>
       <w:pPr>
@@ -14,7 +14,19 @@
         <w:rPr>
           <w:shd w:val="clear" w:color="auto" w:fill="E6E6E6"/>
         </w:rPr>
-        <w:t>G Plugin Development Guide for InstrumentStudio 2021</w:t>
+        <w:t>G Plug</w:t>
+      </w:r>
+      <w:r>
+        <w:rPr>
+          <w:shd w:val="clear" w:color="auto" w:fill="E6E6E6"/>
+        </w:rPr>
+        <w:t>-I</w:t>
+      </w:r>
+      <w:r>
+        <w:rPr>
+          <w:shd w:val="clear" w:color="auto" w:fill="E6E6E6"/>
+        </w:rPr>
+        <w:t>n Development Guide for InstrumentStudio 2021</w:t>
       </w:r>
     </w:p>
     <w:p/>
@@ -47,7 +59,19 @@
           <w:rPr>
             <w:rStyle w:val="Hyperlink"/>
           </w:rPr>
-          <w:t>Creating Plugin VIs</w:t>
+          <w:t xml:space="preserve">Creating </w:t>
+        </w:r>
+        <w:r>
+          <w:rPr>
+            <w:rStyle w:val="Hyperlink"/>
+          </w:rPr>
+          <w:t>Plug-In</w:t>
+        </w:r>
+        <w:r>
+          <w:rPr>
+            <w:rStyle w:val="Hyperlink"/>
+          </w:rPr>
+          <w:t xml:space="preserve"> VIs</w:t>
         </w:r>
         <w:r>
           <w:tab/>
@@ -102,7 +126,19 @@
           <w:rPr>
             <w:rStyle w:val="Hyperlink"/>
           </w:rPr>
-          <w:t>Adding Plugins to InstrumentStudio</w:t>
+          <w:t xml:space="preserve">Adding </w:t>
+        </w:r>
+        <w:r>
+          <w:rPr>
+            <w:rStyle w:val="Hyperlink"/>
+          </w:rPr>
+          <w:t>Plug-In</w:t>
+        </w:r>
+        <w:r>
+          <w:rPr>
+            <w:rStyle w:val="Hyperlink"/>
+          </w:rPr>
+          <w:t>s to InstrumentStudio</w:t>
         </w:r>
         <w:r>
           <w:tab/>
@@ -157,7 +193,19 @@
           <w:rPr>
             <w:rStyle w:val="Hyperlink"/>
           </w:rPr>
-          <w:t>Executing Plugins within InstrumentStudio</w:t>
+          <w:t xml:space="preserve">Executing </w:t>
+        </w:r>
+        <w:r>
+          <w:rPr>
+            <w:rStyle w:val="Hyperlink"/>
+          </w:rPr>
+          <w:t>Plug-In</w:t>
+        </w:r>
+        <w:r>
+          <w:rPr>
+            <w:rStyle w:val="Hyperlink"/>
+          </w:rPr>
+          <w:t>s within InstrumentStudio</w:t>
         </w:r>
         <w:r>
           <w:tab/>
@@ -212,7 +260,19 @@
           <w:rPr>
             <w:rStyle w:val="Hyperlink"/>
           </w:rPr>
-          <w:t>Debugging Plugins within InstrumentStudio</w:t>
+          <w:t xml:space="preserve">Debugging </w:t>
+        </w:r>
+        <w:r>
+          <w:rPr>
+            <w:rStyle w:val="Hyperlink"/>
+          </w:rPr>
+          <w:t>Plug-In</w:t>
+        </w:r>
+        <w:r>
+          <w:rPr>
+            <w:rStyle w:val="Hyperlink"/>
+          </w:rPr>
+          <w:t>s within InstrumentStudio</w:t>
         </w:r>
         <w:r>
           <w:tab/>
@@ -267,7 +327,19 @@
           <w:rPr>
             <w:rStyle w:val="Hyperlink"/>
           </w:rPr>
-          <w:t>Building and Deploying Release Plugins</w:t>
+          <w:t xml:space="preserve">Building and Deploying Release </w:t>
+        </w:r>
+        <w:r>
+          <w:rPr>
+            <w:rStyle w:val="Hyperlink"/>
+          </w:rPr>
+          <w:t>Plug-In</w:t>
+        </w:r>
+        <w:r>
+          <w:rPr>
+            <w:rStyle w:val="Hyperlink"/>
+          </w:rPr>
+          <w:t>s</w:t>
         </w:r>
         <w:r>
           <w:tab/>
@@ -299,7 +371,7 @@
           <w:rPr>
             <w:noProof/>
           </w:rPr>
-          <w:t>9</w:t>
+          <w:t>10</w:t>
         </w:r>
         <w:r>
           <w:rPr>
@@ -322,7 +394,13 @@
           <w:rPr>
             <w:rStyle w:val="Hyperlink"/>
           </w:rPr>
-          <w:t>Plugin Panel Limitations and Layout Considerations</w:t>
+          <w:t>Plug-In</w:t>
+        </w:r>
+        <w:r>
+          <w:rPr>
+            <w:rStyle w:val="Hyperlink"/>
+          </w:rPr>
+          <w:t xml:space="preserve"> Panel Limitations and Layout Considerations</w:t>
         </w:r>
         <w:r>
           <w:tab/>
@@ -392,7 +470,13 @@
       <w:bookmarkStart w:id="0" w:name="_Toc197715098"/>
       <w:r>
         <w:lastRenderedPageBreak/>
-        <w:t>Creating Plugin VI</w:t>
+        <w:t xml:space="preserve">Creating </w:t>
+      </w:r>
+      <w:r>
+        <w:t>Plug-In</w:t>
+      </w:r>
+      <w:r>
+        <w:t xml:space="preserve"> VI</w:t>
       </w:r>
       <w:r>
         <w:t>s</w:t>
@@ -401,7 +485,13 @@
     </w:p>
     <w:p>
       <w:r>
-        <w:t xml:space="preserve">When creating a G plugin for InstrumentStudio, you will first need to create </w:t>
+        <w:t xml:space="preserve">When creating a G </w:t>
+      </w:r>
+      <w:r>
+        <w:t>plug-in</w:t>
+      </w:r>
+      <w:r>
+        <w:t xml:space="preserve"> for InstrumentStudio, you will first need to create </w:t>
       </w:r>
       <w:r>
         <w:t>a</w:t>
@@ -419,7 +509,13 @@
         <w:t>the</w:t>
       </w:r>
       <w:r>
-        <w:t xml:space="preserve"> plugin.  </w:t>
+        <w:t xml:space="preserve"> </w:t>
+      </w:r>
+      <w:r>
+        <w:t>plug-in</w:t>
+      </w:r>
+      <w:r>
+        <w:t xml:space="preserve">.  </w:t>
       </w:r>
       <w:r>
         <w:t xml:space="preserve">For InstrumentStudio to establish communication with </w:t>
@@ -428,16 +524,31 @@
         <w:t xml:space="preserve">the </w:t>
       </w:r>
       <w:r>
-        <w:t xml:space="preserve">plugin, the VI must contain a U64 control named “Session Id” on the front panel.  </w:t>
-      </w:r>
-      <w:r>
-        <w:t xml:space="preserve">If the control is not present, InstrumentStudio will fail to load the plugin.  </w:t>
+        <w:t>plug-in</w:t>
+      </w:r>
+      <w:r>
+        <w:t xml:space="preserve">, the VI must contain a U64 control named “Session Id” on the front panel.  </w:t>
+      </w:r>
+      <w:r>
+        <w:t xml:space="preserve">If the control is not present, InstrumentStudio will fail to load the </w:t>
+      </w:r>
+      <w:r>
+        <w:t>plug-in</w:t>
+      </w:r>
+      <w:r>
+        <w:t xml:space="preserve">.  </w:t>
       </w:r>
       <w:r>
         <w:t>T</w:t>
       </w:r>
       <w:r>
-        <w:t xml:space="preserve">he control does not need to be part of the connector pane as there are no connector pane requirements for plugin </w:t>
+        <w:t xml:space="preserve">he control does not need to be part of the connector pane as there are no connector pane requirements for </w:t>
+      </w:r>
+      <w:r>
+        <w:t>plug-in</w:t>
+      </w:r>
+      <w:r>
+        <w:t xml:space="preserve"> </w:t>
       </w:r>
       <w:proofErr w:type="spellStart"/>
       <w:r>
@@ -457,7 +568,13 @@
         <w:t xml:space="preserve">end </w:t>
       </w:r>
       <w:r>
-        <w:t xml:space="preserve">users of the plugin panel, </w:t>
+        <w:t xml:space="preserve">users of the </w:t>
+      </w:r>
+      <w:r>
+        <w:t>plug-in</w:t>
+      </w:r>
+      <w:r>
+        <w:t xml:space="preserve"> panel, </w:t>
       </w:r>
       <w:r>
         <w:t>it is</w:t>
@@ -498,54 +615,102 @@
         <w:t>of</w:t>
       </w:r>
       <w:r>
-        <w:t xml:space="preserve"> the plugin, you will need to use the </w:t>
+        <w:t xml:space="preserve"> the </w:t>
+      </w:r>
+      <w:r>
+        <w:t>plug-in</w:t>
+      </w:r>
+      <w:r>
+        <w:t xml:space="preserve">, you will need to use the </w:t>
       </w:r>
       <w:r>
         <w:t xml:space="preserve">APIs from the </w:t>
       </w:r>
       <w:r>
-        <w:t>InstrumentStudio P</w:t>
-      </w:r>
-      <w:r>
-        <w:t xml:space="preserve">lugin SDK to establish a communication session with InstrumentStudio.  </w:t>
-      </w:r>
-      <w:r>
-        <w:t xml:space="preserve">Long term, this SDK will have a LabVIEW installer, and the SDK VIs will be available from a palette.  However, in the short term, the source library for the SDK is distributed along with an example project.  </w:t>
-      </w:r>
-      <w:r>
-        <w:t xml:space="preserve">The SDK has a single dependency on NationalInstruments.VIHost.Interop.dll which </w:t>
-      </w:r>
-      <w:r>
-        <w:t xml:space="preserve">is </w:t>
-      </w:r>
-      <w:r>
-        <w:t>also distributed with the example project for convenience</w:t>
-      </w:r>
-      <w:r>
-        <w:t xml:space="preserve">.  </w:t>
-      </w:r>
-      <w:r>
-        <w:t xml:space="preserve">You can either </w:t>
-      </w:r>
-      <w:r>
-        <w:t xml:space="preserve">copy these </w:t>
-      </w:r>
-      <w:r>
-        <w:t xml:space="preserve">SDK </w:t>
-      </w:r>
-      <w:r>
-        <w:t xml:space="preserve">files and </w:t>
-      </w:r>
-      <w:r>
-        <w:t>add them directly to the project for your plugin or reference them from a shared location on disk</w:t>
-      </w:r>
-      <w:r>
-        <w:t>.</w:t>
+        <w:t xml:space="preserve">InstrumentStudio </w:t>
+      </w:r>
+      <w:r>
+        <w:t>Plug-In</w:t>
+      </w:r>
+      <w:r>
+        <w:t xml:space="preserve"> SDK to establish a communication session with InstrumentStudio.  </w:t>
+      </w:r>
+      <w:r>
+        <w:t>The InstrumentStudio Plug-In SDK is available as a VI package (.</w:t>
+      </w:r>
+      <w:proofErr w:type="spellStart"/>
+      <w:r>
+        <w:t>vip</w:t>
+      </w:r>
+      <w:proofErr w:type="spellEnd"/>
+      <w:r>
+        <w:t xml:space="preserve">) from the </w:t>
+      </w:r>
+      <w:hyperlink r:id="rId11" w:history="1">
+        <w:r>
+          <w:rPr>
+            <w:rStyle w:val="Hyperlink"/>
+          </w:rPr>
+          <w:t>Releases</w:t>
+        </w:r>
+      </w:hyperlink>
+      <w:r>
+        <w:t xml:space="preserve"> in the </w:t>
+      </w:r>
+      <w:proofErr w:type="spellStart"/>
+      <w:r>
+        <w:t>instrumentstudio</w:t>
+      </w:r>
+      <w:proofErr w:type="spellEnd"/>
+      <w:r>
+        <w:t>-plugins GitHub repo.</w:t>
+      </w:r>
+      <w:r>
+        <w:rPr>
+          <w:highlight w:val="yellow"/>
+        </w:rPr>
+        <w:t xml:space="preserve"> </w:t>
+      </w:r>
+      <w:r>
+        <w:t xml:space="preserve">Installing the SDK into LabVIEW will make </w:t>
+      </w:r>
+      <w:r>
+        <w:t xml:space="preserve">the SDK VIs available from </w:t>
+      </w:r>
+      <w:r>
+        <w:t>the</w:t>
+      </w:r>
+      <w:r>
+        <w:t xml:space="preserve"> </w:t>
+      </w:r>
+      <w:r>
+        <w:t xml:space="preserve">Addons &gt;&gt; InstrumentStudio Plug-In SDK </w:t>
+      </w:r>
+      <w:r>
+        <w:t>palette.</w:t>
+      </w:r>
+      <w:r>
+        <w:rPr>
+          <w:highlight w:val="yellow"/>
+        </w:rPr>
+        <w:t xml:space="preserve"> </w:t>
       </w:r>
     </w:p>
     <w:p>
       <w:r>
-        <w:t>The SDK API is shown below.</w:t>
+        <w:t xml:space="preserve">The </w:t>
+      </w:r>
+      <w:r>
+        <w:t xml:space="preserve">InstrumentStudio Plug-In </w:t>
+      </w:r>
+      <w:r>
+        <w:t xml:space="preserve">SDK </w:t>
+      </w:r>
+      <w:r>
+        <w:t xml:space="preserve">palette </w:t>
+      </w:r>
+      <w:r>
+        <w:t>API is shown below.</w:t>
       </w:r>
     </w:p>
     <w:p>
@@ -554,10 +719,10 @@
           <w:noProof/>
         </w:rPr>
         <w:drawing>
-          <wp:inline distT="0" distB="0" distL="0" distR="0" wp14:anchorId="02AE1960" wp14:editId="0D4C15F2">
-            <wp:extent cx="5943600" cy="3010535"/>
-            <wp:effectExtent l="0" t="0" r="0" b="2540"/>
-            <wp:docPr id="1" name="Picture 1"/>
+          <wp:inline distT="0" distB="0" distL="0" distR="0" wp14:anchorId="4019A9E4" wp14:editId="47709D65">
+            <wp:extent cx="2349500" cy="4857750"/>
+            <wp:effectExtent l="0" t="0" r="0" b="0"/>
+            <wp:docPr id="1008008577" name="Picture 5"/>
             <wp:cNvGraphicFramePr>
               <a:graphicFrameLocks xmlns:a="http://schemas.openxmlformats.org/drawingml/2006/main" noChangeAspect="1"/>
             </wp:cNvGraphicFramePr>
@@ -565,29 +730,36 @@
               <a:graphicData uri="http://schemas.openxmlformats.org/drawingml/2006/picture">
                 <pic:pic xmlns:pic="http://schemas.openxmlformats.org/drawingml/2006/picture">
                   <pic:nvPicPr>
-                    <pic:cNvPr id="0" name="Picture 1"/>
-                    <pic:cNvPicPr/>
+                    <pic:cNvPr id="0" name="Picture 2"/>
+                    <pic:cNvPicPr>
+                      <a:picLocks noChangeAspect="1" noChangeArrowheads="1"/>
+                    </pic:cNvPicPr>
                   </pic:nvPicPr>
                   <pic:blipFill>
-                    <a:blip r:embed="rId11">
+                    <a:blip r:embed="rId12">
                       <a:extLst>
                         <a:ext uri="{28A0092B-C50C-407E-A947-70E740481C1C}">
                           <a14:useLocalDpi xmlns:a14="http://schemas.microsoft.com/office/drawing/2010/main" val="0"/>
                         </a:ext>
                       </a:extLst>
                     </a:blip>
+                    <a:srcRect/>
                     <a:stretch>
                       <a:fillRect/>
                     </a:stretch>
                   </pic:blipFill>
-                  <pic:spPr>
+                  <pic:spPr bwMode="auto">
                     <a:xfrm>
                       <a:off x="0" y="0"/>
-                      <a:ext cx="5943600" cy="3010535"/>
+                      <a:ext cx="2349500" cy="4857750"/>
                     </a:xfrm>
                     <a:prstGeom prst="rect">
                       <a:avLst/>
                     </a:prstGeom>
+                    <a:noFill/>
+                    <a:ln>
+                      <a:noFill/>
+                    </a:ln>
                   </pic:spPr>
                 </pic:pic>
               </a:graphicData>
@@ -598,13 +770,20 @@
     </w:p>
     <w:p>
       <w:r>
+        <w:lastRenderedPageBreak/>
         <w:t xml:space="preserve">Once </w:t>
       </w:r>
       <w:r>
         <w:t>you have</w:t>
       </w:r>
       <w:r>
-        <w:t xml:space="preserve"> placed the first SDK VI on the block diagram, you can </w:t>
+        <w:t xml:space="preserve"> placed the first </w:t>
+      </w:r>
+      <w:r>
+        <w:t xml:space="preserve">Plug-In </w:t>
+      </w:r>
+      <w:r>
+        <w:t xml:space="preserve">SDK VI on the block diagram, you can </w:t>
       </w:r>
       <w:r>
         <w:t>obtain</w:t>
@@ -619,19 +798,19 @@
         <w:t>click menu</w:t>
       </w:r>
       <w:r>
-        <w:t xml:space="preserve"> by clicking on a Plugin Session terminal or wire.  If you add the SDK library to your project, you can also drag and drop methods from the </w:t>
-      </w:r>
-      <w:r>
-        <w:t>P</w:t>
-      </w:r>
-      <w:r>
-        <w:t xml:space="preserve">roject </w:t>
-      </w:r>
-      <w:r>
-        <w:t>E</w:t>
-      </w:r>
-      <w:r>
-        <w:t xml:space="preserve">xplorer window.  Properties that can be read or written through VIs in the API can also be accessed through </w:t>
+        <w:t xml:space="preserve"> by clicking on a </w:t>
+      </w:r>
+      <w:r>
+        <w:t>Plug-In</w:t>
+      </w:r>
+      <w:r>
+        <w:t xml:space="preserve"> Session terminal or wire.</w:t>
+      </w:r>
+      <w:r>
+        <w:t xml:space="preserve"> </w:t>
+      </w:r>
+      <w:r>
+        <w:t xml:space="preserve">Properties that can be read or written through VIs in the API can also be accessed through </w:t>
       </w:r>
       <w:r>
         <w:t>a</w:t>
@@ -654,7 +833,10 @@
         <w:t xml:space="preserve">the </w:t>
       </w:r>
       <w:r>
-        <w:t xml:space="preserve">plugin must specifically register for </w:t>
+        <w:t>plug-in</w:t>
+      </w:r>
+      <w:r>
+        <w:t xml:space="preserve"> must specifically register for </w:t>
       </w:r>
       <w:r>
         <w:t>each</w:t>
@@ -674,20 +856,37 @@
         <w:t xml:space="preserve"> VI</w:t>
       </w:r>
       <w:r>
-        <w:t xml:space="preserve"> and create the appropriate cases within an event structure.  Event notifications from InstrumentStudio are asynchronous and require an acknowledgement from the plugin </w:t>
-      </w:r>
-      <w:r>
-        <w:lastRenderedPageBreak/>
+        <w:t xml:space="preserve"> and create the appropriate cases within an event structure.  Event notifications from InstrumentStudio are asynchronous and require an acknowledgement from the </w:t>
+      </w:r>
+      <w:r>
+        <w:t>plug-in</w:t>
+      </w:r>
+      <w:r>
+        <w:t xml:space="preserve"> </w:t>
+      </w:r>
+      <w:r>
         <w:t xml:space="preserve">with the appropriate Completion Id </w:t>
       </w:r>
       <w:r>
         <w:t>once</w:t>
       </w:r>
       <w:r>
-        <w:t xml:space="preserve"> the plugin has finished processing the event.  </w:t>
-      </w:r>
-      <w:r>
-        <w:t>Failure of a plugin to acknowledge an event may result in InstrumentStudio becoming unresponsive with a busy cursor</w:t>
+        <w:t xml:space="preserve"> the </w:t>
+      </w:r>
+      <w:r>
+        <w:t>plug-in</w:t>
+      </w:r>
+      <w:r>
+        <w:t xml:space="preserve"> has finished processing the event.  </w:t>
+      </w:r>
+      <w:r>
+        <w:t xml:space="preserve">Failure of a </w:t>
+      </w:r>
+      <w:r>
+        <w:t>plug-in</w:t>
+      </w:r>
+      <w:r>
+        <w:t xml:space="preserve"> to acknowledge an event may result in InstrumentStudio becoming unresponsive with a busy cursor</w:t>
       </w:r>
       <w:r>
         <w:t>.  To avoid this, be sure to always acknowledge all events</w:t>
@@ -710,7 +909,13 @@
     </w:p>
     <w:p>
       <w:r>
-        <w:t xml:space="preserve">The plugin </w:t>
+        <w:t xml:space="preserve">The </w:t>
+      </w:r>
+      <w:r>
+        <w:t>plug-in</w:t>
+      </w:r>
+      <w:r>
+        <w:t xml:space="preserve"> </w:t>
       </w:r>
       <w:r>
         <w:t xml:space="preserve">will be notified to exit </w:t>
@@ -719,7 +924,13 @@
         <w:t>via the Shutdown event</w:t>
       </w:r>
       <w:r>
-        <w:t xml:space="preserve"> when the InstrumentStudio project or the soft front panel document containing the plugin </w:t>
+        <w:t xml:space="preserve"> when the InstrumentStudio project or the soft front panel document containing the </w:t>
+      </w:r>
+      <w:r>
+        <w:t>plug-in</w:t>
+      </w:r>
+      <w:r>
+        <w:t xml:space="preserve"> </w:t>
       </w:r>
       <w:r>
         <w:t>is</w:t>
@@ -761,7 +972,13 @@
         <w:t xml:space="preserve">is the ultimate acknowledgement.  </w:t>
       </w:r>
       <w:r>
-        <w:t xml:space="preserve">If the plugin fails to </w:t>
+        <w:t xml:space="preserve">If the </w:t>
+      </w:r>
+      <w:r>
+        <w:t>plug-in</w:t>
+      </w:r>
+      <w:r>
+        <w:t xml:space="preserve"> fails to </w:t>
       </w:r>
       <w:r>
         <w:t xml:space="preserve">stop running in </w:t>
@@ -785,13 +1002,27 @@
         <w:t xml:space="preserve">, </w:t>
       </w:r>
       <w:r>
-        <w:t xml:space="preserve">the thread running the plugin VI </w:t>
+        <w:t xml:space="preserve">the thread running the </w:t>
+      </w:r>
+      <w:r>
+        <w:t>plug-in</w:t>
+      </w:r>
+      <w:r>
+        <w:t xml:space="preserve"> VI </w:t>
       </w:r>
       <w:r>
         <w:t>will</w:t>
       </w:r>
       <w:r>
-        <w:t xml:space="preserve"> never exit.  </w:t>
+        <w:t xml:space="preserve"> never </w:t>
+      </w:r>
+      <w:proofErr w:type="gramStart"/>
+      <w:r>
+        <w:t>exit</w:t>
+      </w:r>
+      <w:proofErr w:type="gramEnd"/>
+      <w:r>
+        <w:t xml:space="preserve">.  </w:t>
       </w:r>
       <w:r>
         <w:t xml:space="preserve">This will </w:t>
@@ -842,7 +1073,10 @@
         <w:t>M</w:t>
       </w:r>
       <w:r>
-        <w:t>anager.  To avoid this, plugin</w:t>
+        <w:t xml:space="preserve">anager.  To avoid this, </w:t>
+      </w:r>
+      <w:r>
+        <w:t>plug-in</w:t>
       </w:r>
       <w:r>
         <w:t>s</w:t>
@@ -881,7 +1115,13 @@
         <w:t xml:space="preserve">If </w:t>
       </w:r>
       <w:r>
-        <w:t xml:space="preserve">a plugin does not </w:t>
+        <w:t xml:space="preserve">a </w:t>
+      </w:r>
+      <w:r>
+        <w:t>plug-in</w:t>
+      </w:r>
+      <w:r>
+        <w:t xml:space="preserve"> does not </w:t>
       </w:r>
       <w:r>
         <w:t xml:space="preserve">stop </w:t>
@@ -917,7 +1157,13 @@
         <w:t>ning</w:t>
       </w:r>
       <w:r>
-        <w:t xml:space="preserve"> plugin instead</w:t>
+        <w:t xml:space="preserve"> </w:t>
+      </w:r>
+      <w:r>
+        <w:t>plug-in</w:t>
+      </w:r>
+      <w:r>
+        <w:t xml:space="preserve"> instead</w:t>
       </w:r>
       <w:r>
         <w:t xml:space="preserve"> of </w:t>
@@ -932,7 +1178,10 @@
         <w:t xml:space="preserve">to </w:t>
       </w:r>
       <w:r>
-        <w:t>shutdown gracefully.</w:t>
+        <w:t>shut down</w:t>
+      </w:r>
+      <w:r>
+        <w:t xml:space="preserve"> gracefully.</w:t>
       </w:r>
     </w:p>
     <w:p>
@@ -941,7 +1190,10 @@
       </w:pPr>
       <w:bookmarkStart w:id="1" w:name="_Toc1234974473"/>
       <w:r>
-        <w:t>Adding Plugin</w:t>
+        <w:t xml:space="preserve">Adding </w:t>
+      </w:r>
+      <w:r>
+        <w:t>Plug-In</w:t>
       </w:r>
       <w:r>
         <w:t>s</w:t>
@@ -959,7 +1211,10 @@
         <w:t xml:space="preserve">the </w:t>
       </w:r>
       <w:r>
-        <w:t xml:space="preserve">plugin VI </w:t>
+        <w:t>plug-in</w:t>
+      </w:r>
+      <w:r>
+        <w:t xml:space="preserve"> VI </w:t>
       </w:r>
       <w:r>
         <w:t xml:space="preserve">has been created </w:t>
@@ -977,60 +1232,49 @@
         <w:t>ready to start testing it within InstrumentStudio</w:t>
       </w:r>
       <w:r>
-        <w:t xml:space="preserve">, you will need to create </w:t>
-      </w:r>
-      <w:proofErr w:type="gramStart"/>
-      <w:r>
-        <w:t>a .</w:t>
-      </w:r>
-      <w:proofErr w:type="spellStart"/>
-      <w:r>
-        <w:t>gplugindata</w:t>
-      </w:r>
-      <w:proofErr w:type="spellEnd"/>
-      <w:proofErr w:type="gramEnd"/>
-      <w:r>
-        <w:t xml:space="preserve"> file</w:t>
+        <w:t>, you will need to create a .gplugindata file</w:t>
+      </w:r>
+      <w:r>
+        <w:t xml:space="preserve">.  The .gplugindata file </w:t>
+      </w:r>
+      <w:r>
+        <w:t xml:space="preserve">is what </w:t>
+      </w:r>
+      <w:r>
+        <w:t xml:space="preserve">allows </w:t>
+      </w:r>
+      <w:r>
+        <w:t xml:space="preserve">InstrumentStudio to discover </w:t>
+      </w:r>
+      <w:r>
+        <w:t>plug-in</w:t>
+      </w:r>
+      <w:r>
+        <w:t>s</w:t>
+      </w:r>
+      <w:r>
+        <w:t xml:space="preserve"> and contains information about how to display and execute </w:t>
+      </w:r>
+      <w:r>
+        <w:t>plug-in</w:t>
+      </w:r>
+      <w:r>
+        <w:t>s</w:t>
       </w:r>
       <w:r>
         <w:t xml:space="preserve">.  </w:t>
       </w:r>
-      <w:proofErr w:type="gramStart"/>
-      <w:r>
-        <w:t>The .</w:t>
-      </w:r>
-      <w:proofErr w:type="spellStart"/>
-      <w:r>
-        <w:t>gplugindata</w:t>
-      </w:r>
-      <w:proofErr w:type="spellEnd"/>
-      <w:proofErr w:type="gramEnd"/>
-      <w:r>
-        <w:t xml:space="preserve"> file </w:t>
-      </w:r>
-      <w:r>
-        <w:t xml:space="preserve">is what </w:t>
-      </w:r>
-      <w:r>
-        <w:t xml:space="preserve">allows </w:t>
-      </w:r>
-      <w:r>
-        <w:t>InstrumentStudio to discover plugins</w:t>
-      </w:r>
-      <w:r>
-        <w:t xml:space="preserve"> and contains information about how to display and execute plugin</w:t>
-      </w:r>
-      <w:r>
-        <w:t>s</w:t>
-      </w:r>
-      <w:r>
-        <w:t xml:space="preserve">.  </w:t>
-      </w:r>
       <w:r>
         <w:t>Reference</w:t>
       </w:r>
       <w:r>
-        <w:t xml:space="preserve"> GPluginData-File-Format.md </w:t>
+        <w:t xml:space="preserve"> G</w:t>
+      </w:r>
+      <w:r>
+        <w:t>Plugin</w:t>
+      </w:r>
+      <w:r>
+        <w:t xml:space="preserve">Data-File-Format.md </w:t>
       </w:r>
       <w:r>
         <w:t>for</w:t>
@@ -1052,32 +1296,20 @@
       <w:r>
         <w:t xml:space="preserve">The </w:t>
       </w:r>
-      <w:proofErr w:type="spellStart"/>
       <w:r>
         <w:t>ApplicationContext</w:t>
       </w:r>
-      <w:proofErr w:type="spellEnd"/>
-      <w:r>
-        <w:t xml:space="preserve"> setting within </w:t>
-      </w:r>
-      <w:proofErr w:type="gramStart"/>
-      <w:r>
-        <w:t>the .</w:t>
-      </w:r>
-      <w:proofErr w:type="spellStart"/>
-      <w:r>
-        <w:t>gplugindata</w:t>
-      </w:r>
-      <w:proofErr w:type="spellEnd"/>
-      <w:proofErr w:type="gramEnd"/>
-      <w:r>
-        <w:t xml:space="preserve"> file can have some subtle downstream consequences </w:t>
+      <w:r>
+        <w:t xml:space="preserve"> setting within the .gplugindata file can have some subtle downstream consequences </w:t>
       </w:r>
       <w:r>
         <w:t xml:space="preserve">and warrants further discussion.  </w:t>
       </w:r>
       <w:r>
-        <w:t>The recommendation is that plugin</w:t>
+        <w:t xml:space="preserve">The recommendation is that </w:t>
+      </w:r>
+      <w:r>
+        <w:t>plug-in</w:t>
       </w:r>
       <w:r>
         <w:t>s</w:t>
@@ -1092,7 +1324,19 @@
         <w:t xml:space="preserve"> unique application contexts whenever possible.  </w:t>
       </w:r>
       <w:r>
-        <w:t>A unique application context provides the most isolation for a plugin and ensures other plugins can</w:t>
+        <w:t xml:space="preserve">A unique application context provides the most isolation for a </w:t>
+      </w:r>
+      <w:r>
+        <w:t>plug-in</w:t>
+      </w:r>
+      <w:r>
+        <w:t xml:space="preserve"> and ensures other </w:t>
+      </w:r>
+      <w:r>
+        <w:t>plug-in</w:t>
+      </w:r>
+      <w:r>
+        <w:t>s can</w:t>
       </w:r>
       <w:r>
         <w:t>no</w:t>
@@ -1104,7 +1348,13 @@
         <w:t xml:space="preserve"> due to VI name conflicts</w:t>
       </w:r>
       <w:r>
-        <w:t xml:space="preserve"> between plugins.  </w:t>
+        <w:t xml:space="preserve"> between </w:t>
+      </w:r>
+      <w:r>
+        <w:t>plug-in</w:t>
+      </w:r>
+      <w:r>
+        <w:t xml:space="preserve">s.  </w:t>
       </w:r>
     </w:p>
     <w:p>
@@ -1112,7 +1362,19 @@
         <w:t xml:space="preserve">The only reason </w:t>
       </w:r>
       <w:r>
-        <w:t xml:space="preserve">not to use a unique application context is if the plugin needs to communicate with other plugins </w:t>
+        <w:t xml:space="preserve">not to use a unique application context is if the </w:t>
+      </w:r>
+      <w:r>
+        <w:t>plug-in</w:t>
+      </w:r>
+      <w:r>
+        <w:t xml:space="preserve"> needs to communicate with other </w:t>
+      </w:r>
+      <w:r>
+        <w:t>plug-in</w:t>
+      </w:r>
+      <w:r>
+        <w:t xml:space="preserve">s </w:t>
       </w:r>
       <w:r>
         <w:t>in InstrumentStudio</w:t>
@@ -1142,10 +1404,22 @@
         <w:t>queues and events.</w:t>
       </w:r>
       <w:r>
-        <w:t xml:space="preserve">  In this scenario, both plugins</w:t>
-      </w:r>
-      <w:r>
-        <w:t xml:space="preserve"> must execute in the same application context or they </w:t>
+        <w:t xml:space="preserve">  In this scenario, both </w:t>
+      </w:r>
+      <w:r>
+        <w:t>plug-in</w:t>
+      </w:r>
+      <w:r>
+        <w:t>s</w:t>
+      </w:r>
+      <w:r>
+        <w:t xml:space="preserve"> must execute in the same application </w:t>
+      </w:r>
+      <w:r>
+        <w:t>context,</w:t>
+      </w:r>
+      <w:r>
+        <w:t xml:space="preserve"> or they </w:t>
       </w:r>
       <w:r>
         <w:t>will not</w:t>
@@ -1175,16 +1449,39 @@
         <w:t>IPC</w:t>
       </w:r>
       <w:r>
-        <w:t xml:space="preserve"> is prohibitive, plugins can share a project context instead.</w:t>
+        <w:t xml:space="preserve"> is prohibitive, </w:t>
+      </w:r>
+      <w:r>
+        <w:t>plug-in</w:t>
+      </w:r>
+      <w:r>
+        <w:t>s can share a project context instead.</w:t>
       </w:r>
       <w:r>
         <w:t xml:space="preserve">  </w:t>
       </w:r>
       <w:r>
-        <w:t xml:space="preserve">Plugins should </w:t>
-      </w:r>
-      <w:r>
-        <w:t>rarely if ever use the global application context</w:t>
+        <w:t>Plug-In</w:t>
+      </w:r>
+      <w:r>
+        <w:t xml:space="preserve">s should </w:t>
+      </w:r>
+      <w:proofErr w:type="gramStart"/>
+      <w:r>
+        <w:t>rarely</w:t>
+      </w:r>
+      <w:r>
+        <w:t xml:space="preserve"> </w:t>
+      </w:r>
+      <w:r>
+        <w:t>if</w:t>
+      </w:r>
+      <w:proofErr w:type="gramEnd"/>
+      <w:r>
+        <w:t xml:space="preserve"> ever </w:t>
+      </w:r>
+      <w:r>
+        <w:t>use the global application context</w:t>
       </w:r>
       <w:r>
         <w:t xml:space="preserve"> as it provides the least isolation</w:t>
@@ -1205,7 +1502,13 @@
         <w:t xml:space="preserve"> with </w:t>
       </w:r>
       <w:r>
-        <w:t xml:space="preserve">a plugin from a third party without using </w:t>
+        <w:t xml:space="preserve">a </w:t>
+      </w:r>
+      <w:r>
+        <w:t>plug-in</w:t>
+      </w:r>
+      <w:r>
+        <w:t xml:space="preserve"> from a third party without using </w:t>
       </w:r>
       <w:r>
         <w:t>IPC a</w:t>
@@ -1222,159 +1525,175 @@
     </w:p>
     <w:p>
       <w:r>
-        <w:t xml:space="preserve">Once </w:t>
+        <w:lastRenderedPageBreak/>
+        <w:t xml:space="preserve">Once the .gplugindata </w:t>
+      </w:r>
+      <w:r>
+        <w:t xml:space="preserve">file </w:t>
+      </w:r>
+      <w:r>
+        <w:t>has been created</w:t>
+      </w:r>
+      <w:r>
+        <w:t xml:space="preserve">, </w:t>
+      </w:r>
+      <w:r>
+        <w:t>it</w:t>
+      </w:r>
+      <w:r>
+        <w:t xml:space="preserve"> will need to </w:t>
+      </w:r>
+      <w:r>
+        <w:t xml:space="preserve">be </w:t>
+      </w:r>
+      <w:r>
+        <w:t>cop</w:t>
+      </w:r>
+      <w:r>
+        <w:t>ied</w:t>
+      </w:r>
+      <w:r>
+        <w:t xml:space="preserve"> into </w:t>
+      </w:r>
+      <w:r>
+        <w:t>one of the</w:t>
+      </w:r>
+      <w:r>
+        <w:t xml:space="preserve"> </w:t>
+      </w:r>
+      <w:r>
+        <w:t>plug-in</w:t>
+      </w:r>
+      <w:r>
+        <w:t xml:space="preserve"> director</w:t>
+      </w:r>
+      <w:r>
+        <w:t>ies</w:t>
+      </w:r>
+      <w:r>
+        <w:t xml:space="preserve"> within InstrumentStudio</w:t>
+      </w:r>
+      <w:r>
+        <w:t xml:space="preserve"> along with the associated </w:t>
+      </w:r>
+      <w:r>
+        <w:t>plug-in</w:t>
+      </w:r>
+      <w:r>
+        <w:t xml:space="preserve"> VI</w:t>
+      </w:r>
+      <w:r>
+        <w:t>s and dependencies</w:t>
+      </w:r>
+      <w:r>
+        <w:t xml:space="preserve"> (s</w:t>
+      </w:r>
+      <w:r>
+        <w:t xml:space="preserve">ee </w:t>
+      </w:r>
+      <w:r>
+        <w:t xml:space="preserve">the </w:t>
+      </w:r>
+      <w:r>
+        <w:t xml:space="preserve">Building and Deploying </w:t>
+      </w:r>
+      <w:r>
+        <w:t>Plug-In</w:t>
+      </w:r>
+      <w:r>
+        <w:t xml:space="preserve">s section for </w:t>
+      </w:r>
+      <w:r>
+        <w:t xml:space="preserve">additional details and recommendations on packaging of </w:t>
+      </w:r>
+      <w:r>
+        <w:t>plug-in</w:t>
+      </w:r>
+      <w:r>
+        <w:t>s</w:t>
+      </w:r>
+      <w:r>
+        <w:t>)</w:t>
+      </w:r>
+      <w:r>
+        <w:t xml:space="preserve">.  </w:t>
+      </w:r>
+      <w:r>
+        <w:t xml:space="preserve">The default </w:t>
+      </w:r>
+      <w:r>
+        <w:t>plug-in</w:t>
+      </w:r>
+      <w:r>
+        <w:t xml:space="preserve"> </w:t>
+      </w:r>
+      <w:r>
+        <w:t>directory is the Addons folder underneath the root folder of InstrumentStudio</w:t>
+      </w:r>
+      <w:r>
+        <w:t xml:space="preserve">.  </w:t>
+      </w:r>
+      <w:r>
+        <w:t>Plug-In</w:t>
+      </w:r>
+      <w:r>
+        <w:t xml:space="preserve"> authors are free to create </w:t>
+      </w:r>
+      <w:r>
+        <w:t>any</w:t>
+      </w:r>
+      <w:r>
+        <w:t xml:space="preserve"> folder hierarchy </w:t>
+      </w:r>
+      <w:r>
+        <w:t>desired under</w:t>
+      </w:r>
+      <w:r>
+        <w:t>neath</w:t>
+      </w:r>
+      <w:r>
+        <w:t xml:space="preserve"> </w:t>
+      </w:r>
+      <w:r>
+        <w:t xml:space="preserve">the </w:t>
+      </w:r>
+      <w:r>
+        <w:t>plug-in</w:t>
+      </w:r>
+      <w:r>
+        <w:t xml:space="preserve"> directory </w:t>
+      </w:r>
+      <w:r>
+        <w:t>as InstrumentStudio will recurse the entire directory hierarchy when looking for .gplugindata files.</w:t>
+      </w:r>
+      <w:r>
+        <w:t xml:space="preserve">  However, </w:t>
+      </w:r>
+      <w:r>
+        <w:t>it is</w:t>
+      </w:r>
+      <w:r>
+        <w:t xml:space="preserve"> recommended that </w:t>
+      </w:r>
+      <w:r>
+        <w:t>plug-in</w:t>
+      </w:r>
+      <w:r>
+        <w:t xml:space="preserve">s </w:t>
       </w:r>
       <w:proofErr w:type="gramStart"/>
       <w:r>
-        <w:t>the .</w:t>
-      </w:r>
-      <w:proofErr w:type="spellStart"/>
-      <w:r>
-        <w:t>gplugindata</w:t>
-      </w:r>
-      <w:proofErr w:type="spellEnd"/>
+        <w:t>instal</w:t>
+      </w:r>
+      <w:r>
+        <w:t>l</w:t>
+      </w:r>
+      <w:r>
+        <w:t xml:space="preserve"> to</w:t>
+      </w:r>
       <w:proofErr w:type="gramEnd"/>
       <w:r>
-        <w:t xml:space="preserve"> </w:t>
-      </w:r>
-      <w:r>
-        <w:t xml:space="preserve">file </w:t>
-      </w:r>
-      <w:r>
-        <w:t>has been created</w:t>
-      </w:r>
-      <w:r>
-        <w:t xml:space="preserve">, </w:t>
-      </w:r>
-      <w:r>
-        <w:t>it</w:t>
-      </w:r>
-      <w:r>
-        <w:t xml:space="preserve"> will need to </w:t>
-      </w:r>
-      <w:r>
-        <w:t xml:space="preserve">be </w:t>
-      </w:r>
-      <w:r>
-        <w:t>cop</w:t>
-      </w:r>
-      <w:r>
-        <w:t>ied</w:t>
-      </w:r>
-      <w:r>
-        <w:t xml:space="preserve"> into </w:t>
-      </w:r>
-      <w:r>
-        <w:t>one of the</w:t>
-      </w:r>
-      <w:r>
-        <w:t xml:space="preserve"> </w:t>
-      </w:r>
-      <w:r>
-        <w:t>plugin</w:t>
-      </w:r>
-      <w:r>
-        <w:t xml:space="preserve"> director</w:t>
-      </w:r>
-      <w:r>
-        <w:t>ies</w:t>
-      </w:r>
-      <w:r>
-        <w:t xml:space="preserve"> within InstrumentStudio</w:t>
-      </w:r>
-      <w:r>
-        <w:t xml:space="preserve"> along with the associated plugin VI</w:t>
-      </w:r>
-      <w:r>
-        <w:t>s and dependencies</w:t>
-      </w:r>
-      <w:r>
-        <w:t xml:space="preserve"> (s</w:t>
-      </w:r>
-      <w:r>
-        <w:t xml:space="preserve">ee </w:t>
-      </w:r>
-      <w:r>
-        <w:t xml:space="preserve">the </w:t>
-      </w:r>
-      <w:r>
-        <w:t xml:space="preserve">Building and Deploying Plugins section for </w:t>
-      </w:r>
-      <w:r>
-        <w:t>additional details and recommendations on packaging of plugins</w:t>
-      </w:r>
-      <w:r>
-        <w:t>)</w:t>
-      </w:r>
-      <w:r>
-        <w:t xml:space="preserve">.  </w:t>
-      </w:r>
-      <w:r>
-        <w:t xml:space="preserve">The default plugin </w:t>
-      </w:r>
-      <w:r>
-        <w:t>directory is the Addons folder underneath the root folder of InstrumentStudio</w:t>
-      </w:r>
-      <w:r>
-        <w:t xml:space="preserve">.  </w:t>
-      </w:r>
-      <w:r>
-        <w:t xml:space="preserve">Plugin authors are free to create </w:t>
-      </w:r>
-      <w:r>
-        <w:t>any</w:t>
-      </w:r>
-      <w:r>
-        <w:t xml:space="preserve"> folder hierarchy </w:t>
-      </w:r>
-      <w:r>
-        <w:t>desired under</w:t>
-      </w:r>
-      <w:r>
-        <w:t>neath</w:t>
-      </w:r>
-      <w:r>
-        <w:t xml:space="preserve"> </w:t>
-      </w:r>
-      <w:r>
-        <w:t xml:space="preserve">the </w:t>
-      </w:r>
-      <w:r>
-        <w:t xml:space="preserve">plugin directory </w:t>
-      </w:r>
-      <w:r>
-        <w:t xml:space="preserve">as InstrumentStudio will recurse the entire directory hierarchy when looking </w:t>
-      </w:r>
-      <w:proofErr w:type="gramStart"/>
-      <w:r>
-        <w:t>for .</w:t>
-      </w:r>
-      <w:proofErr w:type="spellStart"/>
-      <w:r>
-        <w:t>gplugindata</w:t>
-      </w:r>
-      <w:proofErr w:type="spellEnd"/>
-      <w:proofErr w:type="gramEnd"/>
-      <w:r>
-        <w:t xml:space="preserve"> files.</w:t>
-      </w:r>
-      <w:r>
-        <w:t xml:space="preserve">  However, </w:t>
-      </w:r>
-      <w:r>
-        <w:t>it is</w:t>
-      </w:r>
-      <w:r>
-        <w:t xml:space="preserve"> recommended that plugi</w:t>
-      </w:r>
-      <w:r>
-        <w:t>ns instal</w:t>
-      </w:r>
-      <w:r>
-        <w:t>l</w:t>
-      </w:r>
-      <w:r>
-        <w:t xml:space="preserve"> to a company specific subdirectory </w:t>
+        <w:t xml:space="preserve"> a company specific subdirectory </w:t>
       </w:r>
       <w:r>
         <w:t>to</w:t>
@@ -1389,13 +1708,24 @@
         <w:t xml:space="preserve"> with </w:t>
       </w:r>
       <w:r>
-        <w:t xml:space="preserve">other plugins that might be installed on the system.  </w:t>
-      </w:r>
-      <w:r>
-        <w:t xml:space="preserve">In addition to the default plugin directory, </w:t>
-      </w:r>
-      <w:r>
-        <w:lastRenderedPageBreak/>
+        <w:t xml:space="preserve">other </w:t>
+      </w:r>
+      <w:r>
+        <w:t>plug-in</w:t>
+      </w:r>
+      <w:r>
+        <w:t xml:space="preserve">s that might be installed on the system.  </w:t>
+      </w:r>
+      <w:r>
+        <w:t xml:space="preserve">In addition to the default </w:t>
+      </w:r>
+      <w:r>
+        <w:t>plug-in</w:t>
+      </w:r>
+      <w:r>
+        <w:t xml:space="preserve"> directory, </w:t>
+      </w:r>
+      <w:r>
         <w:t xml:space="preserve">users </w:t>
       </w:r>
       <w:r>
@@ -1405,7 +1735,13 @@
         <w:t xml:space="preserve"> specify additional director</w:t>
       </w:r>
       <w:r>
-        <w:t xml:space="preserve">ies where plugins can be discovered.  This is controlled by the </w:t>
+        <w:t xml:space="preserve">ies where </w:t>
+      </w:r>
+      <w:r>
+        <w:t>plug-in</w:t>
+      </w:r>
+      <w:r>
+        <w:t xml:space="preserve">s can be discovered.  This is controlled by the </w:t>
       </w:r>
       <w:r>
         <w:t>preferences</w:t>
@@ -1414,7 +1750,13 @@
         <w:t xml:space="preserve"> page</w:t>
       </w:r>
       <w:r>
-        <w:t xml:space="preserve"> for plugins as shown below.</w:t>
+        <w:t xml:space="preserve"> for </w:t>
+      </w:r>
+      <w:r>
+        <w:t>plug-in</w:t>
+      </w:r>
+      <w:r>
+        <w:t>s as shown below.</w:t>
       </w:r>
     </w:p>
     <w:p>
@@ -1426,7 +1768,7 @@
           <w:noProof/>
         </w:rPr>
         <w:drawing>
-          <wp:inline distT="0" distB="0" distL="0" distR="0" wp14:anchorId="63888330" wp14:editId="524BBA10">
+          <wp:inline distT="0" distB="0" distL="0" distR="0" wp14:anchorId="63888330" wp14:editId="55B65EAA">
             <wp:extent cx="3657600" cy="2084832"/>
             <wp:effectExtent l="0" t="0" r="0" b="0"/>
             <wp:docPr id="2" name="Picture 2"/>
@@ -1441,7 +1783,7 @@
                     <pic:cNvPicPr/>
                   </pic:nvPicPr>
                   <pic:blipFill>
-                    <a:blip r:embed="rId12" cstate="print">
+                    <a:blip r:embed="rId13" cstate="print">
                       <a:extLst>
                         <a:ext uri="{28A0092B-C50C-407E-A947-70E740481C1C}">
                           <a14:useLocalDpi xmlns:a14="http://schemas.microsoft.com/office/drawing/2010/main" val="0"/>
@@ -1470,20 +1812,7 @@
     </w:p>
     <w:p>
       <w:r>
-        <w:t xml:space="preserve">If there are errors detected in </w:t>
-      </w:r>
-      <w:proofErr w:type="gramStart"/>
-      <w:r>
-        <w:t>a .</w:t>
-      </w:r>
-      <w:proofErr w:type="spellStart"/>
-      <w:r>
-        <w:t>gplugindata</w:t>
-      </w:r>
-      <w:proofErr w:type="spellEnd"/>
-      <w:proofErr w:type="gramEnd"/>
-      <w:r>
-        <w:t xml:space="preserve"> file during </w:t>
+        <w:t xml:space="preserve">If there are errors detected in a .gplugindata file during </w:t>
       </w:r>
       <w:r>
         <w:t>discovery, those error</w:t>
@@ -1501,23 +1830,16 @@
         <w:t>correct</w:t>
       </w:r>
       <w:r>
-        <w:t xml:space="preserve"> the errors and resave </w:t>
-      </w:r>
-      <w:proofErr w:type="gramStart"/>
-      <w:r>
-        <w:t>the .</w:t>
-      </w:r>
-      <w:proofErr w:type="spellStart"/>
-      <w:r>
-        <w:t>gplugindata</w:t>
-      </w:r>
-      <w:proofErr w:type="spellEnd"/>
-      <w:proofErr w:type="gramEnd"/>
-      <w:r>
-        <w:t xml:space="preserve"> file, you should get prompted to restart InstrumentStudio</w:t>
-      </w:r>
-      <w:r>
-        <w:t xml:space="preserve"> in order to pull in the </w:t>
+        <w:t xml:space="preserve"> the errors and resave the .gplugindata file, you should get prompted to restart InstrumentStudio</w:t>
+      </w:r>
+      <w:r>
+        <w:t xml:space="preserve"> </w:t>
+      </w:r>
+      <w:r>
+        <w:t>to</w:t>
+      </w:r>
+      <w:r>
+        <w:t xml:space="preserve"> pull in the </w:t>
       </w:r>
       <w:r>
         <w:t xml:space="preserve">new </w:t>
@@ -1553,7 +1875,10 @@
         <w:t xml:space="preserve">the </w:t>
       </w:r>
       <w:r>
-        <w:t xml:space="preserve">plugin should now be visible in the Edit Layout dialog </w:t>
+        <w:t>plug-in</w:t>
+      </w:r>
+      <w:r>
+        <w:t xml:space="preserve"> should now be visible in the Edit Layout dialog </w:t>
       </w:r>
       <w:r>
         <w:t>of a soft front panel document.</w:t>
@@ -1565,7 +1890,13 @@
       </w:pPr>
       <w:bookmarkStart w:id="2" w:name="_Toc1575327849"/>
       <w:r>
-        <w:t>Executing Plugins within InstrumentStudio</w:t>
+        <w:t xml:space="preserve">Executing </w:t>
+      </w:r>
+      <w:r>
+        <w:t>Plug-In</w:t>
+      </w:r>
+      <w:r>
+        <w:t>s within InstrumentStudio</w:t>
       </w:r>
       <w:bookmarkEnd w:id="2"/>
     </w:p>
@@ -1577,7 +1908,10 @@
         <w:t xml:space="preserve">the </w:t>
       </w:r>
       <w:r>
-        <w:t xml:space="preserve">plugin is visible in the </w:t>
+        <w:t>plug-in</w:t>
+      </w:r>
+      <w:r>
+        <w:t xml:space="preserve"> is visible in the </w:t>
       </w:r>
       <w:r>
         <w:t>InstrumentStudio</w:t>
@@ -1592,7 +1926,10 @@
         <w:t xml:space="preserve"> now be able to instantiate and run the </w:t>
       </w:r>
       <w:r>
-        <w:t xml:space="preserve">plugin VI within </w:t>
+        <w:t>plug-in</w:t>
+      </w:r>
+      <w:r>
+        <w:t xml:space="preserve"> VI within </w:t>
       </w:r>
       <w:r>
         <w:t>InstrumentStudio</w:t>
@@ -1607,7 +1944,10 @@
         <w:t xml:space="preserve">the </w:t>
       </w:r>
       <w:r>
-        <w:t xml:space="preserve">plugin </w:t>
+        <w:t>plug-in</w:t>
+      </w:r>
+      <w:r>
+        <w:t xml:space="preserve"> </w:t>
       </w:r>
       <w:r>
         <w:t>VI fails to load</w:t>
@@ -1616,7 +1956,13 @@
         <w:t xml:space="preserve"> and run</w:t>
       </w:r>
       <w:r>
-        <w:t xml:space="preserve">, the panel for the plugin will display the LabVIEW error code and explanation for </w:t>
+        <w:t xml:space="preserve">, the panel for the </w:t>
+      </w:r>
+      <w:r>
+        <w:t>plug-in</w:t>
+      </w:r>
+      <w:r>
+        <w:t xml:space="preserve"> will display the LabVIEW error code and explanation for </w:t>
       </w:r>
       <w:r>
         <w:t xml:space="preserve">what caused the failure.  </w:t>
@@ -1751,10 +2097,22 @@
         <w:t>of</w:t>
       </w:r>
       <w:r>
-        <w:t xml:space="preserve"> the plugin.  </w:t>
-      </w:r>
-      <w:r>
-        <w:t>If the plugin was built or saved in a newer version</w:t>
+        <w:t xml:space="preserve"> the </w:t>
+      </w:r>
+      <w:r>
+        <w:t>plug-in</w:t>
+      </w:r>
+      <w:r>
+        <w:t xml:space="preserve">.  </w:t>
+      </w:r>
+      <w:r>
+        <w:t xml:space="preserve">If the </w:t>
+      </w:r>
+      <w:r>
+        <w:t>plug-in</w:t>
+      </w:r>
+      <w:r>
+        <w:t xml:space="preserve"> was built or saved in a newer version</w:t>
       </w:r>
       <w:r>
         <w:t xml:space="preserve"> </w:t>
@@ -1796,20 +2154,7 @@
         <w:t>p</w:t>
       </w:r>
       <w:r>
-        <w:t xml:space="preserve">roject file specified </w:t>
-      </w:r>
-      <w:proofErr w:type="gramStart"/>
-      <w:r>
-        <w:t>in .</w:t>
-      </w:r>
-      <w:proofErr w:type="spellStart"/>
-      <w:r>
-        <w:t>gplugindata</w:t>
-      </w:r>
-      <w:proofErr w:type="spellEnd"/>
-      <w:proofErr w:type="gramEnd"/>
-      <w:r>
-        <w:t xml:space="preserve"> file exist</w:t>
+        <w:t>roject file specified in .gplugindata file exist</w:t>
       </w:r>
       <w:r>
         <w:t>s</w:t>
@@ -1836,29 +2181,23 @@
         <w:t xml:space="preserve">specified </w:t>
       </w:r>
       <w:r>
-        <w:t xml:space="preserve">in </w:t>
-      </w:r>
-      <w:proofErr w:type="gramStart"/>
-      <w:r>
-        <w:t>the .</w:t>
-      </w:r>
-      <w:proofErr w:type="spellStart"/>
-      <w:r>
-        <w:t>gplugindata</w:t>
-      </w:r>
-      <w:proofErr w:type="spellEnd"/>
-      <w:proofErr w:type="gramEnd"/>
-      <w:r>
-        <w:t xml:space="preserve"> file </w:t>
-      </w:r>
-      <w:r>
+        <w:t xml:space="preserve">in the .gplugindata file </w:t>
+      </w:r>
+      <w:r>
+        <w:lastRenderedPageBreak/>
         <w:t>resolves to the expected absolute path on disk</w:t>
       </w:r>
       <w:r>
         <w:t xml:space="preserve"> and that the VI exists on disk.</w:t>
       </w:r>
       <w:r>
-        <w:t xml:space="preserve">  If you are using a packed library to deploy your plugin, a common mistake is to use the wrong relative path to the file within the packed library.  To verify the path is correct, you can use the Get Exported File List.vi located in the Packed Library palette.  </w:t>
+        <w:t xml:space="preserve">  If you are using a packed library to deploy your </w:t>
+      </w:r>
+      <w:r>
+        <w:t>plug-in</w:t>
+      </w:r>
+      <w:r>
+        <w:t xml:space="preserve">, a common mistake is to use the wrong relative path to the file within the packed library.  To verify the path is correct, you can use the Get Exported File List.vi located in the Packed Library palette.  </w:t>
       </w:r>
       <w:r>
         <w:br/>
@@ -1870,7 +2209,6 @@
         <w:rPr>
           <w:noProof/>
         </w:rPr>
-        <w:lastRenderedPageBreak/>
         <w:drawing>
           <wp:inline distT="0" distB="0" distL="0" distR="0" wp14:anchorId="070E1FF3" wp14:editId="43EC737C">
             <wp:extent cx="3383280" cy="1181100"/>
@@ -1889,7 +2227,7 @@
                     </pic:cNvPicPr>
                   </pic:nvPicPr>
                   <pic:blipFill>
-                    <a:blip r:embed="rId13">
+                    <a:blip r:embed="rId14">
                       <a:extLst>
                         <a:ext uri="{28A0092B-C50C-407E-A947-70E740481C1C}">
                           <a14:useLocalDpi xmlns:a14="http://schemas.microsoft.com/office/drawing/2010/main" val="0"/>
@@ -1937,27 +2275,20 @@
         </w:numPr>
       </w:pPr>
       <w:r>
-        <w:t xml:space="preserve">The reentrancy setting of the plugin VI doesn’t match the reentrancy settings specified in </w:t>
-      </w:r>
-      <w:proofErr w:type="gramStart"/>
-      <w:r>
-        <w:t xml:space="preserve">the </w:t>
+        <w:t xml:space="preserve">The reentrancy setting of the </w:t>
+      </w:r>
+      <w:r>
+        <w:t>plug-in</w:t>
+      </w:r>
+      <w:r>
+        <w:t xml:space="preserve"> VI doesn’t match the reentrancy settings specified in the </w:t>
+      </w:r>
+      <w:r>
+        <w:t>.gplugindata file</w:t>
       </w:r>
       <w:r>
         <w:t>.</w:t>
       </w:r>
-      <w:proofErr w:type="spellStart"/>
-      <w:r>
-        <w:t>gplugindata</w:t>
-      </w:r>
-      <w:proofErr w:type="spellEnd"/>
-      <w:proofErr w:type="gramEnd"/>
-      <w:r>
-        <w:t xml:space="preserve"> file</w:t>
-      </w:r>
-      <w:r>
-        <w:t>.</w:t>
-      </w:r>
       <w:r>
         <w:t xml:space="preserve">  The reentrancy settings for the VI can be found </w:t>
       </w:r>
@@ -1970,39 +2301,27 @@
       <w:r>
         <w:t xml:space="preserve">for reentrant execution, then reentrancy can be disabled programmatically based on the </w:t>
       </w:r>
-      <w:proofErr w:type="spellStart"/>
       <w:r>
         <w:t>ReentrantExecutionEnabled</w:t>
       </w:r>
-      <w:proofErr w:type="spellEnd"/>
-      <w:r>
-        <w:t xml:space="preserve"> setting in </w:t>
-      </w:r>
-      <w:proofErr w:type="gramStart"/>
-      <w:r>
-        <w:t>the .</w:t>
-      </w:r>
-      <w:proofErr w:type="spellStart"/>
-      <w:r>
-        <w:t>gplugindata</w:t>
-      </w:r>
-      <w:proofErr w:type="spellEnd"/>
-      <w:proofErr w:type="gramEnd"/>
-      <w:r>
-        <w:t xml:space="preserve"> file.  However,</w:t>
+      <w:r>
+        <w:t xml:space="preserve"> setting in the .gplugindata file.  However,</w:t>
       </w:r>
       <w:r>
         <w:t xml:space="preserve"> if the reentrancy setting on the VI is configured for non-reentrant execution, attempting to </w:t>
       </w:r>
       <w:r>
-        <w:t xml:space="preserve">execute the plugin with </w:t>
-      </w:r>
-      <w:proofErr w:type="spellStart"/>
+        <w:t xml:space="preserve">execute the </w:t>
+      </w:r>
+      <w:r>
+        <w:t>plug-in</w:t>
+      </w:r>
+      <w:r>
+        <w:t xml:space="preserve"> with </w:t>
+      </w:r>
       <w:r>
         <w:t>ReentrantExecutionEnabled</w:t>
       </w:r>
-      <w:proofErr w:type="spellEnd"/>
-      <w:proofErr w:type="gramStart"/>
       <w:r>
         <w:t>=”</w:t>
       </w:r>
@@ -2010,11 +2329,7 @@
         <w:t>t</w:t>
       </w:r>
       <w:r>
-        <w:t>rue</w:t>
-      </w:r>
-      <w:proofErr w:type="gramEnd"/>
-      <w:r>
-        <w:t>”</w:t>
+        <w:t>rue”</w:t>
       </w:r>
       <w:r>
         <w:t xml:space="preserve"> will result in a runtime error.</w:t>
@@ -2038,7 +2353,13 @@
         <w:t>attempting</w:t>
       </w:r>
       <w:r>
-        <w:t xml:space="preserve"> to run the plugin from source without building a source distribution</w:t>
+        <w:t xml:space="preserve"> to run the </w:t>
+      </w:r>
+      <w:r>
+        <w:t>plug-in</w:t>
+      </w:r>
+      <w:r>
+        <w:t xml:space="preserve"> from source without building a source distribution</w:t>
       </w:r>
       <w:r>
         <w:t>,</w:t>
@@ -2091,7 +2412,13 @@
         <w:t xml:space="preserve">be taken to ensure the compiled object cache of LabVIEW has been populated with the code you are trying to execute.  </w:t>
       </w:r>
       <w:r>
-        <w:t>Generally, running the plugin VI within the LabVIEW IDE</w:t>
+        <w:t xml:space="preserve">Generally, running the </w:t>
+      </w:r>
+      <w:r>
+        <w:t>plug-in</w:t>
+      </w:r>
+      <w:r>
+        <w:t xml:space="preserve"> VI within the LabVIEW IDE</w:t>
       </w:r>
       <w:r>
         <w:t xml:space="preserve"> </w:t>
@@ -2250,21 +2577,12 @@
         </w:rPr>
         <w:t>&lt;process name&gt;_</w:t>
       </w:r>
-      <w:proofErr w:type="spellStart"/>
       <w:r>
         <w:rPr>
           <w:i/>
           <w:iCs/>
         </w:rPr>
-        <w:t>BrokenVILog</w:t>
-      </w:r>
-      <w:proofErr w:type="spellEnd"/>
-      <w:r>
-        <w:rPr>
-          <w:i/>
-          <w:iCs/>
-        </w:rPr>
-        <w:t>_&lt;date</w:t>
+        <w:t>BrokenVILog_&lt;date</w:t>
       </w:r>
       <w:r>
         <w:rPr>
@@ -2281,15 +2599,7 @@
         <w:t>&gt;.txt</w:t>
       </w:r>
       <w:r>
-        <w:t xml:space="preserve"> (</w:t>
-      </w:r>
-      <w:proofErr w:type="gramStart"/>
-      <w:r>
-        <w:t>e.g.</w:t>
-      </w:r>
-      <w:proofErr w:type="gramEnd"/>
-      <w:r>
-        <w:t xml:space="preserve"> </w:t>
+        <w:t xml:space="preserve"> (e.g. </w:t>
       </w:r>
       <w:r>
         <w:t>InstrumentStudio_BrokenVILog_2021-04-19T175816.txt</w:t>
@@ -2316,7 +2626,13 @@
         <w:t xml:space="preserve">helpful in identifying </w:t>
       </w:r>
       <w:r>
-        <w:t>which dependencies might be preventing the plugin from running.</w:t>
+        <w:t xml:space="preserve">which dependencies might be preventing the </w:t>
+      </w:r>
+      <w:r>
+        <w:t>plug-in</w:t>
+      </w:r>
+      <w:r>
+        <w:t xml:space="preserve"> from running.</w:t>
       </w:r>
       <w:r>
         <w:t xml:space="preserve">  The log file accumulates error messages for each load </w:t>
@@ -2334,7 +2650,10 @@
         <w:t xml:space="preserve">so it can be helpful at times to close and relaunch InstrumentStudio to </w:t>
       </w:r>
       <w:r>
-        <w:t>ensure the log file contains the minimum information pertinent to your plugin</w:t>
+        <w:t xml:space="preserve">ensure the log file contains the minimum information pertinent to your </w:t>
+      </w:r>
+      <w:r>
+        <w:t>plug-in</w:t>
       </w:r>
       <w:r>
         <w:t>’s load failure</w:t>
@@ -2349,10 +2668,14 @@
       </w:pPr>
       <w:bookmarkStart w:id="3" w:name="_Toc528028969"/>
       <w:r>
+        <w:lastRenderedPageBreak/>
         <w:t xml:space="preserve">Debugging </w:t>
       </w:r>
       <w:r>
-        <w:t>Plugins</w:t>
+        <w:t>Plug-In</w:t>
+      </w:r>
+      <w:r>
+        <w:t>s</w:t>
       </w:r>
       <w:r>
         <w:t xml:space="preserve"> </w:t>
@@ -2367,7 +2690,13 @@
     </w:p>
     <w:p>
       <w:r>
-        <w:t xml:space="preserve">While developing a plugin, </w:t>
+        <w:t xml:space="preserve">While developing a </w:t>
+      </w:r>
+      <w:r>
+        <w:t>plug-in</w:t>
+      </w:r>
+      <w:r>
+        <w:t xml:space="preserve">, </w:t>
       </w:r>
       <w:r>
         <w:t>it is</w:t>
@@ -2382,88 +2711,214 @@
         <w:t xml:space="preserve">testing and debugging </w:t>
       </w:r>
       <w:r>
-        <w:t xml:space="preserve">of the core plugin functionality will occur </w:t>
-      </w:r>
-      <w:r>
-        <w:t xml:space="preserve">while executing the plugin </w:t>
+        <w:t xml:space="preserve">of the core </w:t>
+      </w:r>
+      <w:r>
+        <w:t>plug-in</w:t>
+      </w:r>
+      <w:r>
+        <w:t xml:space="preserve"> functionality</w:t>
+      </w:r>
+      <w:r>
+        <w:t xml:space="preserve"> (for example, measurement and other </w:t>
+      </w:r>
+      <w:proofErr w:type="spellStart"/>
+      <w:proofErr w:type="gramStart"/>
+      <w:r>
+        <w:t>non plug-in</w:t>
+      </w:r>
+      <w:proofErr w:type="spellEnd"/>
+      <w:proofErr w:type="gramEnd"/>
+      <w:r>
+        <w:t xml:space="preserve"> related code)</w:t>
+      </w:r>
+      <w:r>
+        <w:t xml:space="preserve"> will occur </w:t>
+      </w:r>
+      <w:r>
+        <w:t xml:space="preserve">while executing the </w:t>
+      </w:r>
+      <w:r>
+        <w:t>plug-in</w:t>
+      </w:r>
+      <w:r>
+        <w:t xml:space="preserve"> </w:t>
       </w:r>
       <w:r>
         <w:t>within the LabVIEW IDE</w:t>
       </w:r>
       <w:r>
-        <w:t xml:space="preserve">.  </w:t>
-      </w:r>
-      <w:r>
-        <w:t xml:space="preserve">However, </w:t>
-      </w:r>
-      <w:r>
-        <w:t xml:space="preserve">to test code specific to communication between </w:t>
-      </w:r>
-      <w:r>
-        <w:t>the plugin</w:t>
-      </w:r>
-      <w:r>
-        <w:t xml:space="preserve"> and InstrumentStudio</w:t>
-      </w:r>
-      <w:r>
-        <w:t xml:space="preserve">, you will need to execute the plugin </w:t>
-      </w:r>
-      <w:r>
-        <w:t>within InstrumentStudio</w:t>
-      </w:r>
-      <w:r>
-        <w:t xml:space="preserve">.  If testing exposes problems in this area of the code, you </w:t>
-      </w:r>
-      <w:r>
-        <w:t>can</w:t>
-      </w:r>
-      <w:r>
-        <w:t xml:space="preserve"> debug </w:t>
-      </w:r>
-      <w:r>
-        <w:t xml:space="preserve">the problem </w:t>
-      </w:r>
-      <w:r>
-        <w:lastRenderedPageBreak/>
-        <w:t xml:space="preserve">using </w:t>
-      </w:r>
-      <w:r>
-        <w:t>LabVIEW’s remote debugging feature</w:t>
-      </w:r>
-      <w:r>
-        <w:t xml:space="preserve"> to attach to the code running in InstrumentStudio</w:t>
-      </w:r>
-      <w:r>
         <w:t>.</w:t>
       </w:r>
       <w:r>
-        <w:t xml:space="preserve">  Note, </w:t>
-      </w:r>
-      <w:r>
-        <w:t>remotely</w:t>
-      </w:r>
-      <w:r>
-        <w:t xml:space="preserve"> debugging the plugin is only possible </w:t>
-      </w:r>
-      <w:r>
-        <w:t xml:space="preserve">from </w:t>
-      </w:r>
-      <w:r>
-        <w:t>within the same version of the LabVIEW IDE</w:t>
-      </w:r>
-      <w:r>
-        <w:t xml:space="preserve"> as the version of the LabVIEW Runtime Engine in which the plugin is executing.</w:t>
+        <w:t xml:space="preserve"> NOTE: You cannot run the top-level plug-in VI in the LabVIEW IDE independently of InstrumentStudio. The InstrumentStudio Plug-In SDK Vis that are being called cannot find the </w:t>
+      </w:r>
+      <w:proofErr w:type="spellStart"/>
+      <w:r>
+        <w:t>dlls</w:t>
+      </w:r>
+      <w:proofErr w:type="spellEnd"/>
+      <w:r>
+        <w:t xml:space="preserve"> they need in this context and you will get error dialogs such as this.</w:t>
+      </w:r>
+      <w:r>
+        <w:br/>
+      </w:r>
+      <w:r>
+        <w:br/>
+      </w:r>
+      <w:r>
+        <w:rPr>
+          <w:noProof/>
+        </w:rPr>
+        <w:drawing>
+          <wp:inline distT="0" distB="0" distL="0" distR="0" wp14:anchorId="07447DD1" wp14:editId="63F9EF13">
+            <wp:extent cx="1905000" cy="1447800"/>
+            <wp:effectExtent l="0" t="0" r="0" b="0"/>
+            <wp:docPr id="1622784298" name="Picture 3"/>
+            <wp:cNvGraphicFramePr>
+              <a:graphicFrameLocks xmlns:a="http://schemas.openxmlformats.org/drawingml/2006/main" noChangeAspect="1"/>
+            </wp:cNvGraphicFramePr>
+            <a:graphic xmlns:a="http://schemas.openxmlformats.org/drawingml/2006/main">
+              <a:graphicData uri="http://schemas.openxmlformats.org/drawingml/2006/picture">
+                <pic:pic xmlns:pic="http://schemas.openxmlformats.org/drawingml/2006/picture">
+                  <pic:nvPicPr>
+                    <pic:cNvPr id="0" name="Picture 1"/>
+                    <pic:cNvPicPr>
+                      <a:picLocks noChangeAspect="1" noChangeArrowheads="1"/>
+                    </pic:cNvPicPr>
+                  </pic:nvPicPr>
+                  <pic:blipFill>
+                    <a:blip r:embed="rId15">
+                      <a:extLst>
+                        <a:ext uri="{28A0092B-C50C-407E-A947-70E740481C1C}">
+                          <a14:useLocalDpi xmlns:a14="http://schemas.microsoft.com/office/drawing/2010/main" val="0"/>
+                        </a:ext>
+                      </a:extLst>
+                    </a:blip>
+                    <a:srcRect/>
+                    <a:stretch>
+                      <a:fillRect/>
+                    </a:stretch>
+                  </pic:blipFill>
+                  <pic:spPr bwMode="auto">
+                    <a:xfrm>
+                      <a:off x="0" y="0"/>
+                      <a:ext cx="1905000" cy="1447800"/>
+                    </a:xfrm>
+                    <a:prstGeom prst="rect">
+                      <a:avLst/>
+                    </a:prstGeom>
+                    <a:noFill/>
+                    <a:ln>
+                      <a:noFill/>
+                    </a:ln>
+                  </pic:spPr>
+                </pic:pic>
+              </a:graphicData>
+            </a:graphic>
+          </wp:inline>
+        </w:drawing>
       </w:r>
     </w:p>
     <w:p>
       <w:r>
+        <w:t>T</w:t>
+      </w:r>
+      <w:r>
+        <w:t xml:space="preserve">o test code specific to communication between </w:t>
+      </w:r>
+      <w:r>
+        <w:t xml:space="preserve">the </w:t>
+      </w:r>
+      <w:r>
+        <w:t>plug-in</w:t>
+      </w:r>
+      <w:r>
+        <w:t xml:space="preserve"> and InstrumentStudio</w:t>
+      </w:r>
+      <w:r>
+        <w:t xml:space="preserve">, you will need to execute the </w:t>
+      </w:r>
+      <w:r>
+        <w:t>plug-in</w:t>
+      </w:r>
+      <w:r>
+        <w:t xml:space="preserve"> </w:t>
+      </w:r>
+      <w:r>
+        <w:t>within InstrumentStudio</w:t>
+      </w:r>
+      <w:r>
+        <w:t xml:space="preserve">.  If testing exposes problems in this area of the code, you </w:t>
+      </w:r>
+      <w:r>
+        <w:t>can</w:t>
+      </w:r>
+      <w:r>
+        <w:t xml:space="preserve"> debug </w:t>
+      </w:r>
+      <w:r>
+        <w:t xml:space="preserve">the problem </w:t>
+      </w:r>
+      <w:r>
+        <w:t xml:space="preserve">using </w:t>
+      </w:r>
+      <w:r>
+        <w:t>LabVIEW’s remote debugging feature</w:t>
+      </w:r>
+      <w:r>
+        <w:t xml:space="preserve"> to attach to the code running in InstrumentStudio</w:t>
+      </w:r>
+      <w:r>
+        <w:t>.</w:t>
+      </w:r>
+      <w:r>
+        <w:t xml:space="preserve">  Note, </w:t>
+      </w:r>
+      <w:r>
+        <w:t>remotely</w:t>
+      </w:r>
+      <w:r>
+        <w:t xml:space="preserve"> debugging the </w:t>
+      </w:r>
+      <w:r>
+        <w:t>plug-in</w:t>
+      </w:r>
+      <w:r>
+        <w:t xml:space="preserve"> is only possible </w:t>
+      </w:r>
+      <w:r>
+        <w:t xml:space="preserve">from </w:t>
+      </w:r>
+      <w:r>
+        <w:t>within the same version of the LabVIEW IDE</w:t>
+      </w:r>
+      <w:r>
+        <w:t xml:space="preserve"> as the version of the LabVIEW Runtime Engine in which the </w:t>
+      </w:r>
+      <w:r>
+        <w:t>plug-in</w:t>
+      </w:r>
+      <w:r>
+        <w:t xml:space="preserve"> is executing.</w:t>
+      </w:r>
+    </w:p>
+    <w:p>
+      <w:r>
         <w:t xml:space="preserve">To debug </w:t>
       </w:r>
       <w:r>
         <w:t>the</w:t>
       </w:r>
       <w:r>
-        <w:t xml:space="preserve"> plugin running in InstrumentStudio, </w:t>
+        <w:t xml:space="preserve"> </w:t>
+      </w:r>
+      <w:r>
+        <w:t>plug-in</w:t>
+      </w:r>
+      <w:r>
+        <w:t xml:space="preserve"> running in InstrumentStudio, </w:t>
       </w:r>
       <w:r>
         <w:t xml:space="preserve">first </w:t>
@@ -2475,28 +2930,16 @@
         <w:t>the</w:t>
       </w:r>
       <w:r>
-        <w:t xml:space="preserve"> plugin within </w:t>
-      </w:r>
-      <w:proofErr w:type="gramStart"/>
-      <w:r>
-        <w:t>the .</w:t>
-      </w:r>
-      <w:proofErr w:type="spellStart"/>
-      <w:r>
-        <w:t>gplugindata</w:t>
-      </w:r>
-      <w:proofErr w:type="spellEnd"/>
-      <w:proofErr w:type="gramEnd"/>
-      <w:r>
-        <w:t xml:space="preserve"> file by setting </w:t>
-      </w:r>
-      <w:proofErr w:type="spellStart"/>
-      <w:r>
-        <w:t>DebuggingEnabled</w:t>
-      </w:r>
-      <w:proofErr w:type="spellEnd"/>
-      <w:r>
-        <w:t>=”</w:t>
+        <w:t xml:space="preserve"> </w:t>
+      </w:r>
+      <w:r>
+        <w:t>plug-in</w:t>
+      </w:r>
+      <w:r>
+        <w:t xml:space="preserve"> within the .gplugindata file by setting </w:t>
+      </w:r>
+      <w:r>
+        <w:t>DebuggingEnabled=”</w:t>
       </w:r>
       <w:r>
         <w:t>t</w:t>
@@ -2520,7 +2963,13 @@
         <w:t>the</w:t>
       </w:r>
       <w:r>
-        <w:t xml:space="preserve"> plugin panel within InstrumentStudio.  </w:t>
+        <w:t xml:space="preserve"> </w:t>
+      </w:r>
+      <w:r>
+        <w:t>plug-in</w:t>
+      </w:r>
+      <w:r>
+        <w:t xml:space="preserve"> panel within InstrumentStudio.  </w:t>
       </w:r>
       <w:r>
         <w:t>T</w:t>
@@ -2529,7 +2978,13 @@
         <w:t>he</w:t>
       </w:r>
       <w:r>
-        <w:t xml:space="preserve"> plugin should </w:t>
+        <w:t xml:space="preserve"> </w:t>
+      </w:r>
+      <w:r>
+        <w:t>plug-in</w:t>
+      </w:r>
+      <w:r>
+        <w:t xml:space="preserve"> should </w:t>
       </w:r>
       <w:r>
         <w:t xml:space="preserve">now </w:t>
@@ -2586,7 +3041,7 @@
                     <pic:cNvPicPr/>
                   </pic:nvPicPr>
                   <pic:blipFill>
-                    <a:blip r:embed="rId14">
+                    <a:blip r:embed="rId16">
                       <a:extLst>
                         <a:ext uri="{28A0092B-C50C-407E-A947-70E740481C1C}">
                           <a14:useLocalDpi xmlns:a14="http://schemas.microsoft.com/office/drawing/2010/main" val="0"/>
@@ -2621,7 +3076,13 @@
         <w:t>the</w:t>
       </w:r>
       <w:r>
-        <w:t xml:space="preserve"> plugin </w:t>
+        <w:t xml:space="preserve"> </w:t>
+      </w:r>
+      <w:r>
+        <w:t>plug-in</w:t>
+      </w:r>
+      <w:r>
+        <w:t xml:space="preserve"> </w:t>
       </w:r>
       <w:r>
         <w:t>is displayed</w:t>
@@ -2629,11 +3090,9 @@
       <w:r>
         <w:t xml:space="preserve"> in the dialog and which context you need to connect to depends on the </w:t>
       </w:r>
-      <w:proofErr w:type="spellStart"/>
       <w:r>
         <w:t>ApplicationContext</w:t>
       </w:r>
-      <w:proofErr w:type="spellEnd"/>
       <w:r>
         <w:t xml:space="preserve"> </w:t>
       </w:r>
@@ -2641,20 +3100,10 @@
         <w:t xml:space="preserve">the </w:t>
       </w:r>
       <w:r>
-        <w:t xml:space="preserve">plugin specifies in </w:t>
-      </w:r>
-      <w:proofErr w:type="gramStart"/>
-      <w:r>
-        <w:t>the .</w:t>
-      </w:r>
-      <w:proofErr w:type="spellStart"/>
-      <w:r>
-        <w:t>gplugindata</w:t>
-      </w:r>
-      <w:proofErr w:type="spellEnd"/>
-      <w:proofErr w:type="gramEnd"/>
-      <w:r>
-        <w:t xml:space="preserve"> file.  </w:t>
+        <w:t>plug-in</w:t>
+      </w:r>
+      <w:r>
+        <w:t xml:space="preserve"> specifies in the .gplugindata file.  </w:t>
       </w:r>
     </w:p>
     <w:p>
@@ -2688,7 +3137,10 @@
         <w:t xml:space="preserve">the </w:t>
       </w:r>
       <w:r>
-        <w:t xml:space="preserve">plugin executes </w:t>
+        <w:t>plug-in</w:t>
+      </w:r>
+      <w:r>
+        <w:t xml:space="preserve"> executes </w:t>
       </w:r>
       <w:r>
         <w:t xml:space="preserve">in the Global application context, you will need to connect to </w:t>
@@ -2739,39 +3191,28 @@
         <w:t>Unique</w:t>
       </w:r>
       <w:r>
-        <w:t xml:space="preserve"> – If the plugin executes in a unique application context, the context name will have the form </w:t>
+        <w:t xml:space="preserve"> – If the </w:t>
+      </w:r>
+      <w:r>
+        <w:t>plug-in</w:t>
+      </w:r>
+      <w:r>
+        <w:t xml:space="preserve"> executes in a unique application context, the context name will have the form </w:t>
       </w:r>
       <w:r>
         <w:rPr>
           <w:i/>
           <w:iCs/>
         </w:rPr>
-        <w:t xml:space="preserve">InstrumentStudio.exe - &lt;InstrumentStudio project name&gt; - &lt;InstrumentStudio document name&gt; - &lt;DisplayName property defined </w:t>
-      </w:r>
-      <w:proofErr w:type="gramStart"/>
+        <w:t xml:space="preserve">InstrumentStudio.exe - &lt;InstrumentStudio project name&gt; - &lt;InstrumentStudio document </w:t>
+      </w:r>
       <w:r>
         <w:rPr>
           <w:i/>
           <w:iCs/>
         </w:rPr>
-        <w:t>in .</w:t>
-      </w:r>
-      <w:proofErr w:type="spellStart"/>
-      <w:r>
-        <w:rPr>
-          <w:i/>
-          <w:iCs/>
-        </w:rPr>
-        <w:t>gplugindata</w:t>
-      </w:r>
-      <w:proofErr w:type="spellEnd"/>
-      <w:proofErr w:type="gramEnd"/>
-      <w:r>
-        <w:rPr>
-          <w:i/>
-          <w:iCs/>
-        </w:rPr>
-        <w:t xml:space="preserve"> file&gt;</w:t>
+        <w:lastRenderedPageBreak/>
+        <w:t>name&gt; - &lt;DisplayName property defined in .gplugindata file&gt;</w:t>
       </w:r>
       <w:r>
         <w:t xml:space="preserve"> as shown in the second entry in the example above.</w:t>
@@ -2802,7 +3243,10 @@
         <w:t xml:space="preserve">the </w:t>
       </w:r>
       <w:r>
-        <w:t>plugin executes in a Project context, the</w:t>
+        <w:t>plug-in</w:t>
+      </w:r>
+      <w:r>
+        <w:t xml:space="preserve"> executes in a Project context, the</w:t>
       </w:r>
       <w:r>
         <w:t xml:space="preserve"> context name will have the form </w:t>
@@ -2861,7 +3305,13 @@
         <w:t>the</w:t>
       </w:r>
       <w:r>
-        <w:t xml:space="preserve"> plugin, </w:t>
+        <w:t xml:space="preserve"> </w:t>
+      </w:r>
+      <w:r>
+        <w:t>plug-in</w:t>
+      </w:r>
+      <w:r>
+        <w:t xml:space="preserve">, </w:t>
       </w:r>
       <w:r>
         <w:t>you will</w:t>
@@ -2873,7 +3323,10 @@
         <w:t xml:space="preserve">the </w:t>
       </w:r>
       <w:r>
-        <w:t xml:space="preserve">plugin VI </w:t>
+        <w:t>plug-in</w:t>
+      </w:r>
+      <w:r>
+        <w:t xml:space="preserve"> VI </w:t>
       </w:r>
       <w:r>
         <w:t xml:space="preserve">in the same application context.  </w:t>
@@ -2914,7 +3367,6 @@
         <w:rPr>
           <w:noProof/>
         </w:rPr>
-        <w:lastRenderedPageBreak/>
         <w:drawing>
           <wp:inline distT="0" distB="0" distL="0" distR="0" wp14:anchorId="19A9A9F2" wp14:editId="40FB947F">
             <wp:extent cx="3657600" cy="2953512"/>
@@ -2931,7 +3383,7 @@
                     <pic:cNvPicPr/>
                   </pic:nvPicPr>
                   <pic:blipFill>
-                    <a:blip r:embed="rId15">
+                    <a:blip r:embed="rId17">
                       <a:extLst>
                         <a:ext uri="{28A0092B-C50C-407E-A947-70E740481C1C}">
                           <a14:useLocalDpi xmlns:a14="http://schemas.microsoft.com/office/drawing/2010/main" val="0"/>
@@ -3002,7 +3454,7 @@
                     <pic:cNvPicPr/>
                   </pic:nvPicPr>
                   <pic:blipFill>
-                    <a:blip r:embed="rId16">
+                    <a:blip r:embed="rId18">
                       <a:extLst>
                         <a:ext uri="{28A0092B-C50C-407E-A947-70E740481C1C}">
                           <a14:useLocalDpi xmlns:a14="http://schemas.microsoft.com/office/drawing/2010/main" val="0"/>
@@ -3031,6 +3483,7 @@
     </w:p>
     <w:p>
       <w:r>
+        <w:lastRenderedPageBreak/>
         <w:t>From the block diagram, you can set breakpoint</w:t>
       </w:r>
       <w:r>
@@ -3081,10 +3534,27 @@
         <w:t xml:space="preserve">the </w:t>
       </w:r>
       <w:r>
-        <w:t xml:space="preserve">plugin within InstrumentStudio, it is recommended </w:t>
-      </w:r>
-      <w:r>
-        <w:t>that your top-level plugin VI be configured for reentrant execution.  Unfortunately, bugs pres</w:t>
+        <w:t>plug-in</w:t>
+      </w:r>
+      <w:r>
+        <w:t xml:space="preserve"> within InstrumentStudio, it is recommended </w:t>
+      </w:r>
+      <w:r>
+        <w:t xml:space="preserve">that your top-level </w:t>
+      </w:r>
+      <w:r>
+        <w:t>plug-in</w:t>
+      </w:r>
+      <w:r>
+        <w:t xml:space="preserve"> VI be configured for reentrant execution.  Unfortunately, </w:t>
+      </w:r>
+      <w:proofErr w:type="gramStart"/>
+      <w:r>
+        <w:t>bugs</w:t>
+      </w:r>
+      <w:proofErr w:type="gramEnd"/>
+      <w:r>
+        <w:t xml:space="preserve"> pres</w:t>
       </w:r>
       <w:r>
         <w:t xml:space="preserve">ent in LabVIEW 2020 </w:t>
@@ -3147,7 +3617,10 @@
         <w:t xml:space="preserve">the </w:t>
       </w:r>
       <w:r>
-        <w:t xml:space="preserve">plugin </w:t>
+        <w:t>plug-in</w:t>
+      </w:r>
+      <w:r>
+        <w:t xml:space="preserve"> </w:t>
       </w:r>
       <w:r>
         <w:t>wh</w:t>
@@ -3176,12 +3649,9 @@
       <w:r>
         <w:t xml:space="preserve">, set </w:t>
       </w:r>
-      <w:proofErr w:type="spellStart"/>
       <w:r>
         <w:t>ReentrantExecutionEnabled</w:t>
       </w:r>
-      <w:proofErr w:type="spellEnd"/>
-      <w:proofErr w:type="gramStart"/>
       <w:r>
         <w:t>=”</w:t>
       </w:r>
@@ -3189,22 +3659,10 @@
         <w:t>f</w:t>
       </w:r>
       <w:r>
-        <w:t>alse</w:t>
-      </w:r>
-      <w:proofErr w:type="gramEnd"/>
-      <w:r>
-        <w:t>”</w:t>
-      </w:r>
-      <w:r>
-        <w:t xml:space="preserve"> in your .</w:t>
-      </w:r>
-      <w:proofErr w:type="spellStart"/>
-      <w:r>
-        <w:t>gplugindata</w:t>
-      </w:r>
-      <w:proofErr w:type="spellEnd"/>
-      <w:r>
-        <w:t xml:space="preserve"> file.  </w:t>
+        <w:t>alse”</w:t>
+      </w:r>
+      <w:r>
+        <w:t xml:space="preserve"> in your .gplugindata file.  </w:t>
       </w:r>
       <w:r>
         <w:t xml:space="preserve">However, </w:t>
@@ -3216,7 +3674,13 @@
         <w:t xml:space="preserve">, </w:t>
       </w:r>
       <w:r>
-        <w:t>the plugin panel</w:t>
+        <w:t xml:space="preserve">the </w:t>
+      </w:r>
+      <w:r>
+        <w:t>plug-in</w:t>
+      </w:r>
+      <w:r>
+        <w:t xml:space="preserve"> panel</w:t>
       </w:r>
       <w:r>
         <w:t xml:space="preserve"> can only be </w:t>
@@ -3246,11 +3710,7 @@
         <w:t>panel instances</w:t>
       </w:r>
       <w:r>
-        <w:t xml:space="preserve"> </w:t>
-      </w:r>
-      <w:r>
-        <w:lastRenderedPageBreak/>
-        <w:t>will generate a runtime error until the initial</w:t>
+        <w:t xml:space="preserve"> will generate a runtime error until the initial</w:t>
       </w:r>
       <w:r>
         <w:t xml:space="preserve"> panel</w:t>
@@ -3265,15 +3725,19 @@
         <w:t xml:space="preserve">is recommended that </w:t>
       </w:r>
       <w:r>
-        <w:t xml:space="preserve">you create debug only </w:t>
-      </w:r>
-      <w:proofErr w:type="spellStart"/>
-      <w:r>
-        <w:t>PluginData</w:t>
-      </w:r>
-      <w:proofErr w:type="spellEnd"/>
-      <w:r>
-        <w:t xml:space="preserve"> entr</w:t>
+        <w:t>you create debug</w:t>
+      </w:r>
+      <w:r>
+        <w:t>-</w:t>
+      </w:r>
+      <w:r>
+        <w:t xml:space="preserve">only </w:t>
+      </w:r>
+      <w:r>
+        <w:t>Plugin</w:t>
+      </w:r>
+      <w:r>
+        <w:t>Data entr</w:t>
       </w:r>
       <w:r>
         <w:t>ies</w:t>
@@ -3282,23 +3746,10 @@
         <w:t xml:space="preserve"> </w:t>
       </w:r>
       <w:r>
-        <w:t xml:space="preserve">within a debug </w:t>
-      </w:r>
-      <w:proofErr w:type="gramStart"/>
-      <w:r>
-        <w:t>only</w:t>
-      </w:r>
-      <w:r>
-        <w:t xml:space="preserve"> .</w:t>
-      </w:r>
-      <w:proofErr w:type="spellStart"/>
-      <w:r>
-        <w:t>gplugindata</w:t>
-      </w:r>
-      <w:proofErr w:type="spellEnd"/>
-      <w:proofErr w:type="gramEnd"/>
-      <w:r>
-        <w:t xml:space="preserve"> </w:t>
+        <w:t>within a debug only</w:t>
+      </w:r>
+      <w:r>
+        <w:t xml:space="preserve"> .gplugindata </w:t>
       </w:r>
       <w:r>
         <w:t>file</w:t>
@@ -3322,7 +3773,13 @@
         <w:t xml:space="preserve">easily </w:t>
       </w:r>
       <w:r>
-        <w:t xml:space="preserve">switch between debugging and testing of the plugin in its desired </w:t>
+        <w:t xml:space="preserve">switch between debugging and testing of the </w:t>
+      </w:r>
+      <w:r>
+        <w:t>plug-in</w:t>
+      </w:r>
+      <w:r>
+        <w:t xml:space="preserve"> in its desired </w:t>
       </w:r>
       <w:r>
         <w:t>release</w:t>
@@ -3331,20 +3788,7 @@
         <w:t xml:space="preserve"> configuration.  </w:t>
       </w:r>
       <w:r>
-        <w:t xml:space="preserve">Having a </w:t>
-      </w:r>
-      <w:proofErr w:type="gramStart"/>
-      <w:r>
-        <w:t>separate .</w:t>
-      </w:r>
-      <w:proofErr w:type="spellStart"/>
-      <w:r>
-        <w:t>gplugindata</w:t>
-      </w:r>
-      <w:proofErr w:type="spellEnd"/>
-      <w:proofErr w:type="gramEnd"/>
-      <w:r>
-        <w:t xml:space="preserve"> file for debugging </w:t>
+        <w:t xml:space="preserve">Having a separate .gplugindata file for debugging </w:t>
       </w:r>
       <w:r>
         <w:t xml:space="preserve">avoids the need to modify the </w:t>
@@ -3353,15 +3797,7 @@
         <w:t xml:space="preserve">original </w:t>
       </w:r>
       <w:r>
-        <w:t>.</w:t>
-      </w:r>
-      <w:proofErr w:type="spellStart"/>
-      <w:r>
-        <w:t>gplugindata</w:t>
-      </w:r>
-      <w:proofErr w:type="spellEnd"/>
-      <w:r>
-        <w:t xml:space="preserve"> file you intend to </w:t>
+        <w:t xml:space="preserve">.gplugindata file you intend to </w:t>
       </w:r>
       <w:r>
         <w:t>release</w:t>
@@ -3396,7 +3832,13 @@
     </w:p>
     <w:p>
       <w:r>
-        <w:t>When remotely debugging the plugin, it is generally better to interact</w:t>
+        <w:t xml:space="preserve">When remotely debugging the </w:t>
+      </w:r>
+      <w:r>
+        <w:t>plug-in</w:t>
+      </w:r>
+      <w:r>
+        <w:t>, it is generally better to interact</w:t>
       </w:r>
       <w:r>
         <w:t xml:space="preserve"> with the front panel in LabVIEW rather than </w:t>
@@ -3473,6 +3915,7 @@
       <w:r>
         <w:t xml:space="preserve">For example, clicking the Stop </w:t>
       </w:r>
+      <w:proofErr w:type="gramStart"/>
       <w:r>
         <w:t>a</w:t>
       </w:r>
@@ -3483,7 +3926,11 @@
         <w:t>o</w:t>
       </w:r>
       <w:r>
-        <w:t xml:space="preserve">utputs </w:t>
+        <w:t>utputs</w:t>
+      </w:r>
+      <w:proofErr w:type="gramEnd"/>
+      <w:r>
+        <w:t xml:space="preserve"> </w:t>
       </w:r>
       <w:r>
         <w:t>button in the toolbar of the soft front panel document</w:t>
@@ -3492,7 +3939,10 @@
         <w:t xml:space="preserve"> will trigger the Stop All Outputs event </w:t>
       </w:r>
       <w:r>
-        <w:t>for the plugin</w:t>
+        <w:t xml:space="preserve">for the </w:t>
+      </w:r>
+      <w:r>
+        <w:t>plug-in</w:t>
       </w:r>
       <w:r>
         <w:t xml:space="preserve"> and can only be done from within Instrument Studio</w:t>
@@ -3528,7 +3978,15 @@
         <w:t>manually switch</w:t>
       </w:r>
       <w:r>
-        <w:t xml:space="preserve"> back to LabVIEW if you have breakpoints </w:t>
+        <w:t xml:space="preserve"> back to LabVIEW if you have </w:t>
+      </w:r>
+      <w:proofErr w:type="gramStart"/>
+      <w:r>
+        <w:t>breakpoints</w:t>
+      </w:r>
+      <w:proofErr w:type="gramEnd"/>
+      <w:r>
+        <w:t xml:space="preserve"> </w:t>
       </w:r>
       <w:r>
         <w:t xml:space="preserve">enabled that you expect to break </w:t>
@@ -3567,7 +4025,13 @@
         <w:t>the</w:t>
       </w:r>
       <w:r>
-        <w:t xml:space="preserve"> plugin </w:t>
+        <w:t xml:space="preserve"> </w:t>
+      </w:r>
+      <w:r>
+        <w:t>plug-in</w:t>
+      </w:r>
+      <w:r>
+        <w:t xml:space="preserve"> </w:t>
       </w:r>
       <w:r>
         <w:t xml:space="preserve">VI </w:t>
@@ -3603,7 +4067,10 @@
         <w:t xml:space="preserve">the </w:t>
       </w:r>
       <w:r>
-        <w:t xml:space="preserve">plugin does not respond to </w:t>
+        <w:t>plug-in</w:t>
+      </w:r>
+      <w:r>
+        <w:t xml:space="preserve"> does not respond to </w:t>
       </w:r>
       <w:r>
         <w:t xml:space="preserve">interaction </w:t>
@@ -3632,7 +4099,10 @@
         <w:t xml:space="preserve">the </w:t>
       </w:r>
       <w:r>
-        <w:t>plugin and need to make changes to the source</w:t>
+        <w:t>plug-in</w:t>
+      </w:r>
+      <w:r>
+        <w:t xml:space="preserve"> and need to make changes to the source</w:t>
       </w:r>
       <w:r>
         <w:t xml:space="preserve"> code</w:t>
@@ -3656,7 +4126,10 @@
         <w:t>, and redeploy</w:t>
       </w:r>
       <w:r>
-        <w:t xml:space="preserve"> the plugin</w:t>
+        <w:t xml:space="preserve"> the </w:t>
+      </w:r>
+      <w:r>
+        <w:t>plug-in</w:t>
       </w:r>
       <w:r>
         <w:t xml:space="preserve"> to InstrumentStudio</w:t>
@@ -3680,7 +4153,10 @@
         <w:t xml:space="preserve">the </w:t>
       </w:r>
       <w:r>
-        <w:t xml:space="preserve">plugin panel to ensure </w:t>
+        <w:t>plug-in</w:t>
+      </w:r>
+      <w:r>
+        <w:t xml:space="preserve"> panel to ensure </w:t>
       </w:r>
       <w:r>
         <w:t>all</w:t>
@@ -3698,7 +4174,13 @@
         <w:t>the</w:t>
       </w:r>
       <w:r>
-        <w:t xml:space="preserve"> plugin panel </w:t>
+        <w:t xml:space="preserve"> </w:t>
+      </w:r>
+      <w:r>
+        <w:t>plug-in</w:t>
+      </w:r>
+      <w:r>
+        <w:t xml:space="preserve"> panel </w:t>
       </w:r>
       <w:r>
         <w:t xml:space="preserve">that you create </w:t>
@@ -3718,7 +4200,13 @@
         <w:t xml:space="preserve">To shorten the test/debug/fix cycle, there are a couple of </w:t>
       </w:r>
       <w:r>
-        <w:t xml:space="preserve">techniques plugin authors can </w:t>
+        <w:t xml:space="preserve">techniques </w:t>
+      </w:r>
+      <w:r>
+        <w:t>plug-in</w:t>
+      </w:r>
+      <w:r>
+        <w:t xml:space="preserve"> authors can </w:t>
       </w:r>
       <w:r>
         <w:t>utilize</w:t>
@@ -3739,10 +4227,28 @@
         <w:t>redeploy</w:t>
       </w:r>
       <w:r>
-        <w:t>ing the plugin to the plugin directory of InstrumentStudio</w:t>
-      </w:r>
-      <w:r>
-        <w:t xml:space="preserve"> after each build of the plugin in LabVIEW.  This can be </w:t>
+        <w:t xml:space="preserve">ing the </w:t>
+      </w:r>
+      <w:r>
+        <w:t>plug-in</w:t>
+      </w:r>
+      <w:r>
+        <w:t xml:space="preserve"> to the </w:t>
+      </w:r>
+      <w:r>
+        <w:t>plug-in</w:t>
+      </w:r>
+      <w:r>
+        <w:t xml:space="preserve"> directory of InstrumentStudio</w:t>
+      </w:r>
+      <w:r>
+        <w:t xml:space="preserve"> after each build of the </w:t>
+      </w:r>
+      <w:r>
+        <w:t>plug-in</w:t>
+      </w:r>
+      <w:r>
+        <w:t xml:space="preserve"> in LabVIEW.  This can be </w:t>
       </w:r>
       <w:r>
         <w:t>accomplished</w:t>
@@ -3754,20 +4260,7 @@
         <w:t xml:space="preserve">by </w:t>
       </w:r>
       <w:r>
-        <w:t xml:space="preserve">creating a </w:t>
-      </w:r>
-      <w:proofErr w:type="gramStart"/>
-      <w:r>
-        <w:t>debug .</w:t>
-      </w:r>
-      <w:proofErr w:type="spellStart"/>
-      <w:r>
-        <w:t>gplugindata</w:t>
-      </w:r>
-      <w:proofErr w:type="spellEnd"/>
-      <w:proofErr w:type="gramEnd"/>
-      <w:r>
-        <w:t xml:space="preserve"> </w:t>
+        <w:t xml:space="preserve">creating a debug .gplugindata </w:t>
       </w:r>
       <w:r>
         <w:t xml:space="preserve">file </w:t>
@@ -3775,22 +4268,18 @@
       <w:r>
         <w:t xml:space="preserve">with a debug </w:t>
       </w:r>
-      <w:proofErr w:type="spellStart"/>
-      <w:r>
-        <w:t>PluginData</w:t>
-      </w:r>
-      <w:proofErr w:type="spellEnd"/>
-      <w:r>
-        <w:t xml:space="preserve"> entry </w:t>
+      <w:r>
+        <w:t>Plugin</w:t>
+      </w:r>
+      <w:r>
+        <w:t xml:space="preserve">Data entry </w:t>
       </w:r>
       <w:r>
         <w:t xml:space="preserve">where </w:t>
       </w:r>
-      <w:proofErr w:type="spellStart"/>
       <w:r>
         <w:t>VIPath</w:t>
       </w:r>
-      <w:proofErr w:type="spellEnd"/>
       <w:r>
         <w:t xml:space="preserve"> </w:t>
       </w:r>
@@ -3804,15 +4293,7 @@
         <w:t xml:space="preserve"> rather than a relative path </w:t>
       </w:r>
       <w:r>
-        <w:t>from the .</w:t>
-      </w:r>
-      <w:proofErr w:type="spellStart"/>
-      <w:r>
-        <w:t>gplugindata</w:t>
-      </w:r>
-      <w:proofErr w:type="spellEnd"/>
-      <w:r>
-        <w:t xml:space="preserve"> file.  </w:t>
+        <w:t xml:space="preserve">from the .gplugindata file.  </w:t>
       </w:r>
       <w:r>
         <w:t xml:space="preserve">As </w:t>
@@ -3839,15 +4320,34 @@
         <w:t xml:space="preserve">never for a </w:t>
       </w:r>
       <w:r>
-        <w:t>release plugin.</w:t>
+        <w:t xml:space="preserve">release </w:t>
+      </w:r>
+      <w:r>
+        <w:t>plug-in</w:t>
+      </w:r>
+      <w:r>
+        <w:t>.</w:t>
       </w:r>
     </w:p>
     <w:p>
       <w:r>
+        <w:lastRenderedPageBreak/>
         <w:t xml:space="preserve">If the </w:t>
       </w:r>
       <w:r>
-        <w:t xml:space="preserve">time it takes to build a plugin is longer than desired, you can also attempt to run the plugin </w:t>
+        <w:t xml:space="preserve">time it takes to build a </w:t>
+      </w:r>
+      <w:r>
+        <w:t>plug-in</w:t>
+      </w:r>
+      <w:r>
+        <w:t xml:space="preserve"> is longer than desired, you can also attempt to run the </w:t>
+      </w:r>
+      <w:r>
+        <w:t>plug-in</w:t>
+      </w:r>
+      <w:r>
+        <w:t xml:space="preserve"> </w:t>
       </w:r>
       <w:r>
         <w:t xml:space="preserve">directly </w:t>
@@ -3880,7 +4380,7 @@
         <w:t xml:space="preserve"> the </w:t>
       </w:r>
       <w:r>
-        <w:t>plugin</w:t>
+        <w:t>plug-in</w:t>
       </w:r>
       <w:r>
         <w:t xml:space="preserve">.  </w:t>
@@ -3889,7 +4389,15 @@
         <w:t xml:space="preserve">Because of this, </w:t>
       </w:r>
       <w:r>
-        <w:t xml:space="preserve">the effort to get this working may not be worth it unless there is a significant time savings between </w:t>
+        <w:t xml:space="preserve">the effort to get this working may not be worth it unless there is </w:t>
+      </w:r>
+      <w:proofErr w:type="gramStart"/>
+      <w:r>
+        <w:t>a significant</w:t>
+      </w:r>
+      <w:proofErr w:type="gramEnd"/>
+      <w:r>
+        <w:t xml:space="preserve"> time savings between </w:t>
       </w:r>
       <w:r>
         <w:t xml:space="preserve">debug </w:t>
@@ -3901,15 +4409,7 @@
         <w:t xml:space="preserve">To run from source, simply use the same technique described previously </w:t>
       </w:r>
       <w:r>
-        <w:t xml:space="preserve">and update the </w:t>
-      </w:r>
-      <w:proofErr w:type="spellStart"/>
-      <w:r>
-        <w:t>VIPath</w:t>
-      </w:r>
-      <w:proofErr w:type="spellEnd"/>
-      <w:r>
-        <w:t xml:space="preserve"> to contain an absolute path to </w:t>
+        <w:t xml:space="preserve">and update the VIPath to contain an absolute path to </w:t>
       </w:r>
       <w:r>
         <w:t xml:space="preserve">the VI in the source directory rather than the build output directory.  </w:t>
@@ -3944,7 +4444,10 @@
         <w:t xml:space="preserve">the </w:t>
       </w:r>
       <w:r>
-        <w:t>plugin or any of its dependencies</w:t>
+        <w:t>plug-in</w:t>
+      </w:r>
+      <w:r>
+        <w:t xml:space="preserve"> or any of its dependencies</w:t>
       </w:r>
       <w:r>
         <w:t xml:space="preserve"> use</w:t>
@@ -3986,7 +4489,13 @@
         <w:t>the</w:t>
       </w:r>
       <w:r>
-        <w:t xml:space="preserve"> plugin will not be executable.  </w:t>
+        <w:t xml:space="preserve"> </w:t>
+      </w:r>
+      <w:r>
+        <w:t>plug-in</w:t>
+      </w:r>
+      <w:r>
+        <w:t xml:space="preserve"> will not be executable.  </w:t>
       </w:r>
       <w:r>
         <w:t xml:space="preserve">This </w:t>
@@ -4018,7 +4527,6 @@
     </w:p>
     <w:p>
       <w:r>
-        <w:lastRenderedPageBreak/>
         <w:t>M</w:t>
       </w:r>
       <w:r>
@@ -4079,7 +4587,10 @@
         <w:t>in the LabVIEW Runtime Engine, there is no</w:t>
       </w:r>
       <w:r>
-        <w:t xml:space="preserve"> way to resolve this symbolic path</w:t>
+        <w:t xml:space="preserve"> way to resolve this symbolic </w:t>
+      </w:r>
+      <w:r>
+        <w:t>path,</w:t>
       </w:r>
       <w:r>
         <w:t xml:space="preserve"> an</w:t>
@@ -4121,7 +4632,10 @@
         <w:t xml:space="preserve">under the Advanced Options of the </w:t>
       </w:r>
       <w:r>
-        <w:t>Plugins preferences page</w:t>
+        <w:t>Plugin</w:t>
+      </w:r>
+      <w:r>
+        <w:t>s preferences page</w:t>
       </w:r>
       <w:r>
         <w:t xml:space="preserve"> as shown below.</w:t>
@@ -4139,7 +4653,7 @@
           <w:noProof/>
         </w:rPr>
         <w:drawing>
-          <wp:inline distT="0" distB="0" distL="0" distR="0" wp14:anchorId="15F5217B" wp14:editId="35ECCE9A">
+          <wp:inline distT="0" distB="0" distL="0" distR="0" wp14:anchorId="15F5217B" wp14:editId="1CA73559">
             <wp:extent cx="3657600" cy="2084832"/>
             <wp:effectExtent l="0" t="0" r="0" b="0"/>
             <wp:docPr id="11" name="Picture 11"/>
@@ -4154,7 +4668,7 @@
                     <pic:cNvPicPr/>
                   </pic:nvPicPr>
                   <pic:blipFill>
-                    <a:blip r:embed="rId17" cstate="print">
+                    <a:blip r:embed="rId19" cstate="print">
                       <a:extLst>
                         <a:ext uri="{28A0092B-C50C-407E-A947-70E740481C1C}">
                           <a14:useLocalDpi xmlns:a14="http://schemas.microsoft.com/office/drawing/2010/main" val="0"/>
@@ -4192,10 +4706,19 @@
         <w:t xml:space="preserve">e LabVIEW Runtime Engine which is being used by Instrument Studio.  </w:t>
       </w:r>
       <w:r>
-        <w:t xml:space="preserve">This option is only intended to be used by plugin authors during </w:t>
-      </w:r>
-      <w:r>
-        <w:t xml:space="preserve">plugin </w:t>
+        <w:t xml:space="preserve">This option is only intended to be used by </w:t>
+      </w:r>
+      <w:r>
+        <w:t>plug-in</w:t>
+      </w:r>
+      <w:r>
+        <w:t xml:space="preserve"> authors during </w:t>
+      </w:r>
+      <w:r>
+        <w:t>plug-in</w:t>
+      </w:r>
+      <w:r>
+        <w:t xml:space="preserve"> </w:t>
       </w:r>
       <w:r>
         <w:t>development</w:t>
@@ -4210,7 +4733,13 @@
         <w:t xml:space="preserve"> be relied upon for release</w:t>
       </w:r>
       <w:r>
-        <w:t>d plugins</w:t>
+        <w:t xml:space="preserve">d </w:t>
+      </w:r>
+      <w:r>
+        <w:t>plug-in</w:t>
+      </w:r>
+      <w:r>
+        <w:t>s</w:t>
       </w:r>
       <w:r>
         <w:t xml:space="preserve">.  Use this option with care as it can mask </w:t>
@@ -4222,7 +4751,15 @@
         <w:t xml:space="preserve">issues </w:t>
       </w:r>
       <w:r>
-        <w:t xml:space="preserve">in your build specification / installer </w:t>
+        <w:t xml:space="preserve">in </w:t>
+      </w:r>
+      <w:proofErr w:type="gramStart"/>
+      <w:r>
+        <w:t>your build</w:t>
+      </w:r>
+      <w:proofErr w:type="gramEnd"/>
+      <w:r>
+        <w:t xml:space="preserve"> specification / installer </w:t>
       </w:r>
       <w:r>
         <w:t xml:space="preserve">due to </w:t>
@@ -4260,6 +4797,7 @@
     </w:p>
     <w:p>
       <w:r>
+        <w:lastRenderedPageBreak/>
         <w:t>If you resolve all</w:t>
       </w:r>
       <w:r>
@@ -4281,15 +4819,7 @@
         <w:t>shared libraries</w:t>
       </w:r>
       <w:r>
-        <w:t xml:space="preserve"> (i.e., </w:t>
-      </w:r>
-      <w:proofErr w:type="spellStart"/>
-      <w:r>
-        <w:t>dlls</w:t>
-      </w:r>
-      <w:proofErr w:type="spellEnd"/>
-      <w:r>
-        <w:t>).</w:t>
+        <w:t xml:space="preserve"> (i.e., dlls).</w:t>
       </w:r>
       <w:r>
         <w:t xml:space="preserve">  </w:t>
@@ -4301,31 +4831,10 @@
         <w:t xml:space="preserve">the </w:t>
       </w:r>
       <w:r>
-        <w:t xml:space="preserve">target </w:t>
-      </w:r>
-      <w:proofErr w:type="spellStart"/>
-      <w:r>
-        <w:t>dll</w:t>
-      </w:r>
-      <w:proofErr w:type="spellEnd"/>
-      <w:r>
-        <w:t xml:space="preserve"> of a Call Library Node depends on whether the </w:t>
-      </w:r>
-      <w:proofErr w:type="spellStart"/>
-      <w:r>
-        <w:t>dll</w:t>
-      </w:r>
-      <w:proofErr w:type="spellEnd"/>
-      <w:r>
-        <w:t xml:space="preserve"> is specified by path or name.  If the </w:t>
-      </w:r>
-      <w:proofErr w:type="spellStart"/>
-      <w:r>
-        <w:t>dll</w:t>
-      </w:r>
-      <w:proofErr w:type="spellEnd"/>
-      <w:r>
-        <w:t xml:space="preserve"> is specified by name, then the search </w:t>
+        <w:t>target dll of a Call Library Node depends on whether the dll</w:t>
+      </w:r>
+      <w:r>
+        <w:t xml:space="preserve"> is specified by path or name.  If the dll is specified by name, then the search </w:t>
       </w:r>
       <w:r>
         <w:t xml:space="preserve">algorithm used by the operating system comes into play in addition to </w:t>
@@ -4343,15 +4852,7 @@
         <w:t>when running in the LabVIEW IDE vs. the LabVIEW Runtime Engine</w:t>
       </w:r>
       <w:r>
-        <w:t xml:space="preserve">, it is possible the </w:t>
-      </w:r>
-      <w:proofErr w:type="spellStart"/>
-      <w:r>
-        <w:t>dll</w:t>
-      </w:r>
-      <w:proofErr w:type="spellEnd"/>
-      <w:r>
-        <w:t xml:space="preserve"> will be found in one </w:t>
+        <w:t xml:space="preserve">, it is possible the dll will be found in one </w:t>
       </w:r>
       <w:r>
         <w:t xml:space="preserve">case but not the other.  </w:t>
@@ -4360,15 +4861,7 @@
         <w:t xml:space="preserve">To resolve missing library errors, you will likely need to </w:t>
       </w:r>
       <w:r>
-        <w:t xml:space="preserve">either create multiple copies of the </w:t>
-      </w:r>
-      <w:proofErr w:type="spellStart"/>
-      <w:r>
-        <w:t>dll</w:t>
-      </w:r>
-      <w:proofErr w:type="spellEnd"/>
-      <w:r>
-        <w:t xml:space="preserve"> on disk for the various deployment scenarios, </w:t>
+        <w:t xml:space="preserve">either create multiple copies of the dll on disk for the various deployment scenarios, </w:t>
       </w:r>
       <w:r>
         <w:t xml:space="preserve">update </w:t>
@@ -4395,7 +4888,7 @@
         <w:t xml:space="preserve">Release </w:t>
       </w:r>
       <w:r>
-        <w:t>Plugin</w:t>
+        <w:t>Plug-In</w:t>
       </w:r>
       <w:r>
         <w:t>s</w:t>
@@ -4407,7 +4900,13 @@
     </w:p>
     <w:p>
       <w:r>
-        <w:t xml:space="preserve">Release plugins deployed to InstrumentStudio should </w:t>
+        <w:t xml:space="preserve">Release </w:t>
+      </w:r>
+      <w:r>
+        <w:t>plug-in</w:t>
+      </w:r>
+      <w:r>
+        <w:t xml:space="preserve">s deployed to InstrumentStudio should </w:t>
       </w:r>
       <w:r>
         <w:t xml:space="preserve">always </w:t>
@@ -4452,151 +4951,18 @@
         <w:t xml:space="preserve">uild </w:t>
       </w:r>
       <w:r>
-        <w:t xml:space="preserve">Specification in LabVIEW.  </w:t>
-      </w:r>
-      <w:r>
-        <w:t xml:space="preserve">Regardless of the </w:t>
-      </w:r>
-      <w:r>
-        <w:t xml:space="preserve">type of build specification chosen, </w:t>
-      </w:r>
-      <w:r>
-        <w:t xml:space="preserve">do </w:t>
-      </w:r>
-      <w:r>
-        <w:t xml:space="preserve">not include </w:t>
-      </w:r>
-      <w:r>
-        <w:t xml:space="preserve">the NationalInstruments.VIHost.Interop.dll as part of </w:t>
-      </w:r>
-      <w:r>
-        <w:t xml:space="preserve">the plugin </w:t>
-      </w:r>
-      <w:r>
-        <w:t>build</w:t>
-      </w:r>
-      <w:r>
-        <w:t>.</w:t>
-      </w:r>
-      <w:r>
-        <w:t xml:space="preserve"> </w:t>
-      </w:r>
-      <w:r>
-        <w:t xml:space="preserve"> T</w:t>
-      </w:r>
-      <w:r>
-        <w:t xml:space="preserve">his file </w:t>
-      </w:r>
-      <w:r>
-        <w:t xml:space="preserve">is </w:t>
-      </w:r>
-      <w:r>
-        <w:t>installed by InstrumentStudio</w:t>
-      </w:r>
-      <w:r>
-        <w:t xml:space="preserve"> and needs to match the version that is expected by </w:t>
-      </w:r>
-      <w:r>
-        <w:t xml:space="preserve">the </w:t>
-      </w:r>
-      <w:r>
-        <w:lastRenderedPageBreak/>
-        <w:t>installed</w:t>
-      </w:r>
-      <w:r>
-        <w:t xml:space="preserve"> version of InstrumentStudio.  </w:t>
-      </w:r>
-      <w:r>
-        <w:t xml:space="preserve">To determine if this </w:t>
-      </w:r>
-      <w:proofErr w:type="spellStart"/>
-      <w:r>
-        <w:t>dll</w:t>
-      </w:r>
-      <w:proofErr w:type="spellEnd"/>
-      <w:r>
-        <w:t xml:space="preserve"> is being copied as part of the build, </w:t>
-      </w:r>
-      <w:r>
-        <w:t xml:space="preserve">select the Preview category in the build specification and generate a preview of the build.  </w:t>
-      </w:r>
-      <w:r>
-        <w:t xml:space="preserve">If the </w:t>
-      </w:r>
-      <w:proofErr w:type="spellStart"/>
-      <w:r>
-        <w:t>dll</w:t>
-      </w:r>
-      <w:proofErr w:type="spellEnd"/>
-      <w:r>
-        <w:t xml:space="preserve"> is being copied, the simplest way to remove it is to </w:t>
-      </w:r>
-      <w:r>
-        <w:t xml:space="preserve">use the Additional Exclusions category of the build specification to exclude </w:t>
-      </w:r>
-      <w:r>
-        <w:t xml:space="preserve">dependent shared libraries.  If the plugin </w:t>
-      </w:r>
-      <w:r>
-        <w:t>has</w:t>
-      </w:r>
-      <w:r>
-        <w:t xml:space="preserve"> other </w:t>
-      </w:r>
-      <w:r>
-        <w:t>shared librar</w:t>
-      </w:r>
-      <w:r>
-        <w:t xml:space="preserve">y </w:t>
-      </w:r>
-      <w:r>
-        <w:t>dependencies that need to be copied into the output</w:t>
-      </w:r>
-      <w:r>
-        <w:t xml:space="preserve">, you </w:t>
-      </w:r>
-      <w:r>
-        <w:t xml:space="preserve">may </w:t>
-      </w:r>
-      <w:r>
-        <w:t xml:space="preserve">instead </w:t>
-      </w:r>
-      <w:r>
-        <w:t xml:space="preserve">need to create a custom </w:t>
-      </w:r>
-      <w:r>
-        <w:t xml:space="preserve">post build action </w:t>
-      </w:r>
-      <w:r>
-        <w:t xml:space="preserve">so </w:t>
-      </w:r>
-      <w:r>
-        <w:t xml:space="preserve">the </w:t>
-      </w:r>
-      <w:proofErr w:type="spellStart"/>
-      <w:r>
-        <w:t>dll</w:t>
-      </w:r>
-      <w:proofErr w:type="spellEnd"/>
-      <w:r>
-        <w:t xml:space="preserve"> </w:t>
-      </w:r>
-      <w:r>
-        <w:t xml:space="preserve">is removed </w:t>
-      </w:r>
-      <w:r>
-        <w:t xml:space="preserve">from the </w:t>
-      </w:r>
-      <w:r>
-        <w:t xml:space="preserve">final </w:t>
-      </w:r>
-      <w:r>
-        <w:t>build output.</w:t>
+        <w:t>Specification in LabVIEW.</w:t>
       </w:r>
     </w:p>
     <w:p>
       <w:r>
-        <w:t xml:space="preserve">For most plugins, it is </w:t>
+        <w:t xml:space="preserve">For most </w:t>
+      </w:r>
+      <w:r>
+        <w:t>plug-in</w:t>
+      </w:r>
+      <w:r>
+        <w:t xml:space="preserve">s, it is </w:t>
       </w:r>
       <w:r>
         <w:t>preferable</w:t>
@@ -4626,15 +4992,7 @@
         <w:t>Packed libraries are also beneficial in that any source dependencies built into the librar</w:t>
       </w:r>
       <w:r>
-        <w:t xml:space="preserve">y are also </w:t>
-      </w:r>
-      <w:proofErr w:type="spellStart"/>
-      <w:r>
-        <w:t>namespaced</w:t>
-      </w:r>
-      <w:proofErr w:type="spellEnd"/>
-      <w:r>
-        <w:t xml:space="preserve"> by the library name.  This </w:t>
+        <w:t xml:space="preserve">y are also namespaced by the library name.  This </w:t>
       </w:r>
       <w:r>
         <w:t xml:space="preserve">provides further isolation and </w:t>
@@ -4643,7 +5001,13 @@
         <w:t xml:space="preserve">makes it easier </w:t>
       </w:r>
       <w:r>
-        <w:t xml:space="preserve">to have multiple plugins running in the same application context that were built against different versions of the same source.  </w:t>
+        <w:t xml:space="preserve">to have multiple </w:t>
+      </w:r>
+      <w:r>
+        <w:t>plug-in</w:t>
+      </w:r>
+      <w:r>
+        <w:t xml:space="preserve">s running in the same application context that were built against different versions of the same source.  </w:t>
       </w:r>
       <w:r>
         <w:t xml:space="preserve">When setting up a </w:t>
@@ -4670,19 +5034,37 @@
         <w:t xml:space="preserve">load this packed library – This option should always be enabled.  InstrumentStudio only supports </w:t>
       </w:r>
       <w:r>
-        <w:t>loading of plugins using a single version of the LabVIEW Runtime Engine.</w:t>
+        <w:t xml:space="preserve">loading of </w:t>
+      </w:r>
+      <w:r>
+        <w:t>plug-in</w:t>
+      </w:r>
+      <w:r>
+        <w:t>s using a single version of the LabVIEW Runtime Engine.</w:t>
       </w:r>
       <w:r>
         <w:t xml:space="preserve">  If this option is not checked</w:t>
       </w:r>
       <w:r>
-        <w:t>, the plugin will fail to load if Inst</w:t>
+        <w:t xml:space="preserve">, the </w:t>
+      </w:r>
+      <w:r>
+        <w:t>plug-in</w:t>
+      </w:r>
+      <w:r>
+        <w:t xml:space="preserve"> will fail to load if Inst</w:t>
       </w:r>
       <w:r>
         <w:t xml:space="preserve">rumentStudio uses a different version of the runtime engine than </w:t>
       </w:r>
       <w:r>
-        <w:t xml:space="preserve">the version the plugin was built against.  </w:t>
+        <w:t xml:space="preserve">the version the </w:t>
+      </w:r>
+      <w:r>
+        <w:t>plug-in</w:t>
+      </w:r>
+      <w:r>
+        <w:t xml:space="preserve"> was built against.  </w:t>
       </w:r>
       <w:r>
         <w:t>If multiple versions of the LabVIEW Runtime Engine are installed on the machine, InstrumentStudio will use the newest version.</w:t>
@@ -4706,7 +5088,10 @@
         <w:t xml:space="preserve"> – This option should typically be disabled.</w:t>
       </w:r>
       <w:r>
-        <w:t xml:space="preserve">  If this option is enabled, then any packed libraries used by the plugin</w:t>
+        <w:t xml:space="preserve">  If this option is enabled, then any packed libraries used by the </w:t>
+      </w:r>
+      <w:r>
+        <w:t>plug-in</w:t>
       </w:r>
       <w:r>
         <w:t xml:space="preserve"> </w:t>
@@ -4742,10 +5127,22 @@
         <w:t xml:space="preserve"> </w:t>
       </w:r>
       <w:r>
-        <w:t xml:space="preserve">This setting will be plugin dependent.  </w:t>
-      </w:r>
-      <w:r>
-        <w:t xml:space="preserve">If the plugin calls into </w:t>
+        <w:t xml:space="preserve">This setting will be </w:t>
+      </w:r>
+      <w:r>
+        <w:t>plug-in</w:t>
+      </w:r>
+      <w:r>
+        <w:t xml:space="preserve"> dependent.  </w:t>
+      </w:r>
+      <w:r>
+        <w:t xml:space="preserve">If the </w:t>
+      </w:r>
+      <w:r>
+        <w:t>plug-in</w:t>
+      </w:r>
+      <w:r>
+        <w:t xml:space="preserve"> calls into </w:t>
       </w:r>
       <w:r>
         <w:t xml:space="preserve">any shared library other than </w:t>
@@ -4799,7 +5196,10 @@
         <w:t xml:space="preserve"> is private</w:t>
       </w:r>
       <w:r>
-        <w:t xml:space="preserve"> to the plugin</w:t>
+        <w:t xml:space="preserve"> to the </w:t>
+      </w:r>
+      <w:r>
+        <w:t>plug-in</w:t>
       </w:r>
       <w:r>
         <w:t xml:space="preserve"> and not part of </w:t>
@@ -4823,7 +5223,13 @@
         <w:t xml:space="preserve">installed </w:t>
       </w:r>
       <w:r>
-        <w:t xml:space="preserve">by multiple plugins </w:t>
+        <w:t xml:space="preserve">by multiple </w:t>
+      </w:r>
+      <w:r>
+        <w:t>plug-in</w:t>
+      </w:r>
+      <w:r>
+        <w:t xml:space="preserve">s </w:t>
       </w:r>
       <w:r>
         <w:t>to different locations on disk.</w:t>
@@ -4841,7 +5247,13 @@
         <w:t>s</w:t>
       </w:r>
       <w:r>
-        <w:t xml:space="preserve"> the plugin </w:t>
+        <w:t xml:space="preserve"> the </w:t>
+      </w:r>
+      <w:r>
+        <w:t>plug-in</w:t>
+      </w:r>
+      <w:r>
+        <w:t xml:space="preserve"> </w:t>
       </w:r>
       <w:r>
         <w:t>uses the exact version it was built against rather than a</w:t>
@@ -4850,7 +5262,13 @@
         <w:t xml:space="preserve">nother </w:t>
       </w:r>
       <w:r>
-        <w:t>version installed by a different plugin.</w:t>
+        <w:t xml:space="preserve">version installed by a different </w:t>
+      </w:r>
+      <w:r>
+        <w:t>plug-in</w:t>
+      </w:r>
+      <w:r>
+        <w:t>.</w:t>
       </w:r>
     </w:p>
     <w:p>
@@ -4878,7 +5296,7 @@
                     <pic:cNvPicPr/>
                   </pic:nvPicPr>
                   <pic:blipFill>
-                    <a:blip r:embed="rId18">
+                    <a:blip r:embed="rId20">
                       <a:extLst>
                         <a:ext uri="{28A0092B-C50C-407E-A947-70E740481C1C}">
                           <a14:useLocalDpi xmlns:a14="http://schemas.microsoft.com/office/drawing/2010/main" val="0"/>
@@ -4929,7 +5347,7 @@
                     <pic:cNvPicPr/>
                   </pic:nvPicPr>
                   <pic:blipFill>
-                    <a:blip r:embed="rId19">
+                    <a:blip r:embed="rId21">
                       <a:extLst>
                         <a:ext uri="{28A0092B-C50C-407E-A947-70E740481C1C}">
                           <a14:useLocalDpi xmlns:a14="http://schemas.microsoft.com/office/drawing/2010/main" val="0"/>
@@ -4980,7 +5398,7 @@
                     <pic:cNvPicPr/>
                   </pic:nvPicPr>
                   <pic:blipFill>
-                    <a:blip r:embed="rId20">
+                    <a:blip r:embed="rId22">
                       <a:extLst>
                         <a:ext uri="{28A0092B-C50C-407E-A947-70E740481C1C}">
                           <a14:useLocalDpi xmlns:a14="http://schemas.microsoft.com/office/drawing/2010/main" val="0"/>
@@ -5012,7 +5430,15 @@
         <w:t xml:space="preserve">When </w:t>
       </w:r>
       <w:r>
-        <w:t>using a build specification for a source distribution</w:t>
+        <w:t xml:space="preserve">using a build specification for </w:t>
+      </w:r>
+      <w:proofErr w:type="gramStart"/>
+      <w:r>
+        <w:t>a source</w:t>
+      </w:r>
+      <w:proofErr w:type="gramEnd"/>
+      <w:r>
+        <w:t xml:space="preserve"> distribution</w:t>
       </w:r>
       <w:r>
         <w:t xml:space="preserve">, the same settings </w:t>
@@ -5040,70 +5466,78 @@
       </w:r>
       <w:r>
         <w:lastRenderedPageBreak/>
-        <w:t xml:space="preserve">implement the plugin </w:t>
+        <w:t xml:space="preserve">implement the </w:t>
+      </w:r>
+      <w:r>
+        <w:t>plug-in</w:t>
+      </w:r>
+      <w:r>
+        <w:t xml:space="preserve"> </w:t>
       </w:r>
       <w:r>
         <w:t>as they are loaded into memory.</w:t>
       </w:r>
       <w:r>
-        <w:t xml:space="preserve">  If the plugin </w:t>
+        <w:t xml:space="preserve">  If the </w:t>
+      </w:r>
+      <w:r>
+        <w:t>plug-in</w:t>
+      </w:r>
+      <w:r>
+        <w:t xml:space="preserve"> </w:t>
       </w:r>
       <w:r>
         <w:t>executes in a unique application context as spe</w:t>
       </w:r>
       <w:r>
-        <w:t xml:space="preserve">cified by </w:t>
+        <w:t xml:space="preserve">cified by its .gplugindata file, then </w:t>
+      </w:r>
+      <w:r>
+        <w:t>there is no possibility for name conflicts</w:t>
+      </w:r>
+      <w:r>
+        <w:t xml:space="preserve">.  </w:t>
+      </w:r>
+      <w:r>
+        <w:t>Therefore,</w:t>
+      </w:r>
+      <w:r>
+        <w:t xml:space="preserve"> it is recommended that </w:t>
+      </w:r>
+      <w:r>
+        <w:t>plug-in</w:t>
+      </w:r>
+      <w:r>
+        <w:t xml:space="preserve">s </w:t>
+      </w:r>
+      <w:r>
+        <w:t>execute in</w:t>
+      </w:r>
+      <w:r>
+        <w:t xml:space="preserve"> unique application contexts whenever possible.  </w:t>
+      </w:r>
+      <w:r>
+        <w:t xml:space="preserve">Otherwise, the </w:t>
+      </w:r>
+      <w:r>
+        <w:t>plug-in</w:t>
+      </w:r>
+      <w:r>
+        <w:t xml:space="preserve"> should </w:t>
+      </w:r>
+      <w:r>
+        <w:t xml:space="preserve">organize </w:t>
+      </w:r>
+      <w:r>
+        <w:t xml:space="preserve">its source VIs into </w:t>
       </w:r>
       <w:proofErr w:type="gramStart"/>
       <w:r>
-        <w:t>its .</w:t>
-      </w:r>
-      <w:proofErr w:type="spellStart"/>
-      <w:r>
-        <w:t>gplugindata</w:t>
-      </w:r>
-      <w:proofErr w:type="spellEnd"/>
+        <w:t>libraries (.</w:t>
+      </w:r>
       <w:proofErr w:type="gramEnd"/>
       <w:r>
-        <w:t xml:space="preserve"> file, then </w:t>
-      </w:r>
-      <w:r>
-        <w:t>there is no possibility for name conflicts</w:t>
-      </w:r>
-      <w:r>
-        <w:t xml:space="preserve">.  </w:t>
-      </w:r>
-      <w:r>
-        <w:t>Therefore,</w:t>
-      </w:r>
-      <w:r>
-        <w:t xml:space="preserve"> it is recommended that </w:t>
-      </w:r>
-      <w:r>
-        <w:t xml:space="preserve">plugins </w:t>
-      </w:r>
-      <w:r>
-        <w:t>execute in</w:t>
-      </w:r>
-      <w:r>
-        <w:t xml:space="preserve"> unique application contexts whenever possible.  </w:t>
-      </w:r>
-      <w:r>
-        <w:t xml:space="preserve">Otherwise, the plugin should </w:t>
-      </w:r>
-      <w:r>
-        <w:t xml:space="preserve">organize </w:t>
-      </w:r>
-      <w:r>
-        <w:t xml:space="preserve">its source VIs into libraries </w:t>
-      </w:r>
-      <w:proofErr w:type="gramStart"/>
-      <w:r>
-        <w:t>(.lvlib</w:t>
-      </w:r>
-      <w:proofErr w:type="gramEnd"/>
-      <w:r>
-        <w:t xml:space="preserve"> files)</w:t>
+        <w:t>lvlib files)</w:t>
       </w:r>
       <w:r>
         <w:t xml:space="preserve"> to help ensure there are no</w:t>
@@ -5141,59 +5575,37 @@
         <w:t xml:space="preserve">code needed to run the </w:t>
       </w:r>
       <w:r>
-        <w:t xml:space="preserve">plugin, you will also need to </w:t>
+        <w:t>plug-in</w:t>
+      </w:r>
+      <w:r>
+        <w:t xml:space="preserve">, you will also need to </w:t>
       </w:r>
       <w:r>
         <w:t>include</w:t>
       </w:r>
       <w:r>
-        <w:t xml:space="preserve"> </w:t>
-      </w:r>
-      <w:proofErr w:type="gramStart"/>
-      <w:r>
-        <w:t>the .</w:t>
-      </w:r>
-      <w:proofErr w:type="spellStart"/>
-      <w:r>
-        <w:t>gplugindata</w:t>
-      </w:r>
-      <w:proofErr w:type="spellEnd"/>
-      <w:proofErr w:type="gramEnd"/>
-      <w:r>
-        <w:t xml:space="preserve"> file </w:t>
+        <w:t xml:space="preserve"> the .gplugindata file </w:t>
       </w:r>
       <w:r>
         <w:t xml:space="preserve">as part of the build.  </w:t>
       </w:r>
-      <w:proofErr w:type="gramStart"/>
-      <w:r>
-        <w:t>The .</w:t>
-      </w:r>
-      <w:proofErr w:type="spellStart"/>
-      <w:r>
-        <w:t>gplugindata</w:t>
-      </w:r>
-      <w:proofErr w:type="spellEnd"/>
-      <w:proofErr w:type="gramEnd"/>
-      <w:r>
-        <w:t xml:space="preserve"> file should be copied to the bui</w:t>
+      <w:r>
+        <w:t>The .gplugindata file should be copied to the bui</w:t>
       </w:r>
       <w:r>
         <w:t xml:space="preserve">ld output </w:t>
       </w:r>
       <w:r>
-        <w:t xml:space="preserve">so that the relative path to the plugin specified </w:t>
-      </w:r>
-      <w:r>
-        <w:t>in the .</w:t>
-      </w:r>
-      <w:proofErr w:type="spellStart"/>
-      <w:r>
-        <w:t>gplugindata</w:t>
-      </w:r>
-      <w:proofErr w:type="spellEnd"/>
-      <w:r>
-        <w:t xml:space="preserve"> </w:t>
+        <w:t xml:space="preserve">so that the relative path to the </w:t>
+      </w:r>
+      <w:r>
+        <w:t>plug-in</w:t>
+      </w:r>
+      <w:r>
+        <w:t xml:space="preserve"> specified </w:t>
+      </w:r>
+      <w:r>
+        <w:t xml:space="preserve">in the .gplugindata </w:t>
       </w:r>
       <w:r>
         <w:t>matches the directory structure produced by the build.</w:t>
@@ -5202,34 +5614,13 @@
         <w:t xml:space="preserve">  When using a packed library, the </w:t>
       </w:r>
       <w:r>
-        <w:t xml:space="preserve">path specified for </w:t>
-      </w:r>
-      <w:proofErr w:type="spellStart"/>
-      <w:r>
-        <w:t>VIPath</w:t>
-      </w:r>
-      <w:proofErr w:type="spellEnd"/>
-      <w:r>
-        <w:t xml:space="preserve"> </w:t>
-      </w:r>
-      <w:r>
-        <w:t xml:space="preserve">in </w:t>
-      </w:r>
-      <w:proofErr w:type="gramStart"/>
-      <w:r>
-        <w:t>the</w:t>
-      </w:r>
-      <w:r>
-        <w:t xml:space="preserve"> .</w:t>
-      </w:r>
-      <w:proofErr w:type="spellStart"/>
-      <w:r>
-        <w:t>gplugindata</w:t>
-      </w:r>
-      <w:proofErr w:type="spellEnd"/>
-      <w:proofErr w:type="gramEnd"/>
-      <w:r>
-        <w:t xml:space="preserve"> </w:t>
+        <w:t xml:space="preserve">path specified for VIPath </w:t>
+      </w:r>
+      <w:r>
+        <w:t>in the</w:t>
+      </w:r>
+      <w:r>
+        <w:t xml:space="preserve"> .gplugindata </w:t>
       </w:r>
       <w:r>
         <w:t xml:space="preserve">file </w:t>
@@ -5293,7 +5684,13 @@
         <w:t xml:space="preserve">  Absolute paths should never be used </w:t>
       </w:r>
       <w:r>
-        <w:t>for release plugins as they are not portable from one machine to another.</w:t>
+        <w:t xml:space="preserve">for release </w:t>
+      </w:r>
+      <w:r>
+        <w:t>plug-in</w:t>
+      </w:r>
+      <w:r>
+        <w:t>s as they are not portable from one machine to another.</w:t>
       </w:r>
     </w:p>
     <w:p>
@@ -5310,7 +5707,13 @@
         <w:t xml:space="preserve">n installer that will take the output of the build </w:t>
       </w:r>
       <w:r>
-        <w:t xml:space="preserve">specification and copy it to a plugin directory within InstrumentStudio.  </w:t>
+        <w:t xml:space="preserve">specification and copy it to a </w:t>
+      </w:r>
+      <w:r>
+        <w:t>plug-in</w:t>
+      </w:r>
+      <w:r>
+        <w:t xml:space="preserve"> directory within InstrumentStudio.  </w:t>
       </w:r>
       <w:r>
         <w:t>To accomplish this, y</w:t>
@@ -5328,7 +5731,15 @@
         <w:t xml:space="preserve">create an installer.  </w:t>
       </w:r>
       <w:r>
-        <w:t xml:space="preserve">As part of the installer, you should include </w:t>
+        <w:t xml:space="preserve">As part of the </w:t>
+      </w:r>
+      <w:proofErr w:type="gramStart"/>
+      <w:r>
+        <w:t>installer</w:t>
+      </w:r>
+      <w:proofErr w:type="gramEnd"/>
+      <w:r>
+        <w:t xml:space="preserve">, you should include </w:t>
       </w:r>
       <w:r>
         <w:t xml:space="preserve">installation of </w:t>
@@ -5340,7 +5751,10 @@
         <w:t xml:space="preserve">that is </w:t>
       </w:r>
       <w:r>
-        <w:t>required to run your plugin</w:t>
+        <w:t xml:space="preserve">required to run your </w:t>
+      </w:r>
+      <w:r>
+        <w:t>plug-in</w:t>
       </w:r>
       <w:r>
         <w:t xml:space="preserve">.  </w:t>
@@ -5373,7 +5787,10 @@
         <w:t>the</w:t>
       </w:r>
       <w:r>
-        <w:t xml:space="preserve"> plugin</w:t>
+        <w:t xml:space="preserve"> </w:t>
+      </w:r>
+      <w:r>
+        <w:t>plug-in</w:t>
       </w:r>
       <w:r>
         <w:t>.  Because of this,</w:t>
@@ -5385,7 +5802,16 @@
         <w:t xml:space="preserve">installer for the </w:t>
       </w:r>
       <w:r>
-        <w:t xml:space="preserve">plugin always include </w:t>
+        <w:t>plug-in</w:t>
+      </w:r>
+      <w:r>
+        <w:t xml:space="preserve"> always include</w:t>
+      </w:r>
+      <w:r>
+        <w:t>s</w:t>
+      </w:r>
+      <w:r>
+        <w:t xml:space="preserve"> </w:t>
       </w:r>
       <w:r>
         <w:t>the LabVIEW Runtime Engine</w:t>
@@ -5400,7 +5826,10 @@
       </w:pPr>
       <w:bookmarkStart w:id="5" w:name="_Toc1950026022"/>
       <w:r>
-        <w:t xml:space="preserve">Plugin </w:t>
+        <w:t>Plug-In</w:t>
+      </w:r>
+      <w:r>
+        <w:t xml:space="preserve"> </w:t>
       </w:r>
       <w:r>
         <w:t xml:space="preserve">Panel </w:t>
@@ -5445,7 +5874,13 @@
         <w:t xml:space="preserve"> </w:t>
       </w:r>
       <w:r>
-        <w:t>for plugin panels</w:t>
+        <w:t xml:space="preserve">for </w:t>
+      </w:r>
+      <w:r>
+        <w:t>plug-in</w:t>
+      </w:r>
+      <w:r>
+        <w:t xml:space="preserve"> panels</w:t>
       </w:r>
       <w:r>
         <w:t>.</w:t>
@@ -5472,7 +5907,10 @@
         <w:t xml:space="preserve">of the </w:t>
       </w:r>
       <w:r>
-        <w:t xml:space="preserve">plugin </w:t>
+        <w:t>plug-in</w:t>
+      </w:r>
+      <w:r>
+        <w:t xml:space="preserve"> </w:t>
       </w:r>
       <w:r>
         <w:t>panel is su</w:t>
@@ -5526,7 +5964,13 @@
         </w:numPr>
       </w:pPr>
       <w:r>
-        <w:t xml:space="preserve">Tabbing between controls on the plugin panel using the tab key only works </w:t>
+        <w:t xml:space="preserve">Tabbing between controls on the </w:t>
+      </w:r>
+      <w:r>
+        <w:t>plug-in</w:t>
+      </w:r>
+      <w:r>
+        <w:t xml:space="preserve"> panel using the tab key only works </w:t>
       </w:r>
       <w:r>
         <w:t xml:space="preserve">if one of the controls is active </w:t>
@@ -5556,7 +6000,10 @@
         <w:t xml:space="preserve"> between controls.  </w:t>
       </w:r>
       <w:r>
-        <w:t>However, if you just click the front panel of the plugin</w:t>
+        <w:t xml:space="preserve">However, if you just click the front panel of the </w:t>
+      </w:r>
+      <w:r>
+        <w:t>plug-in</w:t>
       </w:r>
       <w:r>
         <w:t xml:space="preserve"> and use the tab key, no </w:t>
@@ -5577,7 +6024,13 @@
         </w:numPr>
       </w:pPr>
       <w:r>
-        <w:t>If the plugin panel has focus</w:t>
+        <w:t xml:space="preserve">If the </w:t>
+      </w:r>
+      <w:r>
+        <w:t>plug-in</w:t>
+      </w:r>
+      <w:r>
+        <w:t xml:space="preserve"> panel has focus</w:t>
       </w:r>
       <w:r>
         <w:t xml:space="preserve"> </w:t>
@@ -5613,7 +6066,13 @@
         <w:t xml:space="preserve">document will not work.  </w:t>
       </w:r>
       <w:r>
-        <w:t>Similarly, if the plugin panel itself has visible scrollbars</w:t>
+        <w:t xml:space="preserve">Similarly, if the </w:t>
+      </w:r>
+      <w:r>
+        <w:t>plug-in</w:t>
+      </w:r>
+      <w:r>
+        <w:t xml:space="preserve"> panel itself has visible scrollbars</w:t>
       </w:r>
       <w:r>
         <w:t>,</w:t>
@@ -5634,10 +6093,22 @@
         </w:numPr>
       </w:pPr>
       <w:r>
-        <w:t xml:space="preserve">Using the mouse scroll wheel while hovering over the plugin panel will only scroll the contents </w:t>
-      </w:r>
-      <w:r>
-        <w:t xml:space="preserve">of the plugin vertically within the panel.  If the panel </w:t>
+        <w:t xml:space="preserve">Using the mouse scroll wheel while hovering over the </w:t>
+      </w:r>
+      <w:r>
+        <w:t>plug-in</w:t>
+      </w:r>
+      <w:r>
+        <w:t xml:space="preserve"> panel will only scroll the contents </w:t>
+      </w:r>
+      <w:r>
+        <w:t xml:space="preserve">of the </w:t>
+      </w:r>
+      <w:r>
+        <w:t>plug-in</w:t>
+      </w:r>
+      <w:r>
+        <w:t xml:space="preserve"> vertically within the panel.  If the panel </w:t>
       </w:r>
       <w:r>
         <w:t>does not</w:t>
@@ -5776,7 +6247,13 @@
         <w:t xml:space="preserve">modal dialogs </w:t>
       </w:r>
       <w:r>
-        <w:t>from the plugin is</w:t>
+        <w:t xml:space="preserve">from the </w:t>
+      </w:r>
+      <w:r>
+        <w:t>plug-in</w:t>
+      </w:r>
+      <w:r>
+        <w:t xml:space="preserve"> is</w:t>
       </w:r>
       <w:r>
         <w:t xml:space="preserve"> sup</w:t>
@@ -5821,7 +6298,10 @@
         <w:t xml:space="preserve"> floating </w:t>
       </w:r>
       <w:r>
-        <w:t xml:space="preserve">Plugin front </w:t>
+        <w:t xml:space="preserve">plug-in </w:t>
+      </w:r>
+      <w:r>
+        <w:t xml:space="preserve">front </w:t>
       </w:r>
       <w:r>
         <w:t xml:space="preserve">panels and InstrumentStudio will not work well </w:t>
@@ -5850,7 +6330,13 @@
     </w:p>
     <w:p>
       <w:r>
-        <w:t xml:space="preserve">When displaying a plugin panel within InstrumentStudio, </w:t>
+        <w:t xml:space="preserve">When displaying a </w:t>
+      </w:r>
+      <w:r>
+        <w:t>plug-in</w:t>
+      </w:r>
+      <w:r>
+        <w:t xml:space="preserve"> panel within InstrumentStudio, </w:t>
       </w:r>
       <w:r>
         <w:t xml:space="preserve">vertical and horizontal scrollbars will automatically </w:t>
@@ -5871,7 +6357,13 @@
         <w:t>anel</w:t>
       </w:r>
       <w:r>
-        <w:t xml:space="preserve"> of the plugin VI</w:t>
+        <w:t xml:space="preserve"> of the </w:t>
+      </w:r>
+      <w:r>
+        <w:t>plug-in</w:t>
+      </w:r>
+      <w:r>
+        <w:t xml:space="preserve"> VI</w:t>
       </w:r>
       <w:r>
         <w:t xml:space="preserve">.  </w:t>
@@ -5880,13 +6372,37 @@
         <w:t>If the space allocated</w:t>
       </w:r>
       <w:r>
-        <w:t xml:space="preserve"> to the plugin panel is smaller than the minimum size specified by the plugin VI, then scrollbars will become visible.  </w:t>
-      </w:r>
-      <w:r>
-        <w:t>If the space allocated to the plugin panel is larger than the minimum size specified</w:t>
-      </w:r>
-      <w:r>
-        <w:t xml:space="preserve"> by the plugin VI, then no scrollbars will be </w:t>
+        <w:t xml:space="preserve"> to the </w:t>
+      </w:r>
+      <w:r>
+        <w:t>plug-in</w:t>
+      </w:r>
+      <w:r>
+        <w:t xml:space="preserve"> panel is smaller than the minimum size specified by the </w:t>
+      </w:r>
+      <w:r>
+        <w:t>plug-in</w:t>
+      </w:r>
+      <w:r>
+        <w:t xml:space="preserve"> VI, then scrollbars will become visible.  </w:t>
+      </w:r>
+      <w:r>
+        <w:t xml:space="preserve">If the space allocated to the </w:t>
+      </w:r>
+      <w:r>
+        <w:t>plug-in</w:t>
+      </w:r>
+      <w:r>
+        <w:t xml:space="preserve"> panel is larger than the minimum size specified</w:t>
+      </w:r>
+      <w:r>
+        <w:t xml:space="preserve"> by the </w:t>
+      </w:r>
+      <w:r>
+        <w:t>plug-in</w:t>
+      </w:r>
+      <w:r>
+        <w:t xml:space="preserve"> VI, then no scrollbars will be </w:t>
       </w:r>
       <w:r>
         <w:t xml:space="preserve">visible </w:t>
@@ -5907,10 +6423,22 @@
         <w:t xml:space="preserve">  Because of this, i</w:t>
       </w:r>
       <w:r>
-        <w:t xml:space="preserve">t is recommended that plugins always assign a minimum size </w:t>
-      </w:r>
-      <w:r>
-        <w:t xml:space="preserve">for the plugin VI and test with a variety of layouts to ensure </w:t>
+        <w:t xml:space="preserve">t is recommended that </w:t>
+      </w:r>
+      <w:r>
+        <w:t>plug-in</w:t>
+      </w:r>
+      <w:r>
+        <w:t xml:space="preserve">s always assign a minimum size </w:t>
+      </w:r>
+      <w:r>
+        <w:t xml:space="preserve">for the </w:t>
+      </w:r>
+      <w:r>
+        <w:t>plug-in</w:t>
+      </w:r>
+      <w:r>
+        <w:t xml:space="preserve"> VI and test with a variety of layouts to ensure </w:t>
       </w:r>
       <w:r>
         <w:t xml:space="preserve">the appearance of the panel </w:t>
@@ -5958,7 +6486,7 @@
                     <pic:cNvPicPr/>
                   </pic:nvPicPr>
                   <pic:blipFill>
-                    <a:blip r:embed="rId21">
+                    <a:blip r:embed="rId23">
                       <a:extLst>
                         <a:ext uri="{28A0092B-C50C-407E-A947-70E740481C1C}">
                           <a14:useLocalDpi xmlns:a14="http://schemas.microsoft.com/office/drawing/2010/main" val="0"/>
@@ -5990,7 +6518,13 @@
         <w:t xml:space="preserve">Unless the front panel </w:t>
       </w:r>
       <w:r>
-        <w:t xml:space="preserve">of the plugin </w:t>
+        <w:t xml:space="preserve">of the </w:t>
+      </w:r>
+      <w:r>
+        <w:t>plug-in</w:t>
+      </w:r>
+      <w:r>
+        <w:t xml:space="preserve"> </w:t>
       </w:r>
       <w:r>
         <w:t xml:space="preserve">is specifically designed </w:t>
@@ -6002,7 +6536,13 @@
         <w:t>be scrolled</w:t>
       </w:r>
       <w:r>
-        <w:t>, plugin VIs should also specifically disable</w:t>
+        <w:t xml:space="preserve">, </w:t>
+      </w:r>
+      <w:r>
+        <w:t>plug-in</w:t>
+      </w:r>
+      <w:r>
+        <w:t xml:space="preserve"> VIs should also specifically disable</w:t>
       </w:r>
       <w:r>
         <w:t xml:space="preserve"> </w:t>
@@ -6011,7 +6551,7 @@
         <w:t xml:space="preserve">run time </w:t>
       </w:r>
       <w:r>
-        <w:t>scrollbars on the front panel.  This is can also be done from</w:t>
+        <w:t>scrollbars on the front panel.  This can also be done from</w:t>
       </w:r>
       <w:r>
         <w:t xml:space="preserve"> the VI properties dialog as shown below.</w:t>
@@ -6042,7 +6582,7 @@
                     <pic:cNvPicPr/>
                   </pic:nvPicPr>
                   <pic:blipFill>
-                    <a:blip r:embed="rId22">
+                    <a:blip r:embed="rId24">
                       <a:extLst>
                         <a:ext uri="{28A0092B-C50C-407E-A947-70E740481C1C}">
                           <a14:useLocalDpi xmlns:a14="http://schemas.microsoft.com/office/drawing/2010/main" val="0"/>
@@ -6093,7 +6633,7 @@
                     <pic:cNvPicPr/>
                   </pic:nvPicPr>
                   <pic:blipFill>
-                    <a:blip r:embed="rId23">
+                    <a:blip r:embed="rId25">
                       <a:extLst>
                         <a:ext uri="{28A0092B-C50C-407E-A947-70E740481C1C}">
                           <a14:useLocalDpi xmlns:a14="http://schemas.microsoft.com/office/drawing/2010/main" val="0"/>
@@ -6142,7 +6682,13 @@
     </w:p>
     <w:p>
       <w:r>
-        <w:t xml:space="preserve">If the front panel of the plugin utilizes </w:t>
+        <w:t xml:space="preserve">If the front panel of the </w:t>
+      </w:r>
+      <w:r>
+        <w:t>plug-in</w:t>
+      </w:r>
+      <w:r>
+        <w:t xml:space="preserve"> utilizes </w:t>
       </w:r>
       <w:r>
         <w:t>splitters</w:t>
@@ -6221,7 +6767,7 @@
                     <pic:cNvPicPr/>
                   </pic:nvPicPr>
                   <pic:blipFill>
-                    <a:blip r:embed="rId24">
+                    <a:blip r:embed="rId26">
                       <a:extLst>
                         <a:ext uri="{28A0092B-C50C-407E-A947-70E740481C1C}">
                           <a14:useLocalDpi xmlns:a14="http://schemas.microsoft.com/office/drawing/2010/main" val="0"/>
@@ -6249,7 +6795,8 @@
       </w:r>
     </w:p>
     <w:sectPr>
-      <w:footerReference w:type="default" r:id="rId25"/>
+      <w:footerReference w:type="even" r:id="rId27"/>
+      <w:footerReference w:type="first" r:id="rId28"/>
       <w:pgSz w:w="12240" w:h="15840"/>
       <w:pgMar w:top="1440" w:right="1440" w:bottom="1440" w:left="1440" w:header="720" w:footer="720" w:gutter="0"/>
       <w:cols w:space="720"/>
@@ -6260,7 +6807,7 @@
 </file>
 
 <file path=word/endnotes.xml><?xml version="1.0" encoding="utf-8"?>
-<w:endnotes xmlns:wpc="http://schemas.microsoft.com/office/word/2010/wordprocessingCanvas" xmlns:cx="http://schemas.microsoft.com/office/drawing/2014/chartex" xmlns:cx1="http://schemas.microsoft.com/office/drawing/2015/9/8/chartex" xmlns:cx2="http://schemas.microsoft.com/office/drawing/2015/10/21/chartex" xmlns:cx3="http://schemas.microsoft.com/office/drawing/2016/5/9/chartex" xmlns:cx4="http://schemas.microsoft.com/office/drawing/2016/5/10/chartex" xmlns:cx5="http://schemas.microsoft.com/office/drawing/2016/5/11/chartex" xmlns:cx6="http://schemas.microsoft.com/office/drawing/2016/5/12/chartex" xmlns:cx7="http://schemas.microsoft.com/office/drawing/2016/5/13/chartex" xmlns:cx8="http://schemas.microsoft.com/office/drawing/2016/5/14/chartex" xmlns:mc="http://schemas.openxmlformats.org/markup-compatibility/2006" xmlns:aink="http://schemas.microsoft.com/office/drawing/2016/ink" xmlns:am3d="http://schemas.microsoft.com/office/drawing/2017/model3d" xmlns:o="urn:schemas-microsoft-com:office:office" xmlns:r="http://schemas.openxmlformats.org/officeDocument/2006/relationships" xmlns:m="http://schemas.openxmlformats.org/officeDocument/2006/math" xmlns:v="urn:schemas-microsoft-com:vml" xmlns:wp14="http://schemas.microsoft.com/office/word/2010/wordprocessingDrawing" xmlns:wp="http://schemas.openxmlformats.org/drawingml/2006/wordprocessingDrawing" xmlns:w10="urn:schemas-microsoft-com:office:word" xmlns:w="http://schemas.openxmlformats.org/wordprocessingml/2006/main" xmlns:w14="http://schemas.microsoft.com/office/word/2010/wordml" xmlns:w15="http://schemas.microsoft.com/office/word/2012/wordml" xmlns:w16cex="http://schemas.microsoft.com/office/word/2018/wordml/cex" xmlns:w16cid="http://schemas.microsoft.com/office/word/2016/wordml/cid" xmlns:w16="http://schemas.microsoft.com/office/word/2018/wordml" xmlns:w16sdtdh="http://schemas.microsoft.com/office/word/2020/wordml/sdtdatahash" xmlns:w16se="http://schemas.microsoft.com/office/word/2015/wordml/symex" xmlns:wpg="http://schemas.microsoft.com/office/word/2010/wordprocessingGroup" xmlns:wpi="http://schemas.microsoft.com/office/word/2010/wordprocessingInk" xmlns:wne="http://schemas.microsoft.com/office/word/2006/wordml" xmlns:wps="http://schemas.microsoft.com/office/word/2010/wordprocessingShape" mc:Ignorable="w14 w15 w16se w16cid w16 w16cex w16sdtdh wp14">
+<w:endnotes xmlns:wpc="http://schemas.microsoft.com/office/word/2010/wordprocessingCanvas" xmlns:cx="http://schemas.microsoft.com/office/drawing/2014/chartex" xmlns:cx1="http://schemas.microsoft.com/office/drawing/2015/9/8/chartex" xmlns:cx2="http://schemas.microsoft.com/office/drawing/2015/10/21/chartex" xmlns:cx3="http://schemas.microsoft.com/office/drawing/2016/5/9/chartex" xmlns:cx4="http://schemas.microsoft.com/office/drawing/2016/5/10/chartex" xmlns:cx5="http://schemas.microsoft.com/office/drawing/2016/5/11/chartex" xmlns:cx6="http://schemas.microsoft.com/office/drawing/2016/5/12/chartex" xmlns:cx7="http://schemas.microsoft.com/office/drawing/2016/5/13/chartex" xmlns:cx8="http://schemas.microsoft.com/office/drawing/2016/5/14/chartex" xmlns:mc="http://schemas.openxmlformats.org/markup-compatibility/2006" xmlns:aink="http://schemas.microsoft.com/office/drawing/2016/ink" xmlns:am3d="http://schemas.microsoft.com/office/drawing/2017/model3d" xmlns:o="urn:schemas-microsoft-com:office:office" xmlns:oel="http://schemas.microsoft.com/office/2019/extlst" xmlns:r="http://schemas.openxmlformats.org/officeDocument/2006/relationships" xmlns:m="http://schemas.openxmlformats.org/officeDocument/2006/math" xmlns:v="urn:schemas-microsoft-com:vml" xmlns:wp14="http://schemas.microsoft.com/office/word/2010/wordprocessingDrawing" xmlns:wp="http://schemas.openxmlformats.org/drawingml/2006/wordprocessingDrawing" xmlns:w10="urn:schemas-microsoft-com:office:word" xmlns:w="http://schemas.openxmlformats.org/wordprocessingml/2006/main" xmlns:w14="http://schemas.microsoft.com/office/word/2010/wordml" xmlns:w15="http://schemas.microsoft.com/office/word/2012/wordml" xmlns:w16cex="http://schemas.microsoft.com/office/word/2018/wordml/cex" xmlns:w16cid="http://schemas.microsoft.com/office/word/2016/wordml/cid" xmlns:w16="http://schemas.microsoft.com/office/word/2018/wordml" xmlns:w16du="http://schemas.microsoft.com/office/word/2023/wordml/word16du" xmlns:w16sdtdh="http://schemas.microsoft.com/office/word/2020/wordml/sdtdatahash" xmlns:w16se="http://schemas.microsoft.com/office/word/2015/wordml/symex" xmlns:wpg="http://schemas.microsoft.com/office/word/2010/wordprocessingGroup" xmlns:wpi="http://schemas.microsoft.com/office/word/2010/wordprocessingInk" xmlns:wne="http://schemas.microsoft.com/office/word/2006/wordml" xmlns:wps="http://schemas.microsoft.com/office/word/2010/wordprocessingShape" mc:Ignorable="w14 w15 w16se w16cid w16 w16cex w16sdtdh w16du wp14">
   <w:endnote w:type="separator" w:id="-1">
     <w:p>
       <w:pPr>
@@ -6292,65 +6839,267 @@
 </file>
 
 <file path=word/footer1.xml><?xml version="1.0" encoding="utf-8"?>
-<w:ftr xmlns:wpc="http://schemas.microsoft.com/office/word/2010/wordprocessingCanvas" xmlns:cx="http://schemas.microsoft.com/office/drawing/2014/chartex" xmlns:cx1="http://schemas.microsoft.com/office/drawing/2015/9/8/chartex" xmlns:cx2="http://schemas.microsoft.com/office/drawing/2015/10/21/chartex" xmlns:cx3="http://schemas.microsoft.com/office/drawing/2016/5/9/chartex" xmlns:cx4="http://schemas.microsoft.com/office/drawing/2016/5/10/chartex" xmlns:cx5="http://schemas.microsoft.com/office/drawing/2016/5/11/chartex" xmlns:cx6="http://schemas.microsoft.com/office/drawing/2016/5/12/chartex" xmlns:cx7="http://schemas.microsoft.com/office/drawing/2016/5/13/chartex" xmlns:cx8="http://schemas.microsoft.com/office/drawing/2016/5/14/chartex" xmlns:mc="http://schemas.openxmlformats.org/markup-compatibility/2006" xmlns:aink="http://schemas.microsoft.com/office/drawing/2016/ink" xmlns:am3d="http://schemas.microsoft.com/office/drawing/2017/model3d" xmlns:o="urn:schemas-microsoft-com:office:office" xmlns:r="http://schemas.openxmlformats.org/officeDocument/2006/relationships" xmlns:m="http://schemas.openxmlformats.org/officeDocument/2006/math" xmlns:v="urn:schemas-microsoft-com:vml" xmlns:wp14="http://schemas.microsoft.com/office/word/2010/wordprocessingDrawing" xmlns:wp="http://schemas.openxmlformats.org/drawingml/2006/wordprocessingDrawing" xmlns:w10="urn:schemas-microsoft-com:office:word" xmlns:w="http://schemas.openxmlformats.org/wordprocessingml/2006/main" xmlns:w14="http://schemas.microsoft.com/office/word/2010/wordml" xmlns:w15="http://schemas.microsoft.com/office/word/2012/wordml" xmlns:w16cex="http://schemas.microsoft.com/office/word/2018/wordml/cex" xmlns:w16cid="http://schemas.microsoft.com/office/word/2016/wordml/cid" xmlns:w16="http://schemas.microsoft.com/office/word/2018/wordml" xmlns:w16sdtdh="http://schemas.microsoft.com/office/word/2020/wordml/sdtdatahash" xmlns:w16se="http://schemas.microsoft.com/office/word/2015/wordml/symex" xmlns:wpg="http://schemas.microsoft.com/office/word/2010/wordprocessingGroup" xmlns:wpi="http://schemas.microsoft.com/office/word/2010/wordprocessingInk" xmlns:wne="http://schemas.microsoft.com/office/word/2006/wordml" xmlns:wps="http://schemas.microsoft.com/office/word/2010/wordprocessingShape" mc:Ignorable="w14 w15 w16se w16cid w16 w16cex w16sdtdh wp14">
-  <w:tbl>
-    <w:tblPr>
-      <w:tblW w:w="0" w:type="auto"/>
-      <w:tblLayout w:type="fixed"/>
-      <w:tblLook w:val="06A0" w:firstRow="1" w:lastRow="0" w:firstColumn="1" w:lastColumn="0" w:noHBand="1" w:noVBand="1"/>
-    </w:tblPr>
-    <w:tblGrid>
-      <w:gridCol w:w="3120"/>
-      <w:gridCol w:w="3120"/>
-      <w:gridCol w:w="3120"/>
-    </w:tblGrid>
-    <w:tr>
-      <w:tc>
-        <w:tcPr>
-          <w:tcW w:w="3120" w:type="dxa"/>
-        </w:tcPr>
-        <w:p>
-          <w:pPr>
-            <w:pStyle w:val="Header"/>
-            <w:ind w:left="-115"/>
-          </w:pPr>
-        </w:p>
-      </w:tc>
-      <w:tc>
-        <w:tcPr>
-          <w:tcW w:w="3120" w:type="dxa"/>
-        </w:tcPr>
-        <w:p>
-          <w:pPr>
-            <w:pStyle w:val="Header"/>
-            <w:jc w:val="center"/>
-          </w:pPr>
-        </w:p>
-      </w:tc>
-      <w:tc>
-        <w:tcPr>
-          <w:tcW w:w="3120" w:type="dxa"/>
-        </w:tcPr>
-        <w:p>
-          <w:pPr>
-            <w:pStyle w:val="Header"/>
-            <w:ind w:right="-115"/>
-            <w:jc w:val="right"/>
-          </w:pPr>
-        </w:p>
-      </w:tc>
-    </w:tr>
-  </w:tbl>
+<w:ftr xmlns:wpc="http://schemas.microsoft.com/office/word/2010/wordprocessingCanvas" xmlns:cx="http://schemas.microsoft.com/office/drawing/2014/chartex" xmlns:cx1="http://schemas.microsoft.com/office/drawing/2015/9/8/chartex" xmlns:cx2="http://schemas.microsoft.com/office/drawing/2015/10/21/chartex" xmlns:cx3="http://schemas.microsoft.com/office/drawing/2016/5/9/chartex" xmlns:cx4="http://schemas.microsoft.com/office/drawing/2016/5/10/chartex" xmlns:cx5="http://schemas.microsoft.com/office/drawing/2016/5/11/chartex" xmlns:cx6="http://schemas.microsoft.com/office/drawing/2016/5/12/chartex" xmlns:cx7="http://schemas.microsoft.com/office/drawing/2016/5/13/chartex" xmlns:cx8="http://schemas.microsoft.com/office/drawing/2016/5/14/chartex" xmlns:mc="http://schemas.openxmlformats.org/markup-compatibility/2006" xmlns:aink="http://schemas.microsoft.com/office/drawing/2016/ink" xmlns:am3d="http://schemas.microsoft.com/office/drawing/2017/model3d" xmlns:o="urn:schemas-microsoft-com:office:office" xmlns:oel="http://schemas.microsoft.com/office/2019/extlst" xmlns:r="http://schemas.openxmlformats.org/officeDocument/2006/relationships" xmlns:m="http://schemas.openxmlformats.org/officeDocument/2006/math" xmlns:v="urn:schemas-microsoft-com:vml" xmlns:wp14="http://schemas.microsoft.com/office/word/2010/wordprocessingDrawing" xmlns:wp="http://schemas.openxmlformats.org/drawingml/2006/wordprocessingDrawing" xmlns:w10="urn:schemas-microsoft-com:office:word" xmlns:w="http://schemas.openxmlformats.org/wordprocessingml/2006/main" xmlns:w14="http://schemas.microsoft.com/office/word/2010/wordml" xmlns:w15="http://schemas.microsoft.com/office/word/2012/wordml" xmlns:w16cex="http://schemas.microsoft.com/office/word/2018/wordml/cex" xmlns:w16cid="http://schemas.microsoft.com/office/word/2016/wordml/cid" xmlns:w16="http://schemas.microsoft.com/office/word/2018/wordml" xmlns:w16du="http://schemas.microsoft.com/office/word/2023/wordml/word16du" xmlns:w16sdtdh="http://schemas.microsoft.com/office/word/2020/wordml/sdtdatahash" xmlns:w16se="http://schemas.microsoft.com/office/word/2015/wordml/symex" xmlns:wpg="http://schemas.microsoft.com/office/word/2010/wordprocessingGroup" xmlns:wpi="http://schemas.microsoft.com/office/word/2010/wordprocessingInk" xmlns:wne="http://schemas.microsoft.com/office/word/2006/wordml" xmlns:wps="http://schemas.microsoft.com/office/word/2010/wordprocessingShape" mc:Ignorable="w14 w15 w16se w16cid w16 w16cex w16sdtdh w16du wp14">
   <w:p>
     <w:pPr>
       <w:pStyle w:val="Footer"/>
     </w:pPr>
+    <w:r>
+      <w:rPr>
+        <w:noProof/>
+      </w:rPr>
+      <mc:AlternateContent>
+        <mc:Choice Requires="wps">
+          <w:drawing>
+            <wp:anchor distT="0" distB="0" distL="0" distR="0" simplePos="0" relativeHeight="251659264" behindDoc="0" locked="0" layoutInCell="1" allowOverlap="1" wp14:anchorId="30C4EC4C" wp14:editId="42721CBF">
+              <wp:simplePos x="635" y="635"/>
+              <wp:positionH relativeFrom="page">
+                <wp:align>left</wp:align>
+              </wp:positionH>
+              <wp:positionV relativeFrom="page">
+                <wp:align>bottom</wp:align>
+              </wp:positionV>
+              <wp:extent cx="1776095" cy="357505"/>
+              <wp:effectExtent l="0" t="0" r="14605" b="0"/>
+              <wp:wrapNone/>
+              <wp:docPr id="1543557048" name="Text Box 2" descr="INTERNAL - NI CONFIDENTIAL">
+                <a:extLst xmlns:a="http://schemas.openxmlformats.org/drawingml/2006/main">
+                  <a:ext uri="{5AE41FA2-C0FF-4470-9BD4-5FADCA87CBE2}">
+                    <aclsh:classification xmlns:aclsh="http://schemas.microsoft.com/office/drawing/2020/classificationShape" classificationOutcomeType="ftr"/>
+                  </a:ext>
+                </a:extLst>
+              </wp:docPr>
+              <wp:cNvGraphicFramePr/>
+              <a:graphic xmlns:a="http://schemas.openxmlformats.org/drawingml/2006/main">
+                <a:graphicData uri="http://schemas.microsoft.com/office/word/2010/wordprocessingShape">
+                  <wps:wsp>
+                    <wps:cNvSpPr txBox="1"/>
+                    <wps:spPr>
+                      <a:xfrm>
+                        <a:off x="0" y="0"/>
+                        <a:ext cx="1776095" cy="357505"/>
+                      </a:xfrm>
+                      <a:prstGeom prst="rect">
+                        <a:avLst/>
+                      </a:prstGeom>
+                      <a:noFill/>
+                      <a:ln>
+                        <a:noFill/>
+                      </a:ln>
+                    </wps:spPr>
+                    <wps:txbx>
+                      <w:txbxContent>
+                        <w:p>
+                          <w:pPr>
+                            <w:spacing w:after="0"/>
+                            <w:rPr>
+                              <w:rFonts w:ascii="Calibri" w:eastAsia="Calibri" w:hAnsi="Calibri" w:cs="Calibri"/>
+                              <w:noProof/>
+                              <w:color w:val="000000"/>
+                              <w:sz w:val="20"/>
+                              <w:szCs w:val="20"/>
+                            </w:rPr>
+                          </w:pPr>
+                          <w:r>
+                            <w:rPr>
+                              <w:rFonts w:ascii="Calibri" w:eastAsia="Calibri" w:hAnsi="Calibri" w:cs="Calibri"/>
+                              <w:noProof/>
+                              <w:color w:val="000000"/>
+                              <w:sz w:val="20"/>
+                              <w:szCs w:val="20"/>
+                            </w:rPr>
+                            <w:t>INTERNAL - NI CONFIDENTIAL</w:t>
+                          </w:r>
+                        </w:p>
+                      </w:txbxContent>
+                    </wps:txbx>
+                    <wps:bodyPr rot="0" spcFirstLastPara="0" vertOverflow="overflow" horzOverflow="overflow" vert="horz" wrap="none" lIns="254000" tIns="0" rIns="0" bIns="190500" numCol="1" spcCol="0" rtlCol="0" fromWordArt="0" anchor="b" anchorCtr="0" forceAA="0" compatLnSpc="1">
+                      <a:prstTxWarp prst="textNoShape">
+                        <a:avLst/>
+                      </a:prstTxWarp>
+                      <a:spAutoFit/>
+                    </wps:bodyPr>
+                  </wps:wsp>
+                </a:graphicData>
+              </a:graphic>
+            </wp:anchor>
+          </w:drawing>
+        </mc:Choice>
+        <mc:Fallback>
+          <w:pict>
+            <v:shapetype w14:anchorId="30C4EC4C" id="_x0000_t202" coordsize="21600,21600" o:spt="202" path="m,l,21600r21600,l21600,xe">
+              <v:stroke joinstyle="miter"/>
+              <v:path gradientshapeok="t" o:connecttype="rect"/>
+            </v:shapetype>
+            <v:shape id="Text Box 2" o:spid="_x0000_s1026" type="#_x0000_t202" alt="INTERNAL - NI CONFIDENTIAL" style="position:absolute;margin-left:0;margin-top:0;width:139.85pt;height:28.15pt;z-index:251659264;visibility:visible;mso-wrap-style:none;mso-wrap-distance-left:0;mso-wrap-distance-top:0;mso-wrap-distance-right:0;mso-wrap-distance-bottom:0;mso-position-horizontal:left;mso-position-horizontal-relative:page;mso-position-vertical:bottom;mso-position-vertical-relative:page;v-text-anchor:bottom" o:gfxdata="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" filled="f" stroked="f">
+              <v:textbox style="mso-fit-shape-to-text:t" inset="20pt,0,0,15pt">
+                <w:txbxContent>
+                  <w:p>
+                    <w:pPr>
+                      <w:spacing w:after="0"/>
+                      <w:rPr>
+                        <w:rFonts w:ascii="Calibri" w:eastAsia="Calibri" w:hAnsi="Calibri" w:cs="Calibri"/>
+                        <w:noProof/>
+                        <w:color w:val="000000"/>
+                        <w:sz w:val="20"/>
+                        <w:szCs w:val="20"/>
+                      </w:rPr>
+                    </w:pPr>
+                    <w:r>
+                      <w:rPr>
+                        <w:rFonts w:ascii="Calibri" w:eastAsia="Calibri" w:hAnsi="Calibri" w:cs="Calibri"/>
+                        <w:noProof/>
+                        <w:color w:val="000000"/>
+                        <w:sz w:val="20"/>
+                        <w:szCs w:val="20"/>
+                      </w:rPr>
+                      <w:t>INTERNAL - NI CONFIDENTIAL</w:t>
+                    </w:r>
+                  </w:p>
+                </w:txbxContent>
+              </v:textbox>
+              <w10:wrap anchorx="page" anchory="page"/>
+            </v:shape>
+          </w:pict>
+        </mc:Fallback>
+      </mc:AlternateContent>
+    </w:r>
+  </w:p>
+</w:ftr>
+</file>
+
+<file path=word/footer2.xml><?xml version="1.0" encoding="utf-8"?>
+<w:ftr xmlns:wpc="http://schemas.microsoft.com/office/word/2010/wordprocessingCanvas" xmlns:cx="http://schemas.microsoft.com/office/drawing/2014/chartex" xmlns:cx1="http://schemas.microsoft.com/office/drawing/2015/9/8/chartex" xmlns:cx2="http://schemas.microsoft.com/office/drawing/2015/10/21/chartex" xmlns:cx3="http://schemas.microsoft.com/office/drawing/2016/5/9/chartex" xmlns:cx4="http://schemas.microsoft.com/office/drawing/2016/5/10/chartex" xmlns:cx5="http://schemas.microsoft.com/office/drawing/2016/5/11/chartex" xmlns:cx6="http://schemas.microsoft.com/office/drawing/2016/5/12/chartex" xmlns:cx7="http://schemas.microsoft.com/office/drawing/2016/5/13/chartex" xmlns:cx8="http://schemas.microsoft.com/office/drawing/2016/5/14/chartex" xmlns:mc="http://schemas.openxmlformats.org/markup-compatibility/2006" xmlns:aink="http://schemas.microsoft.com/office/drawing/2016/ink" xmlns:am3d="http://schemas.microsoft.com/office/drawing/2017/model3d" xmlns:o="urn:schemas-microsoft-com:office:office" xmlns:oel="http://schemas.microsoft.com/office/2019/extlst" xmlns:r="http://schemas.openxmlformats.org/officeDocument/2006/relationships" xmlns:m="http://schemas.openxmlformats.org/officeDocument/2006/math" xmlns:v="urn:schemas-microsoft-com:vml" xmlns:wp14="http://schemas.microsoft.com/office/word/2010/wordprocessingDrawing" xmlns:wp="http://schemas.openxmlformats.org/drawingml/2006/wordprocessingDrawing" xmlns:w10="urn:schemas-microsoft-com:office:word" xmlns:w="http://schemas.openxmlformats.org/wordprocessingml/2006/main" xmlns:w14="http://schemas.microsoft.com/office/word/2010/wordml" xmlns:w15="http://schemas.microsoft.com/office/word/2012/wordml" xmlns:w16cex="http://schemas.microsoft.com/office/word/2018/wordml/cex" xmlns:w16cid="http://schemas.microsoft.com/office/word/2016/wordml/cid" xmlns:w16="http://schemas.microsoft.com/office/word/2018/wordml" xmlns:w16du="http://schemas.microsoft.com/office/word/2023/wordml/word16du" xmlns:w16sdtdh="http://schemas.microsoft.com/office/word/2020/wordml/sdtdatahash" xmlns:w16se="http://schemas.microsoft.com/office/word/2015/wordml/symex" xmlns:wpg="http://schemas.microsoft.com/office/word/2010/wordprocessingGroup" xmlns:wpi="http://schemas.microsoft.com/office/word/2010/wordprocessingInk" xmlns:wne="http://schemas.microsoft.com/office/word/2006/wordml" xmlns:wps="http://schemas.microsoft.com/office/word/2010/wordprocessingShape" mc:Ignorable="w14 w15 w16se w16cid w16 w16cex w16sdtdh w16du wp14">
+  <w:p>
+    <w:pPr>
+      <w:pStyle w:val="Footer"/>
+    </w:pPr>
+    <w:r>
+      <w:rPr>
+        <w:noProof/>
+      </w:rPr>
+      <mc:AlternateContent>
+        <mc:Choice Requires="wps">
+          <w:drawing>
+            <wp:anchor distT="0" distB="0" distL="0" distR="0" simplePos="0" relativeHeight="251658240" behindDoc="0" locked="0" layoutInCell="1" allowOverlap="1" wp14:anchorId="1C423332" wp14:editId="7D1AF6E2">
+              <wp:simplePos x="635" y="635"/>
+              <wp:positionH relativeFrom="page">
+                <wp:align>left</wp:align>
+              </wp:positionH>
+              <wp:positionV relativeFrom="page">
+                <wp:align>bottom</wp:align>
+              </wp:positionV>
+              <wp:extent cx="1776095" cy="357505"/>
+              <wp:effectExtent l="0" t="0" r="14605" b="0"/>
+              <wp:wrapNone/>
+              <wp:docPr id="744883307" name="Text Box 1" descr="INTERNAL - NI CONFIDENTIAL">
+                <a:extLst xmlns:a="http://schemas.openxmlformats.org/drawingml/2006/main">
+                  <a:ext uri="{5AE41FA2-C0FF-4470-9BD4-5FADCA87CBE2}">
+                    <aclsh:classification xmlns:aclsh="http://schemas.microsoft.com/office/drawing/2020/classificationShape" classificationOutcomeType="ftr"/>
+                  </a:ext>
+                </a:extLst>
+              </wp:docPr>
+              <wp:cNvGraphicFramePr/>
+              <a:graphic xmlns:a="http://schemas.openxmlformats.org/drawingml/2006/main">
+                <a:graphicData uri="http://schemas.microsoft.com/office/word/2010/wordprocessingShape">
+                  <wps:wsp>
+                    <wps:cNvSpPr txBox="1"/>
+                    <wps:spPr>
+                      <a:xfrm>
+                        <a:off x="0" y="0"/>
+                        <a:ext cx="1776095" cy="357505"/>
+                      </a:xfrm>
+                      <a:prstGeom prst="rect">
+                        <a:avLst/>
+                      </a:prstGeom>
+                      <a:noFill/>
+                      <a:ln>
+                        <a:noFill/>
+                      </a:ln>
+                    </wps:spPr>
+                    <wps:txbx>
+                      <w:txbxContent>
+                        <w:p>
+                          <w:pPr>
+                            <w:spacing w:after="0"/>
+                            <w:rPr>
+                              <w:rFonts w:ascii="Calibri" w:eastAsia="Calibri" w:hAnsi="Calibri" w:cs="Calibri"/>
+                              <w:noProof/>
+                              <w:color w:val="000000"/>
+                              <w:sz w:val="20"/>
+                              <w:szCs w:val="20"/>
+                            </w:rPr>
+                          </w:pPr>
+                          <w:r>
+                            <w:rPr>
+                              <w:rFonts w:ascii="Calibri" w:eastAsia="Calibri" w:hAnsi="Calibri" w:cs="Calibri"/>
+                              <w:noProof/>
+                              <w:color w:val="000000"/>
+                              <w:sz w:val="20"/>
+                              <w:szCs w:val="20"/>
+                            </w:rPr>
+                            <w:t>INTERNAL - NI CONFIDENTIAL</w:t>
+                          </w:r>
+                        </w:p>
+                      </w:txbxContent>
+                    </wps:txbx>
+                    <wps:bodyPr rot="0" spcFirstLastPara="0" vertOverflow="overflow" horzOverflow="overflow" vert="horz" wrap="none" lIns="254000" tIns="0" rIns="0" bIns="190500" numCol="1" spcCol="0" rtlCol="0" fromWordArt="0" anchor="b" anchorCtr="0" forceAA="0" compatLnSpc="1">
+                      <a:prstTxWarp prst="textNoShape">
+                        <a:avLst/>
+                      </a:prstTxWarp>
+                      <a:spAutoFit/>
+                    </wps:bodyPr>
+                  </wps:wsp>
+                </a:graphicData>
+              </a:graphic>
+            </wp:anchor>
+          </w:drawing>
+        </mc:Choice>
+        <mc:Fallback>
+          <w:pict>
+            <v:shapetype w14:anchorId="1C423332" id="_x0000_t202" coordsize="21600,21600" o:spt="202" path="m,l,21600r21600,l21600,xe">
+              <v:stroke joinstyle="miter"/>
+              <v:path gradientshapeok="t" o:connecttype="rect"/>
+            </v:shapetype>
+            <v:shape id="Text Box 1" o:spid="_x0000_s1027" type="#_x0000_t202" alt="INTERNAL - NI CONFIDENTIAL" style="position:absolute;margin-left:0;margin-top:0;width:139.85pt;height:28.15pt;z-index:251658240;visibility:visible;mso-wrap-style:none;mso-wrap-distance-left:0;mso-wrap-distance-top:0;mso-wrap-distance-right:0;mso-wrap-distance-bottom:0;mso-position-horizontal:left;mso-position-horizontal-relative:page;mso-position-vertical:bottom;mso-position-vertical-relative:page;v-text-anchor:bottom" o:gfxdata="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" filled="f" stroked="f">
+              <v:textbox style="mso-fit-shape-to-text:t" inset="20pt,0,0,15pt">
+                <w:txbxContent>
+                  <w:p>
+                    <w:pPr>
+                      <w:spacing w:after="0"/>
+                      <w:rPr>
+                        <w:rFonts w:ascii="Calibri" w:eastAsia="Calibri" w:hAnsi="Calibri" w:cs="Calibri"/>
+                        <w:noProof/>
+                        <w:color w:val="000000"/>
+                        <w:sz w:val="20"/>
+                        <w:szCs w:val="20"/>
+                      </w:rPr>
+                    </w:pPr>
+                    <w:r>
+                      <w:rPr>
+                        <w:rFonts w:ascii="Calibri" w:eastAsia="Calibri" w:hAnsi="Calibri" w:cs="Calibri"/>
+                        <w:noProof/>
+                        <w:color w:val="000000"/>
+                        <w:sz w:val="20"/>
+                        <w:szCs w:val="20"/>
+                      </w:rPr>
+                      <w:t>INTERNAL - NI CONFIDENTIAL</w:t>
+                    </w:r>
+                  </w:p>
+                </w:txbxContent>
+              </v:textbox>
+              <w10:wrap anchorx="page" anchory="page"/>
+            </v:shape>
+          </w:pict>
+        </mc:Fallback>
+      </mc:AlternateContent>
+    </w:r>
   </w:p>
 </w:ftr>
 </file>
 
 <file path=word/footnotes.xml><?xml version="1.0" encoding="utf-8"?>
-<w:footnotes xmlns:wpc="http://schemas.microsoft.com/office/word/2010/wordprocessingCanvas" xmlns:cx="http://schemas.microsoft.com/office/drawing/2014/chartex" xmlns:cx1="http://schemas.microsoft.com/office/drawing/2015/9/8/chartex" xmlns:cx2="http://schemas.microsoft.com/office/drawing/2015/10/21/chartex" xmlns:cx3="http://schemas.microsoft.com/office/drawing/2016/5/9/chartex" xmlns:cx4="http://schemas.microsoft.com/office/drawing/2016/5/10/chartex" xmlns:cx5="http://schemas.microsoft.com/office/drawing/2016/5/11/chartex" xmlns:cx6="http://schemas.microsoft.com/office/drawing/2016/5/12/chartex" xmlns:cx7="http://schemas.microsoft.com/office/drawing/2016/5/13/chartex" xmlns:cx8="http://schemas.microsoft.com/office/drawing/2016/5/14/chartex" xmlns:mc="http://schemas.openxmlformats.org/markup-compatibility/2006" xmlns:aink="http://schemas.microsoft.com/office/drawing/2016/ink" xmlns:am3d="http://schemas.microsoft.com/office/drawing/2017/model3d" xmlns:o="urn:schemas-microsoft-com:office:office" xmlns:r="http://schemas.openxmlformats.org/officeDocument/2006/relationships" xmlns:m="http://schemas.openxmlformats.org/officeDocument/2006/math" xmlns:v="urn:schemas-microsoft-com:vml" xmlns:wp14="http://schemas.microsoft.com/office/word/2010/wordprocessingDrawing" xmlns:wp="http://schemas.openxmlformats.org/drawingml/2006/wordprocessingDrawing" xmlns:w10="urn:schemas-microsoft-com:office:word" xmlns:w="http://schemas.openxmlformats.org/wordprocessingml/2006/main" xmlns:w14="http://schemas.microsoft.com/office/word/2010/wordml" xmlns:w15="http://schemas.microsoft.com/office/word/2012/wordml" xmlns:w16cex="http://schemas.microsoft.com/office/word/2018/wordml/cex" xmlns:w16cid="http://schemas.microsoft.com/office/word/2016/wordml/cid" xmlns:w16="http://schemas.microsoft.com/office/word/2018/wordml" xmlns:w16sdtdh="http://schemas.microsoft.com/office/word/2020/wordml/sdtdatahash" xmlns:w16se="http://schemas.microsoft.com/office/word/2015/wordml/symex" xmlns:wpg="http://schemas.microsoft.com/office/word/2010/wordprocessingGroup" xmlns:wpi="http://schemas.microsoft.com/office/word/2010/wordprocessingInk" xmlns:wne="http://schemas.microsoft.com/office/word/2006/wordml" xmlns:wps="http://schemas.microsoft.com/office/word/2010/wordprocessingShape" mc:Ignorable="w14 w15 w16se w16cid w16 w16cex w16sdtdh wp14">
+<w:footnotes xmlns:wpc="http://schemas.microsoft.com/office/word/2010/wordprocessingCanvas" xmlns:cx="http://schemas.microsoft.com/office/drawing/2014/chartex" xmlns:cx1="http://schemas.microsoft.com/office/drawing/2015/9/8/chartex" xmlns:cx2="http://schemas.microsoft.com/office/drawing/2015/10/21/chartex" xmlns:cx3="http://schemas.microsoft.com/office/drawing/2016/5/9/chartex" xmlns:cx4="http://schemas.microsoft.com/office/drawing/2016/5/10/chartex" xmlns:cx5="http://schemas.microsoft.com/office/drawing/2016/5/11/chartex" xmlns:cx6="http://schemas.microsoft.com/office/drawing/2016/5/12/chartex" xmlns:cx7="http://schemas.microsoft.com/office/drawing/2016/5/13/chartex" xmlns:cx8="http://schemas.microsoft.com/office/drawing/2016/5/14/chartex" xmlns:mc="http://schemas.openxmlformats.org/markup-compatibility/2006" xmlns:aink="http://schemas.microsoft.com/office/drawing/2016/ink" xmlns:am3d="http://schemas.microsoft.com/office/drawing/2017/model3d" xmlns:o="urn:schemas-microsoft-com:office:office" xmlns:oel="http://schemas.microsoft.com/office/2019/extlst" xmlns:r="http://schemas.openxmlformats.org/officeDocument/2006/relationships" xmlns:m="http://schemas.openxmlformats.org/officeDocument/2006/math" xmlns:v="urn:schemas-microsoft-com:vml" xmlns:wp14="http://schemas.microsoft.com/office/word/2010/wordprocessingDrawing" xmlns:wp="http://schemas.openxmlformats.org/drawingml/2006/wordprocessingDrawing" xmlns:w10="urn:schemas-microsoft-com:office:word" xmlns:w="http://schemas.openxmlformats.org/wordprocessingml/2006/main" xmlns:w14="http://schemas.microsoft.com/office/word/2010/wordml" xmlns:w15="http://schemas.microsoft.com/office/word/2012/wordml" xmlns:w16cex="http://schemas.microsoft.com/office/word/2018/wordml/cex" xmlns:w16cid="http://schemas.microsoft.com/office/word/2016/wordml/cid" xmlns:w16="http://schemas.microsoft.com/office/word/2018/wordml" xmlns:w16du="http://schemas.microsoft.com/office/word/2023/wordml/word16du" xmlns:w16sdtdh="http://schemas.microsoft.com/office/word/2020/wordml/sdtdatahash" xmlns:w16se="http://schemas.microsoft.com/office/word/2015/wordml/symex" xmlns:wpg="http://schemas.microsoft.com/office/word/2010/wordprocessingGroup" xmlns:wpi="http://schemas.microsoft.com/office/word/2010/wordprocessingInk" xmlns:wne="http://schemas.microsoft.com/office/word/2006/wordml" xmlns:wps="http://schemas.microsoft.com/office/word/2010/wordprocessingShape" mc:Ignorable="w14 w15 w16se w16cid w16 w16cex w16sdtdh w16du wp14">
   <w:footnote w:type="separator" w:id="-1">
     <w:p>
       <w:pPr>
@@ -6400,7 +7149,7 @@
 </file>
 
 <file path=word/numbering.xml><?xml version="1.0" encoding="utf-8"?>
-<w:numbering xmlns:wpc="http://schemas.microsoft.com/office/word/2010/wordprocessingCanvas" xmlns:cx="http://schemas.microsoft.com/office/drawing/2014/chartex" xmlns:cx1="http://schemas.microsoft.com/office/drawing/2015/9/8/chartex" xmlns:cx2="http://schemas.microsoft.com/office/drawing/2015/10/21/chartex" xmlns:cx3="http://schemas.microsoft.com/office/drawing/2016/5/9/chartex" xmlns:cx4="http://schemas.microsoft.com/office/drawing/2016/5/10/chartex" xmlns:cx5="http://schemas.microsoft.com/office/drawing/2016/5/11/chartex" xmlns:cx6="http://schemas.microsoft.com/office/drawing/2016/5/12/chartex" xmlns:cx7="http://schemas.microsoft.com/office/drawing/2016/5/13/chartex" xmlns:cx8="http://schemas.microsoft.com/office/drawing/2016/5/14/chartex" xmlns:mc="http://schemas.openxmlformats.org/markup-compatibility/2006" xmlns:aink="http://schemas.microsoft.com/office/drawing/2016/ink" xmlns:am3d="http://schemas.microsoft.com/office/drawing/2017/model3d" xmlns:o="urn:schemas-microsoft-com:office:office" xmlns:r="http://schemas.openxmlformats.org/officeDocument/2006/relationships" xmlns:m="http://schemas.openxmlformats.org/officeDocument/2006/math" xmlns:v="urn:schemas-microsoft-com:vml" xmlns:wp14="http://schemas.microsoft.com/office/word/2010/wordprocessingDrawing" xmlns:wp="http://schemas.openxmlformats.org/drawingml/2006/wordprocessingDrawing" xmlns:w10="urn:schemas-microsoft-com:office:word" xmlns:w="http://schemas.openxmlformats.org/wordprocessingml/2006/main" xmlns:w14="http://schemas.microsoft.com/office/word/2010/wordml" xmlns:w15="http://schemas.microsoft.com/office/word/2012/wordml" xmlns:w16cex="http://schemas.microsoft.com/office/word/2018/wordml/cex" xmlns:w16cid="http://schemas.microsoft.com/office/word/2016/wordml/cid" xmlns:w16="http://schemas.microsoft.com/office/word/2018/wordml" xmlns:w16sdtdh="http://schemas.microsoft.com/office/word/2020/wordml/sdtdatahash" xmlns:w16se="http://schemas.microsoft.com/office/word/2015/wordml/symex" xmlns:wpg="http://schemas.microsoft.com/office/word/2010/wordprocessingGroup" xmlns:wpi="http://schemas.microsoft.com/office/word/2010/wordprocessingInk" xmlns:wne="http://schemas.microsoft.com/office/word/2006/wordml" xmlns:wps="http://schemas.microsoft.com/office/word/2010/wordprocessingShape" mc:Ignorable="w14 w15 w16se w16cid w16 w16cex w16sdtdh wp14">
+<w:numbering xmlns:wpc="http://schemas.microsoft.com/office/word/2010/wordprocessingCanvas" xmlns:cx="http://schemas.microsoft.com/office/drawing/2014/chartex" xmlns:cx1="http://schemas.microsoft.com/office/drawing/2015/9/8/chartex" xmlns:cx2="http://schemas.microsoft.com/office/drawing/2015/10/21/chartex" xmlns:cx3="http://schemas.microsoft.com/office/drawing/2016/5/9/chartex" xmlns:cx4="http://schemas.microsoft.com/office/drawing/2016/5/10/chartex" xmlns:cx5="http://schemas.microsoft.com/office/drawing/2016/5/11/chartex" xmlns:cx6="http://schemas.microsoft.com/office/drawing/2016/5/12/chartex" xmlns:cx7="http://schemas.microsoft.com/office/drawing/2016/5/13/chartex" xmlns:cx8="http://schemas.microsoft.com/office/drawing/2016/5/14/chartex" xmlns:mc="http://schemas.openxmlformats.org/markup-compatibility/2006" xmlns:aink="http://schemas.microsoft.com/office/drawing/2016/ink" xmlns:am3d="http://schemas.microsoft.com/office/drawing/2017/model3d" xmlns:o="urn:schemas-microsoft-com:office:office" xmlns:oel="http://schemas.microsoft.com/office/2019/extlst" xmlns:r="http://schemas.openxmlformats.org/officeDocument/2006/relationships" xmlns:m="http://schemas.openxmlformats.org/officeDocument/2006/math" xmlns:v="urn:schemas-microsoft-com:vml" xmlns:wp14="http://schemas.microsoft.com/office/word/2010/wordprocessingDrawing" xmlns:wp="http://schemas.openxmlformats.org/drawingml/2006/wordprocessingDrawing" xmlns:w10="urn:schemas-microsoft-com:office:word" xmlns:w="http://schemas.openxmlformats.org/wordprocessingml/2006/main" xmlns:w14="http://schemas.microsoft.com/office/word/2010/wordml" xmlns:w15="http://schemas.microsoft.com/office/word/2012/wordml" xmlns:w16cex="http://schemas.microsoft.com/office/word/2018/wordml/cex" xmlns:w16cid="http://schemas.microsoft.com/office/word/2016/wordml/cid" xmlns:w16="http://schemas.microsoft.com/office/word/2018/wordml" xmlns:w16du="http://schemas.microsoft.com/office/word/2023/wordml/word16du" xmlns:w16sdtdh="http://schemas.microsoft.com/office/word/2020/wordml/sdtdatahash" xmlns:w16se="http://schemas.microsoft.com/office/word/2015/wordml/symex" xmlns:wpg="http://schemas.microsoft.com/office/word/2010/wordprocessingGroup" xmlns:wpi="http://schemas.microsoft.com/office/word/2010/wordprocessingInk" xmlns:wne="http://schemas.microsoft.com/office/word/2006/wordml" xmlns:wps="http://schemas.microsoft.com/office/word/2010/wordprocessingShape" mc:Ignorable="w14 w15 w16se w16cid w16 w16cex w16sdtdh w16du wp14">
   <w:abstractNum w:abstractNumId="0" w15:restartNumberingAfterBreak="0">
     <w:nsid w:val="16185825"/>
     <w:multiLevelType w:val="hybridMultilevel"/>
@@ -6966,26 +7715,26 @@
       </w:rPr>
     </w:lvl>
   </w:abstractNum>
-  <w:num w:numId="1">
+  <w:num w:numId="1" w16cid:durableId="404305609">
     <w:abstractNumId w:val="0"/>
   </w:num>
-  <w:num w:numId="2">
+  <w:num w:numId="2" w16cid:durableId="1522009135">
     <w:abstractNumId w:val="2"/>
   </w:num>
-  <w:num w:numId="3">
+  <w:num w:numId="3" w16cid:durableId="826896928">
     <w:abstractNumId w:val="4"/>
   </w:num>
-  <w:num w:numId="4">
+  <w:num w:numId="4" w16cid:durableId="1488207687">
     <w:abstractNumId w:val="1"/>
   </w:num>
-  <w:num w:numId="5">
+  <w:num w:numId="5" w16cid:durableId="1846897833">
     <w:abstractNumId w:val="3"/>
   </w:num>
 </w:numbering>
 </file>
 
 <file path=word/styles.xml><?xml version="1.0" encoding="utf-8"?>
-<w:styles xmlns:mc="http://schemas.openxmlformats.org/markup-compatibility/2006" xmlns:r="http://schemas.openxmlformats.org/officeDocument/2006/relationships" xmlns:w="http://schemas.openxmlformats.org/wordprocessingml/2006/main" xmlns:w14="http://schemas.microsoft.com/office/word/2010/wordml" xmlns:w15="http://schemas.microsoft.com/office/word/2012/wordml" xmlns:w16cex="http://schemas.microsoft.com/office/word/2018/wordml/cex" xmlns:w16cid="http://schemas.microsoft.com/office/word/2016/wordml/cid" xmlns:w16="http://schemas.microsoft.com/office/word/2018/wordml" xmlns:w16sdtdh="http://schemas.microsoft.com/office/word/2020/wordml/sdtdatahash" xmlns:w16se="http://schemas.microsoft.com/office/word/2015/wordml/symex" mc:Ignorable="w14 w15 w16se w16cid w16 w16cex w16sdtdh">
+<w:styles xmlns:mc="http://schemas.openxmlformats.org/markup-compatibility/2006" xmlns:r="http://schemas.openxmlformats.org/officeDocument/2006/relationships" xmlns:w="http://schemas.openxmlformats.org/wordprocessingml/2006/main" xmlns:w14="http://schemas.microsoft.com/office/word/2010/wordml" xmlns:w15="http://schemas.microsoft.com/office/word/2012/wordml" xmlns:w16cex="http://schemas.microsoft.com/office/word/2018/wordml/cex" xmlns:w16cid="http://schemas.microsoft.com/office/word/2016/wordml/cid" xmlns:w16="http://schemas.microsoft.com/office/word/2018/wordml" xmlns:w16du="http://schemas.microsoft.com/office/word/2023/wordml/word16du" xmlns:w16sdtdh="http://schemas.microsoft.com/office/word/2020/wordml/sdtdatahash" xmlns:w16se="http://schemas.microsoft.com/office/word/2015/wordml/symex" mc:Ignorable="w14 w15 w16se w16cid w16 w16cex w16sdtdh w16du">
   <w:docDefaults>
     <w:rPrDefault>
       <w:rPr>
@@ -7978,6 +8727,19 @@
 </file>
 
 <file path=customXml/item2.xml><?xml version="1.0" encoding="utf-8"?>
+<b:Sources xmlns:b="http://schemas.openxmlformats.org/officeDocument/2006/bibliography" xmlns="http://schemas.openxmlformats.org/officeDocument/2006/bibliography" SelectedStyle="\APASixthEditionOfficeOnline.xsl" StyleName="APA" Version="6"/>
+</file>
+
+<file path=customXml/item3.xml><?xml version="1.0" encoding="utf-8"?>
+<?mso-contentType ?>
+<FormTemplates xmlns="http://schemas.microsoft.com/sharepoint/v3/contenttype/forms">
+  <Display>DocumentLibraryForm</Display>
+  <Edit>DocumentLibraryForm</Edit>
+  <New>DocumentLibraryForm</New>
+</FormTemplates>
+</file>
+
+<file path=customXml/item4.xml><?xml version="1.0" encoding="utf-8"?>
 <ct:contentTypeSchema xmlns:ct="http://schemas.microsoft.com/office/2006/metadata/contentType" xmlns:ma="http://schemas.microsoft.com/office/2006/metadata/properties/metaAttributes" ct:_="" ma:_="" ma:contentTypeName="Document" ma:contentTypeID="0x0101001D35A523D7A0C1428BFCD5004F30BA26" ma:contentTypeVersion="11" ma:contentTypeDescription="Create a new document." ma:contentTypeScope="" ma:versionID="3a759660925438b940473bac6149573c">
   <xsd:schema xmlns:xsd="http://www.w3.org/2001/XMLSchema" xmlns:xs="http://www.w3.org/2001/XMLSchema" xmlns:p="http://schemas.microsoft.com/office/2006/metadata/properties" xmlns:ns2="81ec005e-6f60-485f-a4a3-f8b19addd0e6" xmlns:ns3="e551b06d-0c8b-444e-8e10-9a7bc618c3c3" targetNamespace="http://schemas.microsoft.com/office/2006/metadata/properties" ma:root="true" ma:fieldsID="e611a656b4ab0e95a643d88a3c1eb7e2" ns2:_="" ns3:_="">
     <xsd:import namespace="81ec005e-6f60-485f-a4a3-f8b19addd0e6"/>
@@ -8188,19 +8950,6 @@
 </ct:contentTypeSchema>
 </file>
 
-<file path=customXml/item3.xml><?xml version="1.0" encoding="utf-8"?>
-<?mso-contentType ?>
-<FormTemplates xmlns="http://schemas.microsoft.com/sharepoint/v3/contenttype/forms">
-  <Display>DocumentLibraryForm</Display>
-  <Edit>DocumentLibraryForm</Edit>
-  <New>DocumentLibraryForm</New>
-</FormTemplates>
-</file>
-
-<file path=customXml/item4.xml><?xml version="1.0" encoding="utf-8"?>
-<b:Sources xmlns:b="http://schemas.openxmlformats.org/officeDocument/2006/bibliography" xmlns="http://schemas.openxmlformats.org/officeDocument/2006/bibliography" SelectedStyle="\APASixthEditionOfficeOnline.xsl" StyleName="APA" Version="6"/>
-</file>
-
 <file path=customXml/itemProps1.xml><?xml version="1.0" encoding="utf-8"?>
 <ds:datastoreItem xmlns:ds="http://schemas.openxmlformats.org/officeDocument/2006/customXml" ds:itemID="{35BBB49C-F7DC-42F4-B207-D8E71D18C70C}">
   <ds:schemaRefs>
@@ -8212,6 +8961,22 @@
 </file>
 
 <file path=customXml/itemProps2.xml><?xml version="1.0" encoding="utf-8"?>
+<ds:datastoreItem xmlns:ds="http://schemas.openxmlformats.org/officeDocument/2006/customXml" ds:itemID="{97552F58-69B9-4831-B8D7-541728D050D2}">
+  <ds:schemaRefs>
+    <ds:schemaRef ds:uri="http://schemas.openxmlformats.org/officeDocument/2006/bibliography"/>
+  </ds:schemaRefs>
+</ds:datastoreItem>
+</file>
+
+<file path=customXml/itemProps3.xml><?xml version="1.0" encoding="utf-8"?>
+<ds:datastoreItem xmlns:ds="http://schemas.openxmlformats.org/officeDocument/2006/customXml" ds:itemID="{8970BD2C-B4AD-4835-A4E6-E053082BA1D0}">
+  <ds:schemaRefs>
+    <ds:schemaRef ds:uri="http://schemas.microsoft.com/sharepoint/v3/contenttype/forms"/>
+  </ds:schemaRefs>
+</ds:datastoreItem>
+</file>
+
+<file path=customXml/itemProps4.xml><?xml version="1.0" encoding="utf-8"?>
 <ds:datastoreItem xmlns:ds="http://schemas.openxmlformats.org/officeDocument/2006/customXml" ds:itemID="{88BF251E-DBF0-4991-A376-FB97B358BD0A}">
   <ds:schemaRefs>
     <ds:schemaRef ds:uri="http://schemas.microsoft.com/office/2006/metadata/contentType"/>
@@ -8228,20 +8993,4 @@
     <ds:schemaRef ds:uri="http://schemas.microsoft.com/internal/obd"/>
   </ds:schemaRefs>
 </ds:datastoreItem>
-</file>
-
-<file path=customXml/itemProps3.xml><?xml version="1.0" encoding="utf-8"?>
-<ds:datastoreItem xmlns:ds="http://schemas.openxmlformats.org/officeDocument/2006/customXml" ds:itemID="{8970BD2C-B4AD-4835-A4E6-E053082BA1D0}">
-  <ds:schemaRefs>
-    <ds:schemaRef ds:uri="http://schemas.microsoft.com/sharepoint/v3/contenttype/forms"/>
-  </ds:schemaRefs>
-</ds:datastoreItem>
-</file>
-
-<file path=customXml/itemProps4.xml><?xml version="1.0" encoding="utf-8"?>
-<ds:datastoreItem xmlns:ds="http://schemas.openxmlformats.org/officeDocument/2006/customXml" ds:itemID="{97552F58-69B9-4831-B8D7-541728D050D2}">
-  <ds:schemaRefs>
-    <ds:schemaRef ds:uri="http://schemas.openxmlformats.org/officeDocument/2006/bibliography"/>
-  </ds:schemaRefs>
-</ds:datastoreItem>
 </file>
</xml_diff>